<commit_message>
Correcciones marco teórico y realización marco de referencia.
</commit_message>
<xml_diff>
--- a/documents/Libro Aplicación Web.docx
+++ b/documents/Libro Aplicación Web.docx
@@ -5122,7 +5122,13 @@
     </w:p>
     <w:p>
       <w:r>
-        <w:t>En este capítulo se describen las bases teóricas estudiadas para el desarrollo de este proyecto: Internet de las cosas, Plataformas IoT, Arquitecturas IoT y herramientas de desarrollo web.</w:t>
+        <w:t xml:space="preserve">En este capítulo se describen las bases teóricas estudiadas para el desarrollo de este proyecto: Internet de las cosas, </w:t>
+      </w:r>
+      <w:r>
+        <w:t xml:space="preserve">Smart Campus </w:t>
+      </w:r>
+      <w:r>
+        <w:t>y herramientas de desarrollo web.</w:t>
       </w:r>
     </w:p>
     <w:p>
@@ -5145,7 +5151,7 @@
         <w:ind w:firstLine="0"/>
       </w:pPr>
       <w:r>
-        <w:t>El internet de las cosas se refiere al vasto mundo de dispositivos interconectados con sensores embebidos, los cuales son capaces de proveer data y, en algunos casos ser controlados a través de internet. Algunos ejemplos incluyen muchos dispositivos de automatización de hogares, pero hay muchos más, desde sensores de tráfico hasta medidores de la cualidad del agua, etc.</w:t>
+        <w:t>El internet de las cosas se refiere al vasto mundo de dispositivos interconectados con sensores embebidos, los cuales son capaces de proveer data y, en algunos casos ser controlados a través de internet. Algunos ejemplos incluyen muchos dispositivos de automatización de hogares, pero hay muchos más, desde sensores de tráfico hasta medidores de la calidad del agua, etc.</w:t>
       </w:r>
     </w:p>
     <w:p>
@@ -5266,7 +5272,19 @@
         <w:t>Smart Campus o Campus inteligente es un concepto que pretende que los campus o ciudades universitarias</w:t>
       </w:r>
       <w:r>
-        <w:t xml:space="preserve"> utilicen sensores y diversos dispositivos para colectar y usar información para gestionar recursos de una manera eficiente e incluso contribuir en labores de investigación y desarrollo. Este concepto es reducir el área geográfica de lo que ya conocemos como Ciudades Inteligentes entre los que se encuentra incrementar la eficiencia operacional y el desarrollo tecnológico.</w:t>
+        <w:t xml:space="preserve"> utilicen sensores y diversos dispositivos para colectar y usar información para gestionar recursos de una manera eficiente e incluso contribuir en labores de investigación y desarrollo. Este concepto </w:t>
+      </w:r>
+      <w:r>
+        <w:t xml:space="preserve">es básicamente </w:t>
+      </w:r>
+      <w:r>
+        <w:t xml:space="preserve">reducir el área </w:t>
+      </w:r>
+      <w:r>
+        <w:t>de impacto</w:t>
+      </w:r>
+      <w:r>
+        <w:t xml:space="preserve"> de lo que ya conocemos como Ciudades Inteligentes.</w:t>
       </w:r>
     </w:p>
     <w:p>
@@ -5274,7 +5292,13 @@
         <w:t xml:space="preserve">Un ejemplo de un caso de uso para un Smart Campus es </w:t>
       </w:r>
       <w:r>
-        <w:t>mediante sensores controlar e informar acerca del estado de los parqueaderos, aulas y demás instalaciones físicas actividades que usualmente son realizadas por personas y que, si se tecnifican podrían generar una reducción sustancial en gastos para las universidades.</w:t>
+        <w:t>mediante sensores</w:t>
+      </w:r>
+      <w:r>
+        <w:t>,</w:t>
+      </w:r>
+      <w:r>
+        <w:t xml:space="preserve"> controlar e informar acerca del estado de los parqueaderos, aulas y demás instalaciones físicas actividades que usualmente son realizadas por personas y que, si se tecnifican podrían generar una reducción sustancial en gastos para las universidades.</w:t>
       </w:r>
     </w:p>
     <w:p>
@@ -5290,7 +5314,10 @@
         <w:ind w:firstLine="0"/>
       </w:pPr>
       <w:r>
-        <w:t>Las aplicaciones web son un tipo de software que se codifica en un lenguaje soportado por los navegadores web y cuya ejecución es llevada a cabo por el navegador en Internet o de una intranet.</w:t>
+        <w:t xml:space="preserve">Las aplicaciones web son un tipo de software que se codifica en un lenguaje soportado por los navegadores web y cuya ejecución es llevada a cabo por el </w:t>
+      </w:r>
+      <w:r>
+        <w:t>mismo.</w:t>
       </w:r>
     </w:p>
     <w:p>
@@ -5332,8 +5359,28 @@
     </w:p>
     <w:p>
       <w:r>
+        <w:t>El desarrollo web está creciendo a una tasa agresiva</w:t>
+      </w:r>
+      <w:r>
+        <w:t xml:space="preserve"> por la gran demanda de m</w:t>
+      </w:r>
+      <w:r>
+        <w:t>ejores interfaces y más amigable</w:t>
+      </w:r>
+      <w:r>
+        <w:t>s</w:t>
+      </w:r>
+      <w:r>
+        <w:t>. Para desarrollar una aplicación web satisfactoriamente hay muchos factores que se deben tener en cuenta. Algunos de estos son:</w:t>
+      </w:r>
+    </w:p>
+    <w:p>
+      <w:pPr>
+        <w:pStyle w:val="ListParagraph"/>
+      </w:pPr>
+      <w:r>
         <w:lastRenderedPageBreak/>
-        <w:t>El desarrollo web está creciendo a una tasa agresiva. Mejores interfaces y más amigables están en demanda. Para desarrollar una aplicación web satisfactoriamente hay muchos factores que se deben tener en cuenta. Algunos de estos son:</w:t>
+        <w:t>Diseño de Interfaz y experiencia de Usuario.</w:t>
       </w:r>
     </w:p>
     <w:p>
@@ -5341,7 +5388,7 @@
         <w:pStyle w:val="ListParagraph"/>
       </w:pPr>
       <w:r>
-        <w:t>Diseño de Interfaz y experiencia de Usuario.</w:t>
+        <w:t xml:space="preserve"> Escalabilidad: buen uso del poder de computación, el ancho de banda y balanceo de carga entre servidores. </w:t>
       </w:r>
     </w:p>
     <w:p>
@@ -5349,15 +5396,13 @@
         <w:pStyle w:val="ListParagraph"/>
       </w:pPr>
       <w:r>
-        <w:t xml:space="preserve"> Escalabilidad: buen uso del poder de computación, el ancho de banda y balanceo de carga entre servidores. </w:t>
-      </w:r>
-    </w:p>
-    <w:p>
-      <w:pPr>
-        <w:pStyle w:val="ListParagraph"/>
-      </w:pPr>
-      <w:r>
-        <w:t>Rendimiento: rápidas y eficientes.</w:t>
+        <w:t xml:space="preserve">Rendimiento: </w:t>
+      </w:r>
+      <w:r>
+        <w:t xml:space="preserve">que sean </w:t>
+      </w:r>
+      <w:r>
+        <w:t>rápidas y eficientes.</w:t>
       </w:r>
     </w:p>
     <w:p>
@@ -5514,51 +5559,382 @@
         <w:pStyle w:val="Heading2"/>
       </w:pPr>
       <w:r>
+        <w:t xml:space="preserve"> </w:t>
+      </w:r>
+      <w:r>
+        <w:t xml:space="preserve">3.5 </w:t>
+      </w:r>
+      <w:proofErr w:type="gramStart"/>
+      <w:r>
+        <w:t>Single</w:t>
+      </w:r>
+      <w:proofErr w:type="gramEnd"/>
+      <w:r>
+        <w:t xml:space="preserve"> Page Applications</w:t>
+      </w:r>
+    </w:p>
+    <w:p>
+      <w:r>
+        <w:t xml:space="preserve">Las </w:t>
+      </w:r>
+      <w:proofErr w:type="gramStart"/>
+      <w:r>
+        <w:t>Single</w:t>
+      </w:r>
+      <w:proofErr w:type="gramEnd"/>
+      <w:r>
+        <w:t xml:space="preserve"> Page Applications (SPA) o Aplicaciones de Página Única son aplicaciones web que cargan todo el contenido en una </w:t>
+      </w:r>
+      <w:r>
+        <w:t xml:space="preserve">sola </w:t>
+      </w:r>
+      <w:r>
+        <w:t>página para mejorar y unificar la experiencia de usuario. Como todo lo que se muestra y procesa pertenece a la misma página, al pasar de una sección a otra el navegador no es recargado</w:t>
+      </w:r>
+      <w:r>
+        <w:t xml:space="preserve"> y </w:t>
+      </w:r>
+      <w:r>
+        <w:t xml:space="preserve">en lugar de esto, cuando </w:t>
+      </w:r>
+      <w:r>
+        <w:t>la página es cargada</w:t>
+      </w:r>
+      <w:r>
+        <w:t xml:space="preserve"> por primera vez </w:t>
+      </w:r>
+      <w:r>
         <w:lastRenderedPageBreak/>
+        <w:t xml:space="preserve">se cargan los recursos necesarios para la primera renderización </w:t>
+      </w:r>
+      <w:r>
+        <w:t xml:space="preserve">y </w:t>
+      </w:r>
+      <w:r>
+        <w:t xml:space="preserve">a posteriori se van descargando diversos </w:t>
+      </w:r>
+      <w:r>
+        <w:t>los</w:t>
+      </w:r>
+      <w:r>
+        <w:t xml:space="preserve"> de las demás secciones de la aplicación.</w:t>
+      </w:r>
+    </w:p>
+    <w:p>
+      <w:r>
+        <w:t xml:space="preserve">A pesar de que solo existe una página existen en realidad múltiples vistas, ya que al navegar entre ellas el usuario </w:t>
+      </w:r>
+      <w:r>
+        <w:t>observa elementos e información diferente.</w:t>
+      </w:r>
+    </w:p>
+    <w:p>
+      <w:pPr>
+        <w:pStyle w:val="Heading2"/>
+      </w:pPr>
+      <w:r>
+        <w:t>3.6 Typescript</w:t>
+      </w:r>
+    </w:p>
+    <w:p>
+      <w:pPr>
+        <w:ind w:firstLine="0"/>
+      </w:pPr>
+      <w:r>
+        <w:t>Typescript es un lenguaje de programación creado por Microsoft para el desarrollo de aplicaciones con Javascript solucionando muchos problemas de este, pensado para el desarrollo de aplicaciones robustas por lo cual es definido como un superset de Javascript</w:t>
+      </w:r>
+      <w:r>
+        <w:t>.</w:t>
+      </w:r>
+    </w:p>
+    <w:p>
+      <w:r>
+        <w:t>Una</w:t>
+      </w:r>
+      <w:r>
+        <w:t>s</w:t>
+      </w:r>
+      <w:r>
+        <w:t xml:space="preserve"> de las principales características de Typescript es el tipado estático (las variables tienen un tipo de datos y los valores solo se pueden asignar a variables del tipo correspondiente),</w:t>
+      </w:r>
+      <w:r>
+        <w:t xml:space="preserve"> que es orientado a objetos, por lo que soporta clases,</w:t>
+      </w:r>
+      <w:r>
+        <w:t xml:space="preserve"> interfaces, tipos de datos genéricos, argumentos y retornos tipados, entre otros</w:t>
+      </w:r>
+      <w:r>
+        <w:t xml:space="preserve">. Esto </w:t>
+      </w:r>
+      <w:r>
+        <w:t>ayuda</w:t>
+      </w:r>
+      <w:r>
         <w:t xml:space="preserve"> </w:t>
       </w:r>
       <w:r>
-        <w:t xml:space="preserve">3.5 </w:t>
+        <w:t>a reducir los posibles errores de código y hacer que este sea a su vez más limpio. Este lenguaje es compilado a Javascript por lo que puede ser interpretado fácilmente por cualquier navegador.</w:t>
+      </w:r>
+    </w:p>
+    <w:p>
+      <w:pPr>
+        <w:pStyle w:val="Heading2"/>
+      </w:pPr>
+      <w:r>
+        <w:t xml:space="preserve">3.7 </w:t>
+      </w:r>
+      <w:r>
+        <w:t>Angular</w:t>
+      </w:r>
+    </w:p>
+    <w:p>
+      <w:pPr>
+        <w:ind w:firstLine="0"/>
+      </w:pPr>
+      <w:r>
+        <w:t xml:space="preserve">Angular es un framework de código abierto para construir aplicaciones web lanzado en 2016 que </w:t>
+      </w:r>
+      <w:r>
+        <w:t xml:space="preserve">utiliza </w:t>
+      </w:r>
+      <w:r>
+        <w:t>Typescript como lenguaje de Programación</w:t>
+      </w:r>
+      <w:r>
+        <w:t xml:space="preserve"> y es a su vez basado en componentes.</w:t>
+      </w:r>
+    </w:p>
+    <w:p>
+      <w:r>
+        <w:t>El desarrollo web basado</w:t>
+      </w:r>
+      <w:r>
+        <w:t xml:space="preserve"> en componentes</w:t>
+      </w:r>
+      <w:r>
+        <w:t xml:space="preserve"> </w:t>
+      </w:r>
+      <w:r>
+        <w:t>permite</w:t>
+      </w:r>
+      <w:r>
+        <w:t xml:space="preserve"> </w:t>
+      </w:r>
+      <w:r>
+        <w:t xml:space="preserve">encapsular toda la lógica y estilos de una característica específica e incluso </w:t>
+      </w:r>
+      <w:r>
+        <w:t>reutilizar</w:t>
+      </w:r>
+      <w:r>
+        <w:t xml:space="preserve"> esta lógica </w:t>
+      </w:r>
+      <w:r>
+        <w:t>en diversas partes de la aplicación sin necesidad de replicar el código.</w:t>
+      </w:r>
+      <w:r>
+        <w:t xml:space="preserve"> También estas aplicaciones son modulares, donde un conjunto de código </w:t>
+      </w:r>
+      <w:r>
+        <w:t xml:space="preserve">se </w:t>
+      </w:r>
+      <w:r>
+        <w:t xml:space="preserve">dedica a cumplir un objetivo y exporta partes representativas </w:t>
+      </w:r>
+      <w:r>
+        <w:t>del mismo</w:t>
+      </w:r>
+      <w:r>
+        <w:t>, estos módulos pueden ser cargados de forma perezosa, por lo cual el tiempo de carga inicial de la aplicación es menor.</w:t>
+      </w:r>
+    </w:p>
+    <w:p>
+      <w:r>
+        <w:lastRenderedPageBreak/>
+        <w:t xml:space="preserve">Otro gran beneficio de este framework es el enlace de datos (data binding) </w:t>
+      </w:r>
+      <w:r>
+        <w:t xml:space="preserve">que se establece </w:t>
+      </w:r>
+      <w:r>
+        <w:t>entre la lógica de negocio y la interfaz de usuario, de modo que cuando se realicen cambios en el modelo la vista se actualiza instantáneamente reaccionando rápidamente a cambios realizados mejorando la experiencia de usuario.</w:t>
+      </w:r>
+    </w:p>
+    <w:p>
+      <w:pPr>
+        <w:pStyle w:val="Heading2"/>
+      </w:pPr>
+      <w:r>
+        <w:t xml:space="preserve">3.8 Aplicaciones </w:t>
+      </w:r>
+      <w:r>
+        <w:t>W</w:t>
+      </w:r>
+      <w:r>
+        <w:t>eb Progresivas.</w:t>
+      </w:r>
+    </w:p>
+    <w:p>
+      <w:pPr>
+        <w:ind w:firstLine="0"/>
+      </w:pPr>
+      <w:r>
+        <w:t xml:space="preserve">Las Aplicaciones Web Progresivas (PWA) son </w:t>
+      </w:r>
+      <w:r>
+        <w:t>híbridos entre aplicaciones web y aplicaciones nativas pues son en realidad páginas web que mediante tecnologías (</w:t>
+      </w:r>
+      <w:proofErr w:type="spellStart"/>
+      <w:r>
+        <w:t>Service</w:t>
+      </w:r>
+      <w:proofErr w:type="spellEnd"/>
+      <w:r>
+        <w:t xml:space="preserve"> </w:t>
+      </w:r>
+      <w:proofErr w:type="spellStart"/>
+      <w:r>
+        <w:t>Workers</w:t>
+      </w:r>
+      <w:proofErr w:type="spellEnd"/>
+      <w:r>
+        <w:t>) se comportan como si fueran aplicaciones instaladas en los dispositivos de forma que pueden seguir ejecutándose en segundo plano, por fuera del navegador y pueden ser instaladas en el dispositivo.</w:t>
+      </w:r>
+    </w:p>
+    <w:p>
+      <w:pPr>
+        <w:ind w:firstLine="288"/>
+      </w:pPr>
+      <w:r>
+        <w:t xml:space="preserve">Una principal característica de estas es el funcionamiento sin conexión a internet, donde el usuario puede ver </w:t>
+      </w:r>
+      <w:r>
+        <w:t xml:space="preserve">el </w:t>
+      </w:r>
+      <w:r>
+        <w:t xml:space="preserve">contenido </w:t>
+      </w:r>
+      <w:r>
+        <w:t xml:space="preserve">cargado </w:t>
+      </w:r>
+      <w:r>
+        <w:t>previamente</w:t>
+      </w:r>
+      <w:r>
+        <w:t xml:space="preserve"> </w:t>
+      </w:r>
+      <w:r>
+        <w:t xml:space="preserve">y probar una versión más ligera en dispositivos móviles sin necesidad de descargar una aplicación nativa que </w:t>
+      </w:r>
+      <w:r>
+        <w:t>es</w:t>
+      </w:r>
+      <w:r>
+        <w:t xml:space="preserve"> en general más pesada.</w:t>
+      </w:r>
+    </w:p>
+    <w:p>
+      <w:pPr>
+        <w:pStyle w:val="Heading2"/>
+      </w:pPr>
+      <w:r>
+        <w:t>3.9 Servicios REST.</w:t>
+      </w:r>
+    </w:p>
+    <w:p>
+      <w:r>
+        <w:t>Es un estilo arquitectural</w:t>
+      </w:r>
+      <w:r>
+        <w:t xml:space="preserve"> independiente del lenguaje de programación</w:t>
+      </w:r>
+      <w:r>
+        <w:t xml:space="preserve"> para desarrollar Servicios </w:t>
+      </w:r>
+      <w:r>
+        <w:t>W</w:t>
+      </w:r>
+      <w:r>
+        <w:t xml:space="preserve">eb. </w:t>
+      </w:r>
+      <w:r>
+        <w:t xml:space="preserve">Define un conjunto de principios arquitectónicos por los que se diseñan estos servicios enfocándose en los recursos del sistema incluyendo como se accede a la información y </w:t>
+      </w:r>
+      <w:r>
+        <w:t xml:space="preserve">el </w:t>
+      </w:r>
+      <w:r>
+        <w:t xml:space="preserve">estado de </w:t>
       </w:r>
       <w:proofErr w:type="gramStart"/>
       <w:r>
-        <w:t>Single</w:t>
+        <w:t>los mismos</w:t>
       </w:r>
       <w:proofErr w:type="gramEnd"/>
       <w:r>
-        <w:t xml:space="preserve"> Page Applications</w:t>
-      </w:r>
-    </w:p>
-    <w:p>
-      <w:r>
-        <w:t xml:space="preserve">Las </w:t>
-      </w:r>
-      <w:proofErr w:type="gramStart"/>
-      <w:r>
-        <w:t>Single</w:t>
-      </w:r>
-      <w:proofErr w:type="gramEnd"/>
-      <w:r>
-        <w:t xml:space="preserve"> Page Applications (SPA) o Aplicaciones de Página Única son aplicaciones web que cargan todo el contenido de la misma en una página para mejorar y unificar la experiencia de usuario. Como todo lo que se muestra y procesa pertenece a la misma página, al pasar de una opción o sección a otra el navegador no es recargado</w:t>
-      </w:r>
-      <w:r>
-        <w:t xml:space="preserve"> y al inicio </w:t>
-      </w:r>
-      <w:proofErr w:type="gramStart"/>
-      <w:r>
-        <w:t>del mismo</w:t>
-      </w:r>
-      <w:proofErr w:type="gramEnd"/>
-      <w:r>
-        <w:t xml:space="preserve"> y a posteriori se van descargando diversos recursos de las demás secciones de la aplicación.</w:t>
-      </w:r>
-    </w:p>
-    <w:p>
-      <w:r>
-        <w:t xml:space="preserve">A pesar de que solo existe una página existen en realidad múltiples vistas, ya que al navegar entre ellas el usuario </w:t>
-      </w:r>
-      <w:r>
-        <w:t>observa elementos e información diferente.</w:t>
+        <w:t xml:space="preserve"> </w:t>
+      </w:r>
+      <w:r>
+        <w:t>y cómo estos son transmitidos por HTTP a clientes que utilizan diversos lenguajes de programación. Hay cuatro principios básicos de diseño de servicios REST:</w:t>
+      </w:r>
+    </w:p>
+    <w:p>
+      <w:pPr>
+        <w:pStyle w:val="ListParagraph"/>
+      </w:pPr>
+      <w:r>
+        <w:t xml:space="preserve">Utiliza métodos </w:t>
+      </w:r>
+      <w:proofErr w:type="spellStart"/>
+      <w:r>
+        <w:t>HTTPs</w:t>
+      </w:r>
+      <w:proofErr w:type="spellEnd"/>
+      <w:r>
+        <w:t>.</w:t>
+      </w:r>
+    </w:p>
+    <w:p>
+      <w:pPr>
+        <w:pStyle w:val="ListParagraph"/>
+      </w:pPr>
+      <w:r>
+        <w:t xml:space="preserve">Son </w:t>
+      </w:r>
+      <w:proofErr w:type="spellStart"/>
+      <w:r>
+        <w:rPr>
+          <w:i/>
+        </w:rPr>
+        <w:t>Stateless</w:t>
+      </w:r>
+      <w:proofErr w:type="spellEnd"/>
+      <w:r>
+        <w:t xml:space="preserve"> (no mantienen el estado entre varias peticiones).</w:t>
+      </w:r>
+    </w:p>
+    <w:p>
+      <w:pPr>
+        <w:pStyle w:val="ListParagraph"/>
+      </w:pPr>
+      <w:r>
+        <w:t xml:space="preserve">Expone </w:t>
+      </w:r>
+      <w:proofErr w:type="spellStart"/>
+      <w:r>
+        <w:t>URIs</w:t>
+      </w:r>
+      <w:proofErr w:type="spellEnd"/>
+      <w:r>
+        <w:t xml:space="preserve"> con forma de directorios.</w:t>
+      </w:r>
+    </w:p>
+    <w:p>
+      <w:pPr>
+        <w:pStyle w:val="ListParagraph"/>
+      </w:pPr>
+      <w:r>
+        <w:t>Transfiere la información en formato JSON.</w:t>
       </w:r>
     </w:p>
     <w:p>
@@ -5566,23 +5942,38 @@
         <w:pStyle w:val="Heading2"/>
       </w:pPr>
       <w:r>
-        <w:t>3.6 Typescript</w:t>
-      </w:r>
-    </w:p>
-    <w:p>
-      <w:pPr>
-        <w:ind w:firstLine="0"/>
-      </w:pPr>
-      <w:r>
-        <w:t>Typescript es un lenguaje de programación creado por Microsoft para el desarrollo de aplicaciones con Javascript solucionando muchos problemas de este, pensado para el desarrollo de aplicaciones robustas por lo cual es definido como un superset de Javascript</w:t>
-      </w:r>
-      <w:r>
-        <w:t>.</w:t>
-      </w:r>
-    </w:p>
-    <w:p>
-      <w:r>
-        <w:t>Una de las principales características de Typescript es el tipado estático (las variables tienen un tipo de datos y los valores solo se pueden asignar a variables del tipo correspondiente), interfaces, tipos de datos genéricos, argumentos y retornos tipados, entre otros, que ayudan a reducir los posibles errores de código y hacer que este sea a su vez más limpio. Este lenguaje es compilado a Javascript por lo que puede ser interpretado fácilmente por cualquier navegador.</w:t>
+        <w:lastRenderedPageBreak/>
+        <w:t xml:space="preserve">3.10 </w:t>
+      </w:r>
+      <w:proofErr w:type="spellStart"/>
+      <w:r>
+        <w:t>WebSockets</w:t>
+      </w:r>
+      <w:proofErr w:type="spellEnd"/>
+    </w:p>
+    <w:p>
+      <w:pPr>
+        <w:ind w:firstLine="0"/>
+      </w:pPr>
+      <w:r>
+        <w:t xml:space="preserve">Los </w:t>
+      </w:r>
+      <w:proofErr w:type="spellStart"/>
+      <w:r>
+        <w:t>WebSockets</w:t>
+      </w:r>
+      <w:proofErr w:type="spellEnd"/>
+      <w:r>
+        <w:t xml:space="preserve"> </w:t>
+      </w:r>
+      <w:r>
+        <w:t xml:space="preserve">son una tecnología que </w:t>
+      </w:r>
+      <w:r>
+        <w:t xml:space="preserve">permiten la comunicación bidireccional entre aplicaciones web y procesos del lado del servidor generando un canal de comunicación bidireccional en el navegador que permite </w:t>
+      </w:r>
+      <w:r>
+        <w:t>simultáneamente el envío y recibimiento de información entre el Cliente y el Servidor.</w:t>
       </w:r>
     </w:p>
     <w:p>
@@ -5590,293 +5981,57 @@
         <w:pStyle w:val="Heading2"/>
       </w:pPr>
       <w:r>
-        <w:t xml:space="preserve">3.7 </w:t>
-      </w:r>
-      <w:r>
-        <w:t>Angular</w:t>
-      </w:r>
-    </w:p>
-    <w:p>
-      <w:pPr>
-        <w:ind w:firstLine="0"/>
-      </w:pPr>
-      <w:r>
-        <w:t xml:space="preserve">Angular es un framework de código abierto para construir aplicaciones web lanzado en 2016 que </w:t>
-      </w:r>
-      <w:r>
-        <w:t xml:space="preserve">utiliza </w:t>
-      </w:r>
-      <w:r>
-        <w:t>Typescript como lenguaje de Programación</w:t>
-      </w:r>
-      <w:r>
-        <w:t xml:space="preserve"> y es a su vez basado en componentes.</w:t>
-      </w:r>
-    </w:p>
-    <w:p>
-      <w:r>
-        <w:t>El desarrollo web basado</w:t>
-      </w:r>
-      <w:r>
-        <w:t xml:space="preserve"> en componentes</w:t>
-      </w:r>
+        <w:t xml:space="preserve">3.11 </w:t>
+      </w:r>
+      <w:r>
+        <w:t>STOMP</w:t>
+      </w:r>
+    </w:p>
+    <w:p>
+      <w:pPr>
+        <w:ind w:firstLine="0"/>
+      </w:pPr>
+      <w:r>
+        <w:t xml:space="preserve">STOMP (Simple Text </w:t>
+      </w:r>
+      <w:proofErr w:type="spellStart"/>
+      <w:r>
+        <w:t>Oriented</w:t>
+      </w:r>
+      <w:proofErr w:type="spellEnd"/>
       <w:r>
         <w:t xml:space="preserve"> </w:t>
       </w:r>
-      <w:r>
-        <w:t>permite</w:t>
-      </w:r>
+      <w:proofErr w:type="spellStart"/>
+      <w:r>
+        <w:t>Messaging</w:t>
+      </w:r>
+      <w:proofErr w:type="spellEnd"/>
       <w:r>
         <w:t xml:space="preserve"> </w:t>
       </w:r>
-      <w:r>
-        <w:t xml:space="preserve">encapsular toda la lógica y estilos de una característica específica e incluso </w:t>
-      </w:r>
-      <w:r>
-        <w:t>reutilizarla</w:t>
-      </w:r>
-      <w:r>
-        <w:t xml:space="preserve"> en diversas partes de la aplicación sin necesidad de replicar el código de </w:t>
-      </w:r>
-      <w:r>
-        <w:t>esta</w:t>
-      </w:r>
-      <w:r>
-        <w:t>.</w:t>
-      </w:r>
-      <w:r>
-        <w:t xml:space="preserve"> También estas aplicaciones son modulares, donde un conjunto de código </w:t>
-      </w:r>
-      <w:r>
-        <w:lastRenderedPageBreak/>
-        <w:t xml:space="preserve">se </w:t>
-      </w:r>
-      <w:r>
-        <w:t xml:space="preserve">dedica a cumplir un objetivo y exporta partes representativas </w:t>
-      </w:r>
-      <w:r>
-        <w:t>del mismo</w:t>
-      </w:r>
-      <w:r>
-        <w:t>, estos módulos pueden ser cargados de forma perezosa, por lo cual el tiempo de carga inicial de la aplicación es menor.</w:t>
-      </w:r>
-    </w:p>
-    <w:p>
-      <w:r>
-        <w:t>Otro gran beneficio de este framework es el enlace de datos (data binding) donde se establece un enlace entre la lógica de negocio y la interfaz de usuario, de modo que cuando se realicen cambios en el modelo la vista se actualiza instantáneamente reaccionando rápidamente a cambios realizados mejorando la experiencia de usuario.</w:t>
-      </w:r>
-    </w:p>
-    <w:p>
-      <w:pPr>
-        <w:pStyle w:val="Heading2"/>
-      </w:pPr>
-      <w:r>
-        <w:t xml:space="preserve">3.8 Aplicaciones </w:t>
-      </w:r>
-      <w:r>
-        <w:t>W</w:t>
-      </w:r>
-      <w:r>
-        <w:t>eb Progresivas.</w:t>
-      </w:r>
-    </w:p>
-    <w:p>
-      <w:pPr>
-        <w:ind w:firstLine="0"/>
-      </w:pPr>
-      <w:r>
-        <w:t xml:space="preserve">Las Aplicaciones Web Progresivas (PWA) son </w:t>
-      </w:r>
-      <w:r>
-        <w:t>híbridos entre aplicaciones web y aplicaciones nativas pues son en realidad páginas web que mediante tecnologías (</w:t>
-      </w:r>
-      <w:proofErr w:type="spellStart"/>
-      <w:r>
-        <w:t>Service</w:t>
-      </w:r>
-      <w:proofErr w:type="spellEnd"/>
+      <w:proofErr w:type="spellStart"/>
+      <w:r>
+        <w:t>Protocol</w:t>
+      </w:r>
+      <w:proofErr w:type="spellEnd"/>
+      <w:r>
+        <w:t>) es un protocolo de texto sencillo y ligero que permite comunicar clientes</w:t>
+      </w:r>
       <w:r>
         <w:t xml:space="preserve"> </w:t>
       </w:r>
-      <w:proofErr w:type="spellStart"/>
-      <w:r>
-        <w:t>Workers</w:t>
-      </w:r>
-      <w:proofErr w:type="spellEnd"/>
-      <w:r>
-        <w:t>) se comportan como si fueran aplicaciones instaladas en los dispositivos, de forma que pueden seguir ejecutándose en segundo plano, por fuera del navegador y pueden ser instaladas en el dispositivo. Una principal característica de estas es el funcionamiento sin conexión a internet, donde el usuario puede ver contenido previamente cargado y probar una versión más ligera en dispositivos móviles sin necesidad de descargar una aplicación nativa que son en general más pesadas.</w:t>
-      </w:r>
-    </w:p>
-    <w:p>
-      <w:pPr>
-        <w:pStyle w:val="Heading2"/>
-      </w:pPr>
-      <w:r>
-        <w:t>3.9 Servicios REST.</w:t>
-      </w:r>
-    </w:p>
-    <w:p>
-      <w:r>
-        <w:t>Es un estilo arquitectural</w:t>
-      </w:r>
-      <w:r>
-        <w:t xml:space="preserve"> independiente del lenguaje de programación</w:t>
-      </w:r>
-      <w:r>
-        <w:t xml:space="preserve"> para desarrollar Servicios web. </w:t>
-      </w:r>
-      <w:r>
-        <w:t>Define un conjunto de principios arquitectónicos por los que se diseñan estos servicios enfocándose en los recursos del sistema, incluyendo como se accede a la información y estado de dichos recursos y cómo estos son transmitidos por HTTP a clientes que utilizan diversos lenguajes de programación. Hay cuatro principios básicos de diseño de servicios REST:</w:t>
-      </w:r>
-    </w:p>
-    <w:p>
-      <w:pPr>
-        <w:pStyle w:val="ListParagraph"/>
-      </w:pPr>
-      <w:r>
-        <w:t xml:space="preserve">Utiliza métodos </w:t>
-      </w:r>
-      <w:proofErr w:type="spellStart"/>
-      <w:r>
-        <w:t>HTTPs</w:t>
-      </w:r>
-      <w:proofErr w:type="spellEnd"/>
-      <w:r>
-        <w:t>.</w:t>
-      </w:r>
-    </w:p>
-    <w:p>
-      <w:pPr>
-        <w:pStyle w:val="ListParagraph"/>
-      </w:pPr>
-      <w:r>
-        <w:t xml:space="preserve">Son </w:t>
-      </w:r>
-      <w:proofErr w:type="spellStart"/>
-      <w:r>
-        <w:rPr>
-          <w:i/>
-        </w:rPr>
-        <w:t>Stateless</w:t>
-      </w:r>
-      <w:proofErr w:type="spellEnd"/>
-      <w:r>
-        <w:t xml:space="preserve"> (no mantienen el estado entre varias peticiones).</w:t>
-      </w:r>
-    </w:p>
-    <w:p>
-      <w:pPr>
-        <w:pStyle w:val="ListParagraph"/>
-      </w:pPr>
-      <w:r>
-        <w:t xml:space="preserve">Expone </w:t>
-      </w:r>
-      <w:proofErr w:type="spellStart"/>
-      <w:r>
-        <w:t>URIs</w:t>
-      </w:r>
-      <w:proofErr w:type="spellEnd"/>
-      <w:r>
-        <w:t xml:space="preserve"> con forma de directorios.</w:t>
-      </w:r>
-    </w:p>
-    <w:p>
-      <w:pPr>
-        <w:pStyle w:val="ListParagraph"/>
-      </w:pPr>
-      <w:r>
-        <w:lastRenderedPageBreak/>
-        <w:t>Transfiere la información en formato JSON.</w:t>
-      </w:r>
-    </w:p>
-    <w:p>
-      <w:pPr>
-        <w:pStyle w:val="Heading2"/>
-      </w:pPr>
-      <w:r>
-        <w:t xml:space="preserve">3.10 </w:t>
-      </w:r>
-      <w:proofErr w:type="spellStart"/>
-      <w:r>
-        <w:t>WebSockets</w:t>
-      </w:r>
-      <w:proofErr w:type="spellEnd"/>
-    </w:p>
-    <w:p>
-      <w:pPr>
-        <w:ind w:firstLine="0"/>
-      </w:pPr>
-      <w:r>
-        <w:t xml:space="preserve">Los </w:t>
-      </w:r>
-      <w:proofErr w:type="spellStart"/>
-      <w:r>
-        <w:t>WebSockets</w:t>
+      <w:r>
+        <w:t xml:space="preserve">con cualquier </w:t>
+      </w:r>
+      <w:proofErr w:type="spellStart"/>
+      <w:r>
+        <w:t>Message</w:t>
       </w:r>
       <w:proofErr w:type="spellEnd"/>
       <w:r>
         <w:t xml:space="preserve"> </w:t>
       </w:r>
-      <w:r>
-        <w:t xml:space="preserve">son una tecnología que </w:t>
-      </w:r>
-      <w:r>
-        <w:t xml:space="preserve">permiten la comunicación bidireccional entre aplicaciones web y procesos del lado del servidor generando un canal de comunicación bidireccional en el navegador que permite </w:t>
-      </w:r>
-      <w:r>
-        <w:t>simultáneamente el envío y recibimiento de información entre el Cliente y el Servidor.</w:t>
-      </w:r>
-    </w:p>
-    <w:p>
-      <w:pPr>
-        <w:pStyle w:val="Heading2"/>
-      </w:pPr>
-      <w:r>
-        <w:t xml:space="preserve">3.11 </w:t>
-      </w:r>
-      <w:r>
-        <w:t>STOMP</w:t>
-      </w:r>
-    </w:p>
-    <w:p>
-      <w:pPr>
-        <w:ind w:firstLine="0"/>
-      </w:pPr>
-      <w:r>
-        <w:t xml:space="preserve">STOMP (Simple Text </w:t>
-      </w:r>
-      <w:proofErr w:type="spellStart"/>
-      <w:r>
-        <w:t>Oriented</w:t>
-      </w:r>
-      <w:proofErr w:type="spellEnd"/>
-      <w:r>
-        <w:t xml:space="preserve"> </w:t>
-      </w:r>
-      <w:proofErr w:type="spellStart"/>
-      <w:r>
-        <w:t>Messaging</w:t>
-      </w:r>
-      <w:proofErr w:type="spellEnd"/>
-      <w:r>
-        <w:t xml:space="preserve"> </w:t>
-      </w:r>
-      <w:proofErr w:type="spellStart"/>
-      <w:r>
-        <w:t>Protocol</w:t>
-      </w:r>
-      <w:proofErr w:type="spellEnd"/>
-      <w:r>
-        <w:t xml:space="preserve">) es un protocolo de texto sencillo y ligero que permite comunicar clientes STOMP con cualquier </w:t>
-      </w:r>
-      <w:proofErr w:type="spellStart"/>
-      <w:r>
-        <w:t>Message</w:t>
-      </w:r>
-      <w:proofErr w:type="spellEnd"/>
-      <w:r>
-        <w:t xml:space="preserve"> </w:t>
-      </w:r>
       <w:proofErr w:type="spellStart"/>
       <w:r>
         <w:t>Broker</w:t>
@@ -5888,10 +6043,16 @@
     </w:p>
     <w:p>
       <w:pPr>
-        <w:ind w:firstLine="0"/>
-      </w:pPr>
-      <w:r>
-        <w:t xml:space="preserve">Es muy útil para comunicar información entre programas desarrollados en diferentes lenguajes y, en programación Web es muy utilizado sobre Web Sockets para permitir comunicación bidireccional entre el cliente y el servidor para, por ejemplo, recibir notificaciones o alertas en la aplicación del lado del cliente sin necesidad de estar continuamente solicitando estas al servidor. Este protocolo requiere, como se mencionó previamente un </w:t>
+        <w:ind w:firstLine="288"/>
+      </w:pPr>
+      <w:r>
+        <w:t xml:space="preserve">Es muy útil para comunicar información entre programas desarrollados en diferentes lenguajes y, en programación Web es muy utilizado sobre Web Sockets para permitir comunicación bidireccional entre el cliente y el servidor para, por ejemplo, recibir notificaciones o alertas en la aplicación del lado del cliente sin necesidad de estar continuamente solicitando </w:t>
+      </w:r>
+      <w:r>
+        <w:t>la nueva información</w:t>
+      </w:r>
+      <w:r>
+        <w:t xml:space="preserve"> al servidor. Este protocolo requiere, como se mencionó previamente un </w:t>
       </w:r>
       <w:proofErr w:type="spellStart"/>
       <w:r>
@@ -5913,15 +6074,13 @@
     <w:p/>
     <w:p/>
     <w:p/>
-    <w:p>
-      <w:bookmarkStart w:id="11" w:name="_GoBack"/>
-      <w:bookmarkEnd w:id="11"/>
-    </w:p>
+    <w:p/>
+    <w:p/>
     <w:p>
       <w:pPr>
         <w:pStyle w:val="Heading1"/>
       </w:pPr>
-      <w:bookmarkStart w:id="12" w:name="_Toc7344944"/>
+      <w:bookmarkStart w:id="11" w:name="_Toc7344944"/>
       <w:r>
         <w:lastRenderedPageBreak/>
         <w:t>4</w:t>
@@ -5929,91 +6088,490 @@
       <w:r>
         <w:t>. Marco metodológico</w:t>
       </w:r>
-      <w:bookmarkEnd w:id="12"/>
-    </w:p>
+      <w:bookmarkEnd w:id="11"/>
+    </w:p>
+    <w:p>
+      <w:r>
+        <w:t xml:space="preserve">La metodología de desarrollo que se </w:t>
+      </w:r>
+      <w:r>
+        <w:t>utilizó</w:t>
+      </w:r>
+      <w:r>
+        <w:t xml:space="preserve"> a lo largo del proyecto </w:t>
+      </w:r>
+      <w:r>
+        <w:t xml:space="preserve">está </w:t>
+      </w:r>
+      <w:r>
+        <w:t>conforma</w:t>
+      </w:r>
+      <w:r>
+        <w:t xml:space="preserve">da por </w:t>
+      </w:r>
+      <w:r>
+        <w:t>cinco fases. La primera fase corresponde a la capacitación necesaria para la realización de este proyecto, luego iterativamente se realizar</w:t>
+      </w:r>
+      <w:r>
+        <w:t>o</w:t>
+      </w:r>
+      <w:r>
+        <w:t>n tres fases para el desarrollo de prototipos evolutivos junto con su respectiva validación y verificación.</w:t>
+      </w:r>
+    </w:p>
+    <w:p>
+      <w:pPr>
+        <w:jc w:val="center"/>
+      </w:pPr>
+      <w:r>
+        <w:rPr>
+          <w:rFonts w:ascii="Arial" w:hAnsi="Arial" w:cs="Arial"/>
+          <w:noProof/>
+          <w:color w:val="000000"/>
+        </w:rPr>
+        <w:drawing>
+          <wp:inline distT="0" distB="0" distL="0" distR="0" wp14:anchorId="3835AFBD" wp14:editId="5264B547">
+            <wp:extent cx="2870200" cy="1872464"/>
+            <wp:effectExtent l="0" t="0" r="6350" b="0"/>
+            <wp:docPr id="2" name="Picture 2" descr="https://lh5.googleusercontent.com/_Q-HJ0OCCQ3GfcFCqBdyhFi_JUxDvfbScxEmZrZukYqLmWwGAJBjMwreMaHa7xq45xup6IAUCyEeJZ4UC7ZJuk0SF1e4y7rJ6meF8J_T529EGvUYqOsxwu2QwSvZzfX7CaybxzuS"/>
+            <wp:cNvGraphicFramePr>
+              <a:graphicFrameLocks xmlns:a="http://schemas.openxmlformats.org/drawingml/2006/main" noChangeAspect="1"/>
+            </wp:cNvGraphicFramePr>
+            <a:graphic xmlns:a="http://schemas.openxmlformats.org/drawingml/2006/main">
+              <a:graphicData uri="http://schemas.openxmlformats.org/drawingml/2006/picture">
+                <pic:pic xmlns:pic="http://schemas.openxmlformats.org/drawingml/2006/picture">
+                  <pic:nvPicPr>
+                    <pic:cNvPr id="0" name="Picture 1" descr="https://lh5.googleusercontent.com/_Q-HJ0OCCQ3GfcFCqBdyhFi_JUxDvfbScxEmZrZukYqLmWwGAJBjMwreMaHa7xq45xup6IAUCyEeJZ4UC7ZJuk0SF1e4y7rJ6meF8J_T529EGvUYqOsxwu2QwSvZzfX7CaybxzuS"/>
+                    <pic:cNvPicPr>
+                      <a:picLocks noChangeAspect="1" noChangeArrowheads="1"/>
+                    </pic:cNvPicPr>
+                  </pic:nvPicPr>
+                  <pic:blipFill>
+                    <a:blip r:embed="rId12">
+                      <a:extLst>
+                        <a:ext uri="{28A0092B-C50C-407E-A947-70E740481C1C}">
+                          <a14:useLocalDpi xmlns:a14="http://schemas.microsoft.com/office/drawing/2010/main" val="0"/>
+                        </a:ext>
+                      </a:extLst>
+                    </a:blip>
+                    <a:srcRect/>
+                    <a:stretch>
+                      <a:fillRect/>
+                    </a:stretch>
+                  </pic:blipFill>
+                  <pic:spPr bwMode="auto">
+                    <a:xfrm>
+                      <a:off x="0" y="0"/>
+                      <a:ext cx="2936899" cy="1915977"/>
+                    </a:xfrm>
+                    <a:prstGeom prst="rect">
+                      <a:avLst/>
+                    </a:prstGeom>
+                    <a:noFill/>
+                    <a:ln>
+                      <a:noFill/>
+                    </a:ln>
+                  </pic:spPr>
+                </pic:pic>
+              </a:graphicData>
+            </a:graphic>
+          </wp:inline>
+        </w:drawing>
+      </w:r>
+    </w:p>
+    <w:p>
+      <w:pPr>
+        <w:pStyle w:val="Figuras"/>
+        <w:ind w:firstLine="0"/>
+      </w:pPr>
+      <w:r>
+        <w:rPr>
+          <w:i/>
+        </w:rPr>
+        <w:t xml:space="preserve">Figura </w:t>
+      </w:r>
+      <w:r>
+        <w:rPr>
+          <w:i/>
+        </w:rPr>
+        <w:t>4</w:t>
+      </w:r>
+      <w:r>
+        <w:rPr>
+          <w:i/>
+        </w:rPr>
+        <w:t>.</w:t>
+      </w:r>
+      <w:r>
+        <w:t xml:space="preserve"> </w:t>
+      </w:r>
+      <w:r>
+        <w:t>Esquema metodología de trabajo</w:t>
+      </w:r>
+    </w:p>
+    <w:p>
+      <w:pPr>
+        <w:pStyle w:val="Heading2"/>
+      </w:pPr>
+      <w:r>
+        <w:t>4.1 Fase 1: Capacitación tecnológica</w:t>
+      </w:r>
+    </w:p>
+    <w:p>
+      <w:pPr>
+        <w:ind w:firstLine="0"/>
+      </w:pPr>
+      <w:r>
+        <w:t>En esta fase se investig</w:t>
+      </w:r>
+      <w:r>
+        <w:t>ó</w:t>
+      </w:r>
+      <w:r>
+        <w:t xml:space="preserve"> acerca de los fundamentos teóricos sobre el internet de las cosas, desarrollo de aplicaciones web y demás conceptos relacionados. Se </w:t>
+      </w:r>
+      <w:r>
+        <w:t>realizó</w:t>
+      </w:r>
+      <w:r>
+        <w:t xml:space="preserve"> una breve revisión de diversas plataformas IoT existentes en el mercado y tutoriales acerca de las mismas, así como diversos protocolos, frameworks y lenguajes de programación </w:t>
+      </w:r>
+      <w:r>
+        <w:t xml:space="preserve">necesarios </w:t>
+      </w:r>
+      <w:r>
+        <w:t>para la realización del proyecto.</w:t>
+      </w:r>
+    </w:p>
+    <w:p>
+      <w:pPr>
+        <w:ind w:firstLine="288"/>
+      </w:pPr>
+      <w:r>
+        <w:t>Las actividades realizadas en esta fase fueron las siguientes:</w:t>
+      </w:r>
+    </w:p>
+    <w:p>
+      <w:pPr>
+        <w:pStyle w:val="ListParagraph"/>
+      </w:pPr>
+      <w:r>
+        <w:t>Investigación de fundamentos teóricos y estado del arte.</w:t>
+      </w:r>
+    </w:p>
+    <w:p>
+      <w:pPr>
+        <w:pStyle w:val="ListParagraph"/>
+      </w:pPr>
+      <w:r>
+        <w:t>Indagación de plataformas IoT existentes en el mercado, características, ventajas y desventajas.</w:t>
+      </w:r>
+    </w:p>
+    <w:p>
+      <w:pPr>
+        <w:pStyle w:val="ListParagraph"/>
+      </w:pPr>
+      <w:r>
+        <w:lastRenderedPageBreak/>
+        <w:t>Realización de tutoriales en diversas plataformas IoT para adquirir un conocimiento profundo y aplicado acerca de lo que se desea realizar en el proyecto.</w:t>
+      </w:r>
+    </w:p>
+    <w:p>
+      <w:pPr>
+        <w:pStyle w:val="ListParagraph"/>
+      </w:pPr>
+      <w:r>
+        <w:t>Selección de las tecnologías, frameworks y lenguajes de programación a utilizar.</w:t>
+      </w:r>
+    </w:p>
+    <w:p>
+      <w:pPr>
+        <w:pStyle w:val="ListParagraph"/>
+      </w:pPr>
+      <w:r>
+        <w:t>Capacitación en las tecnologías, frameworks y lenguajes de programación a utilizar.</w:t>
+      </w:r>
+    </w:p>
+    <w:p>
+      <w:pPr>
+        <w:pStyle w:val="Heading2"/>
+      </w:pPr>
+      <w:r>
+        <w:t>4.2 Fase 2: Definición de la Arquitectura</w:t>
+      </w:r>
+    </w:p>
+    <w:p>
+      <w:pPr>
+        <w:ind w:firstLine="0"/>
+      </w:pPr>
+      <w:r>
+        <w:t>En esta fase, en la primera iteración se defin</w:t>
+      </w:r>
+      <w:r>
+        <w:t>ieron</w:t>
+      </w:r>
+      <w:r>
+        <w:t xml:space="preserve"> las funcionalidades, diseño y características de la plataforma de administración y la arquitectura para la solución IoT Smart Campus.</w:t>
+      </w:r>
+    </w:p>
+    <w:p>
+      <w:r>
+        <w:t>Para cada una de las siguientes iteraciones, en esta etapa se revis</w:t>
+      </w:r>
+      <w:r>
+        <w:t>ó</w:t>
+      </w:r>
+      <w:r>
+        <w:t xml:space="preserve"> la arquitectura tanto del proyecto Smart Campus como de la plataforma de administración, y se realizar</w:t>
+      </w:r>
+      <w:r>
+        <w:t>o</w:t>
+      </w:r>
+      <w:r>
+        <w:t xml:space="preserve">n los ajustes necesarios sobre estas para continuar con las iteraciones y llevar a cabo la implementación de las diversas características definidas previamente, así como la definición de otras que </w:t>
+      </w:r>
+      <w:r>
+        <w:t>fueron</w:t>
+      </w:r>
+      <w:r>
+        <w:t xml:space="preserve"> necesarias para cumplir con los objetivos del proyecto.</w:t>
+      </w:r>
+    </w:p>
+    <w:p>
+      <w:pPr>
+        <w:ind w:firstLine="288"/>
+      </w:pPr>
+      <w:r>
+        <w:t>Las actividades realizadas en esta fase fueron las siguientes:</w:t>
+      </w:r>
+    </w:p>
+    <w:p>
+      <w:pPr>
+        <w:pStyle w:val="ListParagraph"/>
+      </w:pPr>
+      <w:r>
+        <w:t>Especificación del alcance del proyecto y sus características.</w:t>
+      </w:r>
+    </w:p>
+    <w:p>
+      <w:pPr>
+        <w:pStyle w:val="ListParagraph"/>
+      </w:pPr>
+      <w:r>
+        <w:t>Definición de la arquitectura Smart Campus.</w:t>
+      </w:r>
+    </w:p>
+    <w:p>
+      <w:pPr>
+        <w:pStyle w:val="ListParagraph"/>
+      </w:pPr>
+      <w:r>
+        <w:t>Definición de los requerimientos, funcionalidades y diseño de la plataforma de administración.</w:t>
+      </w:r>
+    </w:p>
+    <w:p>
+      <w:pPr>
+        <w:pStyle w:val="Heading2"/>
+      </w:pPr>
+      <w:r>
+        <w:t>4.3 Fase 3: Prototipado</w:t>
+      </w:r>
+    </w:p>
+    <w:p>
+      <w:r>
+        <w:t xml:space="preserve">En el transcurso de esta fase se </w:t>
+      </w:r>
+      <w:r>
+        <w:t>d</w:t>
+      </w:r>
+      <w:r>
+        <w:t>iseñ</w:t>
+      </w:r>
+      <w:r>
+        <w:t>ó</w:t>
+      </w:r>
+      <w:r>
+        <w:t xml:space="preserve"> y desarroll</w:t>
+      </w:r>
+      <w:r>
+        <w:t>ó</w:t>
+      </w:r>
+      <w:r>
+        <w:t xml:space="preserve"> un prototipo funcional de la plataforma de administración de la solución IoT. Para cada iteración del ciclo se mejor</w:t>
+      </w:r>
+      <w:r>
+        <w:t>ó</w:t>
+      </w:r>
+      <w:r>
+        <w:t xml:space="preserve"> dicho prototipo,</w:t>
+      </w:r>
+      <w:r>
+        <w:t xml:space="preserve"> incluyendo más características y mejorando las existentes</w:t>
+      </w:r>
+      <w:r>
+        <w:t xml:space="preserve"> hasta cumplir todos los requerimientos establecidos previamente, también se </w:t>
+      </w:r>
+      <w:r>
+        <w:t xml:space="preserve">consideró </w:t>
+      </w:r>
+      <w:r>
+        <w:t>la integración de este prototipo con la arquitectura IoT.</w:t>
+      </w:r>
+    </w:p>
+    <w:p>
+      <w:pPr>
+        <w:ind w:firstLine="288"/>
+      </w:pPr>
+      <w:r>
+        <w:lastRenderedPageBreak/>
+        <w:t>Las actividades realizadas en esta fase fueron las siguientes:</w:t>
+      </w:r>
+    </w:p>
+    <w:p>
+      <w:pPr>
+        <w:pStyle w:val="ListParagraph"/>
+      </w:pPr>
+      <w:r>
+        <w:t>Diseño del prototipo de la plataforma de administración IoT.</w:t>
+      </w:r>
+    </w:p>
+    <w:p>
+      <w:pPr>
+        <w:pStyle w:val="ListParagraph"/>
+      </w:pPr>
+      <w:r>
+        <w:t>Integración de la plataforma de administración con el resto de la arquitectura IoT Smart Campus.</w:t>
+      </w:r>
+    </w:p>
+    <w:p>
+      <w:pPr>
+        <w:pStyle w:val="Heading2"/>
+      </w:pPr>
+      <w:r>
+        <w:t>4.4 Fase 4: Validación y verificación</w:t>
+      </w:r>
+    </w:p>
+    <w:p>
+      <w:pPr>
+        <w:ind w:firstLine="0"/>
+      </w:pPr>
+      <w:r>
+        <w:t xml:space="preserve">Para esta fase se </w:t>
+      </w:r>
+      <w:r>
+        <w:t>verificó si</w:t>
+      </w:r>
+      <w:r>
+        <w:t xml:space="preserve"> el procedimiento, la metodología usada y la implementación del prototipo cumpl</w:t>
+      </w:r>
+      <w:r>
+        <w:t>e</w:t>
+      </w:r>
+      <w:r>
+        <w:t xml:space="preserve"> los requerimientos establecidos y, </w:t>
+      </w:r>
+      <w:r>
+        <w:t xml:space="preserve">revisó </w:t>
+      </w:r>
+      <w:r>
+        <w:t xml:space="preserve">que esta brinda una solución </w:t>
+      </w:r>
+      <w:r>
+        <w:t>a los objetivos planteados</w:t>
+      </w:r>
+      <w:r>
+        <w:t>.</w:t>
+      </w:r>
+    </w:p>
+    <w:p>
+      <w:pPr>
+        <w:ind w:firstLine="288"/>
+      </w:pPr>
+      <w:r>
+        <w:t>Las actividades realizadas en esta fase fueron las siguientes:</w:t>
+      </w:r>
+    </w:p>
+    <w:p>
+      <w:pPr>
+        <w:pStyle w:val="ListParagraph"/>
+      </w:pPr>
+      <w:r>
+        <w:t>Pruebas sobre los componentes de la plataforma de administración.</w:t>
+      </w:r>
+    </w:p>
+    <w:p>
+      <w:pPr>
+        <w:pStyle w:val="ListParagraph"/>
+      </w:pPr>
+      <w:r>
+        <w:t>Pruebas de integración de la plataforma de administración</w:t>
+      </w:r>
+      <w:r>
+        <w:t xml:space="preserve"> con la Arquitectura Smart Campus</w:t>
+      </w:r>
+      <w:r>
+        <w:t>.</w:t>
+      </w:r>
+    </w:p>
+    <w:p>
+      <w:pPr>
+        <w:pStyle w:val="ListParagraph"/>
+      </w:pPr>
+      <w:r>
+        <w:t>Ajustes a los módulos de código en caso de ser necesario.</w:t>
+      </w:r>
+    </w:p>
+    <w:p>
+      <w:pPr>
+        <w:pStyle w:val="ListParagraph"/>
+      </w:pPr>
+      <w:r>
+        <w:t>Documentación de la implementación realizada.</w:t>
+      </w:r>
+    </w:p>
+    <w:p>
+      <w:pPr>
+        <w:pStyle w:val="ListParagraph"/>
+      </w:pPr>
+      <w:r>
+        <w:t>Revisión del cumplimiento de especificaciones y logro de objetivos</w:t>
+      </w:r>
+      <w:r>
+        <w:t>.</w:t>
+      </w:r>
+    </w:p>
+    <w:p>
+      <w:pPr>
+        <w:pStyle w:val="ListParagraph"/>
+      </w:pPr>
+      <w:r>
+        <w:t>Reporte y divulgación de los resultados.</w:t>
+      </w:r>
+    </w:p>
+    <w:p/>
+    <w:p/>
+    <w:p/>
+    <w:p/>
+    <w:p/>
+    <w:p/>
     <w:p>
       <w:pPr>
         <w:pStyle w:val="Heading1"/>
       </w:pPr>
-    </w:p>
-    <w:p>
-      <w:pPr>
-        <w:pStyle w:val="Heading1"/>
-      </w:pPr>
-    </w:p>
-    <w:p>
-      <w:pPr>
-        <w:pStyle w:val="Heading1"/>
-      </w:pPr>
-    </w:p>
-    <w:p>
-      <w:pPr>
-        <w:pStyle w:val="Heading1"/>
-      </w:pPr>
-    </w:p>
-    <w:p>
-      <w:pPr>
-        <w:pStyle w:val="Heading1"/>
-      </w:pPr>
-    </w:p>
-    <w:p>
-      <w:pPr>
-        <w:pStyle w:val="Heading1"/>
-      </w:pPr>
-    </w:p>
-    <w:p>
-      <w:pPr>
-        <w:pStyle w:val="Heading1"/>
-      </w:pPr>
-    </w:p>
-    <w:p>
-      <w:pPr>
-        <w:pStyle w:val="Heading1"/>
-      </w:pPr>
-    </w:p>
-    <w:p>
-      <w:pPr>
-        <w:pStyle w:val="Heading1"/>
-      </w:pPr>
-    </w:p>
-    <w:p>
-      <w:pPr>
-        <w:pStyle w:val="Heading1"/>
-      </w:pPr>
-    </w:p>
-    <w:p>
-      <w:pPr>
-        <w:pStyle w:val="Heading1"/>
-      </w:pPr>
-    </w:p>
-    <w:p>
-      <w:pPr>
-        <w:pStyle w:val="Heading1"/>
-      </w:pPr>
-    </w:p>
-    <w:p>
-      <w:pPr>
-        <w:pStyle w:val="Heading1"/>
-      </w:pPr>
-    </w:p>
-    <w:p>
-      <w:pPr>
-        <w:pStyle w:val="Heading1"/>
-      </w:pPr>
-    </w:p>
-    <w:p>
-      <w:pPr>
-        <w:pStyle w:val="Heading1"/>
-      </w:pPr>
-      <w:bookmarkStart w:id="13" w:name="_Toc7344945"/>
+      <w:bookmarkStart w:id="12" w:name="_Toc7344945"/>
       <w:r>
         <w:lastRenderedPageBreak/>
         <w:t>5</w:t>
       </w:r>
       <w:r>
-        <w:t>. Requisitos y especificaciones</w:t>
-      </w:r>
+        <w:t>. Requisito</w:t>
+      </w:r>
+      <w:bookmarkStart w:id="13" w:name="_GoBack"/>
       <w:bookmarkEnd w:id="13"/>
+      <w:r>
+        <w:t>s y especificaciones</w:t>
+      </w:r>
+      <w:bookmarkEnd w:id="12"/>
     </w:p>
     <w:p>
       <w:pPr>
@@ -6718,7 +7276,7 @@
       <w:r>
         <w:t xml:space="preserve"> de 2019, </w:t>
       </w:r>
-      <w:hyperlink r:id="rId12" w:history="1">
+      <w:hyperlink r:id="rId13" w:history="1">
         <w:r>
           <w:rPr>
             <w:rStyle w:val="Hyperlink"/>
@@ -6799,7 +7357,7 @@
       <w:r>
         <w:t xml:space="preserve">Softwaretestinghelp.com. Recuperado el 27 de abril de 2019, </w:t>
       </w:r>
-      <w:hyperlink r:id="rId13" w:history="1">
+      <w:hyperlink r:id="rId14" w:history="1">
         <w:r>
           <w:rPr>
             <w:rStyle w:val="Hyperlink"/>
@@ -6824,7 +7382,7 @@
       <w:r>
         <w:t xml:space="preserve">  Recuperado el 27 de abril de 2019, </w:t>
       </w:r>
-      <w:hyperlink r:id="rId14" w:history="1">
+      <w:hyperlink r:id="rId15" w:history="1">
         <w:r>
           <w:rPr>
             <w:rStyle w:val="Hyperlink"/>
@@ -6955,7 +7513,7 @@
       <w:r>
         <w:t xml:space="preserve">. Iotworldtoday.com. Recuperado el 27 de abril de 2019, </w:t>
       </w:r>
-      <w:hyperlink r:id="rId15" w:history="1">
+      <w:hyperlink r:id="rId16" w:history="1">
         <w:r>
           <w:rPr>
             <w:rStyle w:val="Hyperlink"/>
@@ -6999,7 +7557,7 @@
       <w:r>
         <w:t xml:space="preserve">. Internetofthingsagenda.techtarget.com. Recuperado el 27 de abril de 2019, </w:t>
       </w:r>
-      <w:hyperlink r:id="rId16" w:history="1">
+      <w:hyperlink r:id="rId17" w:history="1">
         <w:r>
           <w:rPr>
             <w:rStyle w:val="Hyperlink"/>
@@ -7074,7 +7632,7 @@
       <w:r>
         <w:t xml:space="preserve">. Linkedin.com. Recuperado el 27 de abril de 2019, </w:t>
       </w:r>
-      <w:hyperlink r:id="rId17" w:history="1">
+      <w:hyperlink r:id="rId18" w:history="1">
         <w:r>
           <w:rPr>
             <w:rStyle w:val="Hyperlink"/>
@@ -7166,7 +7724,7 @@
       <w:r>
         <w:t xml:space="preserve">. I-Scoop.eu. Recuperado el 29 de abril de 2019, </w:t>
       </w:r>
-      <w:hyperlink r:id="rId18" w:history="1">
+      <w:hyperlink r:id="rId19" w:history="1">
         <w:r>
           <w:rPr>
             <w:rStyle w:val="Hyperlink"/>
@@ -7190,7 +7748,7 @@
       <w:r>
         <w:t xml:space="preserve"> M. (2017). Internet de las cosas (IoT). Searchdatacenter.techtarget.com. Recuperado el 29 de abril de 2019, </w:t>
       </w:r>
-      <w:hyperlink r:id="rId19" w:history="1">
+      <w:hyperlink r:id="rId20" w:history="1">
         <w:r>
           <w:rPr>
             <w:rStyle w:val="Hyperlink"/>
@@ -7233,7 +7791,7 @@
       <w:r>
         <w:t xml:space="preserve"> desde única página. Arsys.es. Recuperado el 29 de abril de 2019, </w:t>
       </w:r>
-      <w:hyperlink r:id="rId20" w:history="1">
+      <w:hyperlink r:id="rId21" w:history="1">
         <w:r>
           <w:rPr>
             <w:rStyle w:val="Hyperlink"/>
@@ -7252,7 +7810,7 @@
       <w:r>
         <w:t xml:space="preserve">Código Facilito. (2016). Qué es Typescript. Codigofacilito.com. Recuperado el 29 de abril de 2019, </w:t>
       </w:r>
-      <w:hyperlink r:id="rId21" w:history="1">
+      <w:hyperlink r:id="rId22" w:history="1">
         <w:r>
           <w:rPr>
             <w:rStyle w:val="Hyperlink"/>
@@ -7311,7 +7869,7 @@
       <w:r>
         <w:t xml:space="preserve"> Angular 2. Upwork.com. Recuperado el 29 de abril de 2019, </w:t>
       </w:r>
-      <w:hyperlink r:id="rId22" w:history="1">
+      <w:hyperlink r:id="rId23" w:history="1">
         <w:r>
           <w:rPr>
             <w:rStyle w:val="Hyperlink"/>
@@ -7336,7 +7894,7 @@
       <w:r>
         <w:t xml:space="preserve"> Xataka.com. Recuperado el 29 de abril de 2019, </w:t>
       </w:r>
-      <w:hyperlink r:id="rId23" w:history="1">
+      <w:hyperlink r:id="rId24" w:history="1">
         <w:r>
           <w:rPr>
             <w:rStyle w:val="Hyperlink"/>
@@ -7371,7 +7929,7 @@
       <w:r>
         <w:t xml:space="preserve">. Jmesnil.net. Recuperado el 29 de abril de 2019, </w:t>
       </w:r>
-      <w:hyperlink r:id="rId24" w:history="1">
+      <w:hyperlink r:id="rId25" w:history="1">
         <w:r>
           <w:rPr>
             <w:rStyle w:val="Hyperlink"/>
@@ -7481,7 +8039,7 @@
       </w:pPr>
     </w:p>
     <w:sectPr>
-      <w:headerReference w:type="default" r:id="rId25"/>
+      <w:headerReference w:type="default" r:id="rId26"/>
       <w:type w:val="continuous"/>
       <w:pgSz w:w="12240" w:h="15840" w:code="1"/>
       <w:pgMar w:top="1457" w:right="1457" w:bottom="1457" w:left="1457" w:header="709" w:footer="709" w:gutter="0"/>
@@ -9052,6 +9610,120 @@
     </w:lvl>
   </w:abstractNum>
   <w:abstractNum w:abstractNumId="13" w15:restartNumberingAfterBreak="0">
+    <w:nsid w:val="402479AC"/>
+    <w:multiLevelType w:val="hybridMultilevel"/>
+    <w:tmpl w:val="6AB8A724"/>
+    <w:lvl w:ilvl="0" w:tplc="A8B6DE66">
+      <w:start w:val="1"/>
+      <w:numFmt w:val="bullet"/>
+      <w:pStyle w:val="ListParagraph"/>
+      <w:lvlText w:val=""/>
+      <w:lvlJc w:val="left"/>
+      <w:pPr>
+        <w:ind w:left="1008" w:hanging="360"/>
+      </w:pPr>
+      <w:rPr>
+        <w:rFonts w:ascii="Symbol" w:hAnsi="Symbol" w:hint="default"/>
+      </w:rPr>
+    </w:lvl>
+    <w:lvl w:ilvl="1" w:tplc="04090003" w:tentative="1">
+      <w:start w:val="1"/>
+      <w:numFmt w:val="bullet"/>
+      <w:lvlText w:val="o"/>
+      <w:lvlJc w:val="left"/>
+      <w:pPr>
+        <w:ind w:left="1728" w:hanging="360"/>
+      </w:pPr>
+      <w:rPr>
+        <w:rFonts w:ascii="Courier New" w:hAnsi="Courier New" w:cs="Courier New" w:hint="default"/>
+      </w:rPr>
+    </w:lvl>
+    <w:lvl w:ilvl="2" w:tplc="04090005" w:tentative="1">
+      <w:start w:val="1"/>
+      <w:numFmt w:val="bullet"/>
+      <w:lvlText w:val=""/>
+      <w:lvlJc w:val="left"/>
+      <w:pPr>
+        <w:ind w:left="2448" w:hanging="360"/>
+      </w:pPr>
+      <w:rPr>
+        <w:rFonts w:ascii="Wingdings" w:hAnsi="Wingdings" w:hint="default"/>
+      </w:rPr>
+    </w:lvl>
+    <w:lvl w:ilvl="3" w:tplc="04090001" w:tentative="1">
+      <w:start w:val="1"/>
+      <w:numFmt w:val="bullet"/>
+      <w:lvlText w:val=""/>
+      <w:lvlJc w:val="left"/>
+      <w:pPr>
+        <w:ind w:left="3168" w:hanging="360"/>
+      </w:pPr>
+      <w:rPr>
+        <w:rFonts w:ascii="Symbol" w:hAnsi="Symbol" w:hint="default"/>
+      </w:rPr>
+    </w:lvl>
+    <w:lvl w:ilvl="4" w:tplc="04090003" w:tentative="1">
+      <w:start w:val="1"/>
+      <w:numFmt w:val="bullet"/>
+      <w:lvlText w:val="o"/>
+      <w:lvlJc w:val="left"/>
+      <w:pPr>
+        <w:ind w:left="3888" w:hanging="360"/>
+      </w:pPr>
+      <w:rPr>
+        <w:rFonts w:ascii="Courier New" w:hAnsi="Courier New" w:cs="Courier New" w:hint="default"/>
+      </w:rPr>
+    </w:lvl>
+    <w:lvl w:ilvl="5" w:tplc="04090005" w:tentative="1">
+      <w:start w:val="1"/>
+      <w:numFmt w:val="bullet"/>
+      <w:lvlText w:val=""/>
+      <w:lvlJc w:val="left"/>
+      <w:pPr>
+        <w:ind w:left="4608" w:hanging="360"/>
+      </w:pPr>
+      <w:rPr>
+        <w:rFonts w:ascii="Wingdings" w:hAnsi="Wingdings" w:hint="default"/>
+      </w:rPr>
+    </w:lvl>
+    <w:lvl w:ilvl="6" w:tplc="04090001" w:tentative="1">
+      <w:start w:val="1"/>
+      <w:numFmt w:val="bullet"/>
+      <w:lvlText w:val=""/>
+      <w:lvlJc w:val="left"/>
+      <w:pPr>
+        <w:ind w:left="5328" w:hanging="360"/>
+      </w:pPr>
+      <w:rPr>
+        <w:rFonts w:ascii="Symbol" w:hAnsi="Symbol" w:hint="default"/>
+      </w:rPr>
+    </w:lvl>
+    <w:lvl w:ilvl="7" w:tplc="04090003" w:tentative="1">
+      <w:start w:val="1"/>
+      <w:numFmt w:val="bullet"/>
+      <w:lvlText w:val="o"/>
+      <w:lvlJc w:val="left"/>
+      <w:pPr>
+        <w:ind w:left="6048" w:hanging="360"/>
+      </w:pPr>
+      <w:rPr>
+        <w:rFonts w:ascii="Courier New" w:hAnsi="Courier New" w:cs="Courier New" w:hint="default"/>
+      </w:rPr>
+    </w:lvl>
+    <w:lvl w:ilvl="8" w:tplc="04090005" w:tentative="1">
+      <w:start w:val="1"/>
+      <w:numFmt w:val="bullet"/>
+      <w:lvlText w:val=""/>
+      <w:lvlJc w:val="left"/>
+      <w:pPr>
+        <w:ind w:left="6768" w:hanging="360"/>
+      </w:pPr>
+      <w:rPr>
+        <w:rFonts w:ascii="Wingdings" w:hAnsi="Wingdings" w:hint="default"/>
+      </w:rPr>
+    </w:lvl>
+  </w:abstractNum>
+  <w:abstractNum w:abstractNumId="14" w15:restartNumberingAfterBreak="0">
     <w:nsid w:val="46CF4897"/>
     <w:multiLevelType w:val="multilevel"/>
     <w:tmpl w:val="37A29CF4"/>
@@ -9164,14 +9836,13 @@
       </w:rPr>
     </w:lvl>
   </w:abstractNum>
-  <w:abstractNum w:abstractNumId="14" w15:restartNumberingAfterBreak="0">
+  <w:abstractNum w:abstractNumId="15" w15:restartNumberingAfterBreak="0">
     <w:nsid w:val="6DF81BBB"/>
     <w:multiLevelType w:val="hybridMultilevel"/>
     <w:tmpl w:val="38E069D4"/>
     <w:lvl w:ilvl="0" w:tplc="5AC0E71C">
       <w:start w:val="1"/>
       <w:numFmt w:val="bullet"/>
-      <w:pStyle w:val="ListParagraph"/>
       <w:lvlText w:val=""/>
       <w:lvlJc w:val="left"/>
       <w:pPr>
@@ -9278,7 +9949,7 @@
       </w:rPr>
     </w:lvl>
   </w:abstractNum>
-  <w:abstractNum w:abstractNumId="15" w15:restartNumberingAfterBreak="0">
+  <w:abstractNum w:abstractNumId="16" w15:restartNumberingAfterBreak="0">
     <w:nsid w:val="727F465B"/>
     <w:multiLevelType w:val="hybridMultilevel"/>
     <w:tmpl w:val="E01405B8"/>
@@ -9394,7 +10065,7 @@
       </w:pPr>
     </w:lvl>
   </w:abstractNum>
-  <w:abstractNum w:abstractNumId="16" w15:restartNumberingAfterBreak="0">
+  <w:abstractNum w:abstractNumId="17" w15:restartNumberingAfterBreak="0">
     <w:nsid w:val="77C05D25"/>
     <w:multiLevelType w:val="multilevel"/>
     <w:tmpl w:val="74E2A390"/>
@@ -9507,7 +10178,7 @@
       </w:rPr>
     </w:lvl>
   </w:abstractNum>
-  <w:abstractNum w:abstractNumId="17" w15:restartNumberingAfterBreak="0">
+  <w:abstractNum w:abstractNumId="18" w15:restartNumberingAfterBreak="0">
     <w:nsid w:val="7A920A12"/>
     <w:multiLevelType w:val="hybridMultilevel"/>
     <w:tmpl w:val="028870F2"/>
@@ -9609,13 +10280,13 @@
     <w:abstractNumId w:val="7"/>
   </w:num>
   <w:num w:numId="5">
-    <w:abstractNumId w:val="17"/>
+    <w:abstractNumId w:val="18"/>
   </w:num>
   <w:num w:numId="6">
     <w:abstractNumId w:val="8"/>
   </w:num>
   <w:num w:numId="7">
-    <w:abstractNumId w:val="15"/>
+    <w:abstractNumId w:val="16"/>
   </w:num>
   <w:num w:numId="8">
     <w:abstractNumId w:val="4"/>
@@ -9624,10 +10295,10 @@
     <w:abstractNumId w:val="2"/>
   </w:num>
   <w:num w:numId="10">
-    <w:abstractNumId w:val="16"/>
+    <w:abstractNumId w:val="17"/>
   </w:num>
   <w:num w:numId="11">
-    <w:abstractNumId w:val="16"/>
+    <w:abstractNumId w:val="17"/>
   </w:num>
   <w:num w:numId="12">
     <w:abstractNumId w:val="3"/>
@@ -9711,10 +10382,13 @@
     <w:abstractNumId w:val="6"/>
   </w:num>
   <w:num w:numId="21">
-    <w:abstractNumId w:val="13"/>
+    <w:abstractNumId w:val="14"/>
   </w:num>
   <w:num w:numId="22">
-    <w:abstractNumId w:val="14"/>
+    <w:abstractNumId w:val="15"/>
+  </w:num>
+  <w:num w:numId="23">
+    <w:abstractNumId w:val="13"/>
   </w:num>
 </w:numbering>
 </file>
@@ -10265,10 +10939,10 @@
     <w:autoRedefine/>
     <w:uiPriority w:val="34"/>
     <w:qFormat/>
-    <w:rsid w:val="00E664B6"/>
+    <w:rsid w:val="002151AD"/>
     <w:pPr>
       <w:numPr>
-        <w:numId w:val="22"/>
+        <w:numId w:val="23"/>
       </w:numPr>
     </w:pPr>
   </w:style>
@@ -10954,7 +11628,7 @@
 </file>
 
 <file path=customXml/itemProps1.xml><?xml version="1.0" encoding="utf-8"?>
-<ds:datastoreItem xmlns:ds="http://schemas.openxmlformats.org/officeDocument/2006/customXml" ds:itemID="{5269611B-361D-43BE-A1E1-6B8CCE8A4A5D}">
+<ds:datastoreItem xmlns:ds="http://schemas.openxmlformats.org/officeDocument/2006/customXml" ds:itemID="{C14A9816-1965-4A25-BB54-3C2CA1A21AAD}">
   <ds:schemaRefs>
     <ds:schemaRef ds:uri="http://schemas.openxmlformats.org/officeDocument/2006/bibliography"/>
   </ds:schemaRefs>

</xml_diff>

<commit_message>
Introducción & ajustes generales.
</commit_message>
<xml_diff>
--- a/documents/Libro Aplicación Web.docx
+++ b/documents/Libro Aplicación Web.docx
@@ -34,6 +34,18 @@
         <w:ind w:firstLine="0"/>
         <w:jc w:val="center"/>
       </w:pPr>
+    </w:p>
+    <w:p>
+      <w:pPr>
+        <w:ind w:firstLine="0"/>
+        <w:jc w:val="center"/>
+      </w:pPr>
+    </w:p>
+    <w:p>
+      <w:pPr>
+        <w:ind w:firstLine="0"/>
+        <w:jc w:val="center"/>
+      </w:pPr>
       <w:r>
         <w:t>Diego Federico Camacho Naranjo</w:t>
       </w:r>
@@ -55,8 +67,26 @@
         <w:ind w:firstLine="0"/>
         <w:jc w:val="center"/>
       </w:pPr>
-      <w:r>
-        <w:t xml:space="preserve">Trabajo de Grado para Optar el título de </w:t>
+    </w:p>
+    <w:p>
+      <w:pPr>
+        <w:ind w:firstLine="0"/>
+        <w:jc w:val="center"/>
+      </w:pPr>
+      <w:r>
+        <w:t xml:space="preserve">Trabajo de Grado para </w:t>
+      </w:r>
+      <w:r>
+        <w:t>o</w:t>
+      </w:r>
+      <w:r>
+        <w:t xml:space="preserve">ptar </w:t>
+      </w:r>
+      <w:r>
+        <w:t xml:space="preserve">por </w:t>
+      </w:r>
+      <w:r>
+        <w:t xml:space="preserve">el título de </w:t>
       </w:r>
       <w:r>
         <w:t>Ingeniero de Sistemas</w:t>
@@ -76,6 +106,12 @@
     </w:p>
     <w:p>
       <w:pPr>
+        <w:ind w:firstLine="0"/>
+        <w:jc w:val="center"/>
+      </w:pPr>
+    </w:p>
+    <w:p>
+      <w:pPr>
         <w:spacing w:line="360" w:lineRule="auto"/>
         <w:ind w:firstLine="0"/>
         <w:jc w:val="center"/>
@@ -103,23 +139,6 @@
       <w:r>
         <w:t>PhD. Ciencias de la Computación</w:t>
       </w:r>
-    </w:p>
-    <w:p>
-      <w:pPr>
-        <w:ind w:firstLine="0"/>
-        <w:jc w:val="center"/>
-      </w:pPr>
-    </w:p>
-    <w:p>
-      <w:pPr>
-        <w:ind w:firstLine="0"/>
-        <w:jc w:val="center"/>
-      </w:pPr>
-    </w:p>
-    <w:p>
-      <w:pPr>
-        <w:ind w:firstLine="0"/>
-      </w:pPr>
     </w:p>
     <w:p>
       <w:pPr>
@@ -211,12 +230,6 @@
       <w:r>
         <w:t>2019</w:t>
       </w:r>
-    </w:p>
-    <w:p>
-      <w:pPr>
-        <w:spacing w:line="360" w:lineRule="auto"/>
-        <w:ind w:firstLine="0"/>
-      </w:pPr>
     </w:p>
     <w:p>
       <w:pPr>
@@ -4346,94 +4359,149 @@
         <w:ind w:firstLine="0"/>
       </w:pPr>
       <w:r>
-        <w:t xml:space="preserve">Se debe elaborar teniendo en cuenta las indicaciones del estilo APA. Este apartado debe contener: a) planteamiento del problema, b) desarrollo de antecedentes, c) propósito, d) fundamentación. Por </w:t>
-      </w:r>
-      <w:r>
-        <w:t>ello,</w:t>
-      </w:r>
-      <w:r>
-        <w:t xml:space="preserve"> cuando realice la introducción tenga presente incluir aquellos aspectos que hacen alusión a lo que investigo, la pregunta de </w:t>
-      </w:r>
-      <w:r>
-        <w:t>investigación (</w:t>
-      </w:r>
-      <w:r>
-        <w:t xml:space="preserve">formulación del problema, ¿Cuál fue el objetivo de </w:t>
-      </w:r>
-      <w:r>
-        <w:t>estudio o</w:t>
-      </w:r>
-      <w:r>
-        <w:t xml:space="preserve"> investigación? (hipótesis) planteado en el anteproyecto, se debe establecer de manera clara el objeto de estudio o investigación, es decir, el </w:t>
-      </w:r>
-      <w:r>
-        <w:t>problema</w:t>
-      </w:r>
-      <w:r>
-        <w:t xml:space="preserve"> que se buscaba solucionar con este trabajo, los argumentos que respaldan sus puntos de </w:t>
-      </w:r>
-      <w:r>
-        <w:t>vista y</w:t>
-      </w:r>
-      <w:r>
-        <w:t xml:space="preserve"> permiten a la vez </w:t>
-      </w:r>
-      <w:r>
-        <w:t>posicionar</w:t>
-      </w:r>
-      <w:r>
-        <w:t xml:space="preserve"> el problema </w:t>
-      </w:r>
-      <w:r>
-        <w:t>que usted</w:t>
-      </w:r>
-      <w:r>
-        <w:t xml:space="preserve"> plantea.</w:t>
-      </w:r>
-    </w:p>
-    <w:p>
-      <w:pPr>
-        <w:ind w:firstLine="0"/>
-      </w:pPr>
-      <w:r>
-        <w:t xml:space="preserve"> La </w:t>
-      </w:r>
-      <w:r>
-        <w:t>justificación</w:t>
-      </w:r>
-      <w:r>
-        <w:t xml:space="preserve">, es decir, el impacto que genera su investigación tanto en el área en que se encuentra su estudio como en el campo social, a quienes beneficia y como se benefician exactamente, debe describir el por qué y para qué de la investigación ¿Por qué se </w:t>
-      </w:r>
-      <w:r>
-        <w:t>desarrolló</w:t>
-      </w:r>
-      <w:r>
-        <w:t xml:space="preserve"> este proyecto?, la respuesta a esta pregunta debe demostrar la importancia de resolver el problema de investigación , importancia que puede deberse  a un aporte </w:t>
-      </w:r>
-      <w:r>
-        <w:t>teórico</w:t>
-      </w:r>
-      <w:r>
-        <w:t xml:space="preserve">, a la necesidad de solucionar  o modificar la situación  problemática, o a la forma de utilizar  los aportes teóricos, metodológicos o </w:t>
-      </w:r>
-      <w:r>
-        <w:t>prácticos</w:t>
-      </w:r>
-      <w:r>
-        <w:t xml:space="preserve">  que puedan darse como resultado  d</w:t>
-      </w:r>
-      <w:r>
-        <w:t>e</w:t>
+        <w:t>El auge de la era digital ha llevado a que e</w:t>
+      </w:r>
+      <w:r>
+        <w:t>l número de dispositivos conectados a internet en el 2018 excedi</w:t>
+      </w:r>
+      <w:r>
+        <w:t>era</w:t>
+      </w:r>
+      <w:r>
+        <w:t xml:space="preserve"> los 17 </w:t>
+      </w:r>
+      <w:r>
+        <w:t>mil millones</w:t>
+      </w:r>
+      <w:r>
+        <w:t xml:space="preserve">, esto se debe a la tendencia de </w:t>
+      </w:r>
+      <w:r>
+        <w:t>interconectar dispositivos y transformar objetos cotidianos en dispositivos inteligentes que reciben y envían información. Con el Internet de las Cosas (</w:t>
+      </w:r>
+      <w:proofErr w:type="spellStart"/>
+      <w:r>
+        <w:t>IoT</w:t>
+      </w:r>
+      <w:proofErr w:type="spellEnd"/>
+      <w:r>
+        <w:t xml:space="preserve">) se pretende aprovechar la información producida por estos dispositivos </w:t>
+      </w:r>
+      <w:r>
+        <w:t>para generar valor agregado a los usuarios y realizar labores cotidianas de forma automatizada permitiendo disminuir costos. Esta tendencia puede generar beneficios en todas las áreas del conocimiento; varios casos de uso populares son, monitorizar el estado de los pacientes</w:t>
+      </w:r>
+      <w:r>
+        <w:t>, monitorizar el tráfico y la calidad del aire en ciudades, entre otros.</w:t>
+      </w:r>
+    </w:p>
+    <w:p>
+      <w:pPr>
+        <w:ind w:firstLine="0"/>
+      </w:pPr>
+      <w:r>
+        <w:tab/>
+        <w:t>Esta tendencia se puede aplicar tanto para darle más inteligencia a ciudades, casas e incluso campus universitarios lo cual es el objetivo de este proyecto donde se pretende mediante la transformación digital permitir automatizar</w:t>
       </w:r>
       <w:r>
         <w:t xml:space="preserve"> </w:t>
       </w:r>
       <w:r>
-        <w:t>la</w:t>
-      </w:r>
-      <w:r>
-        <w:t xml:space="preserve"> investigación. Finalmente, debe recordar agregar el enfoque que usted empleo para solucionar el problema.  </w:t>
-      </w:r>
+        <w:t>procesos realizados, gestionar de forma más eficiente recursos y en general mejorar la calidad de vida de todas las personas que pertenecen de una u otra forma a las universidades.</w:t>
+      </w:r>
+    </w:p>
+    <w:p>
+      <w:pPr>
+        <w:ind w:firstLine="288"/>
+      </w:pPr>
+      <w:r>
+        <w:t xml:space="preserve">En este proyecto se presenta el diseño de una aplicación web </w:t>
+      </w:r>
+      <w:r>
+        <w:t>para la administración de una arquitectura Smart Campus</w:t>
+      </w:r>
+      <w:r>
+        <w:t xml:space="preserve"> mediante la cual los usuarios pueden registrar y gestionar sus casos de uso, dispositivos y procesos para permitir el flujo y almacenamiento de información desde la arquitectura a los dispositivos y viceversa, permitiendo que los diferentes casos de uso de </w:t>
+      </w:r>
+      <w:proofErr w:type="spellStart"/>
+      <w:r>
+        <w:t>IoT</w:t>
+      </w:r>
+      <w:proofErr w:type="spellEnd"/>
+      <w:r>
+        <w:t xml:space="preserve"> sean implementados sobre esta arquitectura extensiva </w:t>
+      </w:r>
+      <w:r>
+        <w:t xml:space="preserve">y </w:t>
+      </w:r>
+      <w:r>
+        <w:t xml:space="preserve">brindándole a los usuarios una </w:t>
+      </w:r>
+      <w:r>
+        <w:t xml:space="preserve">forma </w:t>
+      </w:r>
+      <w:r>
+        <w:t>intuitiva de ver y gestionar los elementos pertenecientes a la misma.</w:t>
+      </w:r>
+    </w:p>
+    <w:p>
+      <w:pPr>
+        <w:ind w:firstLine="288"/>
+      </w:pPr>
+      <w:r>
+        <w:lastRenderedPageBreak/>
+        <w:t xml:space="preserve">Posteriormente se desarrolló un caso de uso para probar las funciones que cumple </w:t>
+      </w:r>
+      <w:r>
+        <w:t xml:space="preserve">la aplicación web y en general la Arquitectura </w:t>
+      </w:r>
+      <w:proofErr w:type="spellStart"/>
+      <w:r>
+        <w:t>IoT</w:t>
+      </w:r>
+      <w:proofErr w:type="spellEnd"/>
+      <w:r>
+        <w:t xml:space="preserve"> y demostrar como de forma sencilla se pueden desarrollar los mismos.</w:t>
+      </w:r>
+    </w:p>
+    <w:p>
+      <w:pPr>
+        <w:ind w:firstLine="288"/>
+      </w:pPr>
+    </w:p>
+    <w:p>
+      <w:pPr>
+        <w:ind w:firstLine="288"/>
+      </w:pPr>
+    </w:p>
+    <w:p>
+      <w:pPr>
+        <w:ind w:firstLine="288"/>
+      </w:pPr>
+    </w:p>
+    <w:p>
+      <w:pPr>
+        <w:ind w:firstLine="288"/>
+      </w:pPr>
+    </w:p>
+    <w:p>
+      <w:pPr>
+        <w:ind w:firstLine="288"/>
+      </w:pPr>
+    </w:p>
+    <w:p>
+      <w:pPr>
+        <w:ind w:firstLine="288"/>
+      </w:pPr>
+    </w:p>
+    <w:p>
+      <w:pPr>
+        <w:ind w:firstLine="288"/>
+      </w:pPr>
+    </w:p>
+    <w:p>
+      <w:pPr>
+        <w:ind w:firstLine="288"/>
+      </w:pPr>
     </w:p>
     <w:p>
       <w:pPr>
@@ -4446,6 +4514,36 @@
         <w:rPr>
           <w:b/>
         </w:rPr>
+      </w:pPr>
+    </w:p>
+    <w:p>
+      <w:pPr>
+        <w:ind w:firstLine="0"/>
+      </w:pPr>
+    </w:p>
+    <w:p>
+      <w:pPr>
+        <w:ind w:firstLine="0"/>
+      </w:pPr>
+    </w:p>
+    <w:p>
+      <w:pPr>
+        <w:ind w:firstLine="0"/>
+      </w:pPr>
+    </w:p>
+    <w:p>
+      <w:pPr>
+        <w:ind w:firstLine="0"/>
+      </w:pPr>
+    </w:p>
+    <w:p>
+      <w:pPr>
+        <w:ind w:firstLine="0"/>
+      </w:pPr>
+    </w:p>
+    <w:p>
+      <w:pPr>
+        <w:ind w:firstLine="0"/>
       </w:pPr>
     </w:p>
     <w:p>
@@ -4986,108 +5084,8 @@
     </w:p>
     <w:p>
       <w:pPr>
-        <w:ind w:firstLine="0"/>
-      </w:pPr>
-    </w:p>
-    <w:p>
-      <w:pPr>
         <w:pStyle w:val="Tablas"/>
       </w:pPr>
-      <w:r>
-        <w:br/>
-      </w:r>
-    </w:p>
-    <w:p>
-      <w:pPr>
-        <w:ind w:firstLine="0"/>
-        <w:jc w:val="left"/>
-      </w:pPr>
-    </w:p>
-    <w:p>
-      <w:pPr>
-        <w:ind w:firstLine="0"/>
-        <w:jc w:val="left"/>
-      </w:pPr>
-    </w:p>
-    <w:p>
-      <w:pPr>
-        <w:ind w:firstLine="0"/>
-      </w:pPr>
-    </w:p>
-    <w:p>
-      <w:pPr>
-        <w:ind w:firstLine="0"/>
-      </w:pPr>
-    </w:p>
-    <w:p>
-      <w:pPr>
-        <w:ind w:firstLine="0"/>
-      </w:pPr>
-    </w:p>
-    <w:p>
-      <w:pPr>
-        <w:ind w:firstLine="0"/>
-      </w:pPr>
-    </w:p>
-    <w:p>
-      <w:pPr>
-        <w:ind w:firstLine="0"/>
-      </w:pPr>
-    </w:p>
-    <w:p>
-      <w:pPr>
-        <w:ind w:firstLine="0"/>
-      </w:pPr>
-    </w:p>
-    <w:p>
-      <w:pPr>
-        <w:ind w:firstLine="0"/>
-      </w:pPr>
-    </w:p>
-    <w:p>
-      <w:pPr>
-        <w:ind w:firstLine="0"/>
-      </w:pPr>
-    </w:p>
-    <w:p>
-      <w:pPr>
-        <w:ind w:firstLine="0"/>
-      </w:pPr>
-    </w:p>
-    <w:p>
-      <w:pPr>
-        <w:ind w:firstLine="0"/>
-      </w:pPr>
-    </w:p>
-    <w:p>
-      <w:pPr>
-        <w:ind w:firstLine="0"/>
-      </w:pPr>
-    </w:p>
-    <w:p>
-      <w:pPr>
-        <w:ind w:firstLine="0"/>
-      </w:pPr>
-    </w:p>
-    <w:p>
-      <w:pPr>
-        <w:ind w:firstLine="0"/>
-      </w:pPr>
-    </w:p>
-    <w:p>
-      <w:pPr>
-        <w:ind w:firstLine="0"/>
-      </w:pPr>
-    </w:p>
-    <w:p>
-      <w:pPr>
-        <w:ind w:firstLine="0"/>
-      </w:pPr>
-    </w:p>
-    <w:p>
-      <w:pPr>
-        <w:ind w:firstLine="0"/>
-      </w:pPr>
     </w:p>
     <w:p>
       <w:pPr>
@@ -5095,7 +5093,6 @@
       </w:pPr>
       <w:bookmarkStart w:id="8" w:name="_Toc7344943"/>
       <w:r>
-        <w:lastRenderedPageBreak/>
         <w:t>3</w:t>
       </w:r>
       <w:r>
@@ -5116,12 +5113,6 @@
       <w:r>
         <w:t>y herramientas de desarrollo web.</w:t>
       </w:r>
-    </w:p>
-    <w:p>
-      <w:pPr>
-        <w:ind w:firstLine="0"/>
-        <w:jc w:val="left"/>
-      </w:pPr>
     </w:p>
     <w:p>
       <w:pPr>
@@ -5162,9 +5153,9 @@
           <w:color w:val="000000"/>
         </w:rPr>
         <w:drawing>
-          <wp:inline distT="0" distB="0" distL="0" distR="0" wp14:anchorId="1B371B68" wp14:editId="031EAA56">
-            <wp:extent cx="2381018" cy="2095500"/>
-            <wp:effectExtent l="0" t="0" r="635" b="0"/>
+          <wp:inline distT="0" distB="0" distL="0" distR="0" wp14:anchorId="1B371B68" wp14:editId="081577DE">
+            <wp:extent cx="1645838" cy="1479177"/>
+            <wp:effectExtent l="0" t="0" r="0" b="6985"/>
             <wp:docPr id="3" name="Picture 3" descr="https://lh3.googleusercontent.com/z0qUxvJok4EvOLb1d3dC_vd3LB7o2KaptNWlx7CB1GtMj_GK3Q05SChZenaS4ZQw9-yT25yBRuYYtZe1u7vuYuMronKQitkqRcED4O_Mooqy6trAdqIQ-qYkqhsGmlanhB7p7w-W"/>
             <wp:cNvGraphicFramePr>
               <a:graphicFrameLocks xmlns:a="http://schemas.openxmlformats.org/drawingml/2006/main" noChangeAspect="1"/>
@@ -5178,7 +5169,7 @@
                       <a:picLocks noChangeAspect="1" noChangeArrowheads="1"/>
                     </pic:cNvPicPr>
                   </pic:nvPicPr>
-                  <pic:blipFill>
+                  <pic:blipFill rotWithShape="1">
                     <a:blip r:embed="rId10" cstate="print">
                       <a:extLst>
                         <a:ext uri="{28A0092B-C50C-407E-A947-70E740481C1C}">
@@ -5186,15 +5177,13 @@
                         </a:ext>
                       </a:extLst>
                     </a:blip>
-                    <a:srcRect/>
-                    <a:stretch>
-                      <a:fillRect/>
-                    </a:stretch>
+                    <a:srcRect l="7840" t="15825" r="9732"/>
+                    <a:stretch/>
                   </pic:blipFill>
                   <pic:spPr bwMode="auto">
                     <a:xfrm>
                       <a:off x="0" y="0"/>
-                      <a:ext cx="2393676" cy="2106640"/>
+                      <a:ext cx="1683924" cy="1513406"/>
                     </a:xfrm>
                     <a:prstGeom prst="rect">
                       <a:avLst/>
@@ -5203,6 +5192,11 @@
                     <a:ln>
                       <a:noFill/>
                     </a:ln>
+                    <a:extLst>
+                      <a:ext uri="{53640926-AAD7-44D8-BBD7-CCE9431645EC}">
+                        <a14:shadowObscured xmlns:a14="http://schemas.microsoft.com/office/drawing/2010/main"/>
+                      </a:ext>
+                    </a:extLst>
                   </pic:spPr>
                 </pic:pic>
               </a:graphicData>
@@ -6005,8 +5999,6 @@
       <w:r>
         <w:t>Además, actúa como un mediador entre las comunicaciones de las aplicaciones, minimizando el grado de conocimiento entre ellas.</w:t>
       </w:r>
-      <w:bookmarkStart w:id="9" w:name="_GoBack"/>
-      <w:bookmarkEnd w:id="9"/>
     </w:p>
     <w:p>
       <w:pPr>
@@ -6130,39 +6122,18 @@
       </w:r>
     </w:p>
     <w:p/>
-    <w:p/>
-    <w:p/>
-    <w:p/>
-    <w:p/>
-    <w:p/>
-    <w:p/>
-    <w:p/>
-    <w:p/>
-    <w:p/>
-    <w:p/>
-    <w:p/>
-    <w:p/>
-    <w:p/>
-    <w:p/>
-    <w:p/>
-    <w:p/>
-    <w:p/>
-    <w:p/>
-    <w:p/>
-    <w:p/>
     <w:p>
       <w:pPr>
         <w:pStyle w:val="Heading1"/>
       </w:pPr>
-      <w:bookmarkStart w:id="10" w:name="_Toc7344944"/>
-      <w:r>
-        <w:lastRenderedPageBreak/>
+      <w:bookmarkStart w:id="9" w:name="_Toc7344944"/>
+      <w:r>
         <w:t>4</w:t>
       </w:r>
       <w:r>
         <w:t>. Marco metodológico</w:t>
       </w:r>
-      <w:bookmarkEnd w:id="10"/>
+      <w:bookmarkEnd w:id="9"/>
     </w:p>
     <w:p>
       <w:r>
@@ -6330,6 +6301,7 @@
         <w:pStyle w:val="ListParagraph"/>
       </w:pPr>
       <w:r>
+        <w:lastRenderedPageBreak/>
         <w:t>Investigación de fundamentos teóricos y estado del arte.</w:t>
       </w:r>
     </w:p>
@@ -6346,8 +6318,156 @@
         <w:pStyle w:val="ListParagraph"/>
       </w:pPr>
       <w:r>
+        <w:t>Selección de las tecnologías, frameworks y lenguajes de programación a utilizar.</w:t>
+      </w:r>
+    </w:p>
+    <w:p>
+      <w:pPr>
+        <w:pStyle w:val="ListParagraph"/>
+      </w:pPr>
+      <w:r>
+        <w:t>Capacitación en las tecnologías, frameworks y lenguajes de programación a utilizar.</w:t>
+      </w:r>
+    </w:p>
+    <w:p>
+      <w:pPr>
+        <w:pStyle w:val="Heading2"/>
+      </w:pPr>
+      <w:r>
+        <w:t>4.2 Fase 2: Definición de la Arquitectura</w:t>
+      </w:r>
+    </w:p>
+    <w:p>
+      <w:pPr>
+        <w:ind w:firstLine="0"/>
+      </w:pPr>
+      <w:r>
+        <w:t>En esta fase, en la primera iteración se defin</w:t>
+      </w:r>
+      <w:r>
+        <w:t>ieron</w:t>
+      </w:r>
+      <w:r>
+        <w:t xml:space="preserve"> las funcionalidades, diseño y características de la plataforma de administración y la arquitectura para la solución IoT Smart Campus.</w:t>
+      </w:r>
+    </w:p>
+    <w:p>
+      <w:r>
+        <w:t>Para cada una de las siguientes iteraciones, en esta etapa se revis</w:t>
+      </w:r>
+      <w:r>
+        <w:t>ó</w:t>
+      </w:r>
+      <w:r>
+        <w:t xml:space="preserve"> la arquitectura tanto del proyecto Smart Campus como de la plataforma de administración, y se realizar</w:t>
+      </w:r>
+      <w:r>
+        <w:t>o</w:t>
+      </w:r>
+      <w:r>
+        <w:t xml:space="preserve">n los ajustes necesarios sobre estas para continuar con las iteraciones y llevar a cabo la implementación de las diversas características definidas previamente, así como la definición de otras que </w:t>
+      </w:r>
+      <w:r>
+        <w:t>fueron</w:t>
+      </w:r>
+      <w:r>
+        <w:t xml:space="preserve"> necesarias para cumplir con los objetivos del proyecto.</w:t>
+      </w:r>
+    </w:p>
+    <w:p>
+      <w:pPr>
+        <w:ind w:firstLine="288"/>
+      </w:pPr>
+      <w:r>
+        <w:t>Las actividades realizadas en esta fase fueron las siguientes:</w:t>
+      </w:r>
+    </w:p>
+    <w:p>
+      <w:pPr>
+        <w:pStyle w:val="ListParagraph"/>
+      </w:pPr>
+      <w:r>
+        <w:t>Especificación del alcance del proyecto y sus características.</w:t>
+      </w:r>
+    </w:p>
+    <w:p>
+      <w:pPr>
+        <w:pStyle w:val="ListParagraph"/>
+      </w:pPr>
+      <w:r>
+        <w:t>Definición de la arquitectura Smart Campus.</w:t>
+      </w:r>
+    </w:p>
+    <w:p>
+      <w:pPr>
+        <w:pStyle w:val="ListParagraph"/>
+      </w:pPr>
+      <w:r>
+        <w:t>Definición de los requerimientos, funcionalidades y diseño de la plataforma de administración.</w:t>
+      </w:r>
+    </w:p>
+    <w:p>
+      <w:pPr>
+        <w:pStyle w:val="Heading2"/>
+      </w:pPr>
+      <w:r>
+        <w:t>4.3 Fase 3: Prototipado</w:t>
+      </w:r>
+    </w:p>
+    <w:p>
+      <w:pPr>
+        <w:ind w:firstLine="0"/>
+      </w:pPr>
+      <w:r>
+        <w:t xml:space="preserve">En el transcurso de esta fase se </w:t>
+      </w:r>
+      <w:r>
+        <w:t>d</w:t>
+      </w:r>
+      <w:r>
+        <w:t>iseñ</w:t>
+      </w:r>
+      <w:r>
+        <w:t>ó</w:t>
+      </w:r>
+      <w:r>
+        <w:t xml:space="preserve"> y desarroll</w:t>
+      </w:r>
+      <w:r>
+        <w:t>ó</w:t>
+      </w:r>
+      <w:r>
+        <w:t xml:space="preserve"> un prototipo funcional de la plataforma de administración de la solución IoT. Para cada iteración del ciclo se mejor</w:t>
+      </w:r>
+      <w:r>
+        <w:t>ó</w:t>
+      </w:r>
+      <w:r>
+        <w:t xml:space="preserve"> dicho prototipo,</w:t>
+      </w:r>
+      <w:r>
+        <w:t xml:space="preserve"> incluyendo más características y mejorando las existentes</w:t>
+      </w:r>
+      <w:r>
+        <w:t xml:space="preserve"> hasta cumplir todos los requerimientos </w:t>
+      </w:r>
+      <w:r>
         <w:lastRenderedPageBreak/>
-        <w:t>Selección de las tecnologías, frameworks y lenguajes de programación a utilizar.</w:t>
+        <w:t xml:space="preserve">establecidos previamente, también se </w:t>
+      </w:r>
+      <w:r>
+        <w:t xml:space="preserve">consideró </w:t>
+      </w:r>
+      <w:r>
+        <w:t>la integración de este prototipo con la arquitectura IoT.</w:t>
+      </w:r>
+    </w:p>
+    <w:p>
+      <w:pPr>
+        <w:ind w:firstLine="288"/>
+      </w:pPr>
+      <w:r>
+        <w:t>Las actividades realizadas en esta fase fueron las siguientes:</w:t>
       </w:r>
     </w:p>
     <w:p>
@@ -6355,7 +6475,15 @@
         <w:pStyle w:val="ListParagraph"/>
       </w:pPr>
       <w:r>
-        <w:t>Capacitación en las tecnologías, frameworks y lenguajes de programación a utilizar.</w:t>
+        <w:t>Diseño del prototipo de la plataforma de administración IoT.</w:t>
+      </w:r>
+    </w:p>
+    <w:p>
+      <w:pPr>
+        <w:pStyle w:val="ListParagraph"/>
+      </w:pPr>
+      <w:r>
+        <w:t>Integración de la plataforma de administración con el resto de la arquitectura IoT Smart Campus.</w:t>
       </w:r>
     </w:p>
     <w:p>
@@ -6363,44 +6491,39 @@
         <w:pStyle w:val="Heading2"/>
       </w:pPr>
       <w:r>
-        <w:t>4.2 Fase 2: Definición de la Arquitectura</w:t>
-      </w:r>
-    </w:p>
-    <w:p>
-      <w:pPr>
-        <w:ind w:firstLine="0"/>
-      </w:pPr>
-      <w:r>
-        <w:t>En esta fase, en la primera iteración se defin</w:t>
-      </w:r>
-      <w:r>
-        <w:t>ieron</w:t>
-      </w:r>
-      <w:r>
-        <w:t xml:space="preserve"> las funcionalidades, diseño y características de la plataforma de administración y la arquitectura para la solución IoT Smart Campus.</w:t>
-      </w:r>
-    </w:p>
-    <w:p>
-      <w:r>
-        <w:t>Para cada una de las siguientes iteraciones, en esta etapa se revis</w:t>
-      </w:r>
-      <w:r>
-        <w:t>ó</w:t>
-      </w:r>
-      <w:r>
-        <w:t xml:space="preserve"> la arquitectura tanto del proyecto Smart Campus como de la plataforma de administración, y se realizar</w:t>
-      </w:r>
-      <w:r>
-        <w:t>o</w:t>
-      </w:r>
-      <w:r>
-        <w:t xml:space="preserve">n los ajustes necesarios sobre estas para continuar con las iteraciones y llevar a cabo la implementación de las diversas características definidas previamente, así como la definición de otras que </w:t>
-      </w:r>
-      <w:r>
-        <w:t>fueron</w:t>
-      </w:r>
-      <w:r>
-        <w:t xml:space="preserve"> necesarias para cumplir con los objetivos del proyecto.</w:t>
+        <w:t>4.4 Fase 4: Validación y verificación</w:t>
+      </w:r>
+    </w:p>
+    <w:p>
+      <w:pPr>
+        <w:ind w:firstLine="0"/>
+      </w:pPr>
+      <w:r>
+        <w:t xml:space="preserve">Para esta fase se </w:t>
+      </w:r>
+      <w:r>
+        <w:t>verificó si</w:t>
+      </w:r>
+      <w:r>
+        <w:t xml:space="preserve"> el procedimiento, la metodología usada y la implementación del prototipo cumpl</w:t>
+      </w:r>
+      <w:r>
+        <w:t>e</w:t>
+      </w:r>
+      <w:r>
+        <w:t xml:space="preserve"> los requerimientos establecidos y, </w:t>
+      </w:r>
+      <w:r>
+        <w:t xml:space="preserve">revisó </w:t>
+      </w:r>
+      <w:r>
+        <w:t xml:space="preserve">que esta brinda una solución </w:t>
+      </w:r>
+      <w:r>
+        <w:t>a los objetivos planteados</w:t>
+      </w:r>
+      <w:r>
+        <w:t>.</w:t>
       </w:r>
     </w:p>
     <w:p>
@@ -6416,7 +6539,7 @@
         <w:pStyle w:val="ListParagraph"/>
       </w:pPr>
       <w:r>
-        <w:t>Especificación del alcance del proyecto y sus características.</w:t>
+        <w:t>Pruebas sobre los componentes de la plataforma de administración.</w:t>
       </w:r>
     </w:p>
     <w:p>
@@ -6424,7 +6547,13 @@
         <w:pStyle w:val="ListParagraph"/>
       </w:pPr>
       <w:r>
-        <w:t>Definición de la arquitectura Smart Campus.</w:t>
+        <w:t>Pruebas de integración de la plataforma de administración</w:t>
+      </w:r>
+      <w:r>
+        <w:t xml:space="preserve"> con la Arquitectura Smart Campus</w:t>
+      </w:r>
+      <w:r>
+        <w:t>.</w:t>
       </w:r>
     </w:p>
     <w:p>
@@ -6432,67 +6561,7 @@
         <w:pStyle w:val="ListParagraph"/>
       </w:pPr>
       <w:r>
-        <w:t>Definición de los requerimientos, funcionalidades y diseño de la plataforma de administración.</w:t>
-      </w:r>
-    </w:p>
-    <w:p>
-      <w:pPr>
-        <w:pStyle w:val="Heading2"/>
-      </w:pPr>
-      <w:r>
-        <w:t>4.3 Fase 3: Prototipado</w:t>
-      </w:r>
-    </w:p>
-    <w:p>
-      <w:pPr>
-        <w:ind w:firstLine="0"/>
-      </w:pPr>
-      <w:r>
-        <w:t xml:space="preserve">En el transcurso de esta fase se </w:t>
-      </w:r>
-      <w:r>
-        <w:t>d</w:t>
-      </w:r>
-      <w:r>
-        <w:t>iseñ</w:t>
-      </w:r>
-      <w:r>
-        <w:t>ó</w:t>
-      </w:r>
-      <w:r>
-        <w:t xml:space="preserve"> y desarroll</w:t>
-      </w:r>
-      <w:r>
-        <w:t>ó</w:t>
-      </w:r>
-      <w:r>
-        <w:t xml:space="preserve"> un prototipo funcional de la plataforma de administración de la solución IoT. Para cada iteración del ciclo se mejor</w:t>
-      </w:r>
-      <w:r>
-        <w:t>ó</w:t>
-      </w:r>
-      <w:r>
-        <w:t xml:space="preserve"> dicho prototipo,</w:t>
-      </w:r>
-      <w:r>
-        <w:t xml:space="preserve"> incluyendo más características y mejorando las existentes</w:t>
-      </w:r>
-      <w:r>
-        <w:t xml:space="preserve"> hasta cumplir todos los requerimientos establecidos previamente, también se </w:t>
-      </w:r>
-      <w:r>
-        <w:t xml:space="preserve">consideró </w:t>
-      </w:r>
-      <w:r>
-        <w:t>la integración de este prototipo con la arquitectura IoT.</w:t>
-      </w:r>
-    </w:p>
-    <w:p>
-      <w:pPr>
-        <w:ind w:firstLine="288"/>
-      </w:pPr>
-      <w:r>
-        <w:t>Las actividades realizadas en esta fase fueron las siguientes:</w:t>
+        <w:t>Ajustes a los módulos de código en caso de ser necesario.</w:t>
       </w:r>
     </w:p>
     <w:p>
@@ -6500,7 +6569,7 @@
         <w:pStyle w:val="ListParagraph"/>
       </w:pPr>
       <w:r>
-        <w:t>Diseño del prototipo de la plataforma de administración IoT.</w:t>
+        <w:t>Documentación de la implementación realizada.</w:t>
       </w:r>
     </w:p>
     <w:p>
@@ -6508,45 +6577,7 @@
         <w:pStyle w:val="ListParagraph"/>
       </w:pPr>
       <w:r>
-        <w:lastRenderedPageBreak/>
-        <w:t>Integración de la plataforma de administración con el resto de la arquitectura IoT Smart Campus.</w:t>
-      </w:r>
-    </w:p>
-    <w:p>
-      <w:pPr>
-        <w:pStyle w:val="Heading2"/>
-      </w:pPr>
-      <w:r>
-        <w:t>4.4 Fase 4: Validación y verificación</w:t>
-      </w:r>
-    </w:p>
-    <w:p>
-      <w:pPr>
-        <w:ind w:firstLine="0"/>
-      </w:pPr>
-      <w:r>
-        <w:t xml:space="preserve">Para esta fase se </w:t>
-      </w:r>
-      <w:r>
-        <w:t>verificó si</w:t>
-      </w:r>
-      <w:r>
-        <w:t xml:space="preserve"> el procedimiento, la metodología usada y la implementación del prototipo cumpl</w:t>
-      </w:r>
-      <w:r>
-        <w:t>e</w:t>
-      </w:r>
-      <w:r>
-        <w:t xml:space="preserve"> los requerimientos establecidos y, </w:t>
-      </w:r>
-      <w:r>
-        <w:t xml:space="preserve">revisó </w:t>
-      </w:r>
-      <w:r>
-        <w:t xml:space="preserve">que esta brinda una solución </w:t>
-      </w:r>
-      <w:r>
-        <w:t>a los objetivos planteados</w:t>
+        <w:t>Revisión del cumplimiento de especificaciones y logro de objetivos</w:t>
       </w:r>
       <w:r>
         <w:t>.</w:t>
@@ -6554,82 +6585,37 @@
     </w:p>
     <w:p>
       <w:pPr>
-        <w:ind w:firstLine="288"/>
-      </w:pPr>
-      <w:r>
-        <w:t>Las actividades realizadas en esta fase fueron las siguientes:</w:t>
-      </w:r>
-    </w:p>
-    <w:p>
-      <w:pPr>
         <w:pStyle w:val="ListParagraph"/>
       </w:pPr>
       <w:r>
-        <w:t>Pruebas sobre los componentes de la plataforma de administración.</w:t>
-      </w:r>
-    </w:p>
-    <w:p>
-      <w:pPr>
-        <w:pStyle w:val="ListParagraph"/>
-      </w:pPr>
-      <w:r>
-        <w:t>Pruebas de integración de la plataforma de administración</w:t>
-      </w:r>
-      <w:r>
-        <w:t xml:space="preserve"> con la Arquitectura Smart Campus</w:t>
-      </w:r>
-      <w:r>
-        <w:t>.</w:t>
-      </w:r>
-    </w:p>
-    <w:p>
-      <w:pPr>
-        <w:pStyle w:val="ListParagraph"/>
-      </w:pPr>
-      <w:r>
-        <w:t>Ajustes a los módulos de código en caso de ser necesario.</w:t>
-      </w:r>
-    </w:p>
-    <w:p>
-      <w:pPr>
-        <w:pStyle w:val="ListParagraph"/>
-      </w:pPr>
-      <w:r>
-        <w:t>Documentación de la implementación realizada.</w:t>
-      </w:r>
-    </w:p>
-    <w:p>
-      <w:pPr>
-        <w:pStyle w:val="ListParagraph"/>
-      </w:pPr>
-      <w:r>
-        <w:t>Revisión del cumplimiento de especificaciones y logro de objetivos</w:t>
-      </w:r>
-      <w:r>
-        <w:t>.</w:t>
-      </w:r>
-    </w:p>
-    <w:p>
-      <w:pPr>
-        <w:pStyle w:val="ListParagraph"/>
-      </w:pPr>
-      <w:r>
         <w:t>Reporte y divulgación de los resultados.</w:t>
       </w:r>
     </w:p>
-    <w:p/>
-    <w:p/>
-    <w:p/>
-    <w:p/>
-    <w:p/>
-    <w:p/>
-    <w:p/>
-    <w:p/>
+    <w:p>
+      <w:pPr>
+        <w:ind w:firstLine="0"/>
+      </w:pPr>
+    </w:p>
+    <w:p>
+      <w:pPr>
+        <w:ind w:firstLine="0"/>
+      </w:pPr>
+    </w:p>
+    <w:p>
+      <w:pPr>
+        <w:ind w:firstLine="0"/>
+      </w:pPr>
+    </w:p>
+    <w:p>
+      <w:pPr>
+        <w:ind w:firstLine="0"/>
+      </w:pPr>
+    </w:p>
     <w:p>
       <w:pPr>
         <w:pStyle w:val="Heading1"/>
       </w:pPr>
-      <w:bookmarkStart w:id="11" w:name="_Toc7344945"/>
+      <w:bookmarkStart w:id="10" w:name="_Toc7344945"/>
       <w:r>
         <w:lastRenderedPageBreak/>
         <w:t>5</w:t>
@@ -6637,7 +6623,7 @@
       <w:r>
         <w:t>. Requisitos y especificaciones</w:t>
       </w:r>
-      <w:bookmarkEnd w:id="11"/>
+      <w:bookmarkEnd w:id="10"/>
     </w:p>
     <w:p>
       <w:pPr>
@@ -9011,8 +8997,8 @@
           <w:i/>
         </w:rPr>
       </w:pPr>
-      <w:bookmarkStart w:id="12" w:name="_Toc7286399"/>
-      <w:bookmarkStart w:id="13" w:name="_Toc7287334"/>
+      <w:bookmarkStart w:id="11" w:name="_Toc7286399"/>
+      <w:bookmarkStart w:id="12" w:name="_Toc7287334"/>
       <w:r>
         <w:lastRenderedPageBreak/>
         <w:t xml:space="preserve">Tabla </w:t>
@@ -9020,14 +9006,14 @@
       <w:r>
         <w:t>1</w:t>
       </w:r>
+      <w:bookmarkEnd w:id="11"/>
+      <w:r>
+        <w:t xml:space="preserve"> </w:t>
+      </w:r>
+      <w:r>
+        <w:br/>
+      </w:r>
       <w:bookmarkEnd w:id="12"/>
-      <w:r>
-        <w:t xml:space="preserve"> </w:t>
-      </w:r>
-      <w:r>
-        <w:br/>
-      </w:r>
-      <w:bookmarkEnd w:id="13"/>
       <w:r>
         <w:rPr>
           <w:i/>
@@ -9110,11 +9096,14 @@
               <w:pStyle w:val="TablaDescripcion"/>
               <w:rPr>
                 <w:b w:val="0"/>
+                <w:i w:val="0"/>
               </w:rPr>
             </w:pPr>
+            <w:bookmarkStart w:id="13" w:name="_GoBack" w:colFirst="0" w:colLast="0"/>
             <w:r>
               <w:rPr>
                 <w:b w:val="0"/>
+                <w:i w:val="0"/>
               </w:rPr>
               <w:t>RF01</w:t>
             </w:r>
@@ -9160,11 +9149,13 @@
               <w:pStyle w:val="TablaDescripcion"/>
               <w:rPr>
                 <w:b w:val="0"/>
+                <w:i w:val="0"/>
               </w:rPr>
             </w:pPr>
             <w:r>
               <w:rPr>
                 <w:b w:val="0"/>
+                <w:i w:val="0"/>
               </w:rPr>
               <w:t>RF02</w:t>
             </w:r>
@@ -9213,11 +9204,13 @@
               <w:pStyle w:val="TablaDescripcion"/>
               <w:rPr>
                 <w:b w:val="0"/>
+                <w:i w:val="0"/>
               </w:rPr>
             </w:pPr>
             <w:r>
               <w:rPr>
                 <w:b w:val="0"/>
+                <w:i w:val="0"/>
               </w:rPr>
               <w:t>RF03</w:t>
             </w:r>
@@ -9261,10 +9254,14 @@
           <w:p>
             <w:pPr>
               <w:pStyle w:val="TablaDescripcion"/>
+              <w:rPr>
+                <w:i w:val="0"/>
+              </w:rPr>
             </w:pPr>
             <w:r>
               <w:rPr>
                 <w:b w:val="0"/>
+                <w:i w:val="0"/>
               </w:rPr>
               <w:t>RF04</w:t>
             </w:r>
@@ -9319,11 +9316,13 @@
               <w:pStyle w:val="TablaDescripcion"/>
               <w:rPr>
                 <w:b w:val="0"/>
+                <w:i w:val="0"/>
               </w:rPr>
             </w:pPr>
             <w:r>
               <w:rPr>
                 <w:b w:val="0"/>
+                <w:i w:val="0"/>
               </w:rPr>
               <w:t>RF05</w:t>
             </w:r>
@@ -9369,11 +9368,13 @@
               <w:pStyle w:val="TablaDescripcion"/>
               <w:rPr>
                 <w:b w:val="0"/>
+                <w:i w:val="0"/>
               </w:rPr>
             </w:pPr>
             <w:r>
               <w:rPr>
                 <w:b w:val="0"/>
+                <w:i w:val="0"/>
               </w:rPr>
               <w:t>RF06</w:t>
             </w:r>
@@ -9422,11 +9423,13 @@
               <w:pStyle w:val="TablaDescripcion"/>
               <w:rPr>
                 <w:b w:val="0"/>
+                <w:i w:val="0"/>
               </w:rPr>
             </w:pPr>
             <w:r>
               <w:rPr>
                 <w:b w:val="0"/>
+                <w:i w:val="0"/>
               </w:rPr>
               <w:t>RF07</w:t>
             </w:r>
@@ -9472,11 +9475,13 @@
               <w:pStyle w:val="TablaDescripcion"/>
               <w:rPr>
                 <w:b w:val="0"/>
+                <w:i w:val="0"/>
               </w:rPr>
             </w:pPr>
             <w:r>
               <w:rPr>
                 <w:b w:val="0"/>
+                <w:i w:val="0"/>
               </w:rPr>
               <w:t>RF08</w:t>
             </w:r>
@@ -9525,11 +9530,13 @@
               <w:pStyle w:val="TablaDescripcion"/>
               <w:rPr>
                 <w:b w:val="0"/>
+                <w:i w:val="0"/>
               </w:rPr>
             </w:pPr>
             <w:r>
               <w:rPr>
                 <w:b w:val="0"/>
+                <w:i w:val="0"/>
               </w:rPr>
               <w:t>RF09</w:t>
             </w:r>
@@ -9575,11 +9582,13 @@
               <w:pStyle w:val="TablaDescripcion"/>
               <w:rPr>
                 <w:b w:val="0"/>
+                <w:i w:val="0"/>
               </w:rPr>
             </w:pPr>
             <w:r>
               <w:rPr>
                 <w:b w:val="0"/>
+                <w:i w:val="0"/>
               </w:rPr>
               <w:t>RF10</w:t>
             </w:r>
@@ -9628,11 +9637,13 @@
               <w:pStyle w:val="TablaDescripcion"/>
               <w:rPr>
                 <w:b w:val="0"/>
+                <w:i w:val="0"/>
               </w:rPr>
             </w:pPr>
             <w:r>
               <w:rPr>
                 <w:b w:val="0"/>
+                <w:i w:val="0"/>
               </w:rPr>
               <w:t>RNF01</w:t>
             </w:r>
@@ -9678,11 +9689,13 @@
               <w:pStyle w:val="TablaDescripcion"/>
               <w:rPr>
                 <w:b w:val="0"/>
+                <w:i w:val="0"/>
               </w:rPr>
             </w:pPr>
             <w:r>
               <w:rPr>
                 <w:b w:val="0"/>
+                <w:i w:val="0"/>
               </w:rPr>
               <w:t>RNF02</w:t>
             </w:r>
@@ -9731,11 +9744,13 @@
               <w:pStyle w:val="TablaDescripcion"/>
               <w:rPr>
                 <w:b w:val="0"/>
+                <w:i w:val="0"/>
               </w:rPr>
             </w:pPr>
             <w:r>
               <w:rPr>
                 <w:b w:val="0"/>
+                <w:i w:val="0"/>
               </w:rPr>
               <w:t>RNF03</w:t>
             </w:r>
@@ -9770,6 +9785,7 @@
           </w:p>
         </w:tc>
       </w:tr>
+      <w:bookmarkEnd w:id="13"/>
     </w:tbl>
     <w:p/>
     <w:p>
@@ -14911,7 +14927,7 @@
 </file>
 
 <file path=customXml/itemProps1.xml><?xml version="1.0" encoding="utf-8"?>
-<ds:datastoreItem xmlns:ds="http://schemas.openxmlformats.org/officeDocument/2006/customXml" ds:itemID="{2C55AFA3-5B30-4EA9-81DD-13EEEAB11DA3}">
+<ds:datastoreItem xmlns:ds="http://schemas.openxmlformats.org/officeDocument/2006/customXml" ds:itemID="{ED15011B-B39A-484E-A1E8-B8E71747F5AE}">
   <ds:schemaRefs>
     <ds:schemaRef ds:uri="http://schemas.openxmlformats.org/officeDocument/2006/bibliography"/>
   </ds:schemaRefs>

</xml_diff>

<commit_message>
Descripción etapa Capacitación tecnológica.
</commit_message>
<xml_diff>
--- a/documents/Libro Aplicación Web.docx
+++ b/documents/Libro Aplicación Web.docx
@@ -12613,16 +12613,266 @@
       <w:pPr>
         <w:pStyle w:val="ListParagraph"/>
       </w:pPr>
-      <w:r>
-        <w:t>Frameworks:</w:t>
+      <w:proofErr w:type="spellStart"/>
+      <w:r>
+        <w:t>Frameworks</w:t>
+      </w:r>
+      <w:proofErr w:type="spellEnd"/>
+      <w:r>
+        <w:t>:</w:t>
+      </w:r>
+    </w:p>
+    <w:p>
+      <w:r>
+        <w:t xml:space="preserve">Para seleccionar </w:t>
+      </w:r>
+      <w:proofErr w:type="spellStart"/>
+      <w:r>
+        <w:t>Frameworks</w:t>
+      </w:r>
+      <w:proofErr w:type="spellEnd"/>
+      <w:r>
+        <w:t xml:space="preserve"> para desarrollar este prototipo se partió de las decisiones previas</w:t>
+      </w:r>
+      <w:r>
+        <w:t>:</w:t>
+      </w:r>
+      <w:r>
+        <w:t xml:space="preserve"> construir la aplicación con renderización del lado del cliente y usando </w:t>
+      </w:r>
+      <w:proofErr w:type="spellStart"/>
+      <w:r>
+        <w:t>Typescript</w:t>
+      </w:r>
+      <w:proofErr w:type="spellEnd"/>
+      <w:r>
+        <w:t>.</w:t>
+      </w:r>
+    </w:p>
+    <w:p>
+      <w:r>
+        <w:t xml:space="preserve">Hay una gran variedad de </w:t>
+      </w:r>
+      <w:proofErr w:type="spellStart"/>
+      <w:r>
+        <w:t>Frameworks</w:t>
+      </w:r>
+      <w:proofErr w:type="spellEnd"/>
+      <w:r>
+        <w:t xml:space="preserve"> que </w:t>
+      </w:r>
+      <w:r>
+        <w:t>soportan estos requisitos</w:t>
+      </w:r>
+      <w:r>
+        <w:t xml:space="preserve">, entre los que se destacan </w:t>
+      </w:r>
+      <w:proofErr w:type="spellStart"/>
+      <w:r>
+        <w:t>ReactJS</w:t>
+      </w:r>
+      <w:proofErr w:type="spellEnd"/>
+      <w:r>
+        <w:t xml:space="preserve">, </w:t>
+      </w:r>
+      <w:proofErr w:type="spellStart"/>
+      <w:r>
+        <w:t>VueJS</w:t>
+      </w:r>
+      <w:proofErr w:type="spellEnd"/>
+      <w:r>
+        <w:t xml:space="preserve">, y Angular. Luego de un análisis se </w:t>
+      </w:r>
+      <w:r>
+        <w:t>seleccionó</w:t>
+      </w:r>
+      <w:r>
+        <w:t xml:space="preserve"> Angular, pues es el </w:t>
+      </w:r>
+      <w:r>
+        <w:t xml:space="preserve">Framework </w:t>
+      </w:r>
+      <w:r>
+        <w:t xml:space="preserve">que nativamente soporta </w:t>
+      </w:r>
+      <w:proofErr w:type="spellStart"/>
+      <w:r>
+        <w:t>Typescript</w:t>
+      </w:r>
+      <w:proofErr w:type="spellEnd"/>
+      <w:r>
+        <w:t xml:space="preserve"> sin necesidad de </w:t>
+      </w:r>
+      <w:r>
+        <w:t>configuración extra</w:t>
+      </w:r>
+      <w:r>
+        <w:t xml:space="preserve">, </w:t>
+      </w:r>
+      <w:r>
+        <w:t>porque</w:t>
+      </w:r>
+      <w:r>
+        <w:t xml:space="preserve"> es recomendable para aplicaciones web cuya base de código </w:t>
+      </w:r>
+      <w:r>
+        <w:t>se espera</w:t>
+      </w:r>
+      <w:r>
+        <w:t xml:space="preserve"> sea incrementada y gestionada por varias personas de forma sencilla</w:t>
+      </w:r>
+      <w:r>
+        <w:t xml:space="preserve"> como se podría dar</w:t>
+      </w:r>
+      <w:r>
+        <w:t xml:space="preserve"> más adelante </w:t>
+      </w:r>
+      <w:r>
+        <w:t xml:space="preserve">para </w:t>
+      </w:r>
+      <w:r>
+        <w:t>incluir nuevas funcionalidades al aplicativo sin demasiado esfuerzo</w:t>
+      </w:r>
+      <w:r>
+        <w:t>.</w:t>
+      </w:r>
+      <w:r>
+        <w:t xml:space="preserve"> </w:t>
+      </w:r>
+      <w:r>
+        <w:t>P</w:t>
+      </w:r>
+      <w:r>
+        <w:t xml:space="preserve">orque </w:t>
+      </w:r>
+      <w:r>
+        <w:t xml:space="preserve">fue desarrollado por </w:t>
+      </w:r>
+      <w:r>
+        <w:t>Google lo cual implica un muy buen soporte</w:t>
+      </w:r>
+      <w:r>
+        <w:t xml:space="preserve"> y cumplimiento de estándares de calidad;</w:t>
+      </w:r>
+      <w:r>
+        <w:t xml:space="preserve"> tiene una comunidad muy grande y está orientado en componentes, lo que permite reutilizar y reducir el código.</w:t>
+      </w:r>
+      <w:r>
+        <w:t xml:space="preserve"> </w:t>
+      </w:r>
+    </w:p>
+    <w:p>
+      <w:r>
+        <w:t xml:space="preserve">También por defecto mediante el Angular CLI </w:t>
+      </w:r>
+      <w:r>
+        <w:t xml:space="preserve">se genera un proyecto con </w:t>
+      </w:r>
+      <w:r>
+        <w:t xml:space="preserve">una configuración inicial lista para producción que reduce la cantidad de tiempo necesaria para </w:t>
+      </w:r>
+      <w:r>
+        <w:t xml:space="preserve">iniciar el mismo. </w:t>
+      </w:r>
+      <w:r>
+        <w:t xml:space="preserve">A demás con este framework es muy sencillo convertir esta aplicación en una Aplicación Web </w:t>
+      </w:r>
+      <w:r>
+        <w:lastRenderedPageBreak/>
+        <w:t>Reactiva, y posee un gran número de librerías para realizar diversas funciones</w:t>
+      </w:r>
+      <w:r>
+        <w:t xml:space="preserve"> e integración con diversas librerías conocidas</w:t>
+      </w:r>
+      <w:r>
+        <w:t>.</w:t>
+      </w:r>
+    </w:p>
+    <w:p>
+      <w:pPr>
+        <w:pStyle w:val="ListParagraph"/>
+      </w:pPr>
+      <w:r>
+        <w:t>Librerías:</w:t>
+      </w:r>
+    </w:p>
+    <w:p>
+      <w:r>
+        <w:t xml:space="preserve">Para aplicaciones cliente es muy importante manejar la asincronía, de modo que operaciones que pueden tomar cierto tiempo o que dependen de otros componentes software sean realizadas en segundo plano, para evitar que el Hilo principal de la aplicación sea bloqueado y la aplicación se </w:t>
+      </w:r>
+      <w:r>
+        <w:t>congele</w:t>
+      </w:r>
+      <w:r>
+        <w:t xml:space="preserve"> para el usuario final por un momento, o incluso indefinidamente en caso de un mal manejo de errores. Para esto se seleccionó la librería </w:t>
+      </w:r>
+      <w:proofErr w:type="spellStart"/>
+      <w:r>
+        <w:t>RxJS</w:t>
+      </w:r>
+      <w:proofErr w:type="spellEnd"/>
+      <w:r>
+        <w:t xml:space="preserve">, una librería para programación reactiva usando Observables (objeto que emite información y eventos para que un </w:t>
+      </w:r>
+      <w:proofErr w:type="spellStart"/>
+      <w:r>
+        <w:t>Observer</w:t>
+      </w:r>
+      <w:proofErr w:type="spellEnd"/>
+      <w:r>
+        <w:t xml:space="preserve"> se subscriba, reciba esta información y reaccione ante ella) para permitir de forma sencilla construir operaciones asíncronas. Esta librería viene incluida en Angular y está optimizada para funcionar con este framework.</w:t>
+      </w:r>
+    </w:p>
+    <w:p>
+      <w:r>
+        <w:t xml:space="preserve">Para permitir construir una aplicación web responsiva se seleccionó una pequeña librería llamada Angular Flex </w:t>
+      </w:r>
+      <w:proofErr w:type="spellStart"/>
+      <w:r>
+        <w:t>Layout</w:t>
+      </w:r>
+      <w:proofErr w:type="spellEnd"/>
+      <w:r>
+        <w:t>, con la cual mediante Directivas se especifica el tamaño y demás propiedades de elementos HTML de acuerdo con los diferentes tamaños de pantalla permitiendo que los usuarios puedan acceder a la información y que esta se vea agradable desde cualquier dispositivo sin importar el tamaño de la pantalla.</w:t>
+      </w:r>
+    </w:p>
+    <w:p>
+      <w:r>
+        <w:t xml:space="preserve">Los estilos del prototipo de la aplicación se basaron en las guías y patrones de </w:t>
+      </w:r>
+      <w:proofErr w:type="spellStart"/>
+      <w:r>
+        <w:t>Materialize</w:t>
+      </w:r>
+      <w:proofErr w:type="spellEnd"/>
+      <w:r>
+        <w:t>, creada por Google e implantada en gran variedad de Aplicaciones, como lo son el SO Android. Usando a su vez la librería Angular Material, optimizada para el uso con el framework seleccionado, que provee componentes personalizables estilizados con este patrón que permiten acelerar el proceso de desarrollo y reducción de duplicación de código</w:t>
+      </w:r>
+      <w:r>
+        <w:t>.</w:t>
+      </w:r>
+    </w:p>
+    <w:p>
+      <w:pPr>
+        <w:pStyle w:val="Heading3"/>
+      </w:pPr>
+      <w:r>
+        <w:lastRenderedPageBreak/>
+        <w:t>6.2.4 Capacitación tecnológica</w:t>
       </w:r>
       <w:bookmarkStart w:id="37" w:name="_GoBack"/>
       <w:bookmarkEnd w:id="37"/>
     </w:p>
     <w:p>
       <w:pPr>
-        <w:ind w:left="644" w:firstLine="0"/>
-      </w:pPr>
+        <w:ind w:firstLine="0"/>
+      </w:pPr>
+      <w:r>
+        <w:t>En esta etapa se realizó una capacitación en el lenguaje de programación, framework y librerías seleccionadas. Mediante cursos online y leyendo documentación publicada por los creadores se aprendió como desarrollar un prototipo de una Aplicación Web que cumpla los requerimientos funcionales y no funcionales establecidos siguiendo los mejores estándares, como por ejemplo investigando como organizar y estructurar los archivos, páginas y componentes de la aplicación</w:t>
+      </w:r>
+      <w:r>
+        <w:t xml:space="preserve"> para permitir optimizar el uso de recursos y hacer una base de código fácil de mantener e incrementar, aprovechando a su vez al máximo las características que brindan las herramientas seleccionadas.</w:t>
+      </w:r>
     </w:p>
     <w:p>
       <w:pPr>
@@ -12935,27 +13185,24 @@
         <w:pStyle w:val="ListParagraph"/>
       </w:pPr>
       <w:r>
-        <w:t xml:space="preserve">Se logró conectar la aplicación de administración con el resto de la arquitectura, consumiendo la información asociada al usuario desde el servidor y a su vez recibiendo </w:t>
-      </w:r>
+        <w:t>Se logró conectar la aplicación de administración con el resto de la arquitectura, consumiendo la información asociada al usuario desde el servidor y a su vez recibiendo notificaciones y alertas en tiempo real</w:t>
+      </w:r>
+      <w:r>
+        <w:t xml:space="preserve"> permitiéndole a estos gestionar y monitorizar </w:t>
+      </w:r>
+      <w:r>
+        <w:t>sus casos de uso y</w:t>
+      </w:r>
+      <w:r>
+        <w:t xml:space="preserve"> dispositivos asociados.</w:t>
+      </w:r>
+    </w:p>
+    <w:p>
+      <w:pPr>
+        <w:pStyle w:val="ListParagraph"/>
+      </w:pPr>
       <w:r>
         <w:lastRenderedPageBreak/>
-        <w:t>notificaciones y alertas en tiempo real</w:t>
-      </w:r>
-      <w:r>
-        <w:t xml:space="preserve"> permitiéndole a estos gestionar y monitorizar </w:t>
-      </w:r>
-      <w:r>
-        <w:t>sus casos de uso y</w:t>
-      </w:r>
-      <w:r>
-        <w:t xml:space="preserve"> dispositivos asociados.</w:t>
-      </w:r>
-    </w:p>
-    <w:p>
-      <w:pPr>
-        <w:pStyle w:val="ListParagraph"/>
-      </w:pPr>
-      <w:r>
         <w:t xml:space="preserve">Se logró mostrar la información </w:t>
       </w:r>
       <w:r>
@@ -14739,8 +14986,8 @@
   <w:abstractNum w:abstractNumId="4" w15:restartNumberingAfterBreak="0">
     <w:nsid w:val="05DB5E9D"/>
     <w:multiLevelType w:val="hybridMultilevel"/>
-    <w:tmpl w:val="32C4EF96"/>
-    <w:lvl w:ilvl="0" w:tplc="039CB410">
+    <w:tmpl w:val="C988E6B0"/>
+    <w:lvl w:ilvl="0" w:tplc="9CF28B14">
       <w:start w:val="1"/>
       <w:numFmt w:val="bullet"/>
       <w:pStyle w:val="ListParagraph"/>
@@ -17161,7 +17408,7 @@
     <w:autoRedefine/>
     <w:uiPriority w:val="34"/>
     <w:qFormat/>
-    <w:rsid w:val="007F1C5F"/>
+    <w:rsid w:val="002337B6"/>
     <w:pPr>
       <w:numPr>
         <w:numId w:val="24"/>
@@ -17981,7 +18228,7 @@
 </file>
 
 <file path=customXml/itemProps1.xml><?xml version="1.0" encoding="utf-8"?>
-<ds:datastoreItem xmlns:ds="http://schemas.openxmlformats.org/officeDocument/2006/customXml" ds:itemID="{A7E37100-55F5-46BC-9432-FBBAA7D0F145}">
+<ds:datastoreItem xmlns:ds="http://schemas.openxmlformats.org/officeDocument/2006/customXml" ds:itemID="{FEF35987-D46E-4115-AAE7-B684EBF13E06}">
   <ds:schemaRefs>
     <ds:schemaRef ds:uri="http://schemas.openxmlformats.org/officeDocument/2006/bibliography"/>
   </ds:schemaRefs>

</xml_diff>

<commit_message>
Progreso en la Arquitectura de la aplicación web.
</commit_message>
<xml_diff>
--- a/documents/Libro Aplicación Web.docx
+++ b/documents/Libro Aplicación Web.docx
@@ -12510,10 +12510,7 @@
         <w:t xml:space="preserve">, </w:t>
       </w:r>
       <w:r>
-        <w:t>Angular</w:t>
-      </w:r>
-      <w:r>
-        <w:t xml:space="preserve"> y </w:t>
+        <w:t xml:space="preserve">Angular y </w:t>
       </w:r>
       <w:proofErr w:type="spellStart"/>
       <w:r>
@@ -12938,9 +12935,15 @@
         <w:pStyle w:val="ListParagraph"/>
       </w:pPr>
       <w:r>
+        <w:rPr>
+          <w:b/>
+        </w:rPr>
         <w:t>Gateway</w:t>
       </w:r>
       <w:r>
+        <w:rPr>
+          <w:b/>
+        </w:rPr>
         <w:t>:</w:t>
       </w:r>
       <w:r>
@@ -12997,10 +13000,16 @@
       </w:pPr>
       <w:proofErr w:type="spellStart"/>
       <w:r>
+        <w:rPr>
+          <w:b/>
+        </w:rPr>
         <w:t>Backend</w:t>
       </w:r>
       <w:proofErr w:type="spellEnd"/>
       <w:r>
+        <w:rPr>
+          <w:b/>
+        </w:rPr>
         <w:t>:</w:t>
       </w:r>
       <w:r>
@@ -13118,7 +13127,13 @@
         <w:pStyle w:val="ListParagraph"/>
       </w:pPr>
       <w:r>
-        <w:t xml:space="preserve">Despliegue: </w:t>
+        <w:rPr>
+          <w:b/>
+        </w:rPr>
+        <w:t>Despliegue:</w:t>
+      </w:r>
+      <w:r>
+        <w:t xml:space="preserve"> </w:t>
       </w:r>
       <w:r>
         <w:t xml:space="preserve">En este trabajo de investigación se presenta el diseño de una infraestructura software para el despliegue de una plataforma </w:t>
@@ -13135,11 +13150,304 @@
         <w:t>C</w:t>
       </w:r>
       <w:r>
-        <w:t>loud de alta disponibilidad en un entorno distribuido con el fin de proveer un entorno que pueda soportar cantidades masivas de solicitudes permitiendo una escalabilidad horizontal en la infraestructura hardware.</w:t>
+        <w:t xml:space="preserve">loud de alta disponibilidad en un entorno distribuido con el fin de proveer un entorno que pueda </w:t>
+      </w:r>
+      <w:r>
+        <w:lastRenderedPageBreak/>
+        <w:t>soportar cantidades masivas de solicitudes permitiendo una escalabilidad horizontal en la infraestructura hardware.</w:t>
       </w:r>
       <w:r>
         <w:t xml:space="preserve"> (Rojas, 2019).</w:t>
       </w:r>
+    </w:p>
+    <w:p>
+      <w:r>
+        <w:t>A continuación, se explicará a fondo la Aplicación Web de administración que es el aporte realizado en este Proyecto.</w:t>
+      </w:r>
+    </w:p>
+    <w:p>
+      <w:pPr>
+        <w:jc w:val="center"/>
+      </w:pPr>
+      <w:r>
+        <w:rPr>
+          <w:noProof/>
+        </w:rPr>
+        <w:drawing>
+          <wp:inline distT="0" distB="0" distL="0" distR="0" wp14:anchorId="42A80BD9" wp14:editId="60A23285">
+            <wp:extent cx="4955621" cy="3689350"/>
+            <wp:effectExtent l="0" t="0" r="0" b="6350"/>
+            <wp:docPr id="8" name="Picture 8"/>
+            <wp:cNvGraphicFramePr>
+              <a:graphicFrameLocks xmlns:a="http://schemas.openxmlformats.org/drawingml/2006/main" noChangeAspect="1"/>
+            </wp:cNvGraphicFramePr>
+            <a:graphic xmlns:a="http://schemas.openxmlformats.org/drawingml/2006/main">
+              <a:graphicData uri="http://schemas.openxmlformats.org/drawingml/2006/picture">
+                <pic:pic xmlns:pic="http://schemas.openxmlformats.org/drawingml/2006/picture">
+                  <pic:nvPicPr>
+                    <pic:cNvPr id="0" name="Picture 3"/>
+                    <pic:cNvPicPr>
+                      <a:picLocks noChangeAspect="1" noChangeArrowheads="1"/>
+                    </pic:cNvPicPr>
+                  </pic:nvPicPr>
+                  <pic:blipFill>
+                    <a:blip r:embed="rId14" cstate="print">
+                      <a:extLst>
+                        <a:ext uri="{28A0092B-C50C-407E-A947-70E740481C1C}">
+                          <a14:useLocalDpi xmlns:a14="http://schemas.microsoft.com/office/drawing/2010/main" val="0"/>
+                        </a:ext>
+                      </a:extLst>
+                    </a:blip>
+                    <a:srcRect/>
+                    <a:stretch>
+                      <a:fillRect/>
+                    </a:stretch>
+                  </pic:blipFill>
+                  <pic:spPr bwMode="auto">
+                    <a:xfrm>
+                      <a:off x="0" y="0"/>
+                      <a:ext cx="4975608" cy="3704230"/>
+                    </a:xfrm>
+                    <a:prstGeom prst="rect">
+                      <a:avLst/>
+                    </a:prstGeom>
+                    <a:noFill/>
+                    <a:ln>
+                      <a:noFill/>
+                    </a:ln>
+                  </pic:spPr>
+                </pic:pic>
+              </a:graphicData>
+            </a:graphic>
+          </wp:inline>
+        </w:drawing>
+      </w:r>
+      <w:r>
+        <w:rPr>
+          <w:noProof/>
+        </w:rPr>
+        <w:t xml:space="preserve"> </w:t>
+      </w:r>
+    </w:p>
+    <w:p>
+      <w:pPr>
+        <w:pStyle w:val="Figuras"/>
+      </w:pPr>
+      <w:r>
+        <w:rPr>
+          <w:i/>
+        </w:rPr>
+        <w:t>Figura 6.</w:t>
+      </w:r>
+      <w:r>
+        <w:t xml:space="preserve"> Arquitectura Aplicación Web</w:t>
+      </w:r>
+    </w:p>
+    <w:p>
+      <w:r>
+        <w:t xml:space="preserve">Como se observa en la imagen, </w:t>
+      </w:r>
+      <w:r>
+        <w:t xml:space="preserve">se planteó una arquitectura por módulos donde cada uno tiene funcionalidades específicas y son importados de acuerdo </w:t>
+      </w:r>
+      <w:r>
+        <w:t>con</w:t>
+      </w:r>
+      <w:r>
+        <w:t xml:space="preserve"> las necesidades.</w:t>
+      </w:r>
+      <w:r>
+        <w:t xml:space="preserve"> Estos son:</w:t>
+      </w:r>
+    </w:p>
+    <w:p>
+      <w:pPr>
+        <w:pStyle w:val="ListParagraph"/>
+      </w:pPr>
+      <w:proofErr w:type="spellStart"/>
+      <w:r>
+        <w:rPr>
+          <w:b/>
+        </w:rPr>
+        <w:t>AppModule</w:t>
+      </w:r>
+      <w:proofErr w:type="spellEnd"/>
+      <w:r>
+        <w:rPr>
+          <w:b/>
+        </w:rPr>
+        <w:t xml:space="preserve">: </w:t>
+      </w:r>
+      <w:r>
+        <w:t>Módulo central de la aplicación, en el se importan todos los demás módulos y contiene el componente central de la aplicación, renderizado al inicio. Es el encargado de arrancar la aplicación.</w:t>
+      </w:r>
+    </w:p>
+    <w:p>
+      <w:pPr>
+        <w:pStyle w:val="ListParagraph"/>
+      </w:pPr>
+      <w:proofErr w:type="spellStart"/>
+      <w:r>
+        <w:rPr>
+          <w:b/>
+        </w:rPr>
+        <w:t>RoutingModule</w:t>
+      </w:r>
+      <w:proofErr w:type="spellEnd"/>
+      <w:r>
+        <w:rPr>
+          <w:b/>
+        </w:rPr>
+        <w:t>:</w:t>
+      </w:r>
+      <w:r>
+        <w:t xml:space="preserve"> Expone y configura las rutas para las páginas y módulos hijos de la aplicación</w:t>
+      </w:r>
+      <w:r>
+        <w:t xml:space="preserve"> y</w:t>
+      </w:r>
+      <w:r>
+        <w:t xml:space="preserve"> las condiciones para poder acceder </w:t>
+      </w:r>
+      <w:r>
+        <w:t xml:space="preserve">y cargar </w:t>
+      </w:r>
+      <w:r>
+        <w:t>a los mismos.</w:t>
+      </w:r>
+    </w:p>
+    <w:p>
+      <w:pPr>
+        <w:pStyle w:val="ListParagraph"/>
+      </w:pPr>
+      <w:proofErr w:type="spellStart"/>
+      <w:r>
+        <w:rPr>
+          <w:b/>
+        </w:rPr>
+        <w:lastRenderedPageBreak/>
+        <w:t>CoreModule</w:t>
+      </w:r>
+      <w:proofErr w:type="spellEnd"/>
+      <w:r>
+        <w:rPr>
+          <w:b/>
+        </w:rPr>
+        <w:t xml:space="preserve">: </w:t>
+      </w:r>
+      <w:r>
+        <w:t>En este módulo se proveen los Servicios (encargados de almacenar información utilizada en diferentes secciones de la aplicación y donde se realizan las peticiones HTTP y subscripciones)</w:t>
+      </w:r>
+      <w:r>
+        <w:t xml:space="preserve">, también las </w:t>
+      </w:r>
+      <w:proofErr w:type="spellStart"/>
+      <w:r>
+        <w:t>Guards</w:t>
+      </w:r>
+      <w:proofErr w:type="spellEnd"/>
+      <w:r>
+        <w:t>, que son las encargadas de determinar de acuerdo con el estado de la aplicación si es posible acceder a una página o no para, basado en la configuración de rutas redireccionar al usuario a la sección correspondiente y que si sea accesible.</w:t>
+      </w:r>
+    </w:p>
+    <w:p>
+      <w:pPr>
+        <w:pStyle w:val="ListParagraph"/>
+      </w:pPr>
+      <w:proofErr w:type="spellStart"/>
+      <w:r>
+        <w:rPr>
+          <w:b/>
+        </w:rPr>
+        <w:t>SharedModule</w:t>
+      </w:r>
+      <w:proofErr w:type="spellEnd"/>
+      <w:r>
+        <w:rPr>
+          <w:b/>
+        </w:rPr>
+        <w:t xml:space="preserve">: </w:t>
+      </w:r>
+      <w:r>
+        <w:t>Expone modelos (clases e interfaces con lógica de domino), clases utilitarias implementadas, directivas (encargadas de dotar de atributos y funcionalidades a elementos HTML ya existentes u otros componentes), componentes y pipes (funciones encargadas de manipular la información para renderizarla de una forma específica).</w:t>
+      </w:r>
+    </w:p>
+    <w:p>
+      <w:pPr>
+        <w:pStyle w:val="ListParagraph"/>
+      </w:pPr>
+      <w:proofErr w:type="spellStart"/>
+      <w:r>
+        <w:rPr>
+          <w:b/>
+        </w:rPr>
+        <w:t>MainModule</w:t>
+      </w:r>
+      <w:proofErr w:type="spellEnd"/>
+      <w:r>
+        <w:rPr>
+          <w:b/>
+        </w:rPr>
+        <w:t>:</w:t>
+      </w:r>
+      <w:r>
+        <w:t xml:space="preserve"> </w:t>
+      </w:r>
+      <w:r>
+        <w:t xml:space="preserve">Contiene los componentes implementados de forma no genérica para una funcionalidad específica y las páginas usadas actualmente por la aplicación para la gestión de la plataforma </w:t>
+      </w:r>
+      <w:proofErr w:type="spellStart"/>
+      <w:r>
+        <w:t>IoT</w:t>
+      </w:r>
+      <w:proofErr w:type="spellEnd"/>
+      <w:r>
+        <w:t>. No es cargado de manera perezosa pues es el punto de entrada de la aplicación.</w:t>
+      </w:r>
+    </w:p>
+    <w:p>
+      <w:pPr>
+        <w:pStyle w:val="ListParagraph"/>
+      </w:pPr>
+      <w:proofErr w:type="spellStart"/>
+      <w:r>
+        <w:rPr>
+          <w:b/>
+        </w:rPr>
+        <w:t>FeatureModule</w:t>
+      </w:r>
+      <w:proofErr w:type="spellEnd"/>
+      <w:r>
+        <w:rPr>
+          <w:b/>
+        </w:rPr>
+        <w:t>:</w:t>
+      </w:r>
+      <w:r>
+        <w:t xml:space="preserve"> Módulos por funcionalidad que pueden ser creados a futuro para extender la aplicación Web, la idea es que estos módulos se carguen de manera perezosa, es decir solo se descarga</w:t>
+      </w:r>
+      <w:r>
+        <w:t xml:space="preserve"> el contenido de </w:t>
+      </w:r>
+      <w:proofErr w:type="gramStart"/>
+      <w:r>
+        <w:t>los mismos</w:t>
+      </w:r>
+      <w:proofErr w:type="gramEnd"/>
+      <w:r>
+        <w:t xml:space="preserve"> cuando el usuario ingresa en alguna sección incluida </w:t>
+      </w:r>
+      <w:r>
+        <w:t xml:space="preserve">en ellos, esto con el objetivo de </w:t>
+      </w:r>
+      <w:r>
+        <w:t>hacer que el tiempo de carga inicial de la aplicación no se vea incrementado por estas nuevas funcionalidades.</w:t>
+      </w:r>
+    </w:p>
+    <w:p>
+      <w:pPr>
+        <w:ind w:left="360" w:firstLine="0"/>
+      </w:pPr>
       <w:bookmarkStart w:id="42" w:name="_GoBack"/>
       <w:bookmarkEnd w:id="42"/>
     </w:p>
@@ -13149,7 +13457,6 @@
       </w:pPr>
       <w:bookmarkStart w:id="43" w:name="_Toc8409901"/>
       <w:r>
-        <w:lastRenderedPageBreak/>
         <w:t xml:space="preserve">7. </w:t>
       </w:r>
       <w:r>
@@ -13544,7 +13851,7 @@
       <w:r>
         <w:t xml:space="preserve"> de 2019, </w:t>
       </w:r>
-      <w:hyperlink r:id="rId14" w:history="1">
+      <w:hyperlink r:id="rId15" w:history="1">
         <w:r>
           <w:rPr>
             <w:rStyle w:val="Hyperlink"/>
@@ -13633,7 +13940,7 @@
       <w:r>
         <w:t xml:space="preserve">Softwaretestinghelp.com. Recuperado el 27 de abril de 2019, </w:t>
       </w:r>
-      <w:hyperlink r:id="rId15" w:history="1">
+      <w:hyperlink r:id="rId16" w:history="1">
         <w:r>
           <w:rPr>
             <w:rStyle w:val="Hyperlink"/>
@@ -13658,7 +13965,7 @@
       <w:r>
         <w:t xml:space="preserve">  Recuperado el 27 de abril de 2019, </w:t>
       </w:r>
-      <w:hyperlink r:id="rId16" w:history="1">
+      <w:hyperlink r:id="rId17" w:history="1">
         <w:r>
           <w:rPr>
             <w:rStyle w:val="Hyperlink"/>
@@ -13794,7 +14101,7 @@
       <w:r>
         <w:t xml:space="preserve">. Iotworldtoday.com. Recuperado el 27 de abril de 2019, </w:t>
       </w:r>
-      <w:hyperlink r:id="rId17" w:history="1">
+      <w:hyperlink r:id="rId18" w:history="1">
         <w:r>
           <w:rPr>
             <w:rStyle w:val="Hyperlink"/>
@@ -13846,7 +14153,7 @@
       <w:r>
         <w:t xml:space="preserve">. Internetofthingsagenda.techtarget.com. Recuperado el 27 de abril de 2019, </w:t>
       </w:r>
-      <w:hyperlink r:id="rId18" w:history="1">
+      <w:hyperlink r:id="rId19" w:history="1">
         <w:r>
           <w:rPr>
             <w:rStyle w:val="Hyperlink"/>
@@ -13921,7 +14228,7 @@
       <w:r>
         <w:t xml:space="preserve">. Linkedin.com. Recuperado el 27 de abril de 2019, </w:t>
       </w:r>
-      <w:hyperlink r:id="rId19" w:history="1">
+      <w:hyperlink r:id="rId20" w:history="1">
         <w:r>
           <w:rPr>
             <w:rStyle w:val="Hyperlink"/>
@@ -14013,7 +14320,7 @@
       <w:r>
         <w:t xml:space="preserve">. I-Scoop.eu. Recuperado el 29 de abril de 2019, </w:t>
       </w:r>
-      <w:hyperlink r:id="rId20" w:history="1">
+      <w:hyperlink r:id="rId21" w:history="1">
         <w:r>
           <w:rPr>
             <w:rStyle w:val="Hyperlink"/>
@@ -14037,7 +14344,7 @@
       <w:r>
         <w:t xml:space="preserve"> M. (2017). Internet de las cosas (IoT). Searchdatacenter.techtarget.com. Recuperado el 29 de abril de 2019, </w:t>
       </w:r>
-      <w:hyperlink r:id="rId21" w:history="1">
+      <w:hyperlink r:id="rId22" w:history="1">
         <w:r>
           <w:rPr>
             <w:rStyle w:val="Hyperlink"/>
@@ -14080,7 +14387,7 @@
       <w:r>
         <w:t xml:space="preserve"> desde única página. Arsys.es. Recuperado el 29 de abril de 2019, </w:t>
       </w:r>
-      <w:hyperlink r:id="rId22" w:history="1">
+      <w:hyperlink r:id="rId23" w:history="1">
         <w:r>
           <w:rPr>
             <w:rStyle w:val="Hyperlink"/>
@@ -14099,7 +14406,7 @@
       <w:r>
         <w:t xml:space="preserve">Código Facilito. (2016). Qué es Typescript. Codigofacilito.com. Recuperado el 29 de abril de 2019, </w:t>
       </w:r>
-      <w:hyperlink r:id="rId23" w:history="1">
+      <w:hyperlink r:id="rId24" w:history="1">
         <w:r>
           <w:rPr>
             <w:rStyle w:val="Hyperlink"/>
@@ -14158,7 +14465,7 @@
       <w:r>
         <w:t xml:space="preserve"> Angular 2. Upwork.com. Recuperado el 29 de abril de 2019, </w:t>
       </w:r>
-      <w:hyperlink r:id="rId24" w:history="1">
+      <w:hyperlink r:id="rId25" w:history="1">
         <w:r>
           <w:rPr>
             <w:rStyle w:val="Hyperlink"/>
@@ -14183,7 +14490,7 @@
       <w:r>
         <w:t xml:space="preserve"> Xataka.com. Recuperado el 29 de abril de 2019, </w:t>
       </w:r>
-      <w:hyperlink r:id="rId25" w:history="1">
+      <w:hyperlink r:id="rId26" w:history="1">
         <w:r>
           <w:rPr>
             <w:rStyle w:val="Hyperlink"/>
@@ -14220,7 +14527,7 @@
       <w:r>
         <w:t xml:space="preserve">Recuperado el 29 de abril de 2019, </w:t>
       </w:r>
-      <w:hyperlink r:id="rId26" w:history="1">
+      <w:hyperlink r:id="rId27" w:history="1">
         <w:r>
           <w:rPr>
             <w:rStyle w:val="Hyperlink"/>
@@ -14248,7 +14555,7 @@
       <w:r>
         <w:t xml:space="preserve">Recuperado el 29 de abril de 2019, </w:t>
       </w:r>
-      <w:hyperlink r:id="rId27" w:history="1">
+      <w:hyperlink r:id="rId28" w:history="1">
         <w:r>
           <w:rPr>
             <w:rStyle w:val="Hyperlink"/>
@@ -14335,7 +14642,7 @@
       <w:r>
         <w:t xml:space="preserve">. Recuperado el 5 de mayo de 2019, </w:t>
       </w:r>
-      <w:hyperlink r:id="rId28" w:history="1">
+      <w:hyperlink r:id="rId29" w:history="1">
         <w:r>
           <w:rPr>
             <w:rStyle w:val="Hyperlink"/>
@@ -14413,7 +14720,7 @@
       <w:r>
         <w:t xml:space="preserve">. Sitepoint.com. Recuperado el 5 de mayo de 2019, </w:t>
       </w:r>
-      <w:hyperlink r:id="rId29" w:history="1">
+      <w:hyperlink r:id="rId30" w:history="1">
         <w:r>
           <w:rPr>
             <w:rStyle w:val="Hyperlink"/>
@@ -14448,7 +14755,7 @@
       <w:r>
         <w:t xml:space="preserve">. Educba.com. Recuperado el 5 de mayo de 2019, </w:t>
       </w:r>
-      <w:hyperlink r:id="rId30" w:history="1">
+      <w:hyperlink r:id="rId31" w:history="1">
         <w:r>
           <w:rPr>
             <w:rStyle w:val="Hyperlink"/>
@@ -14546,7 +14853,7 @@
       </w:pPr>
     </w:p>
     <w:sectPr>
-      <w:headerReference w:type="default" r:id="rId31"/>
+      <w:headerReference w:type="default" r:id="rId32"/>
       <w:type w:val="continuous"/>
       <w:pgSz w:w="12240" w:h="15840" w:code="1"/>
       <w:pgMar w:top="1457" w:right="1457" w:bottom="1457" w:left="1457" w:header="709" w:footer="709" w:gutter="0"/>
@@ -16721,8 +17028,8 @@
   <w:abstractNum w:abstractNumId="18" w15:restartNumberingAfterBreak="0">
     <w:nsid w:val="61E427EA"/>
     <w:multiLevelType w:val="hybridMultilevel"/>
-    <w:tmpl w:val="756409B0"/>
-    <w:lvl w:ilvl="0" w:tplc="0B6A2F6A">
+    <w:tmpl w:val="0E1A6C88"/>
+    <w:lvl w:ilvl="0" w:tplc="28360ADE">
       <w:start w:val="1"/>
       <w:numFmt w:val="bullet"/>
       <w:pStyle w:val="ListParagraph"/>
@@ -17947,7 +18254,7 @@
     <w:autoRedefine/>
     <w:uiPriority w:val="34"/>
     <w:qFormat/>
-    <w:rsid w:val="00644811"/>
+    <w:rsid w:val="00DF1563"/>
     <w:pPr>
       <w:numPr>
         <w:numId w:val="25"/>
@@ -18779,7 +19086,7 @@
 </file>
 
 <file path=customXml/itemProps1.xml><?xml version="1.0" encoding="utf-8"?>
-<ds:datastoreItem xmlns:ds="http://schemas.openxmlformats.org/officeDocument/2006/customXml" ds:itemID="{F3738D5D-5984-4C62-BDC4-EE339E1DA02D}">
+<ds:datastoreItem xmlns:ds="http://schemas.openxmlformats.org/officeDocument/2006/customXml" ds:itemID="{FFAC2426-FDB0-4AAA-B943-DA7C4A14E1D2}">
   <ds:schemaRefs>
     <ds:schemaRef ds:uri="http://schemas.openxmlformats.org/officeDocument/2006/bibliography"/>
   </ds:schemaRefs>

</xml_diff>

<commit_message>
Definición Casos de Uso.
</commit_message>
<xml_diff>
--- a/documents/Libro Aplicación Web.docx
+++ b/documents/Libro Aplicación Web.docx
@@ -7576,7 +7576,7 @@
         <w:t>8</w:t>
       </w:r>
       <w:r>
-        <w:t xml:space="preserve"> Servicios REST.</w:t>
+        <w:t xml:space="preserve"> Servicios REST</w:t>
       </w:r>
       <w:bookmarkEnd w:id="17"/>
     </w:p>
@@ -8207,7 +8207,22 @@
         <w:pStyle w:val="ListParagraph"/>
       </w:pPr>
       <w:r>
-        <w:t>Definición de los requerimientos, funcionalidades y diseño de la plataforma de administración.</w:t>
+        <w:t>Definición de los requerimientos</w:t>
+      </w:r>
+      <w:r>
+        <w:t>,</w:t>
+      </w:r>
+      <w:r>
+        <w:t xml:space="preserve"> funcionalidades</w:t>
+      </w:r>
+      <w:r>
+        <w:t xml:space="preserve"> </w:t>
+      </w:r>
+      <w:r>
+        <w:t xml:space="preserve">y arquitectura </w:t>
+      </w:r>
+      <w:r>
+        <w:t>de la aplicación Web.</w:t>
       </w:r>
     </w:p>
     <w:p>
@@ -8346,15 +8361,15 @@
         <w:pStyle w:val="ListParagraph"/>
       </w:pPr>
       <w:r>
+        <w:t>Pruebas sobre los componentes de la plataforma de administración.</w:t>
+      </w:r>
+    </w:p>
+    <w:p>
+      <w:pPr>
+        <w:pStyle w:val="ListParagraph"/>
+      </w:pPr>
+      <w:r>
         <w:lastRenderedPageBreak/>
-        <w:t>Pruebas sobre los componentes de la plataforma de administración.</w:t>
-      </w:r>
-    </w:p>
-    <w:p>
-      <w:pPr>
-        <w:pStyle w:val="ListParagraph"/>
-      </w:pPr>
-      <w:r>
         <w:t>Pruebas de integración de la plataforma de administración</w:t>
       </w:r>
       <w:r>
@@ -8642,6 +8657,7 @@
               <w:jc w:val="left"/>
             </w:pPr>
             <w:r>
+              <w:lastRenderedPageBreak/>
               <w:t>Identificación del Requerimiento</w:t>
             </w:r>
           </w:p>
@@ -9116,7 +9132,6 @@
               <w:t xml:space="preserve">La aplicación debe permitir a un usuario ya registrado consultar la información y el estado, editar y eliminar sus </w:t>
             </w:r>
             <w:r>
-              <w:lastRenderedPageBreak/>
               <w:t>Dispositivos</w:t>
             </w:r>
             <w:r>
@@ -9626,7 +9641,6 @@
               <w:ind w:firstLine="0"/>
             </w:pPr>
             <w:r>
-              <w:lastRenderedPageBreak/>
               <w:t>Descripción</w:t>
             </w:r>
           </w:p>
@@ -9657,6 +9671,7 @@
               <w:ind w:firstLine="0"/>
             </w:pPr>
             <w:r>
+              <w:lastRenderedPageBreak/>
               <w:t>Prioridad</w:t>
             </w:r>
           </w:p>
@@ -10166,14 +10181,14 @@
               <w:t>gestionar la</w:t>
             </w:r>
             <w:r>
-              <w:t xml:space="preserve">s </w:t>
+              <w:t>s notificaciones que reciben</w:t>
+            </w:r>
+            <w:r>
+              <w:t xml:space="preserve"> y actualizar la información del </w:t>
             </w:r>
             <w:r>
               <w:lastRenderedPageBreak/>
-              <w:t>notificaciones que reciben</w:t>
-            </w:r>
-            <w:r>
-              <w:t xml:space="preserve"> y actualizar la información del estado de </w:t>
+              <w:t xml:space="preserve">estado de </w:t>
             </w:r>
             <w:r>
               <w:t>los Gateways/Procesos</w:t>
@@ -10688,7 +10703,6 @@
               <w:ind w:firstLine="0"/>
             </w:pPr>
             <w:r>
-              <w:lastRenderedPageBreak/>
               <w:t>Nombre</w:t>
             </w:r>
           </w:p>
@@ -10719,6 +10733,7 @@
               <w:ind w:firstLine="0"/>
             </w:pPr>
             <w:r>
+              <w:lastRenderedPageBreak/>
               <w:t>Descripción</w:t>
             </w:r>
           </w:p>
@@ -11458,7 +11473,6 @@
                 <w:b w:val="0"/>
                 <w:i w:val="0"/>
               </w:rPr>
-              <w:lastRenderedPageBreak/>
               <w:t>RNF01</w:t>
             </w:r>
           </w:p>
@@ -11512,6 +11526,7 @@
                 <w:b w:val="0"/>
                 <w:i w:val="0"/>
               </w:rPr>
+              <w:lastRenderedPageBreak/>
               <w:t>RNF02</w:t>
             </w:r>
           </w:p>
@@ -11698,7 +11713,6 @@
       </w:pPr>
       <w:bookmarkStart w:id="35" w:name="_Toc8409896"/>
       <w:r>
-        <w:lastRenderedPageBreak/>
         <w:t>6.2 Capacitación tecnológica</w:t>
       </w:r>
       <w:bookmarkEnd w:id="35"/>
@@ -11735,6 +11749,7 @@
       </w:pPr>
       <w:bookmarkStart w:id="36" w:name="_Toc8409897"/>
       <w:r>
+        <w:lastRenderedPageBreak/>
         <w:t xml:space="preserve">6.2.1 Arquitecturas </w:t>
       </w:r>
       <w:proofErr w:type="spellStart"/>
@@ -11872,41 +11887,38 @@
         <w:t>Azure,</w:t>
       </w:r>
       <w:r>
-        <w:t xml:space="preserve"> por ejemplo, es posible asignar a los </w:t>
-      </w:r>
-      <w:r>
+        <w:t xml:space="preserve"> por ejemplo, es posible asignar a los dispositivos asociados a la plataforma propiedades, para permitir configurar los mismos o agregarles cierta meta dada útil para otras operaciones y la identificación del usuario.</w:t>
+      </w:r>
+    </w:p>
+    <w:p>
+      <w:pPr>
+        <w:jc w:val="center"/>
+        <w:rPr>
+          <w:noProof/>
+        </w:rPr>
+      </w:pPr>
+      <w:r>
+        <w:fldChar w:fldCharType="begin"/>
+      </w:r>
+      <w:r>
+        <w:instrText xml:space="preserve"> INCLUDEPICTURE "https://images.xenonstack.com/blog/real-time-iot-analytics-platform-using-mqtt-xenonify-with-azure-google-cloud-aws1.png" \* MERGEFORMATINET </w:instrText>
+      </w:r>
+      <w:r>
+        <w:fldChar w:fldCharType="end"/>
+      </w:r>
+      <w:r>
+        <w:t xml:space="preserve"> </w:t>
+      </w:r>
+    </w:p>
+    <w:p>
+      <w:pPr>
+        <w:jc w:val="center"/>
+      </w:pPr>
+      <w:r>
+        <w:rPr>
+          <w:noProof/>
+        </w:rPr>
         <w:lastRenderedPageBreak/>
-        <w:t>dispositivos asociados a la plataforma propiedades, para permitir configurar los mismos o agregarles cierta meta dada útil para otras operaciones y la identificación del usuario.</w:t>
-      </w:r>
-    </w:p>
-    <w:p>
-      <w:pPr>
-        <w:jc w:val="center"/>
-        <w:rPr>
-          <w:noProof/>
-        </w:rPr>
-      </w:pPr>
-      <w:r>
-        <w:fldChar w:fldCharType="begin"/>
-      </w:r>
-      <w:r>
-        <w:instrText xml:space="preserve"> INCLUDEPICTURE "https://images.xenonstack.com/blog/real-time-iot-analytics-platform-using-mqtt-xenonify-with-azure-google-cloud-aws1.png" \* MERGEFORMATINET </w:instrText>
-      </w:r>
-      <w:r>
-        <w:fldChar w:fldCharType="end"/>
-      </w:r>
-      <w:r>
-        <w:t xml:space="preserve"> </w:t>
-      </w:r>
-    </w:p>
-    <w:p>
-      <w:pPr>
-        <w:jc w:val="center"/>
-      </w:pPr>
-      <w:r>
-        <w:rPr>
-          <w:noProof/>
-        </w:rPr>
         <w:drawing>
           <wp:inline distT="0" distB="0" distL="0" distR="0" wp14:anchorId="7305B089" wp14:editId="2590E9B7">
             <wp:extent cx="4778473" cy="1920240"/>
@@ -12255,11 +12267,14 @@
     </w:p>
     <w:p>
       <w:r>
+        <w:t xml:space="preserve">Una tendencia del desarrollo de aplicaciones web es la renderización del lado del cliente; </w:t>
+      </w:r>
+      <w:r>
+        <w:t xml:space="preserve">lo cual permite reducir la carga de los servidores haciendo que la renderización ocurra utilizando los recursos de los clientes por medio del navegador Web. Los lenguajes basados en JavaScript son </w:t>
+      </w:r>
+      <w:r>
         <w:lastRenderedPageBreak/>
-        <w:t xml:space="preserve">Una tendencia del desarrollo de aplicaciones web es la renderización del lado del cliente; </w:t>
-      </w:r>
-      <w:r>
-        <w:t xml:space="preserve">lo cual permite reducir la carga de los servidores haciendo que la renderización ocurra utilizando los recursos de los clientes por medio del navegador Web. Los lenguajes basados en JavaScript son los ideales para cumplir este objetivo, por lo cual se decidió optar por alguno de ellos. Entre las opciones se encuentran Dart, </w:t>
+        <w:t xml:space="preserve">los ideales para cumplir este objetivo, por lo cual se decidió optar por alguno de ellos. Entre las opciones se encuentran Dart, </w:t>
       </w:r>
       <w:proofErr w:type="spellStart"/>
       <w:r>
@@ -12404,242 +12419,239 @@
       </w:r>
       <w:proofErr w:type="spellEnd"/>
       <w:r>
-        <w:t xml:space="preserve"> &amp; Subscribe más populares </w:t>
-      </w:r>
+        <w:t xml:space="preserve"> &amp; Subscribe más populares y ligeros y, </w:t>
+      </w:r>
+      <w:proofErr w:type="spellStart"/>
+      <w:r>
+        <w:t>WebSockets</w:t>
+      </w:r>
+      <w:proofErr w:type="spellEnd"/>
+      <w:r>
+        <w:t xml:space="preserve"> es necesario para abrir la conexión bidireccional entre los productor</w:t>
+      </w:r>
+      <w:r>
+        <w:t>es</w:t>
+      </w:r>
+      <w:r>
+        <w:t>/subscriptor</w:t>
+      </w:r>
+      <w:r>
+        <w:t xml:space="preserve">es </w:t>
+      </w:r>
+      <w:r>
+        <w:t>en navegadores y, permit</w:t>
+      </w:r>
+      <w:r>
+        <w:t>ir</w:t>
+      </w:r>
+      <w:r>
+        <w:t xml:space="preserve"> compatibilidad entre diferentes versiones de </w:t>
+      </w:r>
+      <w:r>
+        <w:t>estos</w:t>
+      </w:r>
+      <w:r>
+        <w:t>.</w:t>
+      </w:r>
+    </w:p>
+    <w:p>
+      <w:pPr>
+        <w:pStyle w:val="ListParagraph"/>
+      </w:pPr>
+      <w:proofErr w:type="spellStart"/>
       <w:r>
         <w:lastRenderedPageBreak/>
-        <w:t xml:space="preserve">y ligeros y, </w:t>
-      </w:r>
-      <w:proofErr w:type="spellStart"/>
-      <w:r>
-        <w:t>WebSockets</w:t>
-      </w:r>
-      <w:proofErr w:type="spellEnd"/>
-      <w:r>
-        <w:t xml:space="preserve"> es necesario para abrir la conexión bidireccional entre los productor</w:t>
-      </w:r>
-      <w:r>
-        <w:t>es</w:t>
-      </w:r>
-      <w:r>
-        <w:t>/subscriptor</w:t>
-      </w:r>
-      <w:r>
-        <w:t xml:space="preserve">es </w:t>
-      </w:r>
-      <w:r>
-        <w:t>en navegadores y, permit</w:t>
-      </w:r>
-      <w:r>
-        <w:t>ir</w:t>
-      </w:r>
-      <w:r>
-        <w:t xml:space="preserve"> compatibilidad entre diferentes versiones de </w:t>
-      </w:r>
-      <w:r>
-        <w:t>estos</w:t>
-      </w:r>
+        <w:t>Frameworks</w:t>
+      </w:r>
+      <w:proofErr w:type="spellEnd"/>
+      <w:r>
+        <w:t>:</w:t>
+      </w:r>
+    </w:p>
+    <w:p>
+      <w:r>
+        <w:t xml:space="preserve">Para seleccionar </w:t>
+      </w:r>
+      <w:proofErr w:type="spellStart"/>
+      <w:r>
+        <w:t>Frameworks</w:t>
+      </w:r>
+      <w:proofErr w:type="spellEnd"/>
+      <w:r>
+        <w:t xml:space="preserve"> para desarrollar este prototipo se partió de las decisiones previas</w:t>
+      </w:r>
+      <w:r>
+        <w:t>:</w:t>
+      </w:r>
+      <w:r>
+        <w:t xml:space="preserve"> construir la aplicación con renderización del lado del cliente y usando </w:t>
+      </w:r>
+      <w:proofErr w:type="spellStart"/>
+      <w:r>
+        <w:t>Typescript</w:t>
+      </w:r>
+      <w:proofErr w:type="spellEnd"/>
       <w:r>
         <w:t>.</w:t>
       </w:r>
     </w:p>
     <w:p>
+      <w:r>
+        <w:t xml:space="preserve">Hay una gran variedad de </w:t>
+      </w:r>
+      <w:proofErr w:type="spellStart"/>
+      <w:r>
+        <w:t>Frameworks</w:t>
+      </w:r>
+      <w:proofErr w:type="spellEnd"/>
+      <w:r>
+        <w:t xml:space="preserve"> que </w:t>
+      </w:r>
+      <w:r>
+        <w:t>soportan estos requisitos</w:t>
+      </w:r>
+      <w:r>
+        <w:t xml:space="preserve">, entre los que se destacan </w:t>
+      </w:r>
+      <w:proofErr w:type="spellStart"/>
+      <w:r>
+        <w:t>ReactJS</w:t>
+      </w:r>
+      <w:proofErr w:type="spellEnd"/>
+      <w:r>
+        <w:t xml:space="preserve">, </w:t>
+      </w:r>
+      <w:r>
+        <w:t xml:space="preserve">Angular y </w:t>
+      </w:r>
+      <w:proofErr w:type="spellStart"/>
+      <w:r>
+        <w:t>VueJS</w:t>
+      </w:r>
+      <w:proofErr w:type="spellEnd"/>
+      <w:r>
+        <w:t xml:space="preserve">. Luego de un análisis se </w:t>
+      </w:r>
+      <w:r>
+        <w:t>seleccionó</w:t>
+      </w:r>
+      <w:r>
+        <w:t xml:space="preserve"> Angular, pues es el </w:t>
+      </w:r>
+      <w:r>
+        <w:t xml:space="preserve">Framework </w:t>
+      </w:r>
+      <w:r>
+        <w:t xml:space="preserve">que nativamente soporta </w:t>
+      </w:r>
+      <w:proofErr w:type="spellStart"/>
+      <w:r>
+        <w:t>Typescript</w:t>
+      </w:r>
+      <w:proofErr w:type="spellEnd"/>
+      <w:r>
+        <w:t xml:space="preserve"> sin necesidad de </w:t>
+      </w:r>
+      <w:r>
+        <w:t>configuración extra</w:t>
+      </w:r>
+      <w:r>
+        <w:t xml:space="preserve">, </w:t>
+      </w:r>
+      <w:r>
+        <w:t>porque</w:t>
+      </w:r>
+      <w:r>
+        <w:t xml:space="preserve"> es recomendable para aplicaciones web cuya base de código </w:t>
+      </w:r>
+      <w:r>
+        <w:t>se espera</w:t>
+      </w:r>
+      <w:r>
+        <w:t xml:space="preserve"> sea incrementada y gestionada por varias personas de forma sencilla</w:t>
+      </w:r>
+      <w:r>
+        <w:t>,</w:t>
+      </w:r>
+      <w:r>
+        <w:t xml:space="preserve"> como se podría dar</w:t>
+      </w:r>
+      <w:r>
+        <w:t xml:space="preserve"> más adelante </w:t>
+      </w:r>
+      <w:r>
+        <w:t xml:space="preserve">para </w:t>
+      </w:r>
+      <w:r>
+        <w:t>incluir nuevas funcionalidades al aplicativo sin demasiado esfuerzo</w:t>
+      </w:r>
+      <w:r>
+        <w:t>.</w:t>
+      </w:r>
+      <w:r>
+        <w:t xml:space="preserve"> </w:t>
+      </w:r>
+      <w:r>
+        <w:t>P</w:t>
+      </w:r>
+      <w:r>
+        <w:t xml:space="preserve">orque </w:t>
+      </w:r>
+      <w:r>
+        <w:t xml:space="preserve">fue desarrollado por </w:t>
+      </w:r>
+      <w:r>
+        <w:t>Google lo cual implica un muy buen soporte</w:t>
+      </w:r>
+      <w:r>
+        <w:t xml:space="preserve"> y cumplimiento de estándares de calidad;</w:t>
+      </w:r>
+      <w:r>
+        <w:t xml:space="preserve"> tiene una comunidad muy grande y está orientado en componentes, lo que permite reutilizar y reducir el código.</w:t>
+      </w:r>
+      <w:r>
+        <w:t xml:space="preserve"> </w:t>
+      </w:r>
+    </w:p>
+    <w:p>
+      <w:r>
+        <w:t xml:space="preserve">También por defecto mediante el Angular CLI </w:t>
+      </w:r>
+      <w:r>
+        <w:t xml:space="preserve">se </w:t>
+      </w:r>
+      <w:r>
+        <w:t xml:space="preserve">puede </w:t>
+      </w:r>
+      <w:r>
+        <w:t>genera</w:t>
+      </w:r>
+      <w:r>
+        <w:t>r</w:t>
+      </w:r>
+      <w:r>
+        <w:t xml:space="preserve"> un proyecto con </w:t>
+      </w:r>
+      <w:r>
+        <w:t xml:space="preserve">una configuración inicial lista para producción que reduce la cantidad de tiempo necesaria para </w:t>
+      </w:r>
+      <w:r>
+        <w:t xml:space="preserve">iniciar el mismo. </w:t>
+      </w:r>
+      <w:r>
+        <w:t>A demás con este framework es muy sencillo convertir esta aplicación en una Aplicación Web Reactiva, y posee un gran número de librerías para realizar diversas funciones</w:t>
+      </w:r>
+      <w:r>
+        <w:t xml:space="preserve"> e integración con diversas librerías conocidas</w:t>
+      </w:r>
+      <w:r>
+        <w:t>.</w:t>
+      </w:r>
+    </w:p>
+    <w:p>
       <w:pPr>
         <w:pStyle w:val="ListParagraph"/>
       </w:pPr>
-      <w:proofErr w:type="spellStart"/>
-      <w:r>
-        <w:t>Frameworks</w:t>
-      </w:r>
-      <w:proofErr w:type="spellEnd"/>
-      <w:r>
-        <w:t>:</w:t>
-      </w:r>
-    </w:p>
-    <w:p>
-      <w:r>
-        <w:t xml:space="preserve">Para seleccionar </w:t>
-      </w:r>
-      <w:proofErr w:type="spellStart"/>
-      <w:r>
-        <w:t>Frameworks</w:t>
-      </w:r>
-      <w:proofErr w:type="spellEnd"/>
-      <w:r>
-        <w:t xml:space="preserve"> para desarrollar este prototipo se partió de las decisiones previas</w:t>
-      </w:r>
-      <w:r>
-        <w:t>:</w:t>
-      </w:r>
-      <w:r>
-        <w:t xml:space="preserve"> construir la aplicación con renderización del lado del cliente y usando </w:t>
-      </w:r>
-      <w:proofErr w:type="spellStart"/>
-      <w:r>
-        <w:t>Typescript</w:t>
-      </w:r>
-      <w:proofErr w:type="spellEnd"/>
-      <w:r>
-        <w:t>.</w:t>
-      </w:r>
-    </w:p>
-    <w:p>
-      <w:r>
-        <w:t xml:space="preserve">Hay una gran variedad de </w:t>
-      </w:r>
-      <w:proofErr w:type="spellStart"/>
-      <w:r>
-        <w:t>Frameworks</w:t>
-      </w:r>
-      <w:proofErr w:type="spellEnd"/>
-      <w:r>
-        <w:t xml:space="preserve"> que </w:t>
-      </w:r>
-      <w:r>
-        <w:t>soportan estos requisitos</w:t>
-      </w:r>
-      <w:r>
-        <w:t xml:space="preserve">, entre los que se destacan </w:t>
-      </w:r>
-      <w:proofErr w:type="spellStart"/>
-      <w:r>
-        <w:t>ReactJS</w:t>
-      </w:r>
-      <w:proofErr w:type="spellEnd"/>
-      <w:r>
-        <w:t xml:space="preserve">, </w:t>
-      </w:r>
-      <w:r>
-        <w:t xml:space="preserve">Angular y </w:t>
-      </w:r>
-      <w:proofErr w:type="spellStart"/>
-      <w:r>
-        <w:t>VueJS</w:t>
-      </w:r>
-      <w:proofErr w:type="spellEnd"/>
-      <w:r>
-        <w:t xml:space="preserve">. Luego de un análisis se </w:t>
-      </w:r>
-      <w:r>
-        <w:t>seleccionó</w:t>
-      </w:r>
-      <w:r>
-        <w:t xml:space="preserve"> Angular, pues es el </w:t>
-      </w:r>
-      <w:r>
-        <w:t xml:space="preserve">Framework </w:t>
-      </w:r>
-      <w:r>
-        <w:t xml:space="preserve">que nativamente soporta </w:t>
-      </w:r>
-      <w:proofErr w:type="spellStart"/>
-      <w:r>
-        <w:t>Typescript</w:t>
-      </w:r>
-      <w:proofErr w:type="spellEnd"/>
-      <w:r>
-        <w:t xml:space="preserve"> sin necesidad de </w:t>
-      </w:r>
-      <w:r>
-        <w:t>configuración extra</w:t>
-      </w:r>
-      <w:r>
-        <w:t xml:space="preserve">, </w:t>
-      </w:r>
-      <w:r>
-        <w:t>porque</w:t>
-      </w:r>
-      <w:r>
-        <w:t xml:space="preserve"> es recomendable para aplicaciones web cuya base de código </w:t>
-      </w:r>
-      <w:r>
-        <w:t>se espera</w:t>
-      </w:r>
-      <w:r>
-        <w:t xml:space="preserve"> sea incrementada y gestionada por varias personas de forma sencilla</w:t>
-      </w:r>
-      <w:r>
-        <w:t>,</w:t>
-      </w:r>
-      <w:r>
-        <w:t xml:space="preserve"> como se podría dar</w:t>
-      </w:r>
-      <w:r>
-        <w:t xml:space="preserve"> más adelante </w:t>
-      </w:r>
-      <w:r>
-        <w:t xml:space="preserve">para </w:t>
-      </w:r>
-      <w:r>
-        <w:t>incluir nuevas funcionalidades al aplicativo sin demasiado esfuerzo</w:t>
-      </w:r>
-      <w:r>
-        <w:t>.</w:t>
-      </w:r>
-      <w:r>
-        <w:t xml:space="preserve"> </w:t>
-      </w:r>
-      <w:r>
-        <w:t>P</w:t>
-      </w:r>
-      <w:r>
-        <w:t xml:space="preserve">orque </w:t>
-      </w:r>
-      <w:r>
-        <w:t xml:space="preserve">fue desarrollado por </w:t>
-      </w:r>
-      <w:r>
-        <w:t>Google lo cual implica un muy buen soporte</w:t>
-      </w:r>
-      <w:r>
-        <w:t xml:space="preserve"> y cumplimiento de estándares de calidad;</w:t>
-      </w:r>
-      <w:r>
-        <w:t xml:space="preserve"> tiene una comunidad muy grande y está orientado en componentes, lo que permite reutilizar y reducir el código.</w:t>
-      </w:r>
-      <w:r>
-        <w:t xml:space="preserve"> </w:t>
-      </w:r>
-    </w:p>
-    <w:p>
-      <w:r>
-        <w:t xml:space="preserve">También por defecto mediante el Angular CLI </w:t>
-      </w:r>
-      <w:r>
-        <w:t xml:space="preserve">se </w:t>
-      </w:r>
-      <w:r>
-        <w:t xml:space="preserve">puede </w:t>
-      </w:r>
-      <w:r>
-        <w:t>genera</w:t>
-      </w:r>
-      <w:r>
-        <w:t>r</w:t>
-      </w:r>
-      <w:r>
-        <w:t xml:space="preserve"> un proyecto con </w:t>
-      </w:r>
-      <w:r>
-        <w:t xml:space="preserve">una configuración inicial lista para producción que reduce la cantidad de tiempo necesaria para </w:t>
-      </w:r>
-      <w:r>
-        <w:t xml:space="preserve">iniciar el mismo. </w:t>
-      </w:r>
-      <w:r>
-        <w:t>A demás con este framework es muy sencillo convertir esta aplicación en una Aplicación Web Reactiva, y posee un gran número de librerías para realizar diversas funciones</w:t>
-      </w:r>
-      <w:r>
-        <w:t xml:space="preserve"> e integración con diversas librerías conocidas</w:t>
-      </w:r>
-      <w:r>
-        <w:t>.</w:t>
-      </w:r>
-    </w:p>
-    <w:p>
-      <w:pPr>
-        <w:pStyle w:val="ListParagraph"/>
-      </w:pPr>
       <w:r>
         <w:t>Librerías:</w:t>
       </w:r>
@@ -12652,33 +12664,33 @@
         <w:t xml:space="preserve">del lado del </w:t>
       </w:r>
       <w:r>
-        <w:t xml:space="preserve">cliente es muy importante manejar la asincronía, de modo que operaciones que pueden tomar cierto tiempo o que dependen de otros componentes software sean realizadas en segundo plano, para evitar que el Hilo principal de la aplicación sea bloqueado y la </w:t>
+        <w:t xml:space="preserve">cliente es muy importante manejar la asincronía, de modo que operaciones que pueden tomar cierto tiempo o que dependen de otros componentes software sean realizadas en segundo plano, para evitar que el Hilo principal de la aplicación sea bloqueado y la aplicación se </w:t>
+      </w:r>
+      <w:r>
+        <w:t>congele</w:t>
+      </w:r>
+      <w:r>
+        <w:t xml:space="preserve"> para el usuario final por un momento, o incluso indefinidamente en caso de un mal manejo de errores. Para esto se seleccionó la librería </w:t>
+      </w:r>
+      <w:proofErr w:type="spellStart"/>
+      <w:r>
+        <w:t>RxJS</w:t>
+      </w:r>
+      <w:proofErr w:type="spellEnd"/>
+      <w:r>
+        <w:t xml:space="preserve">, una librería para programación reactiva usando Observables (objeto que emite información y eventos para que un </w:t>
+      </w:r>
+      <w:proofErr w:type="spellStart"/>
+      <w:r>
+        <w:t>Observer</w:t>
+      </w:r>
+      <w:proofErr w:type="spellEnd"/>
+      <w:r>
+        <w:t xml:space="preserve"> se </w:t>
       </w:r>
       <w:r>
         <w:lastRenderedPageBreak/>
-        <w:t xml:space="preserve">aplicación se </w:t>
-      </w:r>
-      <w:r>
-        <w:t>congele</w:t>
-      </w:r>
-      <w:r>
-        <w:t xml:space="preserve"> para el usuario final por un momento, o incluso indefinidamente en caso de un mal manejo de errores. Para esto se seleccionó la librería </w:t>
-      </w:r>
-      <w:proofErr w:type="spellStart"/>
-      <w:r>
-        <w:t>RxJS</w:t>
-      </w:r>
-      <w:proofErr w:type="spellEnd"/>
-      <w:r>
-        <w:t xml:space="preserve">, una librería para programación reactiva usando Observables (objeto que emite información y eventos para que un </w:t>
-      </w:r>
-      <w:proofErr w:type="spellStart"/>
-      <w:r>
-        <w:t>Observer</w:t>
-      </w:r>
-      <w:proofErr w:type="spellEnd"/>
-      <w:r>
-        <w:t xml:space="preserve"> se subscriba, reciba esta información y reaccione ante ella) para permitir de forma sencilla construir operaciones asíncronas. Esta librería viene incluida en Angular y está optimizada para funcionar con este framework.</w:t>
+        <w:t>subscriba, reciba esta información y reaccione ante ella) para permitir de forma sencilla construir operaciones asíncronas. Esta librería viene incluida en Angular y está optimizada para funcionar con este framework.</w:t>
       </w:r>
     </w:p>
     <w:p>
@@ -12732,59 +12744,394 @@
         <w:t>En esta etapa se realizó una capacitación en el lenguaje de programación, framework y librerías seleccionadas. Mediante cursos online y leyendo documentación publicada por los creadores se aprendió como desarrollar un prototipo de una Aplicación Web que cumpla los requerimientos funcionales y no funcionales establecidos siguiendo los mejores estándares, como por ejemplo investigando como organizar y estructurar los archivos, páginas y componentes de la aplicación</w:t>
       </w:r>
       <w:r>
-        <w:t xml:space="preserve"> para permitir optimizar el uso de recursos y hacer una base de código fácil de mantener e </w:t>
-      </w:r>
+        <w:t xml:space="preserve"> para permitir optimizar el uso de recursos y hacer una base de código fácil de mantener e incrementar, aprovechando a su vez al máximo las características que brindan las herramientas seleccionadas.</w:t>
+      </w:r>
+    </w:p>
+    <w:p>
+      <w:pPr>
+        <w:pStyle w:val="Heading2"/>
+      </w:pPr>
+      <w:bookmarkStart w:id="40" w:name="_Toc8409900"/>
       <w:r>
         <w:lastRenderedPageBreak/>
-        <w:t>incrementar, aprovechando a su vez al máximo las características que brindan las herramientas seleccionadas.</w:t>
-      </w:r>
-    </w:p>
-    <w:p>
-      <w:pPr>
-        <w:pStyle w:val="Heading2"/>
-      </w:pPr>
-      <w:bookmarkStart w:id="40" w:name="_Toc8409900"/>
-      <w:r>
-        <w:t>6.</w:t>
-      </w:r>
-      <w:r>
-        <w:t>3</w:t>
+        <w:t xml:space="preserve">6.2 Definición de </w:t>
+      </w:r>
+      <w:r>
+        <w:t>c</w:t>
+      </w:r>
+      <w:r>
+        <w:t>asos de uso</w:t>
+      </w:r>
+    </w:p>
+    <w:p>
+      <w:r>
+        <w:t>Se construyeron diagramas de casos de uso con el fin de especificar el</w:t>
       </w:r>
       <w:r>
         <w:t xml:space="preserve"> </w:t>
       </w:r>
       <w:r>
-        <w:t>Definición de la arquitectura</w:t>
-      </w:r>
-      <w:bookmarkEnd w:id="40"/>
+        <w:t xml:space="preserve">comportamiento del prototipo </w:t>
+      </w:r>
+      <w:r>
+        <w:t xml:space="preserve">teniendo en cuenta </w:t>
+      </w:r>
+      <w:r>
+        <w:t>la interacción con el usuario</w:t>
+      </w:r>
+      <w:r>
+        <w:t>. En primera instancia para esta labor se identificaron los actores principales del sistema.</w:t>
+      </w:r>
+    </w:p>
+    <w:p>
+      <w:pPr>
+        <w:pStyle w:val="Heading3"/>
+        <w:ind w:firstLine="284"/>
+      </w:pPr>
+      <w:r>
+        <w:t>6.2.3 Definición de actores</w:t>
+      </w:r>
+      <w:r>
+        <w:t>.</w:t>
+      </w:r>
     </w:p>
     <w:p>
       <w:pPr>
         <w:ind w:firstLine="0"/>
       </w:pPr>
       <w:r>
-        <w:t xml:space="preserve">Como se mencionó previamente, luego de la etapa de Capacitación tecnológica se llevó a cabo un prototipado incremental, donde en tres ciclos se </w:t>
-      </w:r>
-      <w:r>
-        <w:t xml:space="preserve">definió </w:t>
-      </w:r>
-      <w:r>
-        <w:t>la arquitectura Smart Campus y de la Aplicación Web</w:t>
-      </w:r>
-      <w:r>
-        <w:t xml:space="preserve"> de administración, para posteriormente realizar un prototipo de la misma, verificar el cumplimiento de los objetivos planteados para esta etapa y, </w:t>
-      </w:r>
-      <w:r>
-        <w:t>repetir el</w:t>
-      </w:r>
-      <w:r>
-        <w:t xml:space="preserve"> ciclo revisando y haciendo mejoras en caso de ser necesario a la arquitectura de la solución, al prototipo y en caso de que estos estuvieran correctos se continuaría agregando funcionalidades hasta completar las especificaciones</w:t>
-      </w:r>
-      <w:r>
-        <w:t xml:space="preserve"> y los objetivos planteados</w:t>
-      </w:r>
-      <w:r>
-        <w:t>.</w:t>
+        <w:t>Los actores identificados son:</w:t>
+      </w:r>
+    </w:p>
+    <w:p>
+      <w:pPr>
+        <w:pStyle w:val="ListParagraph"/>
+      </w:pPr>
+      <w:r>
+        <w:t>A</w:t>
+      </w:r>
+      <w:r>
+        <w:t>dministrador</w:t>
+      </w:r>
+    </w:p>
+    <w:p>
+      <w:pPr>
+        <w:pStyle w:val="ListParagraph"/>
+      </w:pPr>
+      <w:proofErr w:type="spellStart"/>
+      <w:r>
+        <w:t>Superusuario</w:t>
+      </w:r>
+      <w:proofErr w:type="spellEnd"/>
+    </w:p>
+    <w:p>
+      <w:pPr>
+        <w:pStyle w:val="Tablas"/>
+      </w:pPr>
+      <w:r>
+        <w:t>Tabla 1.</w:t>
+      </w:r>
+    </w:p>
+    <w:p>
+      <w:pPr>
+        <w:pStyle w:val="TablaDescripcion"/>
+      </w:pPr>
+      <w:r>
+        <w:t>Descripción de actor Administrador</w:t>
+      </w:r>
+    </w:p>
+    <w:tbl>
+      <w:tblPr>
+        <w:tblStyle w:val="TableGridLight"/>
+        <w:tblW w:w="0" w:type="auto"/>
+        <w:tblLook w:val="04A0" w:firstRow="1" w:lastRow="0" w:firstColumn="1" w:lastColumn="0" w:noHBand="0" w:noVBand="1"/>
+      </w:tblPr>
+      <w:tblGrid>
+        <w:gridCol w:w="2065"/>
+        <w:gridCol w:w="7251"/>
+      </w:tblGrid>
+      <w:tr>
+        <w:tc>
+          <w:tcPr>
+            <w:tcW w:w="2065" w:type="dxa"/>
+          </w:tcPr>
+          <w:p>
+            <w:pPr>
+              <w:ind w:firstLine="0"/>
+              <w:rPr>
+                <w:b/>
+              </w:rPr>
+            </w:pPr>
+            <w:r>
+              <w:rPr>
+                <w:b/>
+              </w:rPr>
+              <w:t>Actor:</w:t>
+            </w:r>
+          </w:p>
+        </w:tc>
+        <w:tc>
+          <w:tcPr>
+            <w:tcW w:w="7251" w:type="dxa"/>
+          </w:tcPr>
+          <w:p>
+            <w:pPr>
+              <w:ind w:firstLine="0"/>
+            </w:pPr>
+            <w:r>
+              <w:t>Administrador</w:t>
+            </w:r>
+          </w:p>
+        </w:tc>
+      </w:tr>
+      <w:tr>
+        <w:tc>
+          <w:tcPr>
+            <w:tcW w:w="2065" w:type="dxa"/>
+          </w:tcPr>
+          <w:p>
+            <w:pPr>
+              <w:ind w:firstLine="0"/>
+              <w:rPr>
+                <w:b/>
+              </w:rPr>
+            </w:pPr>
+            <w:r>
+              <w:rPr>
+                <w:b/>
+              </w:rPr>
+              <w:t>Descripción:</w:t>
+            </w:r>
+          </w:p>
+        </w:tc>
+        <w:tc>
+          <w:tcPr>
+            <w:tcW w:w="7251" w:type="dxa"/>
+          </w:tcPr>
+          <w:p>
+            <w:pPr>
+              <w:ind w:firstLine="0"/>
+            </w:pPr>
+            <w:r>
+              <w:t xml:space="preserve">Usuario con permisos para ver y gestionar su perfil, aplicaciones, </w:t>
+            </w:r>
+            <w:proofErr w:type="spellStart"/>
+            <w:r>
+              <w:t>gateways</w:t>
+            </w:r>
+            <w:proofErr w:type="spellEnd"/>
+            <w:r>
+              <w:t>, dispositivos, datos y notificaciones.</w:t>
+            </w:r>
+          </w:p>
+        </w:tc>
+      </w:tr>
+      <w:tr>
+        <w:tc>
+          <w:tcPr>
+            <w:tcW w:w="2065" w:type="dxa"/>
+          </w:tcPr>
+          <w:p>
+            <w:pPr>
+              <w:ind w:firstLine="0"/>
+              <w:rPr>
+                <w:b/>
+              </w:rPr>
+            </w:pPr>
+            <w:r>
+              <w:rPr>
+                <w:b/>
+              </w:rPr>
+              <w:t>Tipo:</w:t>
+            </w:r>
+          </w:p>
+        </w:tc>
+        <w:tc>
+          <w:tcPr>
+            <w:tcW w:w="7251" w:type="dxa"/>
+          </w:tcPr>
+          <w:p>
+            <w:pPr>
+              <w:ind w:firstLine="0"/>
+            </w:pPr>
+            <w:r>
+              <w:t>Primario</w:t>
+            </w:r>
+          </w:p>
+        </w:tc>
+      </w:tr>
+    </w:tbl>
+    <w:p>
+      <w:pPr>
+        <w:ind w:firstLine="0"/>
+      </w:pPr>
+    </w:p>
+    <w:p>
+      <w:pPr>
+        <w:pStyle w:val="Tablas"/>
+      </w:pPr>
+      <w:r>
+        <w:t>Tabla 2.</w:t>
+      </w:r>
+    </w:p>
+    <w:p>
+      <w:pPr>
+        <w:pStyle w:val="TablaDescripcion"/>
+      </w:pPr>
+      <w:r>
+        <w:t xml:space="preserve">Descripción de actor </w:t>
+      </w:r>
+      <w:proofErr w:type="spellStart"/>
+      <w:r>
+        <w:t>Superusuario</w:t>
+      </w:r>
+      <w:proofErr w:type="spellEnd"/>
+    </w:p>
+    <w:tbl>
+      <w:tblPr>
+        <w:tblStyle w:val="TableGridLight"/>
+        <w:tblW w:w="0" w:type="auto"/>
+        <w:tblLook w:val="04A0" w:firstRow="1" w:lastRow="0" w:firstColumn="1" w:lastColumn="0" w:noHBand="0" w:noVBand="1"/>
+      </w:tblPr>
+      <w:tblGrid>
+        <w:gridCol w:w="2065"/>
+        <w:gridCol w:w="7251"/>
+      </w:tblGrid>
+      <w:tr>
+        <w:tc>
+          <w:tcPr>
+            <w:tcW w:w="2065" w:type="dxa"/>
+          </w:tcPr>
+          <w:p>
+            <w:pPr>
+              <w:ind w:firstLine="0"/>
+              <w:rPr>
+                <w:b/>
+              </w:rPr>
+            </w:pPr>
+            <w:r>
+              <w:rPr>
+                <w:b/>
+              </w:rPr>
+              <w:t>Actor:</w:t>
+            </w:r>
+          </w:p>
+        </w:tc>
+        <w:tc>
+          <w:tcPr>
+            <w:tcW w:w="7251" w:type="dxa"/>
+          </w:tcPr>
+          <w:p>
+            <w:pPr>
+              <w:ind w:firstLine="0"/>
+            </w:pPr>
+            <w:proofErr w:type="spellStart"/>
+            <w:r>
+              <w:t>Superusuario</w:t>
+            </w:r>
+            <w:proofErr w:type="spellEnd"/>
+          </w:p>
+        </w:tc>
+      </w:tr>
+      <w:tr>
+        <w:tc>
+          <w:tcPr>
+            <w:tcW w:w="2065" w:type="dxa"/>
+          </w:tcPr>
+          <w:p>
+            <w:pPr>
+              <w:ind w:firstLine="0"/>
+              <w:rPr>
+                <w:b/>
+              </w:rPr>
+            </w:pPr>
+            <w:r>
+              <w:rPr>
+                <w:b/>
+              </w:rPr>
+              <w:t>Descripción:</w:t>
+            </w:r>
+          </w:p>
+        </w:tc>
+        <w:tc>
+          <w:tcPr>
+            <w:tcW w:w="7251" w:type="dxa"/>
+          </w:tcPr>
+          <w:p>
+            <w:pPr>
+              <w:ind w:firstLine="0"/>
+            </w:pPr>
+            <w:r>
+              <w:t xml:space="preserve">Usuario con permisos para ver y gestionar todos los usuarios, aplicaciones, </w:t>
+            </w:r>
+            <w:proofErr w:type="spellStart"/>
+            <w:r>
+              <w:t>gateways</w:t>
+            </w:r>
+            <w:proofErr w:type="spellEnd"/>
+            <w:r>
+              <w:t>, dispositivos, datos y notificaciones de la aplicación.</w:t>
+            </w:r>
+          </w:p>
+        </w:tc>
+      </w:tr>
+      <w:tr>
+        <w:tc>
+          <w:tcPr>
+            <w:tcW w:w="2065" w:type="dxa"/>
+          </w:tcPr>
+          <w:p>
+            <w:pPr>
+              <w:ind w:firstLine="0"/>
+              <w:rPr>
+                <w:b/>
+              </w:rPr>
+            </w:pPr>
+            <w:r>
+              <w:rPr>
+                <w:b/>
+              </w:rPr>
+              <w:t>Tipo:</w:t>
+            </w:r>
+          </w:p>
+        </w:tc>
+        <w:tc>
+          <w:tcPr>
+            <w:tcW w:w="7251" w:type="dxa"/>
+          </w:tcPr>
+          <w:p>
+            <w:pPr>
+              <w:ind w:firstLine="0"/>
+            </w:pPr>
+            <w:r>
+              <w:t>Primario</w:t>
+            </w:r>
+          </w:p>
+        </w:tc>
+      </w:tr>
+    </w:tbl>
+    <w:p/>
+    <w:p>
+      <w:pPr>
+        <w:pStyle w:val="Heading3"/>
+      </w:pPr>
+      <w:r>
+        <w:lastRenderedPageBreak/>
+        <w:t>6.2.4 Definición de casos de uso.</w:t>
+      </w:r>
+    </w:p>
+    <w:p>
+      <w:pPr>
+        <w:ind w:firstLine="0"/>
+      </w:pPr>
+      <w:r>
+        <w:t>Una vez determinados los actores del sistema, se procedió</w:t>
+      </w:r>
+      <w:r>
+        <w:t xml:space="preserve"> </w:t>
+      </w:r>
+      <w:r>
+        <w:t>a la identificación y diseño de los casos de uso.</w:t>
       </w:r>
     </w:p>
     <w:p>
@@ -12796,6 +13143,587 @@
         <w:rPr>
           <w:noProof/>
         </w:rPr>
+        <w:drawing>
+          <wp:inline distT="0" distB="0" distL="0" distR="0" wp14:anchorId="492E3217" wp14:editId="512468E0">
+            <wp:extent cx="3774830" cy="2582417"/>
+            <wp:effectExtent l="0" t="0" r="0" b="0"/>
+            <wp:docPr id="10" name="Picture 10"/>
+            <wp:cNvGraphicFramePr>
+              <a:graphicFrameLocks xmlns:a="http://schemas.openxmlformats.org/drawingml/2006/main" noChangeAspect="1"/>
+            </wp:cNvGraphicFramePr>
+            <a:graphic xmlns:a="http://schemas.openxmlformats.org/drawingml/2006/main">
+              <a:graphicData uri="http://schemas.openxmlformats.org/drawingml/2006/picture">
+                <pic:pic xmlns:pic="http://schemas.openxmlformats.org/drawingml/2006/picture">
+                  <pic:nvPicPr>
+                    <pic:cNvPr id="0" name="Picture 6"/>
+                    <pic:cNvPicPr>
+                      <a:picLocks noChangeAspect="1" noChangeArrowheads="1"/>
+                    </pic:cNvPicPr>
+                  </pic:nvPicPr>
+                  <pic:blipFill>
+                    <a:blip r:embed="rId13">
+                      <a:extLst>
+                        <a:ext uri="{28A0092B-C50C-407E-A947-70E740481C1C}">
+                          <a14:useLocalDpi xmlns:a14="http://schemas.microsoft.com/office/drawing/2010/main" val="0"/>
+                        </a:ext>
+                      </a:extLst>
+                    </a:blip>
+                    <a:srcRect/>
+                    <a:stretch>
+                      <a:fillRect/>
+                    </a:stretch>
+                  </pic:blipFill>
+                  <pic:spPr bwMode="auto">
+                    <a:xfrm>
+                      <a:off x="0" y="0"/>
+                      <a:ext cx="3799259" cy="2599129"/>
+                    </a:xfrm>
+                    <a:prstGeom prst="rect">
+                      <a:avLst/>
+                    </a:prstGeom>
+                    <a:noFill/>
+                    <a:ln>
+                      <a:noFill/>
+                    </a:ln>
+                  </pic:spPr>
+                </pic:pic>
+              </a:graphicData>
+            </a:graphic>
+          </wp:inline>
+        </w:drawing>
+      </w:r>
+    </w:p>
+    <w:p>
+      <w:pPr>
+        <w:pStyle w:val="Figuras"/>
+      </w:pPr>
+      <w:r>
+        <w:rPr>
+          <w:i/>
+        </w:rPr>
+        <w:t>Figura 5.</w:t>
+      </w:r>
+      <w:r>
+        <w:t xml:space="preserve"> Diagrama Casos de Uso Módulo Usuario.</w:t>
+      </w:r>
+    </w:p>
+    <w:p>
+      <w:pPr>
+        <w:jc w:val="center"/>
+      </w:pPr>
+      <w:r>
+        <w:rPr>
+          <w:noProof/>
+        </w:rPr>
+        <w:drawing>
+          <wp:inline distT="0" distB="0" distL="0" distR="0" wp14:anchorId="4227A43B" wp14:editId="6B888D4E">
+            <wp:extent cx="3933092" cy="2690685"/>
+            <wp:effectExtent l="0" t="0" r="0" b="0"/>
+            <wp:docPr id="11" name="Picture 11"/>
+            <wp:cNvGraphicFramePr>
+              <a:graphicFrameLocks xmlns:a="http://schemas.openxmlformats.org/drawingml/2006/main" noChangeAspect="1"/>
+            </wp:cNvGraphicFramePr>
+            <a:graphic xmlns:a="http://schemas.openxmlformats.org/drawingml/2006/main">
+              <a:graphicData uri="http://schemas.openxmlformats.org/drawingml/2006/picture">
+                <pic:pic xmlns:pic="http://schemas.openxmlformats.org/drawingml/2006/picture">
+                  <pic:nvPicPr>
+                    <pic:cNvPr id="0" name="Picture 7"/>
+                    <pic:cNvPicPr>
+                      <a:picLocks noChangeAspect="1" noChangeArrowheads="1"/>
+                    </pic:cNvPicPr>
+                  </pic:nvPicPr>
+                  <pic:blipFill>
+                    <a:blip r:embed="rId14">
+                      <a:extLst>
+                        <a:ext uri="{28A0092B-C50C-407E-A947-70E740481C1C}">
+                          <a14:useLocalDpi xmlns:a14="http://schemas.microsoft.com/office/drawing/2010/main" val="0"/>
+                        </a:ext>
+                      </a:extLst>
+                    </a:blip>
+                    <a:srcRect/>
+                    <a:stretch>
+                      <a:fillRect/>
+                    </a:stretch>
+                  </pic:blipFill>
+                  <pic:spPr bwMode="auto">
+                    <a:xfrm>
+                      <a:off x="0" y="0"/>
+                      <a:ext cx="3947227" cy="2700355"/>
+                    </a:xfrm>
+                    <a:prstGeom prst="rect">
+                      <a:avLst/>
+                    </a:prstGeom>
+                    <a:noFill/>
+                    <a:ln>
+                      <a:noFill/>
+                    </a:ln>
+                  </pic:spPr>
+                </pic:pic>
+              </a:graphicData>
+            </a:graphic>
+          </wp:inline>
+        </w:drawing>
+      </w:r>
+    </w:p>
+    <w:p>
+      <w:pPr>
+        <w:pStyle w:val="Figuras"/>
+      </w:pPr>
+      <w:r>
+        <w:rPr>
+          <w:i/>
+        </w:rPr>
+        <w:t xml:space="preserve">Figura </w:t>
+      </w:r>
+      <w:r>
+        <w:rPr>
+          <w:i/>
+        </w:rPr>
+        <w:t>6</w:t>
+      </w:r>
+      <w:r>
+        <w:rPr>
+          <w:i/>
+        </w:rPr>
+        <w:t>.</w:t>
+      </w:r>
+      <w:r>
+        <w:t xml:space="preserve"> Diagrama Casos de Uso </w:t>
+      </w:r>
+      <w:r>
+        <w:t>Módulo Aplicaciones.</w:t>
+      </w:r>
+    </w:p>
+    <w:p>
+      <w:pPr>
+        <w:jc w:val="center"/>
+      </w:pPr>
+      <w:r>
+        <w:rPr>
+          <w:noProof/>
+        </w:rPr>
+        <w:lastRenderedPageBreak/>
+        <w:drawing>
+          <wp:inline distT="0" distB="0" distL="0" distR="0" wp14:anchorId="093DCEDB" wp14:editId="6B7A650A">
+            <wp:extent cx="4138376" cy="2831123"/>
+            <wp:effectExtent l="0" t="0" r="0" b="0"/>
+            <wp:docPr id="12" name="Picture 12"/>
+            <wp:cNvGraphicFramePr>
+              <a:graphicFrameLocks xmlns:a="http://schemas.openxmlformats.org/drawingml/2006/main" noChangeAspect="1"/>
+            </wp:cNvGraphicFramePr>
+            <a:graphic xmlns:a="http://schemas.openxmlformats.org/drawingml/2006/main">
+              <a:graphicData uri="http://schemas.openxmlformats.org/drawingml/2006/picture">
+                <pic:pic xmlns:pic="http://schemas.openxmlformats.org/drawingml/2006/picture">
+                  <pic:nvPicPr>
+                    <pic:cNvPr id="0" name="Picture 8"/>
+                    <pic:cNvPicPr>
+                      <a:picLocks noChangeAspect="1" noChangeArrowheads="1"/>
+                    </pic:cNvPicPr>
+                  </pic:nvPicPr>
+                  <pic:blipFill>
+                    <a:blip r:embed="rId15">
+                      <a:extLst>
+                        <a:ext uri="{28A0092B-C50C-407E-A947-70E740481C1C}">
+                          <a14:useLocalDpi xmlns:a14="http://schemas.microsoft.com/office/drawing/2010/main" val="0"/>
+                        </a:ext>
+                      </a:extLst>
+                    </a:blip>
+                    <a:srcRect/>
+                    <a:stretch>
+                      <a:fillRect/>
+                    </a:stretch>
+                  </pic:blipFill>
+                  <pic:spPr bwMode="auto">
+                    <a:xfrm>
+                      <a:off x="0" y="0"/>
+                      <a:ext cx="4158610" cy="2844965"/>
+                    </a:xfrm>
+                    <a:prstGeom prst="rect">
+                      <a:avLst/>
+                    </a:prstGeom>
+                    <a:noFill/>
+                    <a:ln>
+                      <a:noFill/>
+                    </a:ln>
+                  </pic:spPr>
+                </pic:pic>
+              </a:graphicData>
+            </a:graphic>
+          </wp:inline>
+        </w:drawing>
+      </w:r>
+    </w:p>
+    <w:p>
+      <w:pPr>
+        <w:pStyle w:val="Figuras"/>
+      </w:pPr>
+      <w:r>
+        <w:rPr>
+          <w:i/>
+        </w:rPr>
+        <w:t xml:space="preserve">Figura 7. </w:t>
+      </w:r>
+      <w:r>
+        <w:t xml:space="preserve">Diagrama Casos de Uso Módulo </w:t>
+      </w:r>
+      <w:proofErr w:type="spellStart"/>
+      <w:r>
+        <w:t>Gateways</w:t>
+      </w:r>
+      <w:proofErr w:type="spellEnd"/>
+    </w:p>
+    <w:p>
+      <w:pPr>
+        <w:jc w:val="center"/>
+      </w:pPr>
+      <w:r>
+        <w:rPr>
+          <w:noProof/>
+        </w:rPr>
+        <w:drawing>
+          <wp:inline distT="0" distB="0" distL="0" distR="0" wp14:anchorId="05F8FBDE" wp14:editId="4F590DD6">
+            <wp:extent cx="4249762" cy="2907323"/>
+            <wp:effectExtent l="0" t="0" r="0" b="0"/>
+            <wp:docPr id="13" name="Picture 13"/>
+            <wp:cNvGraphicFramePr>
+              <a:graphicFrameLocks xmlns:a="http://schemas.openxmlformats.org/drawingml/2006/main" noChangeAspect="1"/>
+            </wp:cNvGraphicFramePr>
+            <a:graphic xmlns:a="http://schemas.openxmlformats.org/drawingml/2006/main">
+              <a:graphicData uri="http://schemas.openxmlformats.org/drawingml/2006/picture">
+                <pic:pic xmlns:pic="http://schemas.openxmlformats.org/drawingml/2006/picture">
+                  <pic:nvPicPr>
+                    <pic:cNvPr id="0" name="Picture 9"/>
+                    <pic:cNvPicPr>
+                      <a:picLocks noChangeAspect="1" noChangeArrowheads="1"/>
+                    </pic:cNvPicPr>
+                  </pic:nvPicPr>
+                  <pic:blipFill>
+                    <a:blip r:embed="rId16">
+                      <a:extLst>
+                        <a:ext uri="{28A0092B-C50C-407E-A947-70E740481C1C}">
+                          <a14:useLocalDpi xmlns:a14="http://schemas.microsoft.com/office/drawing/2010/main" val="0"/>
+                        </a:ext>
+                      </a:extLst>
+                    </a:blip>
+                    <a:srcRect/>
+                    <a:stretch>
+                      <a:fillRect/>
+                    </a:stretch>
+                  </pic:blipFill>
+                  <pic:spPr bwMode="auto">
+                    <a:xfrm>
+                      <a:off x="0" y="0"/>
+                      <a:ext cx="4260365" cy="2914577"/>
+                    </a:xfrm>
+                    <a:prstGeom prst="rect">
+                      <a:avLst/>
+                    </a:prstGeom>
+                    <a:noFill/>
+                    <a:ln>
+                      <a:noFill/>
+                    </a:ln>
+                  </pic:spPr>
+                </pic:pic>
+              </a:graphicData>
+            </a:graphic>
+          </wp:inline>
+        </w:drawing>
+      </w:r>
+    </w:p>
+    <w:p>
+      <w:pPr>
+        <w:pStyle w:val="Figuras"/>
+      </w:pPr>
+      <w:r>
+        <w:rPr>
+          <w:i/>
+        </w:rPr>
+        <w:t xml:space="preserve">Figura 8. </w:t>
+      </w:r>
+      <w:r>
+        <w:t>Diagrama Casos de Uso Módulo Dispositivos</w:t>
+      </w:r>
+    </w:p>
+    <w:p>
+      <w:pPr>
+        <w:jc w:val="center"/>
+      </w:pPr>
+      <w:r>
+        <w:rPr>
+          <w:noProof/>
+        </w:rPr>
+        <w:lastRenderedPageBreak/>
+        <w:drawing>
+          <wp:inline distT="0" distB="0" distL="0" distR="0" wp14:anchorId="3F5496FB" wp14:editId="6F4B6706">
+            <wp:extent cx="4308231" cy="2947324"/>
+            <wp:effectExtent l="0" t="0" r="0" b="0"/>
+            <wp:docPr id="14" name="Picture 14"/>
+            <wp:cNvGraphicFramePr>
+              <a:graphicFrameLocks xmlns:a="http://schemas.openxmlformats.org/drawingml/2006/main" noChangeAspect="1"/>
+            </wp:cNvGraphicFramePr>
+            <a:graphic xmlns:a="http://schemas.openxmlformats.org/drawingml/2006/main">
+              <a:graphicData uri="http://schemas.openxmlformats.org/drawingml/2006/picture">
+                <pic:pic xmlns:pic="http://schemas.openxmlformats.org/drawingml/2006/picture">
+                  <pic:nvPicPr>
+                    <pic:cNvPr id="0" name="Picture 10"/>
+                    <pic:cNvPicPr>
+                      <a:picLocks noChangeAspect="1" noChangeArrowheads="1"/>
+                    </pic:cNvPicPr>
+                  </pic:nvPicPr>
+                  <pic:blipFill>
+                    <a:blip r:embed="rId17">
+                      <a:extLst>
+                        <a:ext uri="{28A0092B-C50C-407E-A947-70E740481C1C}">
+                          <a14:useLocalDpi xmlns:a14="http://schemas.microsoft.com/office/drawing/2010/main" val="0"/>
+                        </a:ext>
+                      </a:extLst>
+                    </a:blip>
+                    <a:srcRect/>
+                    <a:stretch>
+                      <a:fillRect/>
+                    </a:stretch>
+                  </pic:blipFill>
+                  <pic:spPr bwMode="auto">
+                    <a:xfrm>
+                      <a:off x="0" y="0"/>
+                      <a:ext cx="4318955" cy="2954661"/>
+                    </a:xfrm>
+                    <a:prstGeom prst="rect">
+                      <a:avLst/>
+                    </a:prstGeom>
+                    <a:noFill/>
+                    <a:ln>
+                      <a:noFill/>
+                    </a:ln>
+                  </pic:spPr>
+                </pic:pic>
+              </a:graphicData>
+            </a:graphic>
+          </wp:inline>
+        </w:drawing>
+      </w:r>
+    </w:p>
+    <w:p>
+      <w:pPr>
+        <w:pStyle w:val="Figuras"/>
+      </w:pPr>
+      <w:r>
+        <w:rPr>
+          <w:i/>
+        </w:rPr>
+        <w:t xml:space="preserve">Figura 9. </w:t>
+      </w:r>
+      <w:r>
+        <w:t>Diagrama Casos de Uso Módulo Procesos</w:t>
+      </w:r>
+    </w:p>
+    <w:p>
+      <w:pPr>
+        <w:jc w:val="center"/>
+      </w:pPr>
+      <w:r>
+        <w:rPr>
+          <w:noProof/>
+        </w:rPr>
+        <w:drawing>
+          <wp:inline distT="0" distB="0" distL="0" distR="0" wp14:anchorId="54EAE782" wp14:editId="0FF1802C">
+            <wp:extent cx="4402016" cy="3011484"/>
+            <wp:effectExtent l="0" t="0" r="0" b="0"/>
+            <wp:docPr id="15" name="Picture 15"/>
+            <wp:cNvGraphicFramePr>
+              <a:graphicFrameLocks xmlns:a="http://schemas.openxmlformats.org/drawingml/2006/main" noChangeAspect="1"/>
+            </wp:cNvGraphicFramePr>
+            <a:graphic xmlns:a="http://schemas.openxmlformats.org/drawingml/2006/main">
+              <a:graphicData uri="http://schemas.openxmlformats.org/drawingml/2006/picture">
+                <pic:pic xmlns:pic="http://schemas.openxmlformats.org/drawingml/2006/picture">
+                  <pic:nvPicPr>
+                    <pic:cNvPr id="0" name="Picture 11"/>
+                    <pic:cNvPicPr>
+                      <a:picLocks noChangeAspect="1" noChangeArrowheads="1"/>
+                    </pic:cNvPicPr>
+                  </pic:nvPicPr>
+                  <pic:blipFill>
+                    <a:blip r:embed="rId18">
+                      <a:extLst>
+                        <a:ext uri="{28A0092B-C50C-407E-A947-70E740481C1C}">
+                          <a14:useLocalDpi xmlns:a14="http://schemas.microsoft.com/office/drawing/2010/main" val="0"/>
+                        </a:ext>
+                      </a:extLst>
+                    </a:blip>
+                    <a:srcRect/>
+                    <a:stretch>
+                      <a:fillRect/>
+                    </a:stretch>
+                  </pic:blipFill>
+                  <pic:spPr bwMode="auto">
+                    <a:xfrm>
+                      <a:off x="0" y="0"/>
+                      <a:ext cx="4451620" cy="3045419"/>
+                    </a:xfrm>
+                    <a:prstGeom prst="rect">
+                      <a:avLst/>
+                    </a:prstGeom>
+                    <a:noFill/>
+                    <a:ln>
+                      <a:noFill/>
+                    </a:ln>
+                  </pic:spPr>
+                </pic:pic>
+              </a:graphicData>
+            </a:graphic>
+          </wp:inline>
+        </w:drawing>
+      </w:r>
+    </w:p>
+    <w:p>
+      <w:pPr>
+        <w:pStyle w:val="Figuras"/>
+      </w:pPr>
+      <w:r>
+        <w:rPr>
+          <w:i/>
+        </w:rPr>
+        <w:t>Figura 10</w:t>
+      </w:r>
+      <w:r>
+        <w:t>. Diagrama Casos de Uso Módulo Notificaciones</w:t>
+      </w:r>
+    </w:p>
+    <w:p>
+      <w:pPr>
+        <w:jc w:val="center"/>
+      </w:pPr>
+      <w:bookmarkStart w:id="41" w:name="_GoBack"/>
+      <w:r>
+        <w:rPr>
+          <w:noProof/>
+        </w:rPr>
+        <w:lastRenderedPageBreak/>
+        <w:drawing>
+          <wp:inline distT="0" distB="0" distL="0" distR="0" wp14:anchorId="1044A54E" wp14:editId="21A39C37">
+            <wp:extent cx="4523938" cy="3094892"/>
+            <wp:effectExtent l="0" t="0" r="0" b="0"/>
+            <wp:docPr id="17" name="Picture 17"/>
+            <wp:cNvGraphicFramePr>
+              <a:graphicFrameLocks xmlns:a="http://schemas.openxmlformats.org/drawingml/2006/main" noChangeAspect="1"/>
+            </wp:cNvGraphicFramePr>
+            <a:graphic xmlns:a="http://schemas.openxmlformats.org/drawingml/2006/main">
+              <a:graphicData uri="http://schemas.openxmlformats.org/drawingml/2006/picture">
+                <pic:pic xmlns:pic="http://schemas.openxmlformats.org/drawingml/2006/picture">
+                  <pic:nvPicPr>
+                    <pic:cNvPr id="0" name="Picture 13"/>
+                    <pic:cNvPicPr>
+                      <a:picLocks noChangeAspect="1" noChangeArrowheads="1"/>
+                    </pic:cNvPicPr>
+                  </pic:nvPicPr>
+                  <pic:blipFill>
+                    <a:blip r:embed="rId13">
+                      <a:extLst>
+                        <a:ext uri="{28A0092B-C50C-407E-A947-70E740481C1C}">
+                          <a14:useLocalDpi xmlns:a14="http://schemas.microsoft.com/office/drawing/2010/main" val="0"/>
+                        </a:ext>
+                      </a:extLst>
+                    </a:blip>
+                    <a:srcRect/>
+                    <a:stretch>
+                      <a:fillRect/>
+                    </a:stretch>
+                  </pic:blipFill>
+                  <pic:spPr bwMode="auto">
+                    <a:xfrm>
+                      <a:off x="0" y="0"/>
+                      <a:ext cx="4552940" cy="3114732"/>
+                    </a:xfrm>
+                    <a:prstGeom prst="rect">
+                      <a:avLst/>
+                    </a:prstGeom>
+                    <a:noFill/>
+                    <a:ln>
+                      <a:noFill/>
+                    </a:ln>
+                  </pic:spPr>
+                </pic:pic>
+              </a:graphicData>
+            </a:graphic>
+          </wp:inline>
+        </w:drawing>
+      </w:r>
+      <w:bookmarkEnd w:id="41"/>
+    </w:p>
+    <w:p>
+      <w:pPr>
+        <w:pStyle w:val="Figuras"/>
+      </w:pPr>
+      <w:r>
+        <w:rPr>
+          <w:i/>
+        </w:rPr>
+        <w:t xml:space="preserve">Figura 11. </w:t>
+      </w:r>
+      <w:r>
+        <w:t>Diagrama casos de Uso Módulo de Datos y Estadísticas</w:t>
+      </w:r>
+    </w:p>
+    <w:p>
+      <w:pPr>
+        <w:pStyle w:val="Heading2"/>
+      </w:pPr>
+      <w:r>
+        <w:t>6.</w:t>
+      </w:r>
+      <w:r>
+        <w:t>3</w:t>
+      </w:r>
+      <w:r>
+        <w:t xml:space="preserve"> </w:t>
+      </w:r>
+      <w:r>
+        <w:t>Definición de la arquitectura</w:t>
+      </w:r>
+      <w:bookmarkEnd w:id="40"/>
+    </w:p>
+    <w:p>
+      <w:pPr>
+        <w:ind w:firstLine="0"/>
+      </w:pPr>
+      <w:r>
+        <w:t xml:space="preserve">Como se mencionó previamente, luego de la etapa de Capacitación tecnológica se llevó a cabo un prototipado incremental, donde en tres ciclos se </w:t>
+      </w:r>
+      <w:r>
+        <w:t xml:space="preserve">definió </w:t>
+      </w:r>
+      <w:r>
+        <w:t>la arquitectura Smart Campus y de la Aplicación Web</w:t>
+      </w:r>
+      <w:r>
+        <w:t xml:space="preserve"> de administración, para posteriormente realizar un prototipo de la misma, verificar el cumplimiento de los objetivos planteados para esta etapa y, </w:t>
+      </w:r>
+      <w:r>
+        <w:t>repetir el</w:t>
+      </w:r>
+      <w:r>
+        <w:t xml:space="preserve"> ciclo revisando y haciendo mejoras en caso de ser necesario a la arquitectura de la solución, al prototipo y en caso de que estos estuvieran correctos se continuaría agregando funcionalidades hasta completar las especificaciones</w:t>
+      </w:r>
+      <w:r>
+        <w:t xml:space="preserve"> y los objetivos </w:t>
+      </w:r>
+      <w:r>
+        <w:t>del proyecto</w:t>
+      </w:r>
+      <w:r>
+        <w:t>.</w:t>
+      </w:r>
+    </w:p>
+    <w:p>
+      <w:pPr>
+        <w:ind w:firstLine="0"/>
+        <w:jc w:val="center"/>
+      </w:pPr>
+      <w:r>
+        <w:rPr>
+          <w:noProof/>
+        </w:rPr>
+        <w:lastRenderedPageBreak/>
         <w:drawing>
           <wp:inline distT="0" distB="0" distL="0" distR="0" wp14:anchorId="096EE788" wp14:editId="280F1CC3">
             <wp:extent cx="4533900" cy="4008849"/>
@@ -12814,7 +13742,7 @@
                     </pic:cNvPicPr>
                   </pic:nvPicPr>
                   <pic:blipFill>
-                    <a:blip r:embed="rId13" cstate="print">
+                    <a:blip r:embed="rId19" cstate="print">
                       <a:extLst>
                         <a:ext uri="{28A0092B-C50C-407E-A947-70E740481C1C}">
                           <a14:useLocalDpi xmlns:a14="http://schemas.microsoft.com/office/drawing/2010/main" val="0"/>
@@ -12851,7 +13779,7 @@
         <w:pStyle w:val="Figuras"/>
         <w:ind w:firstLine="0"/>
       </w:pPr>
-      <w:bookmarkStart w:id="41" w:name="_Toc8410406"/>
+      <w:bookmarkStart w:id="42" w:name="_Toc8410406"/>
       <w:r>
         <w:rPr>
           <w:i/>
@@ -12876,58 +13804,250 @@
       <w:r>
         <w:t>Arquitectura Smart Campus.</w:t>
       </w:r>
-      <w:bookmarkEnd w:id="41"/>
+      <w:bookmarkEnd w:id="42"/>
     </w:p>
     <w:p>
       <w:pPr>
         <w:ind w:firstLine="0"/>
       </w:pPr>
       <w:r>
+        <w:tab/>
+        <w:t xml:space="preserve">Vale la pena enfatizar que esta solución se desarrolló en conjunto con otros tres proyectos de grado, los cuales se encargaron de </w:t>
+      </w:r>
+      <w:r>
+        <w:t xml:space="preserve">otros módulos Software para conformar la Infraestructura requerida </w:t>
+      </w:r>
+      <w:r>
+        <w:t>para Smart Campus</w:t>
+      </w:r>
+      <w:r>
+        <w:t xml:space="preserve">, </w:t>
+      </w:r>
+      <w:r>
+        <w:t>pues est</w:t>
+      </w:r>
+      <w:r>
+        <w:t>a</w:t>
+      </w:r>
+      <w:r>
+        <w:t xml:space="preserve"> es una tarea compleja</w:t>
+      </w:r>
+      <w:r>
+        <w:t xml:space="preserve"> principalmente teniendo en cuenta la necesidad de hacer </w:t>
+      </w:r>
+      <w:r>
+        <w:t xml:space="preserve">de </w:t>
+      </w:r>
+      <w:r>
+        <w:t xml:space="preserve">esta una plataforma escalable y que permita a los usuarios crear sus propias Aplicaciones y casos de </w:t>
+      </w:r>
+      <w:r>
+        <w:t>uso</w:t>
+      </w:r>
+      <w:r>
+        <w:t xml:space="preserve">, estos </w:t>
+      </w:r>
+      <w:r>
+        <w:t>proyectos</w:t>
+      </w:r>
+      <w:r>
+        <w:t xml:space="preserve"> son</w:t>
+      </w:r>
+      <w:r>
+        <w:t xml:space="preserve">: </w:t>
+      </w:r>
+    </w:p>
+    <w:p>
+      <w:pPr>
+        <w:pStyle w:val="ListParagraph"/>
+      </w:pPr>
+      <w:r>
+        <w:rPr>
+          <w:b/>
+        </w:rPr>
+        <w:t>Gateway</w:t>
+      </w:r>
+      <w:r>
+        <w:rPr>
+          <w:b/>
+        </w:rPr>
+        <w:t>:</w:t>
+      </w:r>
+      <w:r>
+        <w:rPr>
+          <w:b/>
+        </w:rPr>
+        <w:t xml:space="preserve"> </w:t>
+      </w:r>
+      <w:r>
+        <w:t>D</w:t>
+      </w:r>
+      <w:r>
+        <w:t xml:space="preserve">onde </w:t>
+      </w:r>
+      <w:r>
+        <w:t>se present</w:t>
+      </w:r>
+      <w:r>
+        <w:t>a</w:t>
+      </w:r>
+      <w:r>
+        <w:t xml:space="preserve"> el diseño de un framework de software extensible que permite a dispositivos tipo </w:t>
+      </w:r>
+      <w:r>
+        <w:t>G</w:t>
+      </w:r>
+      <w:r>
+        <w:t>ateway la comunicación y el almacenamiento de datos producidos y recibidos por sensores y/o actuadores</w:t>
+      </w:r>
+      <w:r>
+        <w:t>,</w:t>
+      </w:r>
+      <w:r>
+        <w:t xml:space="preserve"> al mismo tiempo que provee la capacidad de conectarse con plataformas </w:t>
+      </w:r>
+      <w:proofErr w:type="spellStart"/>
+      <w:r>
+        <w:t>IoT</w:t>
+      </w:r>
+      <w:proofErr w:type="spellEnd"/>
+      <w:r>
+        <w:t xml:space="preserve"> enfocadas en Smart Campus</w:t>
+      </w:r>
+      <w:r>
+        <w:t xml:space="preserve"> (Gutiérrez, 2019)</w:t>
+      </w:r>
+      <w:r>
+        <w:t>.</w:t>
+      </w:r>
+    </w:p>
+    <w:p>
+      <w:pPr>
+        <w:pStyle w:val="ListParagraph"/>
+      </w:pPr>
+      <w:proofErr w:type="spellStart"/>
+      <w:r>
+        <w:rPr>
+          <w:b/>
+        </w:rPr>
         <w:lastRenderedPageBreak/>
-        <w:tab/>
-        <w:t xml:space="preserve">Vale la pena enfatizar en que esta solución se desarrolló en conjunto con otros tres proyectos de grado, los cuales se encargaron de </w:t>
-      </w:r>
-      <w:r>
-        <w:t xml:space="preserve">otros módulos Software para conformar la Infraestructura requerida </w:t>
-      </w:r>
-      <w:r>
-        <w:t>para Smart Campus</w:t>
-      </w:r>
+        <w:t>Backend</w:t>
+      </w:r>
+      <w:proofErr w:type="spellEnd"/>
+      <w:r>
+        <w:rPr>
+          <w:b/>
+        </w:rPr>
+        <w:t>:</w:t>
+      </w:r>
+      <w:r>
+        <w:t xml:space="preserve"> </w:t>
+      </w:r>
+      <w:r>
+        <w:t>E</w:t>
+      </w:r>
+      <w:r>
+        <w:t xml:space="preserve">l cual se </w:t>
+      </w:r>
+      <w:r>
+        <w:t xml:space="preserve">desarrolló con una arquitectura de microservicios de alta disponibilidad elaborada en Java usando el framework Spring </w:t>
+      </w:r>
+      <w:proofErr w:type="spellStart"/>
+      <w:r>
+        <w:t>Boot</w:t>
+      </w:r>
+      <w:proofErr w:type="spellEnd"/>
       <w:r>
         <w:t xml:space="preserve">, </w:t>
       </w:r>
       <w:r>
-        <w:t>pues est</w:t>
-      </w:r>
-      <w:r>
-        <w:t>a</w:t>
-      </w:r>
-      <w:r>
-        <w:t xml:space="preserve"> es una tarea compleja</w:t>
-      </w:r>
-      <w:r>
-        <w:t xml:space="preserve"> principalmente teniendo en cuenta la necesidad de hacer </w:t>
-      </w:r>
-      <w:r>
-        <w:t xml:space="preserve">de </w:t>
-      </w:r>
-      <w:r>
-        <w:t xml:space="preserve">esta una plataforma escalable y que permita a los usuarios crear sus propias Aplicaciones y casos de </w:t>
-      </w:r>
-      <w:r>
-        <w:t>uso</w:t>
-      </w:r>
-      <w:r>
-        <w:t xml:space="preserve">, estos </w:t>
-      </w:r>
-      <w:r>
-        <w:t>proyectos</w:t>
-      </w:r>
-      <w:r>
-        <w:t xml:space="preserve"> son</w:t>
-      </w:r>
-      <w:r>
-        <w:t xml:space="preserve">: </w:t>
+        <w:t xml:space="preserve">que </w:t>
+      </w:r>
+      <w:r>
+        <w:t xml:space="preserve">permite la integración de dispositivos y </w:t>
+      </w:r>
+      <w:proofErr w:type="spellStart"/>
+      <w:r>
+        <w:t>gateways</w:t>
+      </w:r>
+      <w:proofErr w:type="spellEnd"/>
+      <w:r>
+        <w:t xml:space="preserve"> a través de un </w:t>
+      </w:r>
+      <w:proofErr w:type="spellStart"/>
+      <w:r>
+        <w:t>broker</w:t>
+      </w:r>
+      <w:proofErr w:type="spellEnd"/>
+      <w:r>
+        <w:t xml:space="preserve"> y gracias a su escalabilidad puede manejar grandes volúmenes de datos que se generen a partir de estos y</w:t>
+      </w:r>
+      <w:r>
+        <w:t>,</w:t>
+      </w:r>
+      <w:r>
+        <w:t xml:space="preserve"> a través de un API </w:t>
+      </w:r>
+      <w:r>
+        <w:t>REST</w:t>
+      </w:r>
+      <w:r>
+        <w:t xml:space="preserve"> </w:t>
+      </w:r>
+      <w:r>
+        <w:t>exponerlos</w:t>
+      </w:r>
+      <w:r>
+        <w:t xml:space="preserve"> para el uso que se les quiera dar, además, cuenta con una unidad de persistencia para almacenar la información de los elementos que estén presentes en la infraestructur</w:t>
+      </w:r>
+      <w:r>
+        <w:t>a y</w:t>
+      </w:r>
+      <w:r>
+        <w:t xml:space="preserve"> finalmente</w:t>
+      </w:r>
+      <w:r>
+        <w:t xml:space="preserve">, una arquitectura de Despliegue de la plataforma </w:t>
+      </w:r>
+      <w:proofErr w:type="spellStart"/>
+      <w:r>
+        <w:t>IoT</w:t>
+      </w:r>
+      <w:proofErr w:type="spellEnd"/>
+      <w:r>
+        <w:t xml:space="preserve"> en una infraestructura </w:t>
+      </w:r>
+      <w:r>
+        <w:t>C</w:t>
+      </w:r>
+      <w:r>
+        <w:t>loud de alta disponibilidad</w:t>
+      </w:r>
+      <w:r>
+        <w:t xml:space="preserve"> </w:t>
+      </w:r>
+      <w:r>
+        <w:t>en un entorno distribuido</w:t>
+      </w:r>
+      <w:r>
+        <w:t xml:space="preserve"> (Arias y </w:t>
+      </w:r>
+      <w:proofErr w:type="spellStart"/>
+      <w:r>
+        <w:t>Estupiñan</w:t>
+      </w:r>
+      <w:proofErr w:type="spellEnd"/>
+      <w:r>
+        <w:t xml:space="preserve">, </w:t>
+      </w:r>
+      <w:r>
+        <w:t>2019</w:t>
+      </w:r>
+      <w:r>
+        <w:t>)</w:t>
+      </w:r>
+      <w:r>
+        <w:t>.</w:t>
       </w:r>
     </w:p>
     <w:p>
@@ -12938,46 +14058,13 @@
         <w:rPr>
           <w:b/>
         </w:rPr>
-        <w:t>Gateway</w:t>
-      </w:r>
-      <w:r>
-        <w:rPr>
-          <w:b/>
-        </w:rPr>
-        <w:t>:</w:t>
-      </w:r>
-      <w:r>
-        <w:rPr>
-          <w:b/>
-        </w:rPr>
+        <w:t>Despliegue:</w:t>
+      </w:r>
+      <w:r>
         <w:t xml:space="preserve"> </w:t>
       </w:r>
       <w:r>
-        <w:t>D</w:t>
-      </w:r>
-      <w:r>
-        <w:t xml:space="preserve">onde </w:t>
-      </w:r>
-      <w:r>
-        <w:t>se present</w:t>
-      </w:r>
-      <w:r>
-        <w:t>a</w:t>
-      </w:r>
-      <w:r>
-        <w:t xml:space="preserve"> el diseño de un framework de software extensible que permite a dispositivos tipo </w:t>
-      </w:r>
-      <w:r>
-        <w:t>G</w:t>
-      </w:r>
-      <w:r>
-        <w:t>ateway la comunicación y el almacenamiento de datos producidos y recibidos por sensores y/o actuadores</w:t>
-      </w:r>
-      <w:r>
-        <w:t>,</w:t>
-      </w:r>
-      <w:r>
-        <w:t xml:space="preserve"> al mismo tiempo que provee la capacidad de conectarse con plataformas </w:t>
+        <w:t xml:space="preserve">En este trabajo de investigación se presenta el diseño de una infraestructura software para el despliegue de una plataforma </w:t>
       </w:r>
       <w:proofErr w:type="spellStart"/>
       <w:r>
@@ -12985,194 +14072,32 @@
       </w:r>
       <w:proofErr w:type="spellEnd"/>
       <w:r>
-        <w:t xml:space="preserve"> enfocadas en Smart Campus</w:t>
-      </w:r>
-      <w:r>
-        <w:t xml:space="preserve"> (Gutiérrez, 2019)</w:t>
-      </w:r>
-      <w:r>
-        <w:t>.</w:t>
-      </w:r>
-    </w:p>
-    <w:p>
-      <w:pPr>
-        <w:pStyle w:val="ListParagraph"/>
-      </w:pPr>
-      <w:proofErr w:type="spellStart"/>
-      <w:r>
-        <w:rPr>
-          <w:b/>
-        </w:rPr>
-        <w:t>Backend</w:t>
-      </w:r>
-      <w:proofErr w:type="spellEnd"/>
-      <w:r>
-        <w:rPr>
-          <w:b/>
-        </w:rPr>
-        <w:t>:</w:t>
-      </w:r>
-      <w:r>
-        <w:t xml:space="preserve"> </w:t>
-      </w:r>
-      <w:r>
-        <w:t>E</w:t>
-      </w:r>
-      <w:r>
-        <w:t xml:space="preserve">l cual se </w:t>
-      </w:r>
-      <w:r>
-        <w:t xml:space="preserve">desarrolló con una arquitectura de microservicios de alta disponibilidad elaborada en Java usando el framework Spring </w:t>
-      </w:r>
-      <w:proofErr w:type="spellStart"/>
-      <w:r>
-        <w:t>Boot</w:t>
-      </w:r>
-      <w:proofErr w:type="spellEnd"/>
-      <w:r>
-        <w:t xml:space="preserve">, </w:t>
-      </w:r>
-      <w:r>
-        <w:t xml:space="preserve">que </w:t>
-      </w:r>
-      <w:r>
-        <w:t xml:space="preserve">permite la integración de dispositivos y </w:t>
-      </w:r>
-      <w:proofErr w:type="spellStart"/>
-      <w:r>
-        <w:t>gateways</w:t>
-      </w:r>
-      <w:proofErr w:type="spellEnd"/>
-      <w:r>
-        <w:t xml:space="preserve"> a través de un </w:t>
-      </w:r>
-      <w:proofErr w:type="spellStart"/>
-      <w:r>
-        <w:t>broker</w:t>
-      </w:r>
-      <w:proofErr w:type="spellEnd"/>
-      <w:r>
-        <w:t xml:space="preserve"> y gracias a su escalabilidad puede manejar grandes volúmenes de datos que se generen a partir de estos y</w:t>
-      </w:r>
-      <w:r>
-        <w:t>,</w:t>
-      </w:r>
-      <w:r>
-        <w:t xml:space="preserve"> a través de un API </w:t>
-      </w:r>
-      <w:r>
-        <w:t>REST</w:t>
-      </w:r>
-      <w:r>
-        <w:t xml:space="preserve"> </w:t>
-      </w:r>
-      <w:r>
-        <w:t>exponerlos</w:t>
-      </w:r>
-      <w:r>
-        <w:t xml:space="preserve"> para el uso que se les quiera dar, además, cuenta con una unidad de persistencia para almacenar la información de los elementos que estén presentes en la infraestructur</w:t>
-      </w:r>
-      <w:r>
-        <w:t>a y</w:t>
-      </w:r>
-      <w:r>
-        <w:t xml:space="preserve"> finalmente</w:t>
-      </w:r>
-      <w:r>
-        <w:t xml:space="preserve">, una arquitectura de Despliegue de la plataforma </w:t>
-      </w:r>
-      <w:proofErr w:type="spellStart"/>
-      <w:r>
-        <w:t>IoT</w:t>
-      </w:r>
-      <w:proofErr w:type="spellEnd"/>
-      <w:r>
         <w:t xml:space="preserve"> en una infraestructura </w:t>
       </w:r>
       <w:r>
         <w:t>C</w:t>
       </w:r>
       <w:r>
-        <w:t>loud de alta disponibilidad</w:t>
-      </w:r>
-      <w:r>
-        <w:t xml:space="preserve"> </w:t>
-      </w:r>
-      <w:r>
-        <w:t>en un entorno distribuido</w:t>
-      </w:r>
-      <w:r>
-        <w:t xml:space="preserve"> (Arias y </w:t>
-      </w:r>
-      <w:proofErr w:type="spellStart"/>
-      <w:r>
-        <w:t>Estupiñan</w:t>
-      </w:r>
-      <w:proofErr w:type="spellEnd"/>
-      <w:r>
-        <w:t xml:space="preserve">, </w:t>
-      </w:r>
-      <w:r>
-        <w:t>2019</w:t>
-      </w:r>
-      <w:r>
-        <w:t>)</w:t>
-      </w:r>
-      <w:r>
-        <w:t>.</w:t>
-      </w:r>
-    </w:p>
-    <w:p>
-      <w:pPr>
-        <w:pStyle w:val="ListParagraph"/>
-      </w:pPr>
-      <w:r>
-        <w:rPr>
-          <w:b/>
-        </w:rPr>
-        <w:t>Despliegue:</w:t>
-      </w:r>
-      <w:r>
-        <w:t xml:space="preserve"> </w:t>
-      </w:r>
-      <w:r>
-        <w:t xml:space="preserve">En este trabajo de investigación se presenta el diseño de una infraestructura software para el despliegue de una plataforma </w:t>
-      </w:r>
-      <w:proofErr w:type="spellStart"/>
-      <w:r>
-        <w:t>IoT</w:t>
-      </w:r>
-      <w:proofErr w:type="spellEnd"/>
-      <w:r>
-        <w:t xml:space="preserve"> en una infraestructura </w:t>
-      </w:r>
-      <w:r>
-        <w:t>C</w:t>
-      </w:r>
-      <w:r>
-        <w:t xml:space="preserve">loud de alta disponibilidad en un entorno distribuido con el fin de proveer un entorno que pueda </w:t>
-      </w:r>
-      <w:r>
+        <w:t>loud de alta disponibilidad en un entorno distribuido con el fin de proveer un entorno que pueda soportar cantidades masivas de solicitudes permitiendo una escalabilidad horizontal en la infraestructura hardware.</w:t>
+      </w:r>
+      <w:r>
+        <w:t xml:space="preserve"> (Rojas, 2019).</w:t>
+      </w:r>
+    </w:p>
+    <w:p>
+      <w:r>
+        <w:t>A continuación, se explicará a fondo la Aplicación Web de administración que es el aporte realizado en este Proyecto.</w:t>
+      </w:r>
+    </w:p>
+    <w:p>
+      <w:pPr>
+        <w:jc w:val="center"/>
+      </w:pPr>
+      <w:r>
+        <w:rPr>
+          <w:noProof/>
+        </w:rPr>
         <w:lastRenderedPageBreak/>
-        <w:t>soportar cantidades masivas de solicitudes permitiendo una escalabilidad horizontal en la infraestructura hardware.</w:t>
-      </w:r>
-      <w:r>
-        <w:t xml:space="preserve"> (Rojas, 2019).</w:t>
-      </w:r>
-    </w:p>
-    <w:p>
-      <w:r>
-        <w:t>A continuación, se explicará a fondo la Aplicación Web de administración que es el aporte realizado en este Proyecto.</w:t>
-      </w:r>
-    </w:p>
-    <w:p>
-      <w:pPr>
-        <w:jc w:val="center"/>
-      </w:pPr>
-      <w:r>
-        <w:rPr>
-          <w:noProof/>
-        </w:rPr>
         <w:drawing>
           <wp:inline distT="0" distB="0" distL="0" distR="0" wp14:anchorId="42A80BD9" wp14:editId="60A23285">
             <wp:extent cx="4955621" cy="3689350"/>
@@ -13191,7 +14116,7 @@
                     </pic:cNvPicPr>
                   </pic:nvPicPr>
                   <pic:blipFill>
-                    <a:blip r:embed="rId14" cstate="print">
+                    <a:blip r:embed="rId20" cstate="print">
                       <a:extLst>
                         <a:ext uri="{28A0092B-C50C-407E-A947-70E740481C1C}">
                           <a14:useLocalDpi xmlns:a14="http://schemas.microsoft.com/office/drawing/2010/main" val="0"/>
@@ -13325,29 +14250,54 @@
         <w:rPr>
           <w:b/>
         </w:rPr>
+        <w:t>CoreModule</w:t>
+      </w:r>
+      <w:proofErr w:type="spellEnd"/>
+      <w:r>
+        <w:rPr>
+          <w:b/>
+        </w:rPr>
+        <w:t xml:space="preserve">: </w:t>
+      </w:r>
+      <w:r>
+        <w:t>En este módulo se proveen los Servicios (encargados de almacenar información utilizada en diferentes secciones de la aplicación y donde se realizan las peticiones HTTP y subscripciones)</w:t>
+      </w:r>
+      <w:r>
+        <w:t xml:space="preserve">, también las </w:t>
+      </w:r>
+      <w:proofErr w:type="spellStart"/>
+      <w:r>
+        <w:t>Guards</w:t>
+      </w:r>
+      <w:proofErr w:type="spellEnd"/>
+      <w:r>
+        <w:t xml:space="preserve">, que son las encargadas de determinar de acuerdo con el estado de la aplicación si es posible acceder a una página o </w:t>
+      </w:r>
+      <w:r>
         <w:lastRenderedPageBreak/>
-        <w:t>CoreModule</w:t>
-      </w:r>
-      <w:proofErr w:type="spellEnd"/>
+        <w:t>no para, basado en la configuración de rutas redireccionar al usuario a la sección correspondiente y que si sea accesible.</w:t>
+      </w:r>
+    </w:p>
+    <w:p>
+      <w:pPr>
+        <w:pStyle w:val="ListParagraph"/>
+      </w:pPr>
+      <w:proofErr w:type="spellStart"/>
       <w:r>
         <w:rPr>
           <w:b/>
         </w:rPr>
+        <w:t>SharedModule</w:t>
+      </w:r>
+      <w:proofErr w:type="spellEnd"/>
+      <w:r>
+        <w:rPr>
+          <w:b/>
+        </w:rPr>
         <w:t xml:space="preserve">: </w:t>
       </w:r>
       <w:r>
-        <w:t>En este módulo se proveen los Servicios (encargados de almacenar información utilizada en diferentes secciones de la aplicación y donde se realizan las peticiones HTTP y subscripciones)</w:t>
-      </w:r>
-      <w:r>
-        <w:t xml:space="preserve">, también las </w:t>
-      </w:r>
-      <w:proofErr w:type="spellStart"/>
-      <w:r>
-        <w:t>Guards</w:t>
-      </w:r>
-      <w:proofErr w:type="spellEnd"/>
-      <w:r>
-        <w:t>, que son las encargadas de determinar de acuerdo con el estado de la aplicación si es posible acceder a una página o no para, basado en la configuración de rutas redireccionar al usuario a la sección correspondiente y que si sea accesible.</w:t>
+        <w:t>Expone modelos (clases e interfaces con lógica de domino), clases utilitarias implementadas, directivas (encargadas de dotar de atributos y funcionalidades a elementos HTML ya existentes u otros componentes), componentes y pipes (funciones encargadas de manipular la información para renderizarla de una forma específica).</w:t>
       </w:r>
     </w:p>
     <w:p>
@@ -13359,17 +14309,28 @@
         <w:rPr>
           <w:b/>
         </w:rPr>
-        <w:t>SharedModule</w:t>
+        <w:t>MainModule</w:t>
       </w:r>
       <w:proofErr w:type="spellEnd"/>
       <w:r>
         <w:rPr>
           <w:b/>
         </w:rPr>
-        <w:t xml:space="preserve">: </w:t>
-      </w:r>
-      <w:r>
-        <w:t>Expone modelos (clases e interfaces con lógica de domino), clases utilitarias implementadas, directivas (encargadas de dotar de atributos y funcionalidades a elementos HTML ya existentes u otros componentes), componentes y pipes (funciones encargadas de manipular la información para renderizarla de una forma específica).</w:t>
+        <w:t>:</w:t>
+      </w:r>
+      <w:r>
+        <w:t xml:space="preserve"> </w:t>
+      </w:r>
+      <w:r>
+        <w:t xml:space="preserve">Contiene los componentes implementados de forma no genérica para una funcionalidad específica y las páginas usadas actualmente por la aplicación para la gestión de la plataforma </w:t>
+      </w:r>
+      <w:proofErr w:type="spellStart"/>
+      <w:r>
+        <w:t>IoT</w:t>
+      </w:r>
+      <w:proofErr w:type="spellEnd"/>
+      <w:r>
+        <w:t>. No es cargado de manera perezosa pues es el punto de entrada de la aplicación.</w:t>
       </w:r>
     </w:p>
     <w:p>
@@ -13381,7 +14342,7 @@
         <w:rPr>
           <w:b/>
         </w:rPr>
-        <w:t>MainModule</w:t>
+        <w:t>FeatureModule</w:t>
       </w:r>
       <w:proofErr w:type="spellEnd"/>
       <w:r>
@@ -13391,65 +14352,270 @@
         <w:t>:</w:t>
       </w:r>
       <w:r>
+        <w:t xml:space="preserve"> Módulos por funcionalidad que pueden ser creados a futuro para extender la aplicación Web, la idea es que </w:t>
+      </w:r>
+      <w:r>
+        <w:t>los</w:t>
+      </w:r>
+      <w:r>
+        <w:t xml:space="preserve"> módulos </w:t>
+      </w:r>
+      <w:r>
+        <w:t xml:space="preserve">adicionales </w:t>
+      </w:r>
+      <w:r>
+        <w:t>se carguen de manera perezosa, es decir solo se descarga</w:t>
+      </w:r>
+      <w:r>
+        <w:t xml:space="preserve"> el contenido de </w:t>
+      </w:r>
+      <w:r>
+        <w:t>estos</w:t>
+      </w:r>
+      <w:r>
+        <w:t xml:space="preserve"> cuando el usuario ingresa en alguna sección incluida </w:t>
+      </w:r>
+      <w:r>
+        <w:t xml:space="preserve">en ellos, esto con el objetivo de </w:t>
+      </w:r>
+      <w:r>
+        <w:t>hacer que el tiempo de carga inicial de la aplicación no se vea incrementado por estas nuevas funcionalidades.</w:t>
+      </w:r>
+    </w:p>
+    <w:p>
+      <w:pPr>
+        <w:ind w:left="360" w:firstLine="216"/>
+      </w:pPr>
+      <w:r>
+        <w:t xml:space="preserve">Los componentes de Angular están generalmente configurados por un </w:t>
+      </w:r>
+      <w:proofErr w:type="spellStart"/>
+      <w:r>
+        <w:t>Template</w:t>
+      </w:r>
+      <w:proofErr w:type="spellEnd"/>
+      <w:r>
+        <w:t xml:space="preserve">, donde se modela el HTML que se renderiza para ese componente, la lógica o Controlador del componente, los estilos, pues este framework por defecto hace </w:t>
+      </w:r>
+      <w:r>
+        <w:t xml:space="preserve">que el alcance de estos estilos sea aplicado únicamente dentro del componente, para evitar que </w:t>
+      </w:r>
+      <w:r>
+        <w:t>afecte</w:t>
+      </w:r>
+      <w:r>
+        <w:tab/>
+        <w:t xml:space="preserve">n los de otros elementos del aplicativo. </w:t>
+      </w:r>
+      <w:r>
+        <w:t xml:space="preserve">A los componentes, también se les inyecta servicios, estos son clases que </w:t>
+      </w:r>
+      <w:r>
+        <w:t xml:space="preserve">se utilizan para almacenar información a nivel </w:t>
+      </w:r>
+      <w:r>
+        <w:t>global</w:t>
+      </w:r>
+      <w:r>
+        <w:t xml:space="preserve">, pues son </w:t>
+      </w:r>
+      <w:proofErr w:type="spellStart"/>
+      <w:r>
+        <w:t>singletons</w:t>
+      </w:r>
+      <w:proofErr w:type="spellEnd"/>
+      <w:r>
+        <w:t xml:space="preserve"> (solo hay una instancia de cada clase) y son instanciados por defecto por el framework</w:t>
+      </w:r>
+      <w:r>
+        <w:t xml:space="preserve">; por lo cual estas </w:t>
+      </w:r>
+      <w:r>
+        <w:lastRenderedPageBreak/>
+        <w:t xml:space="preserve">instancias son pasadas a los componentes (inyectados) para </w:t>
+      </w:r>
+      <w:r>
+        <w:t>utilizar esta información o diversos métodos, entre estos llamados HTTP.</w:t>
+      </w:r>
+    </w:p>
+    <w:p>
+      <w:pPr>
+        <w:ind w:left="360" w:firstLine="216"/>
+      </w:pPr>
+      <w:r>
+        <w:t xml:space="preserve">A continuación, se presenta la interacción entre el Componente (lógica), el </w:t>
+      </w:r>
+      <w:proofErr w:type="spellStart"/>
+      <w:r>
+        <w:t>Template</w:t>
+      </w:r>
+      <w:proofErr w:type="spellEnd"/>
+      <w:r>
+        <w:t xml:space="preserve"> y los Servicios.</w:t>
+      </w:r>
+    </w:p>
+    <w:p>
+      <w:pPr>
+        <w:ind w:firstLine="216"/>
+        <w:jc w:val="center"/>
+      </w:pPr>
+      <w:r>
+        <w:rPr>
+          <w:noProof/>
+        </w:rPr>
+        <w:drawing>
+          <wp:inline distT="0" distB="0" distL="0" distR="0" wp14:anchorId="2C28B276" wp14:editId="68DDA35F">
+            <wp:extent cx="5169877" cy="2338529"/>
+            <wp:effectExtent l="0" t="0" r="0" b="5080"/>
+            <wp:docPr id="9" name="Picture 9"/>
+            <wp:cNvGraphicFramePr>
+              <a:graphicFrameLocks xmlns:a="http://schemas.openxmlformats.org/drawingml/2006/main" noChangeAspect="1"/>
+            </wp:cNvGraphicFramePr>
+            <a:graphic xmlns:a="http://schemas.openxmlformats.org/drawingml/2006/main">
+              <a:graphicData uri="http://schemas.openxmlformats.org/drawingml/2006/picture">
+                <pic:pic xmlns:pic="http://schemas.openxmlformats.org/drawingml/2006/picture">
+                  <pic:nvPicPr>
+                    <pic:cNvPr id="0" name="Picture 5"/>
+                    <pic:cNvPicPr>
+                      <a:picLocks noChangeAspect="1" noChangeArrowheads="1"/>
+                    </pic:cNvPicPr>
+                  </pic:nvPicPr>
+                  <pic:blipFill>
+                    <a:blip r:embed="rId21" cstate="print">
+                      <a:extLst>
+                        <a:ext uri="{28A0092B-C50C-407E-A947-70E740481C1C}">
+                          <a14:useLocalDpi xmlns:a14="http://schemas.microsoft.com/office/drawing/2010/main" val="0"/>
+                        </a:ext>
+                      </a:extLst>
+                    </a:blip>
+                    <a:srcRect/>
+                    <a:stretch>
+                      <a:fillRect/>
+                    </a:stretch>
+                  </pic:blipFill>
+                  <pic:spPr bwMode="auto">
+                    <a:xfrm>
+                      <a:off x="0" y="0"/>
+                      <a:ext cx="5169877" cy="2338529"/>
+                    </a:xfrm>
+                    <a:prstGeom prst="rect">
+                      <a:avLst/>
+                    </a:prstGeom>
+                    <a:noFill/>
+                    <a:ln>
+                      <a:noFill/>
+                    </a:ln>
+                  </pic:spPr>
+                </pic:pic>
+              </a:graphicData>
+            </a:graphic>
+          </wp:inline>
+        </w:drawing>
+      </w:r>
+    </w:p>
+    <w:p>
+      <w:pPr>
+        <w:pStyle w:val="Figuras"/>
+      </w:pPr>
+      <w:r>
+        <w:rPr>
+          <w:i/>
+        </w:rPr>
+        <w:t xml:space="preserve">Figura </w:t>
+      </w:r>
+      <w:r>
+        <w:rPr>
+          <w:i/>
+        </w:rPr>
+        <w:t>7</w:t>
+      </w:r>
+      <w:r>
+        <w:rPr>
+          <w:i/>
+        </w:rPr>
+        <w:t>.</w:t>
+      </w:r>
+      <w:r>
         <w:t xml:space="preserve"> </w:t>
       </w:r>
       <w:r>
-        <w:t xml:space="preserve">Contiene los componentes implementados de forma no genérica para una funcionalidad específica y las páginas usadas actualmente por la aplicación para la gestión de la plataforma </w:t>
-      </w:r>
-      <w:proofErr w:type="spellStart"/>
-      <w:r>
-        <w:t>IoT</w:t>
-      </w:r>
-      <w:proofErr w:type="spellEnd"/>
-      <w:r>
-        <w:t>. No es cargado de manera perezosa pues es el punto de entrada de la aplicación.</w:t>
-      </w:r>
-    </w:p>
-    <w:p>
-      <w:pPr>
-        <w:pStyle w:val="ListParagraph"/>
-      </w:pPr>
-      <w:proofErr w:type="spellStart"/>
-      <w:r>
-        <w:rPr>
-          <w:b/>
-        </w:rPr>
-        <w:t>FeatureModule</w:t>
-      </w:r>
-      <w:proofErr w:type="spellEnd"/>
-      <w:r>
-        <w:rPr>
-          <w:b/>
-        </w:rPr>
-        <w:t>:</w:t>
-      </w:r>
-      <w:r>
-        <w:t xml:space="preserve"> Módulos por funcionalidad que pueden ser creados a futuro para extender la aplicación Web, la idea es que estos módulos se carguen de manera perezosa, es decir solo se descarga</w:t>
-      </w:r>
-      <w:r>
-        <w:t xml:space="preserve"> el contenido de </w:t>
-      </w:r>
-      <w:proofErr w:type="gramStart"/>
-      <w:r>
-        <w:t>los mismos</w:t>
-      </w:r>
-      <w:proofErr w:type="gramEnd"/>
-      <w:r>
-        <w:t xml:space="preserve"> cuando el usuario ingresa en alguna sección incluida </w:t>
-      </w:r>
-      <w:r>
-        <w:t xml:space="preserve">en ellos, esto con el objetivo de </w:t>
-      </w:r>
-      <w:r>
-        <w:t>hacer que el tiempo de carga inicial de la aplicación no se vea incrementado por estas nuevas funcionalidades.</w:t>
-      </w:r>
-    </w:p>
-    <w:p>
-      <w:pPr>
-        <w:ind w:left="360" w:firstLine="0"/>
-      </w:pPr>
-      <w:bookmarkStart w:id="42" w:name="_GoBack"/>
-      <w:bookmarkEnd w:id="42"/>
+        <w:t xml:space="preserve">Interacción entre </w:t>
+      </w:r>
+      <w:proofErr w:type="spellStart"/>
+      <w:r>
+        <w:t>Templates</w:t>
+      </w:r>
+      <w:proofErr w:type="spellEnd"/>
+      <w:r>
+        <w:t>, Componentes y Servicios</w:t>
+      </w:r>
+    </w:p>
+    <w:p>
+      <w:pPr>
+        <w:ind w:firstLine="216"/>
+      </w:pPr>
+      <w:r>
+        <w:tab/>
+      </w:r>
+      <w:r>
+        <w:t xml:space="preserve">La lógica de los componentes permite a la vista </w:t>
+      </w:r>
+      <w:r>
+        <w:t xml:space="preserve">crear un enlace con </w:t>
+      </w:r>
+      <w:r>
+        <w:t>las propiedades</w:t>
+      </w:r>
+      <w:r>
+        <w:t xml:space="preserve"> de los objetos contenidos dentro del mismo</w:t>
+      </w:r>
+      <w:r>
+        <w:t xml:space="preserve">, de modo que si los objetos o sus propiedades cambian la vista </w:t>
+      </w:r>
+      <w:r>
+        <w:t>es</w:t>
+      </w:r>
+      <w:r>
+        <w:t xml:space="preserve"> actualizada y el usuario pued</w:t>
+      </w:r>
+      <w:r>
+        <w:t>e</w:t>
+      </w:r>
+      <w:r>
+        <w:t xml:space="preserve"> ver automáticamente la información sin necesidad de refrescar toda la página, también hay un enlace en la otra dirección, donde el </w:t>
+      </w:r>
+      <w:proofErr w:type="spellStart"/>
+      <w:r>
+        <w:t>template</w:t>
+      </w:r>
+      <w:proofErr w:type="spellEnd"/>
+      <w:r>
+        <w:t xml:space="preserve"> mediante eventos notifica que hubo un cambio o </w:t>
+      </w:r>
+      <w:r>
+        <w:t xml:space="preserve">que </w:t>
+      </w:r>
+      <w:r>
+        <w:t xml:space="preserve">el usuario interactuó con algún elemento lo que causa que se </w:t>
+      </w:r>
+      <w:r>
+        <w:t xml:space="preserve">llame una función o </w:t>
+      </w:r>
+      <w:r>
+        <w:t xml:space="preserve">se realice una </w:t>
+      </w:r>
+      <w:r>
+        <w:t>petición en el código.</w:t>
+      </w:r>
+      <w:r>
+        <w:t xml:space="preserve"> Las propiedades enlazadas pueden estar declaradas y almacenadas dentro del componente, para uso local o en un servicio, para compartir </w:t>
+      </w:r>
+      <w:r>
+        <w:t>esta información y enlaces entre distintos componentes</w:t>
+      </w:r>
+      <w:r>
+        <w:t xml:space="preserve">. </w:t>
+      </w:r>
     </w:p>
     <w:p>
       <w:pPr>
@@ -13851,7 +15017,7 @@
       <w:r>
         <w:t xml:space="preserve"> de 2019, </w:t>
       </w:r>
-      <w:hyperlink r:id="rId15" w:history="1">
+      <w:hyperlink r:id="rId22" w:history="1">
         <w:r>
           <w:rPr>
             <w:rStyle w:val="Hyperlink"/>
@@ -13940,7 +15106,7 @@
       <w:r>
         <w:t xml:space="preserve">Softwaretestinghelp.com. Recuperado el 27 de abril de 2019, </w:t>
       </w:r>
-      <w:hyperlink r:id="rId16" w:history="1">
+      <w:hyperlink r:id="rId23" w:history="1">
         <w:r>
           <w:rPr>
             <w:rStyle w:val="Hyperlink"/>
@@ -13965,7 +15131,7 @@
       <w:r>
         <w:t xml:space="preserve">  Recuperado el 27 de abril de 2019, </w:t>
       </w:r>
-      <w:hyperlink r:id="rId17" w:history="1">
+      <w:hyperlink r:id="rId24" w:history="1">
         <w:r>
           <w:rPr>
             <w:rStyle w:val="Hyperlink"/>
@@ -14101,7 +15267,7 @@
       <w:r>
         <w:t xml:space="preserve">. Iotworldtoday.com. Recuperado el 27 de abril de 2019, </w:t>
       </w:r>
-      <w:hyperlink r:id="rId18" w:history="1">
+      <w:hyperlink r:id="rId25" w:history="1">
         <w:r>
           <w:rPr>
             <w:rStyle w:val="Hyperlink"/>
@@ -14153,7 +15319,7 @@
       <w:r>
         <w:t xml:space="preserve">. Internetofthingsagenda.techtarget.com. Recuperado el 27 de abril de 2019, </w:t>
       </w:r>
-      <w:hyperlink r:id="rId19" w:history="1">
+      <w:hyperlink r:id="rId26" w:history="1">
         <w:r>
           <w:rPr>
             <w:rStyle w:val="Hyperlink"/>
@@ -14228,7 +15394,7 @@
       <w:r>
         <w:t xml:space="preserve">. Linkedin.com. Recuperado el 27 de abril de 2019, </w:t>
       </w:r>
-      <w:hyperlink r:id="rId20" w:history="1">
+      <w:hyperlink r:id="rId27" w:history="1">
         <w:r>
           <w:rPr>
             <w:rStyle w:val="Hyperlink"/>
@@ -14320,7 +15486,7 @@
       <w:r>
         <w:t xml:space="preserve">. I-Scoop.eu. Recuperado el 29 de abril de 2019, </w:t>
       </w:r>
-      <w:hyperlink r:id="rId21" w:history="1">
+      <w:hyperlink r:id="rId28" w:history="1">
         <w:r>
           <w:rPr>
             <w:rStyle w:val="Hyperlink"/>
@@ -14344,7 +15510,7 @@
       <w:r>
         <w:t xml:space="preserve"> M. (2017). Internet de las cosas (IoT). Searchdatacenter.techtarget.com. Recuperado el 29 de abril de 2019, </w:t>
       </w:r>
-      <w:hyperlink r:id="rId22" w:history="1">
+      <w:hyperlink r:id="rId29" w:history="1">
         <w:r>
           <w:rPr>
             <w:rStyle w:val="Hyperlink"/>
@@ -14387,7 +15553,7 @@
       <w:r>
         <w:t xml:space="preserve"> desde única página. Arsys.es. Recuperado el 29 de abril de 2019, </w:t>
       </w:r>
-      <w:hyperlink r:id="rId23" w:history="1">
+      <w:hyperlink r:id="rId30" w:history="1">
         <w:r>
           <w:rPr>
             <w:rStyle w:val="Hyperlink"/>
@@ -14406,7 +15572,7 @@
       <w:r>
         <w:t xml:space="preserve">Código Facilito. (2016). Qué es Typescript. Codigofacilito.com. Recuperado el 29 de abril de 2019, </w:t>
       </w:r>
-      <w:hyperlink r:id="rId24" w:history="1">
+      <w:hyperlink r:id="rId31" w:history="1">
         <w:r>
           <w:rPr>
             <w:rStyle w:val="Hyperlink"/>
@@ -14465,7 +15631,7 @@
       <w:r>
         <w:t xml:space="preserve"> Angular 2. Upwork.com. Recuperado el 29 de abril de 2019, </w:t>
       </w:r>
-      <w:hyperlink r:id="rId25" w:history="1">
+      <w:hyperlink r:id="rId32" w:history="1">
         <w:r>
           <w:rPr>
             <w:rStyle w:val="Hyperlink"/>
@@ -14490,7 +15656,7 @@
       <w:r>
         <w:t xml:space="preserve"> Xataka.com. Recuperado el 29 de abril de 2019, </w:t>
       </w:r>
-      <w:hyperlink r:id="rId26" w:history="1">
+      <w:hyperlink r:id="rId33" w:history="1">
         <w:r>
           <w:rPr>
             <w:rStyle w:val="Hyperlink"/>
@@ -14527,7 +15693,7 @@
       <w:r>
         <w:t xml:space="preserve">Recuperado el 29 de abril de 2019, </w:t>
       </w:r>
-      <w:hyperlink r:id="rId27" w:history="1">
+      <w:hyperlink r:id="rId34" w:history="1">
         <w:r>
           <w:rPr>
             <w:rStyle w:val="Hyperlink"/>
@@ -14555,7 +15721,7 @@
       <w:r>
         <w:t xml:space="preserve">Recuperado el 29 de abril de 2019, </w:t>
       </w:r>
-      <w:hyperlink r:id="rId28" w:history="1">
+      <w:hyperlink r:id="rId35" w:history="1">
         <w:r>
           <w:rPr>
             <w:rStyle w:val="Hyperlink"/>
@@ -14642,7 +15808,7 @@
       <w:r>
         <w:t xml:space="preserve">. Recuperado el 5 de mayo de 2019, </w:t>
       </w:r>
-      <w:hyperlink r:id="rId29" w:history="1">
+      <w:hyperlink r:id="rId36" w:history="1">
         <w:r>
           <w:rPr>
             <w:rStyle w:val="Hyperlink"/>
@@ -14720,7 +15886,7 @@
       <w:r>
         <w:t xml:space="preserve">. Sitepoint.com. Recuperado el 5 de mayo de 2019, </w:t>
       </w:r>
-      <w:hyperlink r:id="rId30" w:history="1">
+      <w:hyperlink r:id="rId37" w:history="1">
         <w:r>
           <w:rPr>
             <w:rStyle w:val="Hyperlink"/>
@@ -14755,7 +15921,7 @@
       <w:r>
         <w:t xml:space="preserve">. Educba.com. Recuperado el 5 de mayo de 2019, </w:t>
       </w:r>
-      <w:hyperlink r:id="rId31" w:history="1">
+      <w:hyperlink r:id="rId38" w:history="1">
         <w:r>
           <w:rPr>
             <w:rStyle w:val="Hyperlink"/>
@@ -14853,7 +16019,7 @@
       </w:pPr>
     </w:p>
     <w:sectPr>
-      <w:headerReference w:type="default" r:id="rId32"/>
+      <w:headerReference w:type="default" r:id="rId39"/>
       <w:type w:val="continuous"/>
       <w:pgSz w:w="12240" w:h="15840" w:code="1"/>
       <w:pgMar w:top="1457" w:right="1457" w:bottom="1457" w:left="1457" w:header="709" w:footer="709" w:gutter="0"/>
@@ -17028,8 +18194,8 @@
   <w:abstractNum w:abstractNumId="18" w15:restartNumberingAfterBreak="0">
     <w:nsid w:val="61E427EA"/>
     <w:multiLevelType w:val="hybridMultilevel"/>
-    <w:tmpl w:val="0E1A6C88"/>
-    <w:lvl w:ilvl="0" w:tplc="28360ADE">
+    <w:tmpl w:val="7032A3AE"/>
+    <w:lvl w:ilvl="0" w:tplc="D8AA7BF6">
       <w:start w:val="1"/>
       <w:numFmt w:val="bullet"/>
       <w:pStyle w:val="ListParagraph"/>
@@ -18254,7 +19420,7 @@
     <w:autoRedefine/>
     <w:uiPriority w:val="34"/>
     <w:qFormat/>
-    <w:rsid w:val="00DF1563"/>
+    <w:rsid w:val="00400F43"/>
     <w:pPr>
       <w:numPr>
         <w:numId w:val="25"/>
@@ -18783,6 +19949,22 @@
       <w:u w:val="single"/>
     </w:rPr>
   </w:style>
+  <w:style w:type="table" w:styleId="TableGridLight">
+    <w:name w:val="Grid Table Light"/>
+    <w:basedOn w:val="TableNormal"/>
+    <w:uiPriority w:val="40"/>
+    <w:rsid w:val="0015052A"/>
+    <w:tblPr>
+      <w:tblBorders>
+        <w:top w:val="single" w:sz="4" w:space="0" w:color="BFBFBF" w:themeColor="background1" w:themeShade="BF"/>
+        <w:left w:val="single" w:sz="4" w:space="0" w:color="BFBFBF" w:themeColor="background1" w:themeShade="BF"/>
+        <w:bottom w:val="single" w:sz="4" w:space="0" w:color="BFBFBF" w:themeColor="background1" w:themeShade="BF"/>
+        <w:right w:val="single" w:sz="4" w:space="0" w:color="BFBFBF" w:themeColor="background1" w:themeShade="BF"/>
+        <w:insideH w:val="single" w:sz="4" w:space="0" w:color="BFBFBF" w:themeColor="background1" w:themeShade="BF"/>
+        <w:insideV w:val="single" w:sz="4" w:space="0" w:color="BFBFBF" w:themeColor="background1" w:themeShade="BF"/>
+      </w:tblBorders>
+    </w:tblPr>
+  </w:style>
 </w:styles>
 </file>
 
@@ -19086,7 +20268,7 @@
 </file>
 
 <file path=customXml/itemProps1.xml><?xml version="1.0" encoding="utf-8"?>
-<ds:datastoreItem xmlns:ds="http://schemas.openxmlformats.org/officeDocument/2006/customXml" ds:itemID="{FFAC2426-FDB0-4AAA-B943-DA7C4A14E1D2}">
+<ds:datastoreItem xmlns:ds="http://schemas.openxmlformats.org/officeDocument/2006/customXml" ds:itemID="{93CFE5ED-751A-4325-A450-1570F1860CC2}">
   <ds:schemaRefs>
     <ds:schemaRef ds:uri="http://schemas.openxmlformats.org/officeDocument/2006/bibliography"/>
   </ds:schemaRefs>

</xml_diff>

<commit_message>
Estructura de folders, organización de orden de figuras.
</commit_message>
<xml_diff>
--- a/documents/Libro Aplicación Web.docx
+++ b/documents/Libro Aplicación Web.docx
@@ -13593,7 +13593,6 @@
       <w:pPr>
         <w:jc w:val="center"/>
       </w:pPr>
-      <w:bookmarkStart w:id="41" w:name="_GoBack"/>
       <w:r>
         <w:rPr>
           <w:noProof/>
@@ -13648,7 +13647,6 @@
           </wp:inline>
         </w:drawing>
       </w:r>
-      <w:bookmarkEnd w:id="41"/>
     </w:p>
     <w:p>
       <w:pPr>
@@ -13779,7 +13777,7 @@
         <w:pStyle w:val="Figuras"/>
         <w:ind w:firstLine="0"/>
       </w:pPr>
-      <w:bookmarkStart w:id="42" w:name="_Toc8410406"/>
+      <w:bookmarkStart w:id="41" w:name="_Toc8410406"/>
       <w:r>
         <w:rPr>
           <w:i/>
@@ -13790,7 +13788,7 @@
         <w:rPr>
           <w:i/>
         </w:rPr>
-        <w:t>5</w:t>
+        <w:t>12</w:t>
       </w:r>
       <w:r>
         <w:rPr>
@@ -13804,7 +13802,7 @@
       <w:r>
         <w:t>Arquitectura Smart Campus.</w:t>
       </w:r>
-      <w:bookmarkEnd w:id="42"/>
+      <w:bookmarkEnd w:id="41"/>
     </w:p>
     <w:p>
       <w:pPr>
@@ -14162,7 +14160,19 @@
         <w:rPr>
           <w:i/>
         </w:rPr>
-        <w:t>Figura 6.</w:t>
+        <w:t xml:space="preserve">Figura </w:t>
+      </w:r>
+      <w:r>
+        <w:rPr>
+          <w:i/>
+        </w:rPr>
+        <w:t>13</w:t>
+      </w:r>
+      <w:r>
+        <w:rPr>
+          <w:i/>
+        </w:rPr>
+        <w:t>.</w:t>
       </w:r>
       <w:r>
         <w:t xml:space="preserve"> Arquitectura Aplicación Web</w:t>
@@ -14527,7 +14537,7 @@
         <w:rPr>
           <w:i/>
         </w:rPr>
-        <w:t>7</w:t>
+        <w:t>14</w:t>
       </w:r>
       <w:r>
         <w:rPr>
@@ -14596,10 +14606,19 @@
         <w:t xml:space="preserve">que </w:t>
       </w:r>
       <w:r>
-        <w:t xml:space="preserve">el usuario interactuó con algún elemento lo que causa que se </w:t>
-      </w:r>
-      <w:r>
-        <w:t xml:space="preserve">llame una función o </w:t>
+        <w:t>el usuario interactuó con algún elemento</w:t>
+      </w:r>
+      <w:r>
+        <w:t>,</w:t>
+      </w:r>
+      <w:r>
+        <w:t xml:space="preserve"> lo que causa que se </w:t>
+      </w:r>
+      <w:r>
+        <w:t>ejecute</w:t>
+      </w:r>
+      <w:r>
+        <w:t xml:space="preserve"> una función o </w:t>
       </w:r>
       <w:r>
         <w:t xml:space="preserve">se realice una </w:t>
@@ -14608,13 +14627,431 @@
         <w:t>petición en el código.</w:t>
       </w:r>
       <w:r>
-        <w:t xml:space="preserve"> Las propiedades enlazadas pueden estar declaradas y almacenadas dentro del componente, para uso local o en un servicio, para compartir </w:t>
+        <w:t xml:space="preserve"> Las propiedades enlazadas pueden estar declaradas y almacenadas dentro del componente para uso local</w:t>
+      </w:r>
+      <w:r>
+        <w:t>,</w:t>
+      </w:r>
+      <w:r>
+        <w:t xml:space="preserve"> o en un servicio para compartir </w:t>
       </w:r>
       <w:r>
         <w:t>esta información y enlaces entre distintos componentes</w:t>
       </w:r>
       <w:r>
-        <w:t xml:space="preserve">. </w:t>
+        <w:t>.</w:t>
+      </w:r>
+    </w:p>
+    <w:p>
+      <w:pPr>
+        <w:ind w:firstLine="216"/>
+      </w:pPr>
+      <w:r>
+        <w:t>Esta arquitectura se ve implementada usando la siguiente estructura de folders y módulos.</w:t>
+      </w:r>
+    </w:p>
+    <w:p>
+      <w:pPr>
+        <w:ind w:firstLine="216"/>
+        <w:jc w:val="center"/>
+      </w:pPr>
+      <w:r>
+        <w:rPr>
+          <w:noProof/>
+        </w:rPr>
+        <w:lastRenderedPageBreak/>
+        <w:drawing>
+          <wp:inline distT="0" distB="0" distL="0" distR="0" wp14:anchorId="1A37995D" wp14:editId="093AAF89">
+            <wp:extent cx="1735361" cy="3757246"/>
+            <wp:effectExtent l="0" t="0" r="0" b="0"/>
+            <wp:docPr id="18" name="Picture 18"/>
+            <wp:cNvGraphicFramePr>
+              <a:graphicFrameLocks xmlns:a="http://schemas.openxmlformats.org/drawingml/2006/main" noChangeAspect="1"/>
+            </wp:cNvGraphicFramePr>
+            <a:graphic xmlns:a="http://schemas.openxmlformats.org/drawingml/2006/main">
+              <a:graphicData uri="http://schemas.openxmlformats.org/drawingml/2006/picture">
+                <pic:pic xmlns:pic="http://schemas.openxmlformats.org/drawingml/2006/picture">
+                  <pic:nvPicPr>
+                    <pic:cNvPr id="1" name=""/>
+                    <pic:cNvPicPr/>
+                  </pic:nvPicPr>
+                  <pic:blipFill>
+                    <a:blip r:embed="rId22"/>
+                    <a:stretch>
+                      <a:fillRect/>
+                    </a:stretch>
+                  </pic:blipFill>
+                  <pic:spPr>
+                    <a:xfrm>
+                      <a:off x="0" y="0"/>
+                      <a:ext cx="1753373" cy="3796243"/>
+                    </a:xfrm>
+                    <a:prstGeom prst="rect">
+                      <a:avLst/>
+                    </a:prstGeom>
+                  </pic:spPr>
+                </pic:pic>
+              </a:graphicData>
+            </a:graphic>
+          </wp:inline>
+        </w:drawing>
+      </w:r>
+    </w:p>
+    <w:p>
+      <w:pPr>
+        <w:pStyle w:val="Figuras"/>
+      </w:pPr>
+      <w:r>
+        <w:rPr>
+          <w:i/>
+        </w:rPr>
+        <w:t xml:space="preserve">Figura 15. </w:t>
+      </w:r>
+      <w:r>
+        <w:t>Estructura de folders y módulos.</w:t>
+      </w:r>
+    </w:p>
+    <w:p>
+      <w:pPr>
+        <w:ind w:firstLine="0"/>
+      </w:pPr>
+      <w:r>
+        <w:t xml:space="preserve">Donde se observa </w:t>
+      </w:r>
+      <w:r>
+        <w:t xml:space="preserve">el módulo </w:t>
+      </w:r>
+      <w:r>
+        <w:rPr>
+          <w:i/>
+        </w:rPr>
+        <w:t>Core</w:t>
+      </w:r>
+      <w:r>
+        <w:t xml:space="preserve"> definido dentro de la carpeta homónima en el archivo </w:t>
+      </w:r>
+      <w:proofErr w:type="spellStart"/>
+      <w:proofErr w:type="gramStart"/>
+      <w:r>
+        <w:rPr>
+          <w:i/>
+        </w:rPr>
+        <w:t>core.module</w:t>
+      </w:r>
+      <w:proofErr w:type="gramEnd"/>
+      <w:r>
+        <w:rPr>
+          <w:i/>
+        </w:rPr>
+        <w:t>.ts</w:t>
+      </w:r>
+      <w:proofErr w:type="spellEnd"/>
+      <w:r>
+        <w:t xml:space="preserve">, allí son provistos todos los </w:t>
+      </w:r>
+      <w:proofErr w:type="spellStart"/>
+      <w:r>
+        <w:rPr>
+          <w:i/>
+        </w:rPr>
+        <w:t>guar</w:t>
+      </w:r>
+      <w:r>
+        <w:rPr>
+          <w:i/>
+        </w:rPr>
+        <w:t>ds</w:t>
+      </w:r>
+      <w:proofErr w:type="spellEnd"/>
+      <w:r>
+        <w:rPr>
+          <w:i/>
+        </w:rPr>
+        <w:t xml:space="preserve"> </w:t>
+      </w:r>
+      <w:r>
+        <w:t xml:space="preserve">y </w:t>
+      </w:r>
+      <w:proofErr w:type="spellStart"/>
+      <w:r>
+        <w:rPr>
+          <w:i/>
+        </w:rPr>
+        <w:t>services</w:t>
+      </w:r>
+      <w:proofErr w:type="spellEnd"/>
+      <w:r>
+        <w:rPr>
+          <w:i/>
+        </w:rPr>
+        <w:t xml:space="preserve"> </w:t>
+      </w:r>
+      <w:r>
+        <w:t xml:space="preserve">de la aplicación. Dentro del folder </w:t>
+      </w:r>
+      <w:proofErr w:type="spellStart"/>
+      <w:r>
+        <w:rPr>
+          <w:i/>
+        </w:rPr>
+        <w:t>lib</w:t>
+      </w:r>
+      <w:proofErr w:type="spellEnd"/>
+      <w:r>
+        <w:rPr>
+          <w:i/>
+        </w:rPr>
+        <w:t xml:space="preserve"> </w:t>
+      </w:r>
+      <w:r>
+        <w:t xml:space="preserve">se encuentra el módulo </w:t>
+      </w:r>
+      <w:r>
+        <w:rPr>
+          <w:i/>
+        </w:rPr>
+        <w:t xml:space="preserve">Material </w:t>
+      </w:r>
+      <w:r>
+        <w:t>donde se importan y exportan para el uso de las diferentes vistas todos los componentes utilizados de la librería Angular Material, para estilizar la aplicación</w:t>
+      </w:r>
+      <w:r>
+        <w:t>.</w:t>
+      </w:r>
+    </w:p>
+    <w:p>
+      <w:pPr>
+        <w:ind w:firstLine="0"/>
+      </w:pPr>
+      <w:r>
+        <w:tab/>
+        <w:t xml:space="preserve">Posteriormente, dentro de la carpeta </w:t>
+      </w:r>
+      <w:proofErr w:type="spellStart"/>
+      <w:r>
+        <w:rPr>
+          <w:i/>
+        </w:rPr>
+        <w:t>main</w:t>
+      </w:r>
+      <w:proofErr w:type="spellEnd"/>
+      <w:r>
+        <w:rPr>
+          <w:i/>
+        </w:rPr>
+        <w:t xml:space="preserve"> </w:t>
+      </w:r>
+      <w:r>
+        <w:t xml:space="preserve">se encuentra el módulo homónimo que contiene todos los componentes de uso específico (no genéricos), páginas y el </w:t>
+      </w:r>
+      <w:proofErr w:type="spellStart"/>
+      <w:r>
+        <w:t>template</w:t>
+      </w:r>
+      <w:proofErr w:type="spellEnd"/>
+      <w:r>
+        <w:t xml:space="preserve"> de la aplicación.</w:t>
+      </w:r>
+    </w:p>
+    <w:p>
+      <w:pPr>
+        <w:ind w:firstLine="0"/>
+      </w:pPr>
+      <w:r>
+        <w:tab/>
+        <w:t xml:space="preserve">Dentro de </w:t>
+      </w:r>
+      <w:proofErr w:type="spellStart"/>
+      <w:r>
+        <w:rPr>
+          <w:i/>
+        </w:rPr>
+        <w:t>shared</w:t>
+      </w:r>
+      <w:proofErr w:type="spellEnd"/>
+      <w:r>
+        <w:rPr>
+          <w:i/>
+        </w:rPr>
+        <w:t xml:space="preserve">, </w:t>
+      </w:r>
+      <w:r>
+        <w:t xml:space="preserve">se encuentran todos los componentes genéricos, directivas, clases, interfaces, pipes y utilitarios de la aplicación. Finalmente el </w:t>
+      </w:r>
+      <w:proofErr w:type="spellStart"/>
+      <w:r>
+        <w:rPr>
+          <w:i/>
+        </w:rPr>
+        <w:t>app.routing.module.ts</w:t>
+      </w:r>
+      <w:proofErr w:type="spellEnd"/>
+      <w:r>
+        <w:rPr>
+          <w:i/>
+        </w:rPr>
+        <w:t xml:space="preserve"> </w:t>
+      </w:r>
+      <w:r>
+        <w:t xml:space="preserve">contiene la definición de las rutas de la aplicación y el </w:t>
+      </w:r>
+      <w:proofErr w:type="spellStart"/>
+      <w:r>
+        <w:rPr>
+          <w:i/>
+        </w:rPr>
+        <w:t>app.component</w:t>
+      </w:r>
+      <w:proofErr w:type="spellEnd"/>
+      <w:r>
+        <w:rPr>
+          <w:i/>
+        </w:rPr>
+        <w:t xml:space="preserve"> (</w:t>
+      </w:r>
+      <w:proofErr w:type="spellStart"/>
+      <w:r>
+        <w:rPr>
+          <w:i/>
+        </w:rPr>
+        <w:t>css</w:t>
+      </w:r>
+      <w:proofErr w:type="spellEnd"/>
+      <w:r>
+        <w:rPr>
+          <w:i/>
+        </w:rPr>
+        <w:t xml:space="preserve">, </w:t>
+      </w:r>
+      <w:proofErr w:type="spellStart"/>
+      <w:r>
+        <w:rPr>
+          <w:i/>
+        </w:rPr>
+        <w:t>html</w:t>
+      </w:r>
+      <w:proofErr w:type="spellEnd"/>
+      <w:r>
+        <w:rPr>
+          <w:i/>
+        </w:rPr>
+        <w:t xml:space="preserve"> &amp; </w:t>
+      </w:r>
+      <w:proofErr w:type="spellStart"/>
+      <w:r>
+        <w:rPr>
+          <w:i/>
+        </w:rPr>
+        <w:t>ts</w:t>
+      </w:r>
+      <w:proofErr w:type="spellEnd"/>
+      <w:r>
+        <w:rPr>
+          <w:i/>
+        </w:rPr>
+        <w:t xml:space="preserve">) </w:t>
+      </w:r>
+      <w:r>
+        <w:t xml:space="preserve">que son los archivos del </w:t>
+      </w:r>
+      <w:bookmarkStart w:id="42" w:name="_GoBack"/>
+      <w:bookmarkEnd w:id="42"/>
+      <w:r>
+        <w:t xml:space="preserve">componente inicial o </w:t>
+      </w:r>
+      <w:proofErr w:type="spellStart"/>
+      <w:r>
+        <w:rPr>
+          <w:i/>
+        </w:rPr>
+        <w:t>root</w:t>
+      </w:r>
+      <w:proofErr w:type="spellEnd"/>
+      <w:r>
+        <w:rPr>
+          <w:i/>
+        </w:rPr>
+        <w:t xml:space="preserve"> </w:t>
+      </w:r>
+      <w:r>
+        <w:t xml:space="preserve">de la aplicación, el cual es renderizado </w:t>
+      </w:r>
+      <w:r>
+        <w:t>cuando se carga la aplicación</w:t>
+      </w:r>
+      <w:r>
+        <w:t>.</w:t>
+      </w:r>
+      <w:r>
+        <w:t xml:space="preserve"> El </w:t>
+      </w:r>
+      <w:proofErr w:type="spellStart"/>
+      <w:proofErr w:type="gramStart"/>
+      <w:r>
+        <w:rPr>
+          <w:i/>
+        </w:rPr>
+        <w:t>app.module</w:t>
+      </w:r>
+      <w:proofErr w:type="gramEnd"/>
+      <w:r>
+        <w:rPr>
+          <w:i/>
+        </w:rPr>
+        <w:t>.ts</w:t>
+      </w:r>
+      <w:proofErr w:type="spellEnd"/>
+      <w:r>
+        <w:rPr>
+          <w:i/>
+        </w:rPr>
+        <w:t xml:space="preserve"> </w:t>
+      </w:r>
+      <w:r>
+        <w:t xml:space="preserve">que es el módulo principal de la aplicación y donde todos los demás módulos deben </w:t>
+      </w:r>
+      <w:r>
+        <w:lastRenderedPageBreak/>
+        <w:t xml:space="preserve">ser importados, contiene el componente </w:t>
+      </w:r>
+      <w:proofErr w:type="spellStart"/>
+      <w:r>
+        <w:t>root</w:t>
+      </w:r>
+      <w:proofErr w:type="spellEnd"/>
+      <w:r>
+        <w:t xml:space="preserve"> y el </w:t>
+      </w:r>
+      <w:proofErr w:type="spellStart"/>
+      <w:r>
+        <w:rPr>
+          <w:i/>
+        </w:rPr>
+        <w:t>AppService</w:t>
+      </w:r>
+      <w:proofErr w:type="spellEnd"/>
+      <w:r>
+        <w:rPr>
+          <w:i/>
+        </w:rPr>
+        <w:t xml:space="preserve"> (</w:t>
+      </w:r>
+      <w:proofErr w:type="spellStart"/>
+      <w:r>
+        <w:rPr>
+          <w:i/>
+        </w:rPr>
+        <w:t>app.service.ts</w:t>
+      </w:r>
+      <w:proofErr w:type="spellEnd"/>
+      <w:r>
+        <w:rPr>
+          <w:i/>
+        </w:rPr>
+        <w:t xml:space="preserve">) </w:t>
+      </w:r>
+      <w:r>
+        <w:t>que es el Servicio principal de la aplicación, dónde se incluyen funciones y se almacena información global, como por ejemplo, el usuario autenticado.</w:t>
       </w:r>
     </w:p>
     <w:p>
@@ -15017,7 +15454,7 @@
       <w:r>
         <w:t xml:space="preserve"> de 2019, </w:t>
       </w:r>
-      <w:hyperlink r:id="rId22" w:history="1">
+      <w:hyperlink r:id="rId23" w:history="1">
         <w:r>
           <w:rPr>
             <w:rStyle w:val="Hyperlink"/>
@@ -15106,7 +15543,7 @@
       <w:r>
         <w:t xml:space="preserve">Softwaretestinghelp.com. Recuperado el 27 de abril de 2019, </w:t>
       </w:r>
-      <w:hyperlink r:id="rId23" w:history="1">
+      <w:hyperlink r:id="rId24" w:history="1">
         <w:r>
           <w:rPr>
             <w:rStyle w:val="Hyperlink"/>
@@ -15131,7 +15568,7 @@
       <w:r>
         <w:t xml:space="preserve">  Recuperado el 27 de abril de 2019, </w:t>
       </w:r>
-      <w:hyperlink r:id="rId24" w:history="1">
+      <w:hyperlink r:id="rId25" w:history="1">
         <w:r>
           <w:rPr>
             <w:rStyle w:val="Hyperlink"/>
@@ -15267,7 +15704,7 @@
       <w:r>
         <w:t xml:space="preserve">. Iotworldtoday.com. Recuperado el 27 de abril de 2019, </w:t>
       </w:r>
-      <w:hyperlink r:id="rId25" w:history="1">
+      <w:hyperlink r:id="rId26" w:history="1">
         <w:r>
           <w:rPr>
             <w:rStyle w:val="Hyperlink"/>
@@ -15319,7 +15756,7 @@
       <w:r>
         <w:t xml:space="preserve">. Internetofthingsagenda.techtarget.com. Recuperado el 27 de abril de 2019, </w:t>
       </w:r>
-      <w:hyperlink r:id="rId26" w:history="1">
+      <w:hyperlink r:id="rId27" w:history="1">
         <w:r>
           <w:rPr>
             <w:rStyle w:val="Hyperlink"/>
@@ -15394,7 +15831,7 @@
       <w:r>
         <w:t xml:space="preserve">. Linkedin.com. Recuperado el 27 de abril de 2019, </w:t>
       </w:r>
-      <w:hyperlink r:id="rId27" w:history="1">
+      <w:hyperlink r:id="rId28" w:history="1">
         <w:r>
           <w:rPr>
             <w:rStyle w:val="Hyperlink"/>
@@ -15486,7 +15923,7 @@
       <w:r>
         <w:t xml:space="preserve">. I-Scoop.eu. Recuperado el 29 de abril de 2019, </w:t>
       </w:r>
-      <w:hyperlink r:id="rId28" w:history="1">
+      <w:hyperlink r:id="rId29" w:history="1">
         <w:r>
           <w:rPr>
             <w:rStyle w:val="Hyperlink"/>
@@ -15510,7 +15947,7 @@
       <w:r>
         <w:t xml:space="preserve"> M. (2017). Internet de las cosas (IoT). Searchdatacenter.techtarget.com. Recuperado el 29 de abril de 2019, </w:t>
       </w:r>
-      <w:hyperlink r:id="rId29" w:history="1">
+      <w:hyperlink r:id="rId30" w:history="1">
         <w:r>
           <w:rPr>
             <w:rStyle w:val="Hyperlink"/>
@@ -15553,7 +15990,7 @@
       <w:r>
         <w:t xml:space="preserve"> desde única página. Arsys.es. Recuperado el 29 de abril de 2019, </w:t>
       </w:r>
-      <w:hyperlink r:id="rId30" w:history="1">
+      <w:hyperlink r:id="rId31" w:history="1">
         <w:r>
           <w:rPr>
             <w:rStyle w:val="Hyperlink"/>
@@ -15572,7 +16009,7 @@
       <w:r>
         <w:t xml:space="preserve">Código Facilito. (2016). Qué es Typescript. Codigofacilito.com. Recuperado el 29 de abril de 2019, </w:t>
       </w:r>
-      <w:hyperlink r:id="rId31" w:history="1">
+      <w:hyperlink r:id="rId32" w:history="1">
         <w:r>
           <w:rPr>
             <w:rStyle w:val="Hyperlink"/>
@@ -15631,7 +16068,7 @@
       <w:r>
         <w:t xml:space="preserve"> Angular 2. Upwork.com. Recuperado el 29 de abril de 2019, </w:t>
       </w:r>
-      <w:hyperlink r:id="rId32" w:history="1">
+      <w:hyperlink r:id="rId33" w:history="1">
         <w:r>
           <w:rPr>
             <w:rStyle w:val="Hyperlink"/>
@@ -15656,7 +16093,7 @@
       <w:r>
         <w:t xml:space="preserve"> Xataka.com. Recuperado el 29 de abril de 2019, </w:t>
       </w:r>
-      <w:hyperlink r:id="rId33" w:history="1">
+      <w:hyperlink r:id="rId34" w:history="1">
         <w:r>
           <w:rPr>
             <w:rStyle w:val="Hyperlink"/>
@@ -15693,7 +16130,7 @@
       <w:r>
         <w:t xml:space="preserve">Recuperado el 29 de abril de 2019, </w:t>
       </w:r>
-      <w:hyperlink r:id="rId34" w:history="1">
+      <w:hyperlink r:id="rId35" w:history="1">
         <w:r>
           <w:rPr>
             <w:rStyle w:val="Hyperlink"/>
@@ -15721,7 +16158,7 @@
       <w:r>
         <w:t xml:space="preserve">Recuperado el 29 de abril de 2019, </w:t>
       </w:r>
-      <w:hyperlink r:id="rId35" w:history="1">
+      <w:hyperlink r:id="rId36" w:history="1">
         <w:r>
           <w:rPr>
             <w:rStyle w:val="Hyperlink"/>
@@ -15808,7 +16245,7 @@
       <w:r>
         <w:t xml:space="preserve">. Recuperado el 5 de mayo de 2019, </w:t>
       </w:r>
-      <w:hyperlink r:id="rId36" w:history="1">
+      <w:hyperlink r:id="rId37" w:history="1">
         <w:r>
           <w:rPr>
             <w:rStyle w:val="Hyperlink"/>
@@ -15886,7 +16323,7 @@
       <w:r>
         <w:t xml:space="preserve">. Sitepoint.com. Recuperado el 5 de mayo de 2019, </w:t>
       </w:r>
-      <w:hyperlink r:id="rId37" w:history="1">
+      <w:hyperlink r:id="rId38" w:history="1">
         <w:r>
           <w:rPr>
             <w:rStyle w:val="Hyperlink"/>
@@ -15921,7 +16358,7 @@
       <w:r>
         <w:t xml:space="preserve">. Educba.com. Recuperado el 5 de mayo de 2019, </w:t>
       </w:r>
-      <w:hyperlink r:id="rId38" w:history="1">
+      <w:hyperlink r:id="rId39" w:history="1">
         <w:r>
           <w:rPr>
             <w:rStyle w:val="Hyperlink"/>
@@ -16019,7 +16456,7 @@
       </w:pPr>
     </w:p>
     <w:sectPr>
-      <w:headerReference w:type="default" r:id="rId39"/>
+      <w:headerReference w:type="default" r:id="rId40"/>
       <w:type w:val="continuous"/>
       <w:pgSz w:w="12240" w:h="15840" w:code="1"/>
       <w:pgMar w:top="1457" w:right="1457" w:bottom="1457" w:left="1457" w:header="709" w:footer="709" w:gutter="0"/>
@@ -19390,7 +19827,6 @@
   <w:style w:type="character" w:default="1" w:styleId="DefaultParagraphFont">
     <w:name w:val="Default Paragraph Font"/>
     <w:uiPriority w:val="1"/>
-    <w:semiHidden/>
     <w:unhideWhenUsed/>
   </w:style>
   <w:style w:type="table" w:default="1" w:styleId="TableNormal">
@@ -20268,7 +20704,7 @@
 </file>
 
 <file path=customXml/itemProps1.xml><?xml version="1.0" encoding="utf-8"?>
-<ds:datastoreItem xmlns:ds="http://schemas.openxmlformats.org/officeDocument/2006/customXml" ds:itemID="{93CFE5ED-751A-4325-A450-1570F1860CC2}">
+<ds:datastoreItem xmlns:ds="http://schemas.openxmlformats.org/officeDocument/2006/customXml" ds:itemID="{E589732A-7CC8-44C4-935D-308277AC6A39}">
   <ds:schemaRefs>
     <ds:schemaRef ds:uri="http://schemas.openxmlformats.org/officeDocument/2006/bibliography"/>
   </ds:schemaRefs>

</xml_diff>

<commit_message>
Explicación vistas y prototipado autenticación y dashboard.
</commit_message>
<xml_diff>
--- a/documents/Libro Aplicación Web.docx
+++ b/documents/Libro Aplicación Web.docx
@@ -6135,16 +6135,7 @@
             <w:rStyle w:val="Hyperlink"/>
             <w:noProof/>
           </w:rPr>
-          <w:t xml:space="preserve"> Interacción entre Templates, Componentes y Servi</w:t>
-        </w:r>
-        <w:bookmarkStart w:id="0" w:name="_GoBack"/>
-        <w:bookmarkEnd w:id="0"/>
-        <w:r>
-          <w:rPr>
-            <w:rStyle w:val="Hyperlink"/>
-            <w:noProof/>
-          </w:rPr>
-          <w:t>cios</w:t>
+          <w:t xml:space="preserve"> Interacción entre Templates, Componentes y Servicios</w:t>
         </w:r>
         <w:r>
           <w:rPr>
@@ -7822,12 +7813,12 @@
       <w:pPr>
         <w:pStyle w:val="Heading1"/>
       </w:pPr>
-      <w:bookmarkStart w:id="1" w:name="_Toc8667534"/>
+      <w:bookmarkStart w:id="0" w:name="_Toc8667534"/>
       <w:r>
         <w:lastRenderedPageBreak/>
         <w:t>Introducción</w:t>
       </w:r>
-      <w:bookmarkEnd w:id="1"/>
+      <w:bookmarkEnd w:id="0"/>
     </w:p>
     <w:p>
       <w:pPr>
@@ -7949,7 +7940,7 @@
       <w:pPr>
         <w:pStyle w:val="Heading1"/>
       </w:pPr>
-      <w:bookmarkStart w:id="2" w:name="_Toc8667535"/>
+      <w:bookmarkStart w:id="1" w:name="_Toc8667535"/>
       <w:r>
         <w:lastRenderedPageBreak/>
         <w:t xml:space="preserve">1. </w:t>
@@ -7957,33 +7948,33 @@
       <w:r>
         <w:t>Objetivos</w:t>
       </w:r>
+      <w:bookmarkEnd w:id="1"/>
+    </w:p>
+    <w:p/>
+    <w:p>
+      <w:pPr>
+        <w:pStyle w:val="Heading2"/>
+      </w:pPr>
+      <w:bookmarkStart w:id="2" w:name="_Toc8667536"/>
+      <w:r>
+        <w:t>1</w:t>
+      </w:r>
+      <w:r>
+        <w:t>.</w:t>
+      </w:r>
+      <w:r>
+        <w:t>1</w:t>
+      </w:r>
+      <w:r>
+        <w:t xml:space="preserve">   </w:t>
+      </w:r>
+      <w:r>
+        <w:t>Objetivo G</w:t>
+      </w:r>
+      <w:r>
+        <w:t>eneral</w:t>
+      </w:r>
       <w:bookmarkEnd w:id="2"/>
-    </w:p>
-    <w:p/>
-    <w:p>
-      <w:pPr>
-        <w:pStyle w:val="Heading2"/>
-      </w:pPr>
-      <w:bookmarkStart w:id="3" w:name="_Toc8667536"/>
-      <w:r>
-        <w:t>1</w:t>
-      </w:r>
-      <w:r>
-        <w:t>.</w:t>
-      </w:r>
-      <w:r>
-        <w:t>1</w:t>
-      </w:r>
-      <w:r>
-        <w:t xml:space="preserve">   </w:t>
-      </w:r>
-      <w:r>
-        <w:t>Objetivo G</w:t>
-      </w:r>
-      <w:r>
-        <w:t>eneral</w:t>
-      </w:r>
-      <w:bookmarkEnd w:id="3"/>
     </w:p>
     <w:p>
       <w:pPr>
@@ -8017,14 +8008,14 @@
       <w:r>
         <w:t xml:space="preserve">  </w:t>
       </w:r>
-      <w:bookmarkStart w:id="4" w:name="_Toc8667537"/>
+      <w:bookmarkStart w:id="3" w:name="_Toc8667537"/>
       <w:r>
         <w:t xml:space="preserve">Objetivos </w:t>
       </w:r>
       <w:r>
         <w:t>Específicos</w:t>
       </w:r>
-      <w:bookmarkEnd w:id="4"/>
+      <w:bookmarkEnd w:id="3"/>
     </w:p>
     <w:p>
       <w:pPr>
@@ -8087,12 +8078,12 @@
       <w:pPr>
         <w:pStyle w:val="Heading1"/>
       </w:pPr>
-      <w:bookmarkStart w:id="5" w:name="_Toc8667538"/>
+      <w:bookmarkStart w:id="4" w:name="_Toc8667538"/>
       <w:r>
         <w:lastRenderedPageBreak/>
         <w:t>2. Estado del arte</w:t>
       </w:r>
-      <w:bookmarkEnd w:id="5"/>
+      <w:bookmarkEnd w:id="4"/>
     </w:p>
     <w:p>
       <w:pPr>
@@ -8417,9 +8408,9 @@
         <w:pStyle w:val="Figuras"/>
         <w:ind w:firstLine="0"/>
       </w:pPr>
-      <w:bookmarkStart w:id="6" w:name="_Toc7287090"/>
-      <w:bookmarkStart w:id="7" w:name="_Toc7287116"/>
-      <w:bookmarkStart w:id="8" w:name="_Toc8667812"/>
+      <w:bookmarkStart w:id="5" w:name="_Toc7287090"/>
+      <w:bookmarkStart w:id="6" w:name="_Toc7287116"/>
+      <w:bookmarkStart w:id="7" w:name="_Toc8667812"/>
       <w:r>
         <w:rPr>
           <w:i/>
@@ -8429,23 +8420,23 @@
       <w:r>
         <w:t xml:space="preserve"> </w:t>
       </w:r>
+      <w:bookmarkEnd w:id="5"/>
       <w:bookmarkEnd w:id="6"/>
+      <w:r>
+        <w:t>Campos de aplicación del Internet de las Cosas</w:t>
+      </w:r>
+      <w:r>
+        <w:t>.</w:t>
+      </w:r>
       <w:bookmarkEnd w:id="7"/>
-      <w:r>
-        <w:t>Campos de aplicación del Internet de las Cosas</w:t>
-      </w:r>
-      <w:r>
-        <w:t>.</w:t>
-      </w:r>
-      <w:bookmarkEnd w:id="8"/>
     </w:p>
     <w:p>
       <w:pPr>
         <w:pStyle w:val="Figuras"/>
         <w:ind w:firstLine="0"/>
       </w:pPr>
-      <w:bookmarkStart w:id="9" w:name="_Toc8572445"/>
-      <w:bookmarkStart w:id="10" w:name="_Toc8667813"/>
+      <w:bookmarkStart w:id="8" w:name="_Toc8572445"/>
+      <w:bookmarkStart w:id="9" w:name="_Toc8667813"/>
       <w:r>
         <w:t xml:space="preserve">Tomada de </w:t>
       </w:r>
@@ -8473,8 +8464,8 @@
       <w:r>
         <w:t>. (2017)</w:t>
       </w:r>
+      <w:bookmarkEnd w:id="8"/>
       <w:bookmarkEnd w:id="9"/>
-      <w:bookmarkEnd w:id="10"/>
     </w:p>
     <w:p>
       <w:pPr>
@@ -8511,7 +8502,7 @@
       <w:pPr>
         <w:pStyle w:val="Heading1"/>
       </w:pPr>
-      <w:bookmarkStart w:id="11" w:name="_Toc8667539"/>
+      <w:bookmarkStart w:id="10" w:name="_Toc8667539"/>
       <w:r>
         <w:lastRenderedPageBreak/>
         <w:t>3</w:t>
@@ -8522,7 +8513,7 @@
       <w:r>
         <w:t>Marco de Referencia</w:t>
       </w:r>
-      <w:bookmarkEnd w:id="11"/>
+      <w:bookmarkEnd w:id="10"/>
     </w:p>
     <w:p/>
     <w:p>
@@ -8541,11 +8532,11 @@
         <w:pStyle w:val="Heading2"/>
         <w:jc w:val="left"/>
       </w:pPr>
-      <w:bookmarkStart w:id="12" w:name="_Toc8667540"/>
+      <w:bookmarkStart w:id="11" w:name="_Toc8667540"/>
       <w:r>
         <w:t>3.1 Internet de las cosas (IoT)</w:t>
       </w:r>
-      <w:bookmarkEnd w:id="12"/>
+      <w:bookmarkEnd w:id="11"/>
     </w:p>
     <w:p>
       <w:pPr>
@@ -8634,7 +8625,7 @@
         <w:pStyle w:val="Figuras"/>
         <w:ind w:firstLine="0"/>
       </w:pPr>
-      <w:bookmarkStart w:id="13" w:name="_Toc8667814"/>
+      <w:bookmarkStart w:id="12" w:name="_Toc8667814"/>
       <w:r>
         <w:rPr>
           <w:i/>
@@ -8670,71 +8661,71 @@
       <w:r>
         <w:t>. (2017).</w:t>
       </w:r>
-      <w:bookmarkEnd w:id="13"/>
+      <w:bookmarkEnd w:id="12"/>
     </w:p>
     <w:p>
       <w:pPr>
         <w:pStyle w:val="Heading2"/>
       </w:pPr>
-      <w:bookmarkStart w:id="14" w:name="_Toc8667541"/>
+      <w:bookmarkStart w:id="13" w:name="_Toc8667541"/>
       <w:r>
         <w:lastRenderedPageBreak/>
         <w:t>3.2 Smart Campus</w:t>
       </w:r>
+      <w:bookmarkEnd w:id="13"/>
+    </w:p>
+    <w:p>
+      <w:pPr>
+        <w:ind w:firstLine="0"/>
+      </w:pPr>
+      <w:r>
+        <w:t>Smart Campus o Campus inteligente es un concepto que pretende que los campus o ciudades universitarias</w:t>
+      </w:r>
+      <w:r>
+        <w:t xml:space="preserve"> utilicen sensores</w:t>
+      </w:r>
+      <w:r>
+        <w:t>, actuadores</w:t>
+      </w:r>
+      <w:r>
+        <w:t xml:space="preserve"> y diversos dispositivos para colectar y usar información para gestionar recursos de una manera eficiente e incluso contribuir en labores de investigación y desarrollo. Este concepto </w:t>
+      </w:r>
+      <w:r>
+        <w:t xml:space="preserve">es básicamente </w:t>
+      </w:r>
+      <w:r>
+        <w:t xml:space="preserve">reducir el área </w:t>
+      </w:r>
+      <w:r>
+        <w:t>de impacto</w:t>
+      </w:r>
+      <w:r>
+        <w:t xml:space="preserve"> de lo que ya conocemos como Ciudades Inteligentes.</w:t>
+      </w:r>
+    </w:p>
+    <w:p>
+      <w:r>
+        <w:t xml:space="preserve">Un ejemplo de un caso de uso para un Smart Campus es </w:t>
+      </w:r>
+      <w:r>
+        <w:t>mediante sensores</w:t>
+      </w:r>
+      <w:r>
+        <w:t>,</w:t>
+      </w:r>
+      <w:r>
+        <w:t xml:space="preserve"> controlar e informar acerca del estado de los parqueaderos, aulas y demás instalaciones físicas actividades que usualmente son realizadas por personas y que, si se tecnifican podrían generar una reducción sustancial en gastos para las universidades.</w:t>
+      </w:r>
+    </w:p>
+    <w:p>
+      <w:pPr>
+        <w:pStyle w:val="Heading2"/>
+      </w:pPr>
+      <w:bookmarkStart w:id="14" w:name="_Toc8667542"/>
+      <w:r>
+        <w:t>3.3 Aplicaciones Web</w:t>
+      </w:r>
       <w:bookmarkEnd w:id="14"/>
-    </w:p>
-    <w:p>
-      <w:pPr>
-        <w:ind w:firstLine="0"/>
-      </w:pPr>
-      <w:r>
-        <w:t>Smart Campus o Campus inteligente es un concepto que pretende que los campus o ciudades universitarias</w:t>
-      </w:r>
-      <w:r>
-        <w:t xml:space="preserve"> utilicen sensores</w:t>
-      </w:r>
-      <w:r>
-        <w:t>, actuadores</w:t>
-      </w:r>
-      <w:r>
-        <w:t xml:space="preserve"> y diversos dispositivos para colectar y usar información para gestionar recursos de una manera eficiente e incluso contribuir en labores de investigación y desarrollo. Este concepto </w:t>
-      </w:r>
-      <w:r>
-        <w:t xml:space="preserve">es básicamente </w:t>
-      </w:r>
-      <w:r>
-        <w:t xml:space="preserve">reducir el área </w:t>
-      </w:r>
-      <w:r>
-        <w:t>de impacto</w:t>
-      </w:r>
-      <w:r>
-        <w:t xml:space="preserve"> de lo que ya conocemos como Ciudades Inteligentes.</w:t>
-      </w:r>
-    </w:p>
-    <w:p>
-      <w:r>
-        <w:t xml:space="preserve">Un ejemplo de un caso de uso para un Smart Campus es </w:t>
-      </w:r>
-      <w:r>
-        <w:t>mediante sensores</w:t>
-      </w:r>
-      <w:r>
-        <w:t>,</w:t>
-      </w:r>
-      <w:r>
-        <w:t xml:space="preserve"> controlar e informar acerca del estado de los parqueaderos, aulas y demás instalaciones físicas actividades que usualmente son realizadas por personas y que, si se tecnifican podrían generar una reducción sustancial en gastos para las universidades.</w:t>
-      </w:r>
-    </w:p>
-    <w:p>
-      <w:pPr>
-        <w:pStyle w:val="Heading2"/>
-      </w:pPr>
-      <w:bookmarkStart w:id="15" w:name="_Toc8667542"/>
-      <w:r>
-        <w:t>3.3 Aplicaciones Web</w:t>
-      </w:r>
-      <w:bookmarkEnd w:id="15"/>
     </w:p>
     <w:p>
       <w:pPr>
@@ -8847,7 +8838,7 @@
       <w:pPr>
         <w:pStyle w:val="Heading2"/>
       </w:pPr>
-      <w:bookmarkStart w:id="16" w:name="_Toc8667543"/>
+      <w:bookmarkStart w:id="15" w:name="_Toc8667543"/>
       <w:r>
         <w:t>3.</w:t>
       </w:r>
@@ -8868,86 +8859,86 @@
       <w:proofErr w:type="spellStart"/>
       <w:r>
         <w:t>Applications</w:t>
+      </w:r>
+      <w:bookmarkEnd w:id="15"/>
+      <w:proofErr w:type="spellEnd"/>
+    </w:p>
+    <w:p>
+      <w:r>
+        <w:t xml:space="preserve">Las </w:t>
+      </w:r>
+      <w:proofErr w:type="gramStart"/>
+      <w:r>
+        <w:t>Single</w:t>
+      </w:r>
+      <w:proofErr w:type="gramEnd"/>
+      <w:r>
+        <w:t xml:space="preserve"> Page Applications (SPA) o Aplicaciones de Página Única son aplicaciones web que cargan todo el contenido en una </w:t>
+      </w:r>
+      <w:r>
+        <w:t xml:space="preserve">sola </w:t>
+      </w:r>
+      <w:r>
+        <w:t>página para mejorar y unificar la experiencia de usuario. Como todo lo que se muestra y procesa pertenece a la misma página, al pasar de una sección a otra el navegador no es recargado</w:t>
+      </w:r>
+      <w:r>
+        <w:t xml:space="preserve"> y </w:t>
+      </w:r>
+      <w:r>
+        <w:t xml:space="preserve">en lugar de esto, cuando </w:t>
+      </w:r>
+      <w:r>
+        <w:t>la página es cargada</w:t>
+      </w:r>
+      <w:r>
+        <w:t xml:space="preserve"> por primera vez </w:t>
+      </w:r>
+      <w:r>
+        <w:t xml:space="preserve">se cargan los recursos necesarios para la primera renderización </w:t>
+      </w:r>
+      <w:r>
+        <w:t xml:space="preserve">y </w:t>
+      </w:r>
+      <w:r>
+        <w:t xml:space="preserve">a posteriori se van descargando diversos </w:t>
+      </w:r>
+      <w:r>
+        <w:t>los</w:t>
+      </w:r>
+      <w:r>
+        <w:t xml:space="preserve"> de las demás secciones de la aplicación.</w:t>
+      </w:r>
+    </w:p>
+    <w:p>
+      <w:r>
+        <w:t xml:space="preserve">A pesar de que solo existe una página existen en realidad múltiples vistas, ya que al navegar entre ellas el usuario </w:t>
+      </w:r>
+      <w:r>
+        <w:t>observa elementos e información diferente.</w:t>
+      </w:r>
+    </w:p>
+    <w:p>
+      <w:pPr>
+        <w:pStyle w:val="Heading2"/>
+      </w:pPr>
+      <w:bookmarkStart w:id="16" w:name="_Toc8667544"/>
+      <w:r>
+        <w:t>3.</w:t>
+      </w:r>
+      <w:r>
+        <w:t>5</w:t>
+      </w:r>
+      <w:r>
+        <w:t xml:space="preserve"> </w:t>
+      </w:r>
+      <w:proofErr w:type="spellStart"/>
+      <w:r>
+        <w:t>Typescript</w:t>
       </w:r>
       <w:bookmarkEnd w:id="16"/>
       <w:proofErr w:type="spellEnd"/>
     </w:p>
     <w:p>
-      <w:r>
-        <w:t xml:space="preserve">Las </w:t>
-      </w:r>
-      <w:proofErr w:type="gramStart"/>
-      <w:r>
-        <w:t>Single</w:t>
-      </w:r>
-      <w:proofErr w:type="gramEnd"/>
-      <w:r>
-        <w:t xml:space="preserve"> Page Applications (SPA) o Aplicaciones de Página Única son aplicaciones web que cargan todo el contenido en una </w:t>
-      </w:r>
-      <w:r>
-        <w:t xml:space="preserve">sola </w:t>
-      </w:r>
-      <w:r>
-        <w:t>página para mejorar y unificar la experiencia de usuario. Como todo lo que se muestra y procesa pertenece a la misma página, al pasar de una sección a otra el navegador no es recargado</w:t>
-      </w:r>
-      <w:r>
-        <w:t xml:space="preserve"> y </w:t>
-      </w:r>
-      <w:r>
-        <w:t xml:space="preserve">en lugar de esto, cuando </w:t>
-      </w:r>
-      <w:r>
-        <w:t>la página es cargada</w:t>
-      </w:r>
-      <w:r>
-        <w:t xml:space="preserve"> por primera vez </w:t>
-      </w:r>
-      <w:r>
-        <w:t xml:space="preserve">se cargan los recursos necesarios para la primera renderización </w:t>
-      </w:r>
-      <w:r>
-        <w:t xml:space="preserve">y </w:t>
-      </w:r>
-      <w:r>
-        <w:t xml:space="preserve">a posteriori se van descargando diversos </w:t>
-      </w:r>
-      <w:r>
-        <w:t>los</w:t>
-      </w:r>
-      <w:r>
-        <w:t xml:space="preserve"> de las demás secciones de la aplicación.</w:t>
-      </w:r>
-    </w:p>
-    <w:p>
-      <w:r>
-        <w:t xml:space="preserve">A pesar de que solo existe una página existen en realidad múltiples vistas, ya que al navegar entre ellas el usuario </w:t>
-      </w:r>
-      <w:r>
-        <w:t>observa elementos e información diferente.</w:t>
-      </w:r>
-    </w:p>
-    <w:p>
-      <w:pPr>
-        <w:pStyle w:val="Heading2"/>
-      </w:pPr>
-      <w:bookmarkStart w:id="17" w:name="_Toc8667544"/>
-      <w:r>
-        <w:t>3.</w:t>
-      </w:r>
-      <w:r>
-        <w:t>5</w:t>
-      </w:r>
-      <w:r>
-        <w:t xml:space="preserve"> </w:t>
-      </w:r>
-      <w:proofErr w:type="spellStart"/>
-      <w:r>
-        <w:t>Typescript</w:t>
-      </w:r>
-      <w:bookmarkEnd w:id="17"/>
-      <w:proofErr w:type="spellEnd"/>
-    </w:p>
-    <w:p>
       <w:pPr>
         <w:ind w:firstLine="0"/>
       </w:pPr>
@@ -8995,7 +8986,7 @@
       <w:pPr>
         <w:pStyle w:val="Heading2"/>
       </w:pPr>
-      <w:bookmarkStart w:id="18" w:name="_Toc8667545"/>
+      <w:bookmarkStart w:id="17" w:name="_Toc8667545"/>
       <w:r>
         <w:t>3.</w:t>
       </w:r>
@@ -9008,101 +8999,101 @@
       <w:r>
         <w:t>Angular</w:t>
       </w:r>
+      <w:bookmarkEnd w:id="17"/>
+    </w:p>
+    <w:p>
+      <w:pPr>
+        <w:ind w:firstLine="0"/>
+      </w:pPr>
+      <w:r>
+        <w:t xml:space="preserve">Angular es un framework de código abierto para construir aplicaciones web lanzado en 2016 que </w:t>
+      </w:r>
+      <w:r>
+        <w:t xml:space="preserve">utiliza </w:t>
+      </w:r>
+      <w:r>
+        <w:t>Typescript como lenguaje de Programación</w:t>
+      </w:r>
+      <w:r>
+        <w:t xml:space="preserve"> y es a su vez basado en componentes.</w:t>
+      </w:r>
+    </w:p>
+    <w:p>
+      <w:r>
+        <w:t>El desarrollo web basado</w:t>
+      </w:r>
+      <w:r>
+        <w:t xml:space="preserve"> en componentes</w:t>
+      </w:r>
+      <w:r>
+        <w:t xml:space="preserve"> </w:t>
+      </w:r>
+      <w:r>
+        <w:t>permite</w:t>
+      </w:r>
+      <w:r>
+        <w:t xml:space="preserve"> </w:t>
+      </w:r>
+      <w:r>
+        <w:t xml:space="preserve">encapsular toda la lógica y estilos de una característica específica e incluso </w:t>
+      </w:r>
+      <w:r>
+        <w:t>reutilizar</w:t>
+      </w:r>
+      <w:r>
+        <w:t xml:space="preserve"> esta lógica </w:t>
+      </w:r>
+      <w:r>
+        <w:t>en diversas partes de la aplicación sin necesidad de replicar el código.</w:t>
+      </w:r>
+      <w:r>
+        <w:t xml:space="preserve"> También estas aplicaciones son modulares, donde un conjunto de código </w:t>
+      </w:r>
+      <w:r>
+        <w:t xml:space="preserve">se </w:t>
+      </w:r>
+      <w:r>
+        <w:t xml:space="preserve">dedica a cumplir un objetivo y exporta partes representativas </w:t>
+      </w:r>
+      <w:r>
+        <w:t>del mismo</w:t>
+      </w:r>
+      <w:r>
+        <w:t>, estos módulos pueden ser cargados de forma perezosa, por lo cual el tiempo de carga inicial de la aplicación es menor.</w:t>
+      </w:r>
+    </w:p>
+    <w:p>
+      <w:r>
+        <w:t xml:space="preserve">Otro gran beneficio de este framework es el enlace de datos (data binding) </w:t>
+      </w:r>
+      <w:r>
+        <w:t xml:space="preserve">que se establece </w:t>
+      </w:r>
+      <w:r>
+        <w:t>entre la lógica de negocio y la interfaz de usuario, de modo que cuando se realicen cambios en el modelo la vista se actualiza instantáneamente reaccionando rápidamente a cambios realizados mejorando la experiencia de usuario.</w:t>
+      </w:r>
+    </w:p>
+    <w:p>
+      <w:pPr>
+        <w:pStyle w:val="Heading2"/>
+      </w:pPr>
+      <w:bookmarkStart w:id="18" w:name="_Toc8667546"/>
+      <w:r>
+        <w:t>3.</w:t>
+      </w:r>
+      <w:r>
+        <w:t>7</w:t>
+      </w:r>
+      <w:r>
+        <w:t xml:space="preserve"> Aplicaciones </w:t>
+      </w:r>
+      <w:r>
+        <w:t>W</w:t>
+      </w:r>
+      <w:r>
+        <w:t>eb Progresivas.</w:t>
+      </w:r>
       <w:bookmarkEnd w:id="18"/>
-    </w:p>
-    <w:p>
-      <w:pPr>
-        <w:ind w:firstLine="0"/>
-      </w:pPr>
-      <w:r>
-        <w:t xml:space="preserve">Angular es un framework de código abierto para construir aplicaciones web lanzado en 2016 que </w:t>
-      </w:r>
-      <w:r>
-        <w:t xml:space="preserve">utiliza </w:t>
-      </w:r>
-      <w:r>
-        <w:t>Typescript como lenguaje de Programación</w:t>
-      </w:r>
-      <w:r>
-        <w:t xml:space="preserve"> y es a su vez basado en componentes.</w:t>
-      </w:r>
-    </w:p>
-    <w:p>
-      <w:r>
-        <w:t>El desarrollo web basado</w:t>
-      </w:r>
-      <w:r>
-        <w:t xml:space="preserve"> en componentes</w:t>
-      </w:r>
-      <w:r>
-        <w:t xml:space="preserve"> </w:t>
-      </w:r>
-      <w:r>
-        <w:t>permite</w:t>
-      </w:r>
-      <w:r>
-        <w:t xml:space="preserve"> </w:t>
-      </w:r>
-      <w:r>
-        <w:t xml:space="preserve">encapsular toda la lógica y estilos de una característica específica e incluso </w:t>
-      </w:r>
-      <w:r>
-        <w:t>reutilizar</w:t>
-      </w:r>
-      <w:r>
-        <w:t xml:space="preserve"> esta lógica </w:t>
-      </w:r>
-      <w:r>
-        <w:t>en diversas partes de la aplicación sin necesidad de replicar el código.</w:t>
-      </w:r>
-      <w:r>
-        <w:t xml:space="preserve"> También estas aplicaciones son modulares, donde un conjunto de código </w:t>
-      </w:r>
-      <w:r>
-        <w:t xml:space="preserve">se </w:t>
-      </w:r>
-      <w:r>
-        <w:t xml:space="preserve">dedica a cumplir un objetivo y exporta partes representativas </w:t>
-      </w:r>
-      <w:r>
-        <w:t>del mismo</w:t>
-      </w:r>
-      <w:r>
-        <w:t>, estos módulos pueden ser cargados de forma perezosa, por lo cual el tiempo de carga inicial de la aplicación es menor.</w:t>
-      </w:r>
-    </w:p>
-    <w:p>
-      <w:r>
-        <w:t xml:space="preserve">Otro gran beneficio de este framework es el enlace de datos (data binding) </w:t>
-      </w:r>
-      <w:r>
-        <w:t xml:space="preserve">que se establece </w:t>
-      </w:r>
-      <w:r>
-        <w:t>entre la lógica de negocio y la interfaz de usuario, de modo que cuando se realicen cambios en el modelo la vista se actualiza instantáneamente reaccionando rápidamente a cambios realizados mejorando la experiencia de usuario.</w:t>
-      </w:r>
-    </w:p>
-    <w:p>
-      <w:pPr>
-        <w:pStyle w:val="Heading2"/>
-      </w:pPr>
-      <w:bookmarkStart w:id="19" w:name="_Toc8667546"/>
-      <w:r>
-        <w:t>3.</w:t>
-      </w:r>
-      <w:r>
-        <w:t>7</w:t>
-      </w:r>
-      <w:r>
-        <w:t xml:space="preserve"> Aplicaciones </w:t>
-      </w:r>
-      <w:r>
-        <w:t>W</w:t>
-      </w:r>
-      <w:r>
-        <w:t>eb Progresivas.</w:t>
-      </w:r>
-      <w:bookmarkEnd w:id="19"/>
     </w:p>
     <w:p>
       <w:pPr>
@@ -9171,7 +9162,7 @@
       <w:pPr>
         <w:pStyle w:val="Heading2"/>
       </w:pPr>
-      <w:bookmarkStart w:id="20" w:name="_Toc8667547"/>
+      <w:bookmarkStart w:id="19" w:name="_Toc8667547"/>
       <w:r>
         <w:t>3.</w:t>
       </w:r>
@@ -9181,173 +9172,173 @@
       <w:r>
         <w:t xml:space="preserve"> Servicios REST</w:t>
       </w:r>
+      <w:bookmarkEnd w:id="19"/>
+    </w:p>
+    <w:p>
+      <w:r>
+        <w:t>Es un estilo arquitectural</w:t>
+      </w:r>
+      <w:r>
+        <w:t xml:space="preserve"> independiente del lenguaje de programación</w:t>
+      </w:r>
+      <w:r>
+        <w:t xml:space="preserve"> para desarrollar Servicios </w:t>
+      </w:r>
+      <w:r>
+        <w:t>W</w:t>
+      </w:r>
+      <w:r>
+        <w:t xml:space="preserve">eb. </w:t>
+      </w:r>
+      <w:r>
+        <w:t xml:space="preserve">Define un conjunto de principios arquitectónicos por los que se diseñan estos servicios enfocándose en los recursos del sistema incluyendo como se accede a la información y </w:t>
+      </w:r>
+      <w:r>
+        <w:t xml:space="preserve">el </w:t>
+      </w:r>
+      <w:r>
+        <w:t xml:space="preserve">estado de </w:t>
+      </w:r>
+      <w:proofErr w:type="gramStart"/>
+      <w:r>
+        <w:t>los mismos</w:t>
+      </w:r>
+      <w:proofErr w:type="gramEnd"/>
+      <w:r>
+        <w:t xml:space="preserve"> </w:t>
+      </w:r>
+      <w:r>
+        <w:t>y cómo estos son transmitidos por HTTP a clientes que utilizan diversos lenguajes de programación. Hay cuatro principios básicos de diseño de servicios REST:</w:t>
+      </w:r>
+    </w:p>
+    <w:p>
+      <w:pPr>
+        <w:pStyle w:val="ListParagraph"/>
+      </w:pPr>
+      <w:r>
+        <w:t xml:space="preserve">Utiliza métodos </w:t>
+      </w:r>
+      <w:proofErr w:type="spellStart"/>
+      <w:r>
+        <w:t>HTTPs</w:t>
+      </w:r>
+      <w:proofErr w:type="spellEnd"/>
+      <w:r>
+        <w:t>.</w:t>
+      </w:r>
+    </w:p>
+    <w:p>
+      <w:pPr>
+        <w:pStyle w:val="ListParagraph"/>
+      </w:pPr>
+      <w:r>
+        <w:t xml:space="preserve">Son </w:t>
+      </w:r>
+      <w:proofErr w:type="spellStart"/>
+      <w:r>
+        <w:rPr>
+          <w:i/>
+        </w:rPr>
+        <w:t>Stateless</w:t>
+      </w:r>
+      <w:proofErr w:type="spellEnd"/>
+      <w:r>
+        <w:t xml:space="preserve"> (no mantienen el estado entre varias peticiones).</w:t>
+      </w:r>
+    </w:p>
+    <w:p>
+      <w:pPr>
+        <w:pStyle w:val="ListParagraph"/>
+      </w:pPr>
+      <w:r>
+        <w:t xml:space="preserve">Expone </w:t>
+      </w:r>
+      <w:proofErr w:type="spellStart"/>
+      <w:r>
+        <w:t>URIs</w:t>
+      </w:r>
+      <w:proofErr w:type="spellEnd"/>
+      <w:r>
+        <w:t xml:space="preserve"> con forma de directorios.</w:t>
+      </w:r>
+    </w:p>
+    <w:p>
+      <w:pPr>
+        <w:pStyle w:val="ListParagraph"/>
+      </w:pPr>
+      <w:r>
+        <w:t>Transfiere la información en formato JSON.</w:t>
+      </w:r>
+    </w:p>
+    <w:p>
+      <w:pPr>
+        <w:pStyle w:val="Heading2"/>
+      </w:pPr>
+      <w:bookmarkStart w:id="20" w:name="_Toc8667548"/>
+      <w:r>
+        <w:t>3.</w:t>
+      </w:r>
+      <w:r>
+        <w:t>9</w:t>
+      </w:r>
+      <w:r>
+        <w:t xml:space="preserve"> </w:t>
+      </w:r>
+      <w:proofErr w:type="spellStart"/>
+      <w:r>
+        <w:t>WebSockets</w:t>
+      </w:r>
       <w:bookmarkEnd w:id="20"/>
-    </w:p>
-    <w:p>
-      <w:r>
-        <w:t>Es un estilo arquitectural</w:t>
-      </w:r>
-      <w:r>
-        <w:t xml:space="preserve"> independiente del lenguaje de programación</w:t>
-      </w:r>
-      <w:r>
-        <w:t xml:space="preserve"> para desarrollar Servicios </w:t>
-      </w:r>
-      <w:r>
-        <w:t>W</w:t>
-      </w:r>
-      <w:r>
-        <w:t xml:space="preserve">eb. </w:t>
-      </w:r>
-      <w:r>
-        <w:t xml:space="preserve">Define un conjunto de principios arquitectónicos por los que se diseñan estos servicios enfocándose en los recursos del sistema incluyendo como se accede a la información y </w:t>
-      </w:r>
-      <w:r>
-        <w:t xml:space="preserve">el </w:t>
-      </w:r>
-      <w:r>
-        <w:t xml:space="preserve">estado de </w:t>
-      </w:r>
-      <w:proofErr w:type="gramStart"/>
-      <w:r>
-        <w:t>los mismos</w:t>
-      </w:r>
-      <w:proofErr w:type="gramEnd"/>
+      <w:proofErr w:type="spellEnd"/>
+    </w:p>
+    <w:p>
+      <w:pPr>
+        <w:ind w:firstLine="0"/>
+      </w:pPr>
+      <w:r>
+        <w:t xml:space="preserve">Los </w:t>
+      </w:r>
+      <w:proofErr w:type="spellStart"/>
+      <w:r>
+        <w:t>WebSockets</w:t>
+      </w:r>
+      <w:proofErr w:type="spellEnd"/>
       <w:r>
         <w:t xml:space="preserve"> </w:t>
       </w:r>
       <w:r>
-        <w:t>y cómo estos son transmitidos por HTTP a clientes que utilizan diversos lenguajes de programación. Hay cuatro principios básicos de diseño de servicios REST:</w:t>
-      </w:r>
-    </w:p>
-    <w:p>
-      <w:pPr>
-        <w:pStyle w:val="ListParagraph"/>
-      </w:pPr>
-      <w:r>
-        <w:t xml:space="preserve">Utiliza métodos </w:t>
+        <w:t xml:space="preserve">son una tecnología que </w:t>
+      </w:r>
+      <w:r>
+        <w:t xml:space="preserve">permiten la comunicación bidireccional entre aplicaciones web y procesos del lado del servidor generando un canal de comunicación bidireccional en el navegador que permite </w:t>
+      </w:r>
+      <w:r>
+        <w:t>simultáneamente el envío y recibimiento de información entre el Cliente y el Servidor.</w:t>
+      </w:r>
+    </w:p>
+    <w:p>
+      <w:pPr>
+        <w:pStyle w:val="Heading2"/>
+      </w:pPr>
+      <w:bookmarkStart w:id="21" w:name="_Toc8667549"/>
+      <w:r>
+        <w:t>3.1</w:t>
+      </w:r>
+      <w:r>
+        <w:t>0</w:t>
+      </w:r>
+      <w:r>
+        <w:t xml:space="preserve"> </w:t>
       </w:r>
       <w:proofErr w:type="spellStart"/>
       <w:r>
-        <w:t>HTTPs</w:t>
+        <w:t>Broker</w:t>
       </w:r>
       <w:proofErr w:type="spellEnd"/>
       <w:r>
-        <w:t>.</w:t>
-      </w:r>
-    </w:p>
-    <w:p>
-      <w:pPr>
-        <w:pStyle w:val="ListParagraph"/>
-      </w:pPr>
-      <w:r>
-        <w:t xml:space="preserve">Son </w:t>
-      </w:r>
-      <w:proofErr w:type="spellStart"/>
-      <w:r>
-        <w:rPr>
-          <w:i/>
-        </w:rPr>
-        <w:t>Stateless</w:t>
-      </w:r>
-      <w:proofErr w:type="spellEnd"/>
-      <w:r>
-        <w:t xml:space="preserve"> (no mantienen el estado entre varias peticiones).</w:t>
-      </w:r>
-    </w:p>
-    <w:p>
-      <w:pPr>
-        <w:pStyle w:val="ListParagraph"/>
-      </w:pPr>
-      <w:r>
-        <w:t xml:space="preserve">Expone </w:t>
-      </w:r>
-      <w:proofErr w:type="spellStart"/>
-      <w:r>
-        <w:t>URIs</w:t>
-      </w:r>
-      <w:proofErr w:type="spellEnd"/>
-      <w:r>
-        <w:t xml:space="preserve"> con forma de directorios.</w:t>
-      </w:r>
-    </w:p>
-    <w:p>
-      <w:pPr>
-        <w:pStyle w:val="ListParagraph"/>
-      </w:pPr>
-      <w:r>
-        <w:t>Transfiere la información en formato JSON.</w:t>
-      </w:r>
-    </w:p>
-    <w:p>
-      <w:pPr>
-        <w:pStyle w:val="Heading2"/>
-      </w:pPr>
-      <w:bookmarkStart w:id="21" w:name="_Toc8667548"/>
-      <w:r>
-        <w:t>3.</w:t>
-      </w:r>
-      <w:r>
-        <w:t>9</w:t>
-      </w:r>
-      <w:r>
-        <w:t xml:space="preserve"> </w:t>
-      </w:r>
-      <w:proofErr w:type="spellStart"/>
-      <w:r>
-        <w:t>WebSockets</w:t>
+        <w:t xml:space="preserve"> de Mensajería</w:t>
       </w:r>
       <w:bookmarkEnd w:id="21"/>
-      <w:proofErr w:type="spellEnd"/>
-    </w:p>
-    <w:p>
-      <w:pPr>
-        <w:ind w:firstLine="0"/>
-      </w:pPr>
-      <w:r>
-        <w:t xml:space="preserve">Los </w:t>
-      </w:r>
-      <w:proofErr w:type="spellStart"/>
-      <w:r>
-        <w:t>WebSockets</w:t>
-      </w:r>
-      <w:proofErr w:type="spellEnd"/>
-      <w:r>
-        <w:t xml:space="preserve"> </w:t>
-      </w:r>
-      <w:r>
-        <w:t xml:space="preserve">son una tecnología que </w:t>
-      </w:r>
-      <w:r>
-        <w:t xml:space="preserve">permiten la comunicación bidireccional entre aplicaciones web y procesos del lado del servidor generando un canal de comunicación bidireccional en el navegador que permite </w:t>
-      </w:r>
-      <w:r>
-        <w:t>simultáneamente el envío y recibimiento de información entre el Cliente y el Servidor.</w:t>
-      </w:r>
-    </w:p>
-    <w:p>
-      <w:pPr>
-        <w:pStyle w:val="Heading2"/>
-      </w:pPr>
-      <w:bookmarkStart w:id="22" w:name="_Toc8667549"/>
-      <w:r>
-        <w:t>3.1</w:t>
-      </w:r>
-      <w:r>
-        <w:t>0</w:t>
-      </w:r>
-      <w:r>
-        <w:t xml:space="preserve"> </w:t>
-      </w:r>
-      <w:proofErr w:type="spellStart"/>
-      <w:r>
-        <w:t>Broker</w:t>
-      </w:r>
-      <w:proofErr w:type="spellEnd"/>
-      <w:r>
-        <w:t xml:space="preserve"> de Mensajería</w:t>
-      </w:r>
-      <w:bookmarkEnd w:id="22"/>
     </w:p>
     <w:p>
       <w:pPr>
@@ -9385,7 +9376,7 @@
       <w:pPr>
         <w:pStyle w:val="Heading2"/>
       </w:pPr>
-      <w:bookmarkStart w:id="23" w:name="_Toc8667550"/>
+      <w:bookmarkStart w:id="22" w:name="_Toc8667550"/>
       <w:r>
         <w:t>3.1</w:t>
       </w:r>
@@ -9398,127 +9389,127 @@
       <w:r>
         <w:t>MQTT</w:t>
       </w:r>
+      <w:bookmarkEnd w:id="22"/>
+    </w:p>
+    <w:p>
+      <w:pPr>
+        <w:ind w:firstLine="0"/>
+      </w:pPr>
+      <w:r>
+        <w:t>MQTT es un servicio de publicación/suscripción TCP/IP sencillo y sumamente ligero. Se basa en el principio cliente/servidor.</w:t>
+      </w:r>
+    </w:p>
+    <w:p>
+      <w:r>
+        <w:t xml:space="preserve">El servidor, llamado </w:t>
+      </w:r>
+      <w:proofErr w:type="spellStart"/>
+      <w:r>
+        <w:rPr>
+          <w:i/>
+        </w:rPr>
+        <w:t>broker</w:t>
+      </w:r>
+      <w:proofErr w:type="spellEnd"/>
+      <w:r>
+        <w:t xml:space="preserve">, recopila los datos que los </w:t>
+      </w:r>
+      <w:proofErr w:type="spellStart"/>
+      <w:r>
+        <w:rPr>
+          <w:i/>
+        </w:rPr>
+        <w:t>publishers</w:t>
+      </w:r>
+      <w:proofErr w:type="spellEnd"/>
+      <w:r>
+        <w:t xml:space="preserve"> (los objetos comunicantes) le transmiten. Determinados datos recopilados por el </w:t>
+      </w:r>
+      <w:proofErr w:type="spellStart"/>
+      <w:r>
+        <w:rPr>
+          <w:i/>
+        </w:rPr>
+        <w:t>broker</w:t>
+      </w:r>
+      <w:proofErr w:type="spellEnd"/>
+      <w:r>
+        <w:t xml:space="preserve"> se enviarán a determinados </w:t>
+      </w:r>
+      <w:proofErr w:type="spellStart"/>
+      <w:r>
+        <w:rPr>
+          <w:i/>
+        </w:rPr>
+        <w:t>publishers</w:t>
+      </w:r>
+      <w:proofErr w:type="spellEnd"/>
+      <w:r>
+        <w:t xml:space="preserve"> que previamente así se lo hayan solicitado al </w:t>
+      </w:r>
+      <w:proofErr w:type="spellStart"/>
+      <w:r>
+        <w:rPr>
+          <w:i/>
+        </w:rPr>
+        <w:t>broker</w:t>
+      </w:r>
+      <w:proofErr w:type="spellEnd"/>
+      <w:r>
+        <w:t>.</w:t>
+      </w:r>
+    </w:p>
+    <w:p>
+      <w:r>
+        <w:t xml:space="preserve">Los </w:t>
+      </w:r>
+      <w:proofErr w:type="spellStart"/>
+      <w:r>
+        <w:rPr>
+          <w:i/>
+        </w:rPr>
+        <w:t>publishers</w:t>
+      </w:r>
+      <w:proofErr w:type="spellEnd"/>
+      <w:r>
+        <w:t xml:space="preserve"> envían los mensajes a un canal llamado </w:t>
+      </w:r>
+      <w:proofErr w:type="spellStart"/>
+      <w:r>
+        <w:rPr>
+          <w:i/>
+        </w:rPr>
+        <w:t>topic</w:t>
+      </w:r>
+      <w:proofErr w:type="spellEnd"/>
+      <w:r>
+        <w:t xml:space="preserve">. Los </w:t>
+      </w:r>
+      <w:proofErr w:type="spellStart"/>
+      <w:r>
+        <w:rPr>
+          <w:i/>
+        </w:rPr>
+        <w:t>subscribers</w:t>
+      </w:r>
+      <w:proofErr w:type="spellEnd"/>
+      <w:r>
+        <w:t xml:space="preserve"> (suscriptores) pueden leer esos mensajes.</w:t>
+      </w:r>
+    </w:p>
+    <w:p/>
+    <w:p>
+      <w:pPr>
+        <w:pStyle w:val="Heading1"/>
+      </w:pPr>
+      <w:bookmarkStart w:id="23" w:name="_Toc8667551"/>
+      <w:r>
+        <w:t>4</w:t>
+      </w:r>
+      <w:r>
+        <w:t>. Marco metodológico</w:t>
+      </w:r>
       <w:bookmarkEnd w:id="23"/>
-    </w:p>
-    <w:p>
-      <w:pPr>
-        <w:ind w:firstLine="0"/>
-      </w:pPr>
-      <w:r>
-        <w:t>MQTT es un servicio de publicación/suscripción TCP/IP sencillo y sumamente ligero. Se basa en el principio cliente/servidor.</w:t>
-      </w:r>
-    </w:p>
-    <w:p>
-      <w:r>
-        <w:t xml:space="preserve">El servidor, llamado </w:t>
-      </w:r>
-      <w:proofErr w:type="spellStart"/>
-      <w:r>
-        <w:rPr>
-          <w:i/>
-        </w:rPr>
-        <w:t>broker</w:t>
-      </w:r>
-      <w:proofErr w:type="spellEnd"/>
-      <w:r>
-        <w:t xml:space="preserve">, recopila los datos que los </w:t>
-      </w:r>
-      <w:proofErr w:type="spellStart"/>
-      <w:r>
-        <w:rPr>
-          <w:i/>
-        </w:rPr>
-        <w:t>publishers</w:t>
-      </w:r>
-      <w:proofErr w:type="spellEnd"/>
-      <w:r>
-        <w:t xml:space="preserve"> (los objetos comunicantes) le transmiten. Determinados datos recopilados por el </w:t>
-      </w:r>
-      <w:proofErr w:type="spellStart"/>
-      <w:r>
-        <w:rPr>
-          <w:i/>
-        </w:rPr>
-        <w:t>broker</w:t>
-      </w:r>
-      <w:proofErr w:type="spellEnd"/>
-      <w:r>
-        <w:t xml:space="preserve"> se enviarán a determinados </w:t>
-      </w:r>
-      <w:proofErr w:type="spellStart"/>
-      <w:r>
-        <w:rPr>
-          <w:i/>
-        </w:rPr>
-        <w:t>publishers</w:t>
-      </w:r>
-      <w:proofErr w:type="spellEnd"/>
-      <w:r>
-        <w:t xml:space="preserve"> que previamente así se lo hayan solicitado al </w:t>
-      </w:r>
-      <w:proofErr w:type="spellStart"/>
-      <w:r>
-        <w:rPr>
-          <w:i/>
-        </w:rPr>
-        <w:t>broker</w:t>
-      </w:r>
-      <w:proofErr w:type="spellEnd"/>
-      <w:r>
-        <w:t>.</w:t>
-      </w:r>
-    </w:p>
-    <w:p>
-      <w:r>
-        <w:t xml:space="preserve">Los </w:t>
-      </w:r>
-      <w:proofErr w:type="spellStart"/>
-      <w:r>
-        <w:rPr>
-          <w:i/>
-        </w:rPr>
-        <w:t>publishers</w:t>
-      </w:r>
-      <w:proofErr w:type="spellEnd"/>
-      <w:r>
-        <w:t xml:space="preserve"> envían los mensajes a un canal llamado </w:t>
-      </w:r>
-      <w:proofErr w:type="spellStart"/>
-      <w:r>
-        <w:rPr>
-          <w:i/>
-        </w:rPr>
-        <w:t>topic</w:t>
-      </w:r>
-      <w:proofErr w:type="spellEnd"/>
-      <w:r>
-        <w:t xml:space="preserve">. Los </w:t>
-      </w:r>
-      <w:proofErr w:type="spellStart"/>
-      <w:r>
-        <w:rPr>
-          <w:i/>
-        </w:rPr>
-        <w:t>subscribers</w:t>
-      </w:r>
-      <w:proofErr w:type="spellEnd"/>
-      <w:r>
-        <w:t xml:space="preserve"> (suscriptores) pueden leer esos mensajes.</w:t>
-      </w:r>
-    </w:p>
-    <w:p/>
-    <w:p>
-      <w:pPr>
-        <w:pStyle w:val="Heading1"/>
-      </w:pPr>
-      <w:bookmarkStart w:id="24" w:name="_Toc8667551"/>
-      <w:r>
-        <w:t>4</w:t>
-      </w:r>
-      <w:r>
-        <w:t>. Marco metodológico</w:t>
-      </w:r>
-      <w:bookmarkEnd w:id="24"/>
     </w:p>
     <w:p>
       <w:r>
@@ -9615,7 +9606,7 @@
         <w:pStyle w:val="Figuras"/>
         <w:ind w:firstLine="0"/>
       </w:pPr>
-      <w:bookmarkStart w:id="25" w:name="_Toc8667815"/>
+      <w:bookmarkStart w:id="24" w:name="_Toc8667815"/>
       <w:r>
         <w:rPr>
           <w:i/>
@@ -9643,99 +9634,99 @@
       <w:r>
         <w:t>.</w:t>
       </w:r>
+      <w:bookmarkEnd w:id="24"/>
+    </w:p>
+    <w:p>
+      <w:pPr>
+        <w:pStyle w:val="Heading2"/>
+      </w:pPr>
+      <w:bookmarkStart w:id="25" w:name="_Toc8667552"/>
+      <w:r>
+        <w:t>4.1 Fase 1: Capacitación tecnológica</w:t>
+      </w:r>
       <w:bookmarkEnd w:id="25"/>
     </w:p>
     <w:p>
       <w:pPr>
+        <w:ind w:firstLine="0"/>
+      </w:pPr>
+      <w:r>
+        <w:t>En esta fase se investig</w:t>
+      </w:r>
+      <w:r>
+        <w:t>ó</w:t>
+      </w:r>
+      <w:r>
+        <w:t xml:space="preserve"> acerca de los fundamentos teóricos sobre el internet de las cosas, desarrollo de aplicaciones web y demás conceptos relacionados. Se </w:t>
+      </w:r>
+      <w:r>
+        <w:t>realizó</w:t>
+      </w:r>
+      <w:r>
+        <w:t xml:space="preserve"> una breve revisión de diversas plataformas IoT existentes en el mercado y tutoriales acerca de las mismas, así como diversos protocolos, frameworks y lenguajes de programación </w:t>
+      </w:r>
+      <w:r>
+        <w:t xml:space="preserve">necesarios </w:t>
+      </w:r>
+      <w:r>
+        <w:t>para la realización del proyecto.</w:t>
+      </w:r>
+    </w:p>
+    <w:p>
+      <w:pPr>
+        <w:ind w:firstLine="288"/>
+      </w:pPr>
+      <w:r>
+        <w:t>Las actividades realizadas en esta fase fueron las siguientes:</w:t>
+      </w:r>
+    </w:p>
+    <w:p>
+      <w:pPr>
+        <w:pStyle w:val="ListParagraph"/>
+      </w:pPr>
+      <w:r>
+        <w:t>Investigación de fundamentos teóricos y estado del arte.</w:t>
+      </w:r>
+    </w:p>
+    <w:p>
+      <w:pPr>
+        <w:pStyle w:val="ListParagraph"/>
+      </w:pPr>
+      <w:r>
+        <w:t>Indagación de plataformas IoT existentes en el mercado</w:t>
+      </w:r>
+      <w:r>
+        <w:t xml:space="preserve"> y algunas de sus</w:t>
+      </w:r>
+      <w:r>
+        <w:t xml:space="preserve"> características</w:t>
+      </w:r>
+    </w:p>
+    <w:p>
+      <w:pPr>
+        <w:pStyle w:val="ListParagraph"/>
+      </w:pPr>
+      <w:r>
+        <w:t>Selección de las tecnologías, frameworks y lenguajes de programación a utilizar.</w:t>
+      </w:r>
+    </w:p>
+    <w:p>
+      <w:pPr>
+        <w:pStyle w:val="ListParagraph"/>
+      </w:pPr>
+      <w:r>
+        <w:t>Capacitación en las tecnologías, frameworks y lenguajes de programación a utilizar.</w:t>
+      </w:r>
+    </w:p>
+    <w:p>
+      <w:pPr>
         <w:pStyle w:val="Heading2"/>
       </w:pPr>
-      <w:bookmarkStart w:id="26" w:name="_Toc8667552"/>
-      <w:r>
-        <w:t>4.1 Fase 1: Capacitación tecnológica</w:t>
+      <w:bookmarkStart w:id="26" w:name="_Toc8667553"/>
+      <w:r>
+        <w:t>4.2 Fase 2: Definición de la Arquitectura</w:t>
       </w:r>
       <w:bookmarkEnd w:id="26"/>
-    </w:p>
-    <w:p>
-      <w:pPr>
-        <w:ind w:firstLine="0"/>
-      </w:pPr>
-      <w:r>
-        <w:t>En esta fase se investig</w:t>
-      </w:r>
-      <w:r>
-        <w:t>ó</w:t>
-      </w:r>
-      <w:r>
-        <w:t xml:space="preserve"> acerca de los fundamentos teóricos sobre el internet de las cosas, desarrollo de aplicaciones web y demás conceptos relacionados. Se </w:t>
-      </w:r>
-      <w:r>
-        <w:t>realizó</w:t>
-      </w:r>
-      <w:r>
-        <w:t xml:space="preserve"> una breve revisión de diversas plataformas IoT existentes en el mercado y tutoriales acerca de las mismas, así como diversos protocolos, frameworks y lenguajes de programación </w:t>
-      </w:r>
-      <w:r>
-        <w:t xml:space="preserve">necesarios </w:t>
-      </w:r>
-      <w:r>
-        <w:t>para la realización del proyecto.</w:t>
-      </w:r>
-    </w:p>
-    <w:p>
-      <w:pPr>
-        <w:ind w:firstLine="288"/>
-      </w:pPr>
-      <w:r>
-        <w:t>Las actividades realizadas en esta fase fueron las siguientes:</w:t>
-      </w:r>
-    </w:p>
-    <w:p>
-      <w:pPr>
-        <w:pStyle w:val="ListParagraph"/>
-      </w:pPr>
-      <w:r>
-        <w:t>Investigación de fundamentos teóricos y estado del arte.</w:t>
-      </w:r>
-    </w:p>
-    <w:p>
-      <w:pPr>
-        <w:pStyle w:val="ListParagraph"/>
-      </w:pPr>
-      <w:r>
-        <w:t>Indagación de plataformas IoT existentes en el mercado</w:t>
-      </w:r>
-      <w:r>
-        <w:t xml:space="preserve"> y algunas de sus</w:t>
-      </w:r>
-      <w:r>
-        <w:t xml:space="preserve"> características</w:t>
-      </w:r>
-    </w:p>
-    <w:p>
-      <w:pPr>
-        <w:pStyle w:val="ListParagraph"/>
-      </w:pPr>
-      <w:r>
-        <w:t>Selección de las tecnologías, frameworks y lenguajes de programación a utilizar.</w:t>
-      </w:r>
-    </w:p>
-    <w:p>
-      <w:pPr>
-        <w:pStyle w:val="ListParagraph"/>
-      </w:pPr>
-      <w:r>
-        <w:t>Capacitación en las tecnologías, frameworks y lenguajes de programación a utilizar.</w:t>
-      </w:r>
-    </w:p>
-    <w:p>
-      <w:pPr>
-        <w:pStyle w:val="Heading2"/>
-      </w:pPr>
-      <w:bookmarkStart w:id="27" w:name="_Toc8667553"/>
-      <w:r>
-        <w:t>4.2 Fase 2: Definición de la Arquitectura</w:t>
-      </w:r>
-      <w:bookmarkEnd w:id="27"/>
     </w:p>
     <w:p>
       <w:pPr>
@@ -9826,89 +9817,89 @@
       <w:pPr>
         <w:pStyle w:val="Heading2"/>
       </w:pPr>
-      <w:bookmarkStart w:id="28" w:name="_Toc8667554"/>
+      <w:bookmarkStart w:id="27" w:name="_Toc8667554"/>
       <w:r>
         <w:t>4.3 Fase 3: Prototipado</w:t>
       </w:r>
+      <w:bookmarkEnd w:id="27"/>
+    </w:p>
+    <w:p>
+      <w:pPr>
+        <w:ind w:firstLine="0"/>
+      </w:pPr>
+      <w:r>
+        <w:t xml:space="preserve">En el transcurso de esta fase se </w:t>
+      </w:r>
+      <w:r>
+        <w:t>d</w:t>
+      </w:r>
+      <w:r>
+        <w:t>iseñ</w:t>
+      </w:r>
+      <w:r>
+        <w:t>ó</w:t>
+      </w:r>
+      <w:r>
+        <w:t xml:space="preserve"> y desarroll</w:t>
+      </w:r>
+      <w:r>
+        <w:t>ó</w:t>
+      </w:r>
+      <w:r>
+        <w:t xml:space="preserve"> un prototipo funcional de la plataforma de administración de la solución IoT. Para cada iteración del ciclo se mejor</w:t>
+      </w:r>
+      <w:r>
+        <w:t>ó</w:t>
+      </w:r>
+      <w:r>
+        <w:t xml:space="preserve"> dicho prototipo,</w:t>
+      </w:r>
+      <w:r>
+        <w:t xml:space="preserve"> incluyendo más características y mejorando las existentes</w:t>
+      </w:r>
+      <w:r>
+        <w:t xml:space="preserve"> hasta cumplir todos los requerimientos establecidos previamente, también se </w:t>
+      </w:r>
+      <w:r>
+        <w:t xml:space="preserve">consideró </w:t>
+      </w:r>
+      <w:r>
+        <w:t>la integración de este prototipo con la arquitectura IoT.</w:t>
+      </w:r>
+    </w:p>
+    <w:p>
+      <w:pPr>
+        <w:ind w:firstLine="288"/>
+      </w:pPr>
+      <w:r>
+        <w:t>Las actividades realizadas en esta fase fueron las siguientes:</w:t>
+      </w:r>
+    </w:p>
+    <w:p>
+      <w:pPr>
+        <w:pStyle w:val="ListParagraph"/>
+      </w:pPr>
+      <w:r>
+        <w:t>Diseño del prototipo de la plataforma de administración IoT.</w:t>
+      </w:r>
+    </w:p>
+    <w:p>
+      <w:pPr>
+        <w:pStyle w:val="ListParagraph"/>
+      </w:pPr>
+      <w:r>
+        <w:t>Integración de la plataforma de administración con el resto de la arquitectura IoT Smart Campus.</w:t>
+      </w:r>
+    </w:p>
+    <w:p>
+      <w:pPr>
+        <w:pStyle w:val="Heading2"/>
+      </w:pPr>
+      <w:bookmarkStart w:id="28" w:name="_Toc8667555"/>
+      <w:r>
+        <w:t>4.4 Fase 4: Validación y verificación</w:t>
+      </w:r>
       <w:bookmarkEnd w:id="28"/>
-    </w:p>
-    <w:p>
-      <w:pPr>
-        <w:ind w:firstLine="0"/>
-      </w:pPr>
-      <w:r>
-        <w:t xml:space="preserve">En el transcurso de esta fase se </w:t>
-      </w:r>
-      <w:r>
-        <w:t>d</w:t>
-      </w:r>
-      <w:r>
-        <w:t>iseñ</w:t>
-      </w:r>
-      <w:r>
-        <w:t>ó</w:t>
-      </w:r>
-      <w:r>
-        <w:t xml:space="preserve"> y desarroll</w:t>
-      </w:r>
-      <w:r>
-        <w:t>ó</w:t>
-      </w:r>
-      <w:r>
-        <w:t xml:space="preserve"> un prototipo funcional de la plataforma de administración de la solución IoT. Para cada iteración del ciclo se mejor</w:t>
-      </w:r>
-      <w:r>
-        <w:t>ó</w:t>
-      </w:r>
-      <w:r>
-        <w:t xml:space="preserve"> dicho prototipo,</w:t>
-      </w:r>
-      <w:r>
-        <w:t xml:space="preserve"> incluyendo más características y mejorando las existentes</w:t>
-      </w:r>
-      <w:r>
-        <w:t xml:space="preserve"> hasta cumplir todos los requerimientos establecidos previamente, también se </w:t>
-      </w:r>
-      <w:r>
-        <w:t xml:space="preserve">consideró </w:t>
-      </w:r>
-      <w:r>
-        <w:t>la integración de este prototipo con la arquitectura IoT.</w:t>
-      </w:r>
-    </w:p>
-    <w:p>
-      <w:pPr>
-        <w:ind w:firstLine="288"/>
-      </w:pPr>
-      <w:r>
-        <w:t>Las actividades realizadas en esta fase fueron las siguientes:</w:t>
-      </w:r>
-    </w:p>
-    <w:p>
-      <w:pPr>
-        <w:pStyle w:val="ListParagraph"/>
-      </w:pPr>
-      <w:r>
-        <w:t>Diseño del prototipo de la plataforma de administración IoT.</w:t>
-      </w:r>
-    </w:p>
-    <w:p>
-      <w:pPr>
-        <w:pStyle w:val="ListParagraph"/>
-      </w:pPr>
-      <w:r>
-        <w:t>Integración de la plataforma de administración con el resto de la arquitectura IoT Smart Campus.</w:t>
-      </w:r>
-    </w:p>
-    <w:p>
-      <w:pPr>
-        <w:pStyle w:val="Heading2"/>
-      </w:pPr>
-      <w:bookmarkStart w:id="29" w:name="_Toc8667555"/>
-      <w:r>
-        <w:t>4.4 Fase 4: Validación y verificación</w:t>
-      </w:r>
-      <w:bookmarkEnd w:id="29"/>
     </w:p>
     <w:p>
       <w:pPr>
@@ -10021,7 +10012,7 @@
       <w:pPr>
         <w:pStyle w:val="Heading2"/>
       </w:pPr>
-      <w:bookmarkStart w:id="30" w:name="_Toc8667556"/>
+      <w:bookmarkStart w:id="29" w:name="_Toc8667556"/>
       <w:r>
         <w:t>4.</w:t>
       </w:r>
@@ -10040,68 +10031,68 @@
       <w:r>
         <w:t>Implantación</w:t>
       </w:r>
+      <w:bookmarkEnd w:id="29"/>
+    </w:p>
+    <w:p>
+      <w:pPr>
+        <w:ind w:firstLine="0"/>
+      </w:pPr>
+      <w:r>
+        <w:t xml:space="preserve">Luego de que la plataforma de administración de la arquitectura </w:t>
+      </w:r>
+      <w:proofErr w:type="spellStart"/>
+      <w:r>
+        <w:t>IoT</w:t>
+      </w:r>
+      <w:proofErr w:type="spellEnd"/>
+      <w:r>
+        <w:t xml:space="preserve"> pase las respectivas pruebas de verificación y validación, se procederá a desplegarla en servidores en producción donde se </w:t>
+      </w:r>
+      <w:r>
+        <w:t>revisará su disponibilidad y rendimiento.</w:t>
+      </w:r>
+    </w:p>
+    <w:p>
+      <w:pPr>
+        <w:ind w:firstLine="288"/>
+      </w:pPr>
+      <w:r>
+        <w:t>Las actividades realizadas en esta fase fueron las siguientes:</w:t>
+      </w:r>
+    </w:p>
+    <w:p>
+      <w:pPr>
+        <w:pStyle w:val="ListParagraph"/>
+      </w:pPr>
+      <w:r>
+        <w:t>Despliegue de la plataforma de Administración en Servidores de Producción.</w:t>
+      </w:r>
+    </w:p>
+    <w:p>
+      <w:pPr>
+        <w:pStyle w:val="ListParagraph"/>
+      </w:pPr>
+      <w:r>
+        <w:t>Pruebas de disponibilidad.</w:t>
+      </w:r>
+    </w:p>
+    <w:p>
+      <w:pPr>
+        <w:ind w:firstLine="0"/>
+      </w:pPr>
+    </w:p>
+    <w:p>
+      <w:pPr>
+        <w:pStyle w:val="Heading1"/>
+      </w:pPr>
+      <w:bookmarkStart w:id="30" w:name="_Toc8667557"/>
+      <w:r>
+        <w:t>5</w:t>
+      </w:r>
+      <w:r>
+        <w:t>. Requisitos y especificaciones</w:t>
+      </w:r>
       <w:bookmarkEnd w:id="30"/>
-    </w:p>
-    <w:p>
-      <w:pPr>
-        <w:ind w:firstLine="0"/>
-      </w:pPr>
-      <w:r>
-        <w:t xml:space="preserve">Luego de que la plataforma de administración de la arquitectura </w:t>
-      </w:r>
-      <w:proofErr w:type="spellStart"/>
-      <w:r>
-        <w:t>IoT</w:t>
-      </w:r>
-      <w:proofErr w:type="spellEnd"/>
-      <w:r>
-        <w:t xml:space="preserve"> pase las respectivas pruebas de verificación y validación, se procederá a desplegarla en servidores en producción donde se </w:t>
-      </w:r>
-      <w:r>
-        <w:t>revisará su disponibilidad y rendimiento.</w:t>
-      </w:r>
-    </w:p>
-    <w:p>
-      <w:pPr>
-        <w:ind w:firstLine="288"/>
-      </w:pPr>
-      <w:r>
-        <w:t>Las actividades realizadas en esta fase fueron las siguientes:</w:t>
-      </w:r>
-    </w:p>
-    <w:p>
-      <w:pPr>
-        <w:pStyle w:val="ListParagraph"/>
-      </w:pPr>
-      <w:r>
-        <w:t>Despliegue de la plataforma de Administración en Servidores de Producción.</w:t>
-      </w:r>
-    </w:p>
-    <w:p>
-      <w:pPr>
-        <w:pStyle w:val="ListParagraph"/>
-      </w:pPr>
-      <w:r>
-        <w:t>Pruebas de disponibilidad.</w:t>
-      </w:r>
-    </w:p>
-    <w:p>
-      <w:pPr>
-        <w:ind w:firstLine="0"/>
-      </w:pPr>
-    </w:p>
-    <w:p>
-      <w:pPr>
-        <w:pStyle w:val="Heading1"/>
-      </w:pPr>
-      <w:bookmarkStart w:id="31" w:name="_Toc8667557"/>
-      <w:r>
-        <w:t>5</w:t>
-      </w:r>
-      <w:r>
-        <w:t>. Requisitos y especificaciones</w:t>
-      </w:r>
-      <w:bookmarkEnd w:id="31"/>
     </w:p>
     <w:p/>
     <w:p>
@@ -10122,11 +10113,11 @@
       <w:pPr>
         <w:pStyle w:val="Heading2"/>
       </w:pPr>
-      <w:bookmarkStart w:id="32" w:name="_Toc8667558"/>
+      <w:bookmarkStart w:id="31" w:name="_Toc8667558"/>
       <w:r>
         <w:t>5.1 Requisitos funcionales</w:t>
       </w:r>
-      <w:bookmarkEnd w:id="32"/>
+      <w:bookmarkEnd w:id="31"/>
     </w:p>
     <w:tbl>
       <w:tblPr>
@@ -11985,11 +11976,11 @@
       <w:pPr>
         <w:pStyle w:val="Heading2"/>
       </w:pPr>
-      <w:bookmarkStart w:id="33" w:name="_Toc8667559"/>
+      <w:bookmarkStart w:id="32" w:name="_Toc8667559"/>
       <w:r>
         <w:t>5.2 Requisitos no funcionales</w:t>
       </w:r>
-      <w:bookmarkEnd w:id="33"/>
+      <w:bookmarkEnd w:id="32"/>
     </w:p>
     <w:tbl>
       <w:tblPr>
@@ -12559,46 +12550,46 @@
       <w:pPr>
         <w:pStyle w:val="Heading2"/>
       </w:pPr>
-      <w:bookmarkStart w:id="34" w:name="_Toc8667560"/>
+      <w:bookmarkStart w:id="33" w:name="_Toc8667560"/>
       <w:r>
         <w:t>5.3 Especificaciones alcanzadas</w:t>
       </w:r>
+      <w:bookmarkEnd w:id="33"/>
+    </w:p>
+    <w:p>
+      <w:r>
+        <w:t>En la siguiente tabla se detalla el estado final del cumplimiento de los requisitos funcionales y no funcionales del prototipo de la Aplicación Web.</w:t>
+      </w:r>
+    </w:p>
+    <w:p>
+      <w:pPr>
+        <w:pStyle w:val="Tablas"/>
+        <w:rPr>
+          <w:i/>
+        </w:rPr>
+      </w:pPr>
+      <w:bookmarkStart w:id="34" w:name="_Toc7286399"/>
+      <w:bookmarkStart w:id="35" w:name="_Toc8667807"/>
+      <w:r>
+        <w:t xml:space="preserve">Tabla </w:t>
+      </w:r>
+      <w:r>
+        <w:t>1</w:t>
+      </w:r>
       <w:bookmarkEnd w:id="34"/>
-    </w:p>
-    <w:p>
-      <w:r>
-        <w:t>En la siguiente tabla se detalla el estado final del cumplimiento de los requisitos funcionales y no funcionales del prototipo de la Aplicación Web.</w:t>
-      </w:r>
-    </w:p>
-    <w:p>
-      <w:pPr>
-        <w:pStyle w:val="Tablas"/>
+      <w:r>
+        <w:t xml:space="preserve"> </w:t>
+      </w:r>
+      <w:r>
+        <w:br/>
+      </w:r>
+      <w:r>
         <w:rPr>
           <w:i/>
         </w:rPr>
-      </w:pPr>
-      <w:bookmarkStart w:id="35" w:name="_Toc7286399"/>
-      <w:bookmarkStart w:id="36" w:name="_Toc8667807"/>
-      <w:r>
-        <w:t xml:space="preserve">Tabla </w:t>
-      </w:r>
-      <w:r>
-        <w:t>1</w:t>
+        <w:t>Cumplimiento de Requerimientos</w:t>
       </w:r>
       <w:bookmarkEnd w:id="35"/>
-      <w:r>
-        <w:t xml:space="preserve"> </w:t>
-      </w:r>
-      <w:r>
-        <w:br/>
-      </w:r>
-      <w:r>
-        <w:rPr>
-          <w:i/>
-        </w:rPr>
-        <w:t>Cumplimiento de Requerimientos</w:t>
-      </w:r>
-      <w:bookmarkEnd w:id="36"/>
     </w:p>
     <w:tbl>
       <w:tblPr>
@@ -13435,7 +13426,7 @@
       <w:pPr>
         <w:pStyle w:val="Heading1"/>
       </w:pPr>
-      <w:bookmarkStart w:id="37" w:name="_Toc8667561"/>
+      <w:bookmarkStart w:id="36" w:name="_Toc8667561"/>
       <w:r>
         <w:lastRenderedPageBreak/>
         <w:t xml:space="preserve">6. </w:t>
@@ -13443,93 +13434,93 @@
       <w:r>
         <w:t>Desarrollo del Proyecto</w:t>
       </w:r>
+      <w:bookmarkEnd w:id="36"/>
+    </w:p>
+    <w:p/>
+    <w:p>
+      <w:pPr>
+        <w:pStyle w:val="Heading2"/>
+      </w:pPr>
+      <w:bookmarkStart w:id="37" w:name="_Toc8667562"/>
+      <w:r>
+        <w:t xml:space="preserve">6.1 </w:t>
+      </w:r>
+      <w:r>
+        <w:t xml:space="preserve">Contexto </w:t>
+      </w:r>
+      <w:r>
+        <w:t>del Proyecto</w:t>
+      </w:r>
       <w:bookmarkEnd w:id="37"/>
     </w:p>
-    <w:p/>
+    <w:p>
+      <w:r>
+        <w:t xml:space="preserve">El objetivo </w:t>
+      </w:r>
+      <w:r>
+        <w:t xml:space="preserve">central </w:t>
+      </w:r>
+      <w:r>
+        <w:t xml:space="preserve">de este proyecto es el diseño de un </w:t>
+      </w:r>
+      <w:r>
+        <w:t>prototipo</w:t>
+      </w:r>
+      <w:r>
+        <w:t xml:space="preserve"> de una Aplicación Web para administrar una arquitectura </w:t>
+      </w:r>
+      <w:proofErr w:type="spellStart"/>
+      <w:r>
+        <w:t>IoT</w:t>
+      </w:r>
+      <w:proofErr w:type="spellEnd"/>
+      <w:r>
+        <w:t xml:space="preserve"> </w:t>
+      </w:r>
+      <w:r>
+        <w:t xml:space="preserve">orientada a </w:t>
+      </w:r>
+      <w:r>
+        <w:t xml:space="preserve">Smart Campus por consiguiente cabe resaltar primero que este proyecto de grado se desarrolló paralelamente con tres trabajos de grado más que consisten en la solución </w:t>
+      </w:r>
+      <w:proofErr w:type="spellStart"/>
+      <w:r>
+        <w:t>B</w:t>
+      </w:r>
+      <w:r>
+        <w:t>ackend</w:t>
+      </w:r>
+      <w:proofErr w:type="spellEnd"/>
+      <w:r>
+        <w:t xml:space="preserve"> o </w:t>
+      </w:r>
+      <w:r>
+        <w:t>C</w:t>
+      </w:r>
+      <w:r>
+        <w:t xml:space="preserve">loud, </w:t>
+      </w:r>
+      <w:r>
+        <w:t xml:space="preserve">la solución de software para los </w:t>
+      </w:r>
+      <w:proofErr w:type="spellStart"/>
+      <w:r>
+        <w:t>Gateways</w:t>
+      </w:r>
+      <w:proofErr w:type="spellEnd"/>
+      <w:r>
+        <w:t xml:space="preserve"> y el despliegue de la arquitectura con el objetivo de facilitar la implementación de casos de uso relacionados con el Internet de las Cosas y especialmente orientados a Smart Campus como lo podría ser el control de la luminosidad de las instalaciones, el riego de zonas verdes controladas remotamente, control de temperatura en aulas de clase de manera centralizada y la recolección de diferentes datos como humedad, emisión de gases, cantidad de personas en un determinado lugar, geolocalización de inventario, entre otros.</w:t>
+      </w:r>
+    </w:p>
     <w:p>
       <w:pPr>
         <w:pStyle w:val="Heading2"/>
       </w:pPr>
-      <w:bookmarkStart w:id="38" w:name="_Toc8667562"/>
-      <w:r>
-        <w:t xml:space="preserve">6.1 </w:t>
-      </w:r>
-      <w:r>
-        <w:t xml:space="preserve">Contexto </w:t>
-      </w:r>
-      <w:r>
-        <w:t>del Proyecto</w:t>
+      <w:bookmarkStart w:id="38" w:name="_Toc8667563"/>
+      <w:r>
+        <w:t>6.2 Capacitación tecnológica</w:t>
       </w:r>
       <w:bookmarkEnd w:id="38"/>
-    </w:p>
-    <w:p>
-      <w:r>
-        <w:t xml:space="preserve">El objetivo </w:t>
-      </w:r>
-      <w:r>
-        <w:t xml:space="preserve">central </w:t>
-      </w:r>
-      <w:r>
-        <w:t xml:space="preserve">de este proyecto es el diseño de un </w:t>
-      </w:r>
-      <w:r>
-        <w:t>prototipo</w:t>
-      </w:r>
-      <w:r>
-        <w:t xml:space="preserve"> de una Aplicación Web para administrar una arquitectura </w:t>
-      </w:r>
-      <w:proofErr w:type="spellStart"/>
-      <w:r>
-        <w:t>IoT</w:t>
-      </w:r>
-      <w:proofErr w:type="spellEnd"/>
-      <w:r>
-        <w:t xml:space="preserve"> </w:t>
-      </w:r>
-      <w:r>
-        <w:t xml:space="preserve">orientada a </w:t>
-      </w:r>
-      <w:r>
-        <w:t xml:space="preserve">Smart Campus por consiguiente cabe resaltar primero que este proyecto de grado se desarrolló paralelamente con tres trabajos de grado más que consisten en la solución </w:t>
-      </w:r>
-      <w:proofErr w:type="spellStart"/>
-      <w:r>
-        <w:t>B</w:t>
-      </w:r>
-      <w:r>
-        <w:t>ackend</w:t>
-      </w:r>
-      <w:proofErr w:type="spellEnd"/>
-      <w:r>
-        <w:t xml:space="preserve"> o </w:t>
-      </w:r>
-      <w:r>
-        <w:t>C</w:t>
-      </w:r>
-      <w:r>
-        <w:t xml:space="preserve">loud, </w:t>
-      </w:r>
-      <w:r>
-        <w:t xml:space="preserve">la solución de software para los </w:t>
-      </w:r>
-      <w:proofErr w:type="spellStart"/>
-      <w:r>
-        <w:t>Gateways</w:t>
-      </w:r>
-      <w:proofErr w:type="spellEnd"/>
-      <w:r>
-        <w:t xml:space="preserve"> y el despliegue de la arquitectura con el objetivo de facilitar la implementación de casos de uso relacionados con el Internet de las Cosas y especialmente orientados a Smart Campus como lo podría ser el control de la luminosidad de las instalaciones, el riego de zonas verdes controladas remotamente, control de temperatura en aulas de clase de manera centralizada y la recolección de diferentes datos como humedad, emisión de gases, cantidad de personas en un determinado lugar, geolocalización de inventario, entre otros.</w:t>
-      </w:r>
-    </w:p>
-    <w:p>
-      <w:pPr>
-        <w:pStyle w:val="Heading2"/>
-      </w:pPr>
-      <w:bookmarkStart w:id="39" w:name="_Toc8667563"/>
-      <w:r>
-        <w:t>6.2 Capacitación tecnológica</w:t>
-      </w:r>
-      <w:bookmarkEnd w:id="39"/>
     </w:p>
     <w:p>
       <w:pPr>
@@ -13561,7 +13552,7 @@
         <w:pStyle w:val="Heading3"/>
         <w:ind w:firstLine="284"/>
       </w:pPr>
-      <w:bookmarkStart w:id="40" w:name="_Toc8667564"/>
+      <w:bookmarkStart w:id="39" w:name="_Toc8667564"/>
       <w:r>
         <w:t xml:space="preserve">6.2.1 Arquitecturas </w:t>
       </w:r>
@@ -13576,7 +13567,7 @@
       <w:r>
         <w:t>.</w:t>
       </w:r>
-      <w:bookmarkEnd w:id="40"/>
+      <w:bookmarkEnd w:id="39"/>
     </w:p>
     <w:p>
       <w:pPr>
@@ -13790,7 +13781,7 @@
       <w:pPr>
         <w:pStyle w:val="Figuras"/>
       </w:pPr>
-      <w:bookmarkStart w:id="41" w:name="_Toc8667816"/>
+      <w:bookmarkStart w:id="40" w:name="_Toc8667816"/>
       <w:r>
         <w:rPr>
           <w:i/>
@@ -13838,7 +13829,7 @@
       <w:r>
         <w:t xml:space="preserve"> (2019)</w:t>
       </w:r>
-      <w:bookmarkEnd w:id="41"/>
+      <w:bookmarkEnd w:id="40"/>
     </w:p>
     <w:p>
       <w:pPr>
@@ -14012,7 +14003,7 @@
         <w:pStyle w:val="Heading3"/>
         <w:ind w:firstLine="284"/>
       </w:pPr>
-      <w:bookmarkStart w:id="42" w:name="_Toc8667565"/>
+      <w:bookmarkStart w:id="41" w:name="_Toc8667565"/>
       <w:r>
         <w:t xml:space="preserve">6.2.3 Tecnologías y </w:t>
       </w:r>
@@ -14025,7 +14016,7 @@
       <w:r>
         <w:t>.</w:t>
       </w:r>
-      <w:bookmarkEnd w:id="42"/>
+      <w:bookmarkEnd w:id="41"/>
     </w:p>
     <w:p>
       <w:pPr>
@@ -14540,14 +14531,14 @@
         <w:pStyle w:val="Heading3"/>
         <w:ind w:firstLine="284"/>
       </w:pPr>
-      <w:bookmarkStart w:id="43" w:name="_Toc8667566"/>
+      <w:bookmarkStart w:id="42" w:name="_Toc8667566"/>
       <w:r>
         <w:t>6.2.4 Capacitación tecnológica</w:t>
       </w:r>
       <w:r>
         <w:t>.</w:t>
       </w:r>
-      <w:bookmarkEnd w:id="43"/>
+      <w:bookmarkEnd w:id="42"/>
     </w:p>
     <w:p>
       <w:pPr>
@@ -14564,7 +14555,7 @@
       <w:pPr>
         <w:pStyle w:val="Heading2"/>
       </w:pPr>
-      <w:bookmarkStart w:id="44" w:name="_Toc8667567"/>
+      <w:bookmarkStart w:id="43" w:name="_Toc8667567"/>
       <w:r>
         <w:lastRenderedPageBreak/>
         <w:t xml:space="preserve">6.2 Definición de </w:t>
@@ -14575,7 +14566,7 @@
       <w:r>
         <w:t>asos de uso</w:t>
       </w:r>
-      <w:bookmarkEnd w:id="44"/>
+      <w:bookmarkEnd w:id="43"/>
     </w:p>
     <w:p>
       <w:r>
@@ -14590,73 +14581,73 @@
         <w:pStyle w:val="Heading3"/>
         <w:ind w:firstLine="284"/>
       </w:pPr>
-      <w:bookmarkStart w:id="45" w:name="_Toc8667568"/>
+      <w:bookmarkStart w:id="44" w:name="_Toc8667568"/>
       <w:r>
         <w:t>6.2.3 Definición de actores</w:t>
       </w:r>
       <w:r>
         <w:t>.</w:t>
       </w:r>
+      <w:bookmarkEnd w:id="44"/>
+    </w:p>
+    <w:p>
+      <w:pPr>
+        <w:ind w:firstLine="0"/>
+      </w:pPr>
+      <w:r>
+        <w:t>Los actores identificados son:</w:t>
+      </w:r>
+    </w:p>
+    <w:p>
+      <w:pPr>
+        <w:pStyle w:val="ListParagraph"/>
+      </w:pPr>
+      <w:r>
+        <w:t>A</w:t>
+      </w:r>
+      <w:r>
+        <w:t>dministrador</w:t>
+      </w:r>
+    </w:p>
+    <w:p>
+      <w:pPr>
+        <w:pStyle w:val="ListParagraph"/>
+      </w:pPr>
+      <w:proofErr w:type="spellStart"/>
+      <w:r>
+        <w:t>Superusuario</w:t>
+      </w:r>
+      <w:proofErr w:type="spellEnd"/>
+    </w:p>
+    <w:p>
+      <w:pPr>
+        <w:ind w:left="720" w:firstLine="0"/>
+      </w:pPr>
+    </w:p>
+    <w:p>
+      <w:pPr>
+        <w:pStyle w:val="Tablas"/>
+        <w:rPr>
+          <w:i/>
+        </w:rPr>
+      </w:pPr>
+      <w:bookmarkStart w:id="45" w:name="_Toc8667808"/>
+      <w:r>
+        <w:t xml:space="preserve">Tabla </w:t>
+      </w:r>
+      <w:r>
+        <w:t xml:space="preserve">2 </w:t>
+      </w:r>
+      <w:r>
+        <w:br/>
+      </w:r>
+      <w:r>
+        <w:rPr>
+          <w:i/>
+        </w:rPr>
+        <w:t>Descripción de actor Administrador</w:t>
+      </w:r>
       <w:bookmarkEnd w:id="45"/>
-    </w:p>
-    <w:p>
-      <w:pPr>
-        <w:ind w:firstLine="0"/>
-      </w:pPr>
-      <w:r>
-        <w:t>Los actores identificados son:</w:t>
-      </w:r>
-    </w:p>
-    <w:p>
-      <w:pPr>
-        <w:pStyle w:val="ListParagraph"/>
-      </w:pPr>
-      <w:r>
-        <w:t>A</w:t>
-      </w:r>
-      <w:r>
-        <w:t>dministrador</w:t>
-      </w:r>
-    </w:p>
-    <w:p>
-      <w:pPr>
-        <w:pStyle w:val="ListParagraph"/>
-      </w:pPr>
-      <w:proofErr w:type="spellStart"/>
-      <w:r>
-        <w:t>Superusuario</w:t>
-      </w:r>
-      <w:proofErr w:type="spellEnd"/>
-    </w:p>
-    <w:p>
-      <w:pPr>
-        <w:ind w:left="720" w:firstLine="0"/>
-      </w:pPr>
-    </w:p>
-    <w:p>
-      <w:pPr>
-        <w:pStyle w:val="Tablas"/>
-        <w:rPr>
-          <w:i/>
-        </w:rPr>
-      </w:pPr>
-      <w:bookmarkStart w:id="46" w:name="_Toc8667808"/>
-      <w:r>
-        <w:t xml:space="preserve">Tabla </w:t>
-      </w:r>
-      <w:r>
-        <w:t xml:space="preserve">2 </w:t>
-      </w:r>
-      <w:r>
-        <w:br/>
-      </w:r>
-      <w:r>
-        <w:rPr>
-          <w:i/>
-        </w:rPr>
-        <w:t>Descripción de actor Administrador</w:t>
-      </w:r>
-      <w:bookmarkEnd w:id="46"/>
     </w:p>
     <w:tbl>
       <w:tblPr>
@@ -14797,7 +14788,7 @@
           <w:i/>
         </w:rPr>
       </w:pPr>
-      <w:bookmarkStart w:id="47" w:name="_Toc8667809"/>
+      <w:bookmarkStart w:id="46" w:name="_Toc8667809"/>
       <w:r>
         <w:t xml:space="preserve">Tabla </w:t>
       </w:r>
@@ -14820,7 +14811,7 @@
         </w:rPr>
         <w:t>Superusuario</w:t>
       </w:r>
-      <w:bookmarkEnd w:id="47"/>
+      <w:bookmarkEnd w:id="46"/>
       <w:proofErr w:type="spellEnd"/>
     </w:p>
     <w:tbl>
@@ -14957,11 +14948,11 @@
       <w:pPr>
         <w:pStyle w:val="Heading3"/>
       </w:pPr>
-      <w:bookmarkStart w:id="48" w:name="_Toc8667569"/>
+      <w:bookmarkStart w:id="47" w:name="_Toc8667569"/>
       <w:r>
         <w:t>6.2.4 Definición de casos de uso.</w:t>
       </w:r>
-      <w:bookmarkEnd w:id="48"/>
+      <w:bookmarkEnd w:id="47"/>
     </w:p>
     <w:p>
       <w:pPr>
@@ -15035,7 +15026,7 @@
       <w:pPr>
         <w:pStyle w:val="Figuras"/>
       </w:pPr>
-      <w:bookmarkStart w:id="49" w:name="_Toc8667817"/>
+      <w:bookmarkStart w:id="48" w:name="_Toc8667817"/>
       <w:r>
         <w:rPr>
           <w:i/>
@@ -15045,7 +15036,7 @@
       <w:r>
         <w:t xml:space="preserve"> Diagrama Casos de Uso Módulo Usuario.</w:t>
       </w:r>
-      <w:bookmarkEnd w:id="49"/>
+      <w:bookmarkEnd w:id="48"/>
     </w:p>
     <w:p>
       <w:pPr>
@@ -15109,7 +15100,7 @@
       <w:pPr>
         <w:pStyle w:val="Figuras"/>
       </w:pPr>
-      <w:bookmarkStart w:id="50" w:name="_Toc8667818"/>
+      <w:bookmarkStart w:id="49" w:name="_Toc8667818"/>
       <w:r>
         <w:rPr>
           <w:i/>
@@ -15131,7 +15122,7 @@
       <w:r>
         <w:t xml:space="preserve"> Diagrama Casos de Uso Módulo Aplicaciones.</w:t>
       </w:r>
-      <w:bookmarkEnd w:id="50"/>
+      <w:bookmarkEnd w:id="49"/>
     </w:p>
     <w:p>
       <w:pPr>
@@ -15196,7 +15187,7 @@
       <w:pPr>
         <w:pStyle w:val="Figuras"/>
       </w:pPr>
-      <w:bookmarkStart w:id="51" w:name="_Toc8667819"/>
+      <w:bookmarkStart w:id="50" w:name="_Toc8667819"/>
       <w:r>
         <w:rPr>
           <w:i/>
@@ -15210,7 +15201,7 @@
       <w:r>
         <w:t>Gateways</w:t>
       </w:r>
-      <w:bookmarkEnd w:id="51"/>
+      <w:bookmarkEnd w:id="50"/>
       <w:proofErr w:type="spellEnd"/>
     </w:p>
     <w:p>
@@ -15275,7 +15266,7 @@
       <w:pPr>
         <w:pStyle w:val="Figuras"/>
       </w:pPr>
-      <w:bookmarkStart w:id="52" w:name="_Toc8667820"/>
+      <w:bookmarkStart w:id="51" w:name="_Toc8667820"/>
       <w:r>
         <w:rPr>
           <w:i/>
@@ -15285,7 +15276,7 @@
       <w:r>
         <w:t>Diagrama Casos de Uso Módulo Dispositivos</w:t>
       </w:r>
-      <w:bookmarkEnd w:id="52"/>
+      <w:bookmarkEnd w:id="51"/>
     </w:p>
     <w:p>
       <w:pPr>
@@ -15350,7 +15341,7 @@
       <w:pPr>
         <w:pStyle w:val="Figuras"/>
       </w:pPr>
-      <w:bookmarkStart w:id="53" w:name="_Toc8667821"/>
+      <w:bookmarkStart w:id="52" w:name="_Toc8667821"/>
       <w:r>
         <w:rPr>
           <w:i/>
@@ -15360,7 +15351,7 @@
       <w:r>
         <w:t>Diagrama Casos de Uso Módulo Procesos</w:t>
       </w:r>
-      <w:bookmarkEnd w:id="53"/>
+      <w:bookmarkEnd w:id="52"/>
     </w:p>
     <w:p>
       <w:pPr>
@@ -15424,7 +15415,7 @@
       <w:pPr>
         <w:pStyle w:val="Figuras"/>
       </w:pPr>
-      <w:bookmarkStart w:id="54" w:name="_Toc8667822"/>
+      <w:bookmarkStart w:id="53" w:name="_Toc8667822"/>
       <w:r>
         <w:rPr>
           <w:i/>
@@ -15434,7 +15425,7 @@
       <w:r>
         <w:t>. Diagrama Casos de Uso Módulo Notificaciones</w:t>
       </w:r>
-      <w:bookmarkEnd w:id="54"/>
+      <w:bookmarkEnd w:id="53"/>
     </w:p>
     <w:p>
       <w:pPr>
@@ -15499,7 +15490,7 @@
       <w:pPr>
         <w:pStyle w:val="Figuras"/>
       </w:pPr>
-      <w:bookmarkStart w:id="55" w:name="_Toc8667823"/>
+      <w:bookmarkStart w:id="54" w:name="_Toc8667823"/>
       <w:r>
         <w:rPr>
           <w:i/>
@@ -15509,26 +15500,26 @@
       <w:r>
         <w:t>Diagrama casos de Uso Módulo de Datos y Estadísticas</w:t>
       </w:r>
+      <w:bookmarkEnd w:id="54"/>
+    </w:p>
+    <w:p>
+      <w:pPr>
+        <w:pStyle w:val="Heading2"/>
+      </w:pPr>
+      <w:bookmarkStart w:id="55" w:name="_Toc8667570"/>
+      <w:r>
+        <w:t>6.</w:t>
+      </w:r>
+      <w:r>
+        <w:t>3</w:t>
+      </w:r>
+      <w:r>
+        <w:t xml:space="preserve"> </w:t>
+      </w:r>
+      <w:r>
+        <w:t>Definición de la arquitectura</w:t>
+      </w:r>
       <w:bookmarkEnd w:id="55"/>
-    </w:p>
-    <w:p>
-      <w:pPr>
-        <w:pStyle w:val="Heading2"/>
-      </w:pPr>
-      <w:bookmarkStart w:id="56" w:name="_Toc8667570"/>
-      <w:r>
-        <w:t>6.</w:t>
-      </w:r>
-      <w:r>
-        <w:t>3</w:t>
-      </w:r>
-      <w:r>
-        <w:t xml:space="preserve"> </w:t>
-      </w:r>
-      <w:r>
-        <w:t>Definición de la arquitectura</w:t>
-      </w:r>
-      <w:bookmarkEnd w:id="56"/>
     </w:p>
     <w:p>
       <w:pPr>
@@ -15627,7 +15618,7 @@
         <w:pStyle w:val="Figuras"/>
         <w:ind w:firstLine="0"/>
       </w:pPr>
-      <w:bookmarkStart w:id="57" w:name="_Toc8667824"/>
+      <w:bookmarkStart w:id="56" w:name="_Toc8667824"/>
       <w:r>
         <w:rPr>
           <w:i/>
@@ -15652,7 +15643,7 @@
       <w:r>
         <w:t>Arquitectura Smart Campus.</w:t>
       </w:r>
-      <w:bookmarkEnd w:id="57"/>
+      <w:bookmarkEnd w:id="56"/>
     </w:p>
     <w:p>
       <w:pPr>
@@ -16006,7 +15997,7 @@
       <w:pPr>
         <w:pStyle w:val="Figuras"/>
       </w:pPr>
-      <w:bookmarkStart w:id="58" w:name="_Toc8667825"/>
+      <w:bookmarkStart w:id="57" w:name="_Toc8667825"/>
       <w:r>
         <w:rPr>
           <w:i/>
@@ -16028,7 +16019,7 @@
       <w:r>
         <w:t xml:space="preserve"> Arquitectura Aplicación Web</w:t>
       </w:r>
-      <w:bookmarkEnd w:id="58"/>
+      <w:bookmarkEnd w:id="57"/>
     </w:p>
     <w:p>
       <w:r>
@@ -16379,7 +16370,7 @@
       <w:pPr>
         <w:pStyle w:val="Figuras"/>
       </w:pPr>
-      <w:bookmarkStart w:id="59" w:name="_Toc8667826"/>
+      <w:bookmarkStart w:id="58" w:name="_Toc8667826"/>
       <w:r>
         <w:rPr>
           <w:i/>
@@ -16409,7 +16400,7 @@
       <w:r>
         <w:t>, Componentes y Servicios</w:t>
       </w:r>
-      <w:bookmarkEnd w:id="59"/>
+      <w:bookmarkEnd w:id="58"/>
     </w:p>
     <w:p>
       <w:pPr>
@@ -16552,7 +16543,7 @@
       <w:pPr>
         <w:pStyle w:val="Figuras"/>
       </w:pPr>
-      <w:bookmarkStart w:id="60" w:name="_Toc8667827"/>
+      <w:bookmarkStart w:id="59" w:name="_Toc8667827"/>
       <w:r>
         <w:rPr>
           <w:i/>
@@ -16568,7 +16559,7 @@
       <w:r>
         <w:t xml:space="preserve"> y módulos.</w:t>
       </w:r>
-      <w:bookmarkEnd w:id="60"/>
+      <w:bookmarkEnd w:id="59"/>
     </w:p>
     <w:p>
       <w:pPr>
@@ -16923,50 +16914,50 @@
       <w:pPr>
         <w:pStyle w:val="Heading2"/>
       </w:pPr>
-      <w:bookmarkStart w:id="61" w:name="_Toc8667571"/>
+      <w:bookmarkStart w:id="60" w:name="_Toc8667571"/>
       <w:r>
         <w:t>6.4 Prototipado</w:t>
       </w:r>
+      <w:bookmarkEnd w:id="60"/>
+    </w:p>
+    <w:p>
+      <w:pPr>
+        <w:ind w:firstLine="0"/>
+      </w:pPr>
+      <w:r>
+        <w:t>Para el prototipo de la aplicación web de administración de la plataforma Smart Campus, de acuerdo con los Requisitos (véase capítulo 5) y Casos de uso (véase sección 6.2) especificados se dividieron las funcionalidades en diferentes vistas o páginas de la aplicación web</w:t>
+      </w:r>
+      <w:r>
+        <w:t>, las cuales se listan a continuación</w:t>
+      </w:r>
+      <w:r>
+        <w:t>.</w:t>
+      </w:r>
+    </w:p>
+    <w:p>
+      <w:pPr>
+        <w:pStyle w:val="Tablas"/>
+        <w:rPr>
+          <w:i/>
+        </w:rPr>
+      </w:pPr>
+      <w:bookmarkStart w:id="61" w:name="_Toc8667810"/>
+      <w:r>
+        <w:t xml:space="preserve">Tabla </w:t>
+      </w:r>
+      <w:r>
+        <w:t xml:space="preserve">4 </w:t>
+      </w:r>
+      <w:r>
+        <w:br/>
+      </w:r>
+      <w:r>
+        <w:rPr>
+          <w:i/>
+        </w:rPr>
+        <w:t>Páginas del prototipo</w:t>
+      </w:r>
       <w:bookmarkEnd w:id="61"/>
-    </w:p>
-    <w:p>
-      <w:pPr>
-        <w:ind w:firstLine="0"/>
-      </w:pPr>
-      <w:r>
-        <w:t>Para el prototipo de la aplicación web de administración de la plataforma Smart Campus, de acuerdo con los Requisitos (véase capítulo 5) y Casos de uso (véase sección 6.2) especificados se dividieron las funcionalidades en diferentes vistas o páginas de la aplicación web</w:t>
-      </w:r>
-      <w:r>
-        <w:t>, las cuales se listan a continuación</w:t>
-      </w:r>
-      <w:r>
-        <w:t>.</w:t>
-      </w:r>
-    </w:p>
-    <w:p>
-      <w:pPr>
-        <w:pStyle w:val="Tablas"/>
-        <w:rPr>
-          <w:i/>
-        </w:rPr>
-      </w:pPr>
-      <w:bookmarkStart w:id="62" w:name="_Toc8667810"/>
-      <w:r>
-        <w:t xml:space="preserve">Tabla </w:t>
-      </w:r>
-      <w:r>
-        <w:t xml:space="preserve">4 </w:t>
-      </w:r>
-      <w:r>
-        <w:br/>
-      </w:r>
-      <w:r>
-        <w:rPr>
-          <w:i/>
-        </w:rPr>
-        <w:t>Páginas del prototipo</w:t>
-      </w:r>
-      <w:bookmarkEnd w:id="62"/>
     </w:p>
     <w:tbl>
       <w:tblPr>
@@ -17849,6 +17840,1022 @@
     </w:p>
     <w:p>
       <w:pPr>
+        <w:ind w:firstLine="0"/>
+        <w:jc w:val="center"/>
+      </w:pPr>
+      <w:r>
+        <w:rPr>
+          <w:noProof/>
+        </w:rPr>
+        <w:lastRenderedPageBreak/>
+        <w:drawing>
+          <wp:inline distT="0" distB="0" distL="0" distR="0" wp14:anchorId="314F53DE" wp14:editId="61A9B666">
+            <wp:extent cx="5392615" cy="2499930"/>
+            <wp:effectExtent l="133350" t="114300" r="151130" b="167640"/>
+            <wp:docPr id="20" name="Picture 20"/>
+            <wp:cNvGraphicFramePr>
+              <a:graphicFrameLocks xmlns:a="http://schemas.openxmlformats.org/drawingml/2006/main" noChangeAspect="1"/>
+            </wp:cNvGraphicFramePr>
+            <a:graphic xmlns:a="http://schemas.openxmlformats.org/drawingml/2006/main">
+              <a:graphicData uri="http://schemas.openxmlformats.org/drawingml/2006/picture">
+                <pic:pic xmlns:pic="http://schemas.openxmlformats.org/drawingml/2006/picture">
+                  <pic:nvPicPr>
+                    <pic:cNvPr id="1" name=""/>
+                    <pic:cNvPicPr/>
+                  </pic:nvPicPr>
+                  <pic:blipFill rotWithShape="1">
+                    <a:blip r:embed="rId23"/>
+                    <a:srcRect t="1472"/>
+                    <a:stretch/>
+                  </pic:blipFill>
+                  <pic:spPr bwMode="auto">
+                    <a:xfrm>
+                      <a:off x="0" y="0"/>
+                      <a:ext cx="5417501" cy="2511467"/>
+                    </a:xfrm>
+                    <a:prstGeom prst="rect">
+                      <a:avLst/>
+                    </a:prstGeom>
+                    <a:solidFill>
+                      <a:srgbClr val="FFFFFF">
+                        <a:shade val="85000"/>
+                      </a:srgbClr>
+                    </a:solidFill>
+                    <a:ln w="88900" cap="sq">
+                      <a:solidFill>
+                        <a:srgbClr val="FFFFFF"/>
+                      </a:solidFill>
+                      <a:miter lim="800000"/>
+                    </a:ln>
+                    <a:effectLst>
+                      <a:outerShdw blurRad="55000" dist="18000" dir="5400000" algn="tl" rotWithShape="0">
+                        <a:srgbClr val="000000">
+                          <a:alpha val="40000"/>
+                        </a:srgbClr>
+                      </a:outerShdw>
+                    </a:effectLst>
+                    <a:scene3d>
+                      <a:camera prst="orthographicFront"/>
+                      <a:lightRig rig="twoPt" dir="t">
+                        <a:rot lat="0" lon="0" rev="7200000"/>
+                      </a:lightRig>
+                    </a:scene3d>
+                    <a:sp3d>
+                      <a:bevelT w="25400" h="19050"/>
+                      <a:contourClr>
+                        <a:srgbClr val="FFFFFF"/>
+                      </a:contourClr>
+                    </a:sp3d>
+                    <a:extLst>
+                      <a:ext uri="{53640926-AAD7-44D8-BBD7-CCE9431645EC}">
+                        <a14:shadowObscured xmlns:a14="http://schemas.microsoft.com/office/drawing/2010/main"/>
+                      </a:ext>
+                    </a:extLst>
+                  </pic:spPr>
+                </pic:pic>
+              </a:graphicData>
+            </a:graphic>
+          </wp:inline>
+        </w:drawing>
+      </w:r>
+    </w:p>
+    <w:p>
+      <w:pPr>
+        <w:pStyle w:val="Figuras"/>
+      </w:pPr>
+      <w:r>
+        <w:rPr>
+          <w:i/>
+        </w:rPr>
+        <w:t>Figura 1</w:t>
+      </w:r>
+      <w:r>
+        <w:rPr>
+          <w:i/>
+        </w:rPr>
+        <w:t>6</w:t>
+      </w:r>
+      <w:r>
+        <w:rPr>
+          <w:i/>
+        </w:rPr>
+        <w:t xml:space="preserve">. </w:t>
+      </w:r>
+      <w:r>
+        <w:t>Vista de Inicio de sesión</w:t>
+      </w:r>
+      <w:r>
+        <w:t>.</w:t>
+      </w:r>
+    </w:p>
+    <w:p>
+      <w:pPr>
+        <w:jc w:val="center"/>
+      </w:pPr>
+      <w:r>
+        <w:rPr>
+          <w:noProof/>
+        </w:rPr>
+        <w:drawing>
+          <wp:inline distT="0" distB="0" distL="0" distR="0" wp14:anchorId="3B74D368" wp14:editId="4D0372B8">
+            <wp:extent cx="2038888" cy="3685940"/>
+            <wp:effectExtent l="133350" t="114300" r="133350" b="162560"/>
+            <wp:docPr id="21" name="Picture 21"/>
+            <wp:cNvGraphicFramePr>
+              <a:graphicFrameLocks xmlns:a="http://schemas.openxmlformats.org/drawingml/2006/main" noChangeAspect="1"/>
+            </wp:cNvGraphicFramePr>
+            <a:graphic xmlns:a="http://schemas.openxmlformats.org/drawingml/2006/main">
+              <a:graphicData uri="http://schemas.openxmlformats.org/drawingml/2006/picture">
+                <pic:pic xmlns:pic="http://schemas.openxmlformats.org/drawingml/2006/picture">
+                  <pic:nvPicPr>
+                    <pic:cNvPr id="1" name=""/>
+                    <pic:cNvPicPr/>
+                  </pic:nvPicPr>
+                  <pic:blipFill rotWithShape="1">
+                    <a:blip r:embed="rId24"/>
+                    <a:srcRect l="1417" r="-1"/>
+                    <a:stretch/>
+                  </pic:blipFill>
+                  <pic:spPr bwMode="auto">
+                    <a:xfrm>
+                      <a:off x="0" y="0"/>
+                      <a:ext cx="2038888" cy="3685940"/>
+                    </a:xfrm>
+                    <a:prstGeom prst="rect">
+                      <a:avLst/>
+                    </a:prstGeom>
+                    <a:solidFill>
+                      <a:srgbClr val="FFFFFF">
+                        <a:shade val="85000"/>
+                      </a:srgbClr>
+                    </a:solidFill>
+                    <a:ln w="88900" cap="sq">
+                      <a:solidFill>
+                        <a:srgbClr val="FFFFFF"/>
+                      </a:solidFill>
+                      <a:miter lim="800000"/>
+                    </a:ln>
+                    <a:effectLst>
+                      <a:outerShdw blurRad="55000" dist="18000" dir="5400000" algn="tl" rotWithShape="0">
+                        <a:srgbClr val="000000">
+                          <a:alpha val="40000"/>
+                        </a:srgbClr>
+                      </a:outerShdw>
+                    </a:effectLst>
+                    <a:scene3d>
+                      <a:camera prst="orthographicFront"/>
+                      <a:lightRig rig="twoPt" dir="t">
+                        <a:rot lat="0" lon="0" rev="7200000"/>
+                      </a:lightRig>
+                    </a:scene3d>
+                    <a:sp3d>
+                      <a:bevelT w="25400" h="19050"/>
+                      <a:contourClr>
+                        <a:srgbClr val="FFFFFF"/>
+                      </a:contourClr>
+                    </a:sp3d>
+                    <a:extLst>
+                      <a:ext uri="{53640926-AAD7-44D8-BBD7-CCE9431645EC}">
+                        <a14:shadowObscured xmlns:a14="http://schemas.microsoft.com/office/drawing/2010/main"/>
+                      </a:ext>
+                    </a:extLst>
+                  </pic:spPr>
+                </pic:pic>
+              </a:graphicData>
+            </a:graphic>
+          </wp:inline>
+        </w:drawing>
+      </w:r>
+    </w:p>
+    <w:p>
+      <w:pPr>
+        <w:pStyle w:val="Figuras"/>
+      </w:pPr>
+      <w:r>
+        <w:rPr>
+          <w:i/>
+        </w:rPr>
+        <w:t>Figura 1</w:t>
+      </w:r>
+      <w:r>
+        <w:rPr>
+          <w:i/>
+        </w:rPr>
+        <w:t>7</w:t>
+      </w:r>
+      <w:r>
+        <w:rPr>
+          <w:i/>
+        </w:rPr>
+        <w:t xml:space="preserve">. </w:t>
+      </w:r>
+      <w:r>
+        <w:t>Vista de Inicio de sesión</w:t>
+      </w:r>
+      <w:r>
+        <w:t xml:space="preserve"> dispositivo móvil</w:t>
+      </w:r>
+      <w:r>
+        <w:t>.</w:t>
+      </w:r>
+    </w:p>
+    <w:p>
+      <w:pPr>
+        <w:jc w:val="center"/>
+      </w:pPr>
+    </w:p>
+    <w:p>
+      <w:pPr>
+        <w:ind w:firstLine="0"/>
+      </w:pPr>
+      <w:r>
+        <w:lastRenderedPageBreak/>
+        <w:t>Como se puede observar en esta pantalla el usuario puede iniciar sesión, introduciendo su usuario y su contraseña si ya se encuentra registrado en el sistema, o</w:t>
+      </w:r>
+      <w:r>
+        <w:t>,</w:t>
+      </w:r>
+      <w:r>
+        <w:t xml:space="preserve"> puede darse de alta en caso de que no lo esté. </w:t>
+      </w:r>
+      <w:r>
+        <w:t>En la figura 18 se muestra a la izquierda de forma acercada el formulario de registro y</w:t>
+      </w:r>
+      <w:r>
+        <w:t xml:space="preserve"> </w:t>
+      </w:r>
+      <w:r>
+        <w:t xml:space="preserve">a la derecha la información que deben </w:t>
+      </w:r>
+      <w:r>
+        <w:t xml:space="preserve">ser introducida </w:t>
+      </w:r>
+      <w:r>
+        <w:t xml:space="preserve">para poder recuperar </w:t>
+      </w:r>
+      <w:r>
+        <w:t>la</w:t>
+      </w:r>
+      <w:r>
+        <w:t xml:space="preserve"> contraseña en caso de que </w:t>
+      </w:r>
+      <w:r>
+        <w:t>esta sea olvidada</w:t>
+      </w:r>
+      <w:r>
+        <w:t xml:space="preserve">, en este caso, solo es requerido el correo con el que </w:t>
+      </w:r>
+      <w:r>
+        <w:t>el usuario fue registrado</w:t>
+      </w:r>
+      <w:r>
+        <w:t xml:space="preserve"> y, en un instante reciben un correo electrónico en esta cuenta con una nueva contraseña generada aleatoriamente.</w:t>
+      </w:r>
+    </w:p>
+    <w:p>
+      <w:pPr>
+        <w:ind w:firstLine="0"/>
+      </w:pPr>
+      <w:r>
+        <w:tab/>
+        <w:t>Estos formularios validan que la información requerida sea insertada, cumpliendo con una longitud mínima</w:t>
+      </w:r>
+      <w:r>
+        <w:t xml:space="preserve">, </w:t>
+      </w:r>
+      <w:r>
+        <w:t xml:space="preserve">que </w:t>
+      </w:r>
+      <w:r>
+        <w:t>las direcciones de correo introducidas sean válidas</w:t>
+      </w:r>
+      <w:r>
+        <w:t xml:space="preserve">, </w:t>
+      </w:r>
+      <w:r>
+        <w:t>el campo de confirmar contraseñ</w:t>
+      </w:r>
+      <w:r>
+        <w:t xml:space="preserve">a sea igual que la </w:t>
+      </w:r>
+      <w:r>
+        <w:t>contraseña introducida previamente</w:t>
+      </w:r>
+      <w:r>
+        <w:t>.</w:t>
+      </w:r>
+      <w:r>
+        <w:t xml:space="preserve"> Esto para evitar que el usuario realice múltiples peticiones al servidor cuando se sabe que la operación que está realizando va a fallar pues </w:t>
+      </w:r>
+      <w:r>
+        <w:t>la información introducida es invalida.</w:t>
+      </w:r>
+    </w:p>
+    <w:p>
+      <w:pPr>
+        <w:ind w:firstLine="0"/>
+        <w:rPr>
+          <w:noProof/>
+        </w:rPr>
+      </w:pPr>
+      <w:r>
+        <w:rPr>
+          <w:noProof/>
+        </w:rPr>
+        <w:drawing>
+          <wp:anchor distT="0" distB="0" distL="114300" distR="114300" simplePos="0" relativeHeight="251658240" behindDoc="0" locked="0" layoutInCell="1" allowOverlap="1" wp14:anchorId="03988171" wp14:editId="0384BAC5">
+            <wp:simplePos x="0" y="0"/>
+            <wp:positionH relativeFrom="column">
+              <wp:posOffset>2589199</wp:posOffset>
+            </wp:positionH>
+            <wp:positionV relativeFrom="paragraph">
+              <wp:posOffset>528568</wp:posOffset>
+            </wp:positionV>
+            <wp:extent cx="3267710" cy="1790065"/>
+            <wp:effectExtent l="0" t="0" r="8890" b="635"/>
+            <wp:wrapNone/>
+            <wp:docPr id="23" name="Picture 23"/>
+            <wp:cNvGraphicFramePr>
+              <a:graphicFrameLocks xmlns:a="http://schemas.openxmlformats.org/drawingml/2006/main" noChangeAspect="1"/>
+            </wp:cNvGraphicFramePr>
+            <a:graphic xmlns:a="http://schemas.openxmlformats.org/drawingml/2006/main">
+              <a:graphicData uri="http://schemas.openxmlformats.org/drawingml/2006/picture">
+                <pic:pic xmlns:pic="http://schemas.openxmlformats.org/drawingml/2006/picture">
+                  <pic:nvPicPr>
+                    <pic:cNvPr id="1" name=""/>
+                    <pic:cNvPicPr/>
+                  </pic:nvPicPr>
+                  <pic:blipFill>
+                    <a:blip r:embed="rId25">
+                      <a:extLst>
+                        <a:ext uri="{28A0092B-C50C-407E-A947-70E740481C1C}">
+                          <a14:useLocalDpi xmlns:a14="http://schemas.microsoft.com/office/drawing/2010/main" val="0"/>
+                        </a:ext>
+                      </a:extLst>
+                    </a:blip>
+                    <a:stretch>
+                      <a:fillRect/>
+                    </a:stretch>
+                  </pic:blipFill>
+                  <pic:spPr>
+                    <a:xfrm>
+                      <a:off x="0" y="0"/>
+                      <a:ext cx="3267710" cy="1790065"/>
+                    </a:xfrm>
+                    <a:prstGeom prst="rect">
+                      <a:avLst/>
+                    </a:prstGeom>
+                  </pic:spPr>
+                </pic:pic>
+              </a:graphicData>
+            </a:graphic>
+            <wp14:sizeRelH relativeFrom="page">
+              <wp14:pctWidth>0</wp14:pctWidth>
+            </wp14:sizeRelH>
+            <wp14:sizeRelV relativeFrom="page">
+              <wp14:pctHeight>0</wp14:pctHeight>
+            </wp14:sizeRelV>
+          </wp:anchor>
+        </w:drawing>
+      </w:r>
+      <w:r>
+        <w:rPr>
+          <w:noProof/>
+        </w:rPr>
+        <w:drawing>
+          <wp:inline distT="0" distB="0" distL="0" distR="0" wp14:anchorId="656CA6D5" wp14:editId="2DE766BF">
+            <wp:extent cx="2562357" cy="2727298"/>
+            <wp:effectExtent l="0" t="0" r="0" b="0"/>
+            <wp:docPr id="22" name="Picture 22"/>
+            <wp:cNvGraphicFramePr>
+              <a:graphicFrameLocks xmlns:a="http://schemas.openxmlformats.org/drawingml/2006/main" noChangeAspect="1"/>
+            </wp:cNvGraphicFramePr>
+            <a:graphic xmlns:a="http://schemas.openxmlformats.org/drawingml/2006/main">
+              <a:graphicData uri="http://schemas.openxmlformats.org/drawingml/2006/picture">
+                <pic:pic xmlns:pic="http://schemas.openxmlformats.org/drawingml/2006/picture">
+                  <pic:nvPicPr>
+                    <pic:cNvPr id="1" name=""/>
+                    <pic:cNvPicPr/>
+                  </pic:nvPicPr>
+                  <pic:blipFill rotWithShape="1">
+                    <a:blip r:embed="rId26"/>
+                    <a:srcRect l="2536"/>
+                    <a:stretch/>
+                  </pic:blipFill>
+                  <pic:spPr bwMode="auto">
+                    <a:xfrm>
+                      <a:off x="0" y="0"/>
+                      <a:ext cx="2579333" cy="2745367"/>
+                    </a:xfrm>
+                    <a:prstGeom prst="rect">
+                      <a:avLst/>
+                    </a:prstGeom>
+                    <a:ln>
+                      <a:noFill/>
+                    </a:ln>
+                    <a:extLst>
+                      <a:ext uri="{53640926-AAD7-44D8-BBD7-CCE9431645EC}">
+                        <a14:shadowObscured xmlns:a14="http://schemas.microsoft.com/office/drawing/2010/main"/>
+                      </a:ext>
+                    </a:extLst>
+                  </pic:spPr>
+                </pic:pic>
+              </a:graphicData>
+            </a:graphic>
+          </wp:inline>
+        </w:drawing>
+      </w:r>
+      <w:r>
+        <w:rPr>
+          <w:noProof/>
+        </w:rPr>
+        <w:t xml:space="preserve"> </w:t>
+      </w:r>
+    </w:p>
+    <w:p>
+      <w:pPr>
+        <w:pStyle w:val="Figuras"/>
+      </w:pPr>
+      <w:r>
+        <w:rPr>
+          <w:i/>
+        </w:rPr>
+        <w:t>Figura 1</w:t>
+      </w:r>
+      <w:r>
+        <w:rPr>
+          <w:i/>
+        </w:rPr>
+        <w:t>8</w:t>
+      </w:r>
+      <w:r>
+        <w:rPr>
+          <w:i/>
+        </w:rPr>
+        <w:t xml:space="preserve">. </w:t>
+      </w:r>
+      <w:r>
+        <w:t xml:space="preserve">Vista </w:t>
+      </w:r>
+      <w:r>
+        <w:t>detallada de los formularios de Registro y Cambio de contraseña</w:t>
+      </w:r>
+      <w:r>
+        <w:t>.</w:t>
+      </w:r>
+    </w:p>
+    <w:p>
+      <w:pPr>
+        <w:ind w:firstLine="0"/>
+      </w:pPr>
+    </w:p>
+    <w:p>
+      <w:pPr>
+        <w:ind w:firstLine="0"/>
+      </w:pPr>
+      <w:r>
+        <w:rPr>
+          <w:noProof/>
+        </w:rPr>
+        <w:lastRenderedPageBreak/>
+        <w:drawing>
+          <wp:inline distT="0" distB="0" distL="0" distR="0" wp14:anchorId="05B07F0E" wp14:editId="2A3929E2">
+            <wp:extent cx="5922010" cy="2767054"/>
+            <wp:effectExtent l="0" t="0" r="2540" b="0"/>
+            <wp:docPr id="26" name="Picture 26"/>
+            <wp:cNvGraphicFramePr>
+              <a:graphicFrameLocks xmlns:a="http://schemas.openxmlformats.org/drawingml/2006/main" noChangeAspect="1"/>
+            </wp:cNvGraphicFramePr>
+            <a:graphic xmlns:a="http://schemas.openxmlformats.org/drawingml/2006/main">
+              <a:graphicData uri="http://schemas.openxmlformats.org/drawingml/2006/picture">
+                <pic:pic xmlns:pic="http://schemas.openxmlformats.org/drawingml/2006/picture">
+                  <pic:nvPicPr>
+                    <pic:cNvPr id="1" name=""/>
+                    <pic:cNvPicPr/>
+                  </pic:nvPicPr>
+                  <pic:blipFill rotWithShape="1">
+                    <a:blip r:embed="rId27"/>
+                    <a:srcRect t="1" b="603"/>
+                    <a:stretch/>
+                  </pic:blipFill>
+                  <pic:spPr bwMode="auto">
+                    <a:xfrm>
+                      <a:off x="0" y="0"/>
+                      <a:ext cx="5922010" cy="2767054"/>
+                    </a:xfrm>
+                    <a:prstGeom prst="rect">
+                      <a:avLst/>
+                    </a:prstGeom>
+                    <a:ln>
+                      <a:noFill/>
+                    </a:ln>
+                    <a:extLst>
+                      <a:ext uri="{53640926-AAD7-44D8-BBD7-CCE9431645EC}">
+                        <a14:shadowObscured xmlns:a14="http://schemas.microsoft.com/office/drawing/2010/main"/>
+                      </a:ext>
+                    </a:extLst>
+                  </pic:spPr>
+                </pic:pic>
+              </a:graphicData>
+            </a:graphic>
+          </wp:inline>
+        </w:drawing>
+      </w:r>
+    </w:p>
+    <w:p>
+      <w:pPr>
+        <w:pStyle w:val="Figuras"/>
+      </w:pPr>
+      <w:r>
+        <w:rPr>
+          <w:i/>
+        </w:rPr>
+        <w:t xml:space="preserve">Figura 19. </w:t>
+      </w:r>
+      <w:proofErr w:type="spellStart"/>
+      <w:r>
+        <w:t>Dashboard</w:t>
+      </w:r>
+      <w:proofErr w:type="spellEnd"/>
+      <w:r>
+        <w:t xml:space="preserve"> de la Aplicación Web</w:t>
+      </w:r>
+    </w:p>
+    <w:p>
+      <w:pPr>
+        <w:ind w:firstLine="0"/>
+      </w:pPr>
+      <w:r>
+        <w:t xml:space="preserve">Luego de iniciar sesión o registrarse satisfactoriamente, el usuario es redirigido a la página de inicio o </w:t>
+      </w:r>
+      <w:proofErr w:type="spellStart"/>
+      <w:r>
+        <w:t>Dashboard</w:t>
+      </w:r>
+      <w:proofErr w:type="spellEnd"/>
+      <w:r>
+        <w:t xml:space="preserve"> de la plataforma, donde se observa en la barra de navegación, en la parte superior el logotipo de la aplicación el cual se ve más a detalle en la figura 20</w:t>
+      </w:r>
+      <w:r>
+        <w:t xml:space="preserve">, el cual es un robot con el símbolo de la </w:t>
+      </w:r>
+      <w:r>
+        <w:t>universidad</w:t>
+      </w:r>
+      <w:r>
+        <w:t xml:space="preserve"> representa</w:t>
+      </w:r>
+      <w:r>
+        <w:t>ndo</w:t>
+      </w:r>
+      <w:r>
+        <w:t xml:space="preserve"> el potencial de automatización y la gran transformación tecnológica que se puede presentar con el uso de esta plataforma</w:t>
+      </w:r>
+      <w:r>
+        <w:t>. También se observa una campana indicando la cantidad de notificaciones no leídas que tiene el usuario, las cuales le alertan de los cambios de estado de sus procesos y dispositivos.</w:t>
+      </w:r>
+    </w:p>
+    <w:p>
+      <w:pPr>
+        <w:jc w:val="center"/>
+      </w:pPr>
+      <w:r>
+        <w:rPr>
+          <w:noProof/>
+        </w:rPr>
+        <w:drawing>
+          <wp:inline distT="0" distB="0" distL="0" distR="0" wp14:anchorId="14235B77" wp14:editId="2B78A0ED">
+            <wp:extent cx="1464838" cy="1455089"/>
+            <wp:effectExtent l="0" t="0" r="2540" b="0"/>
+            <wp:docPr id="25" name="Picture 25"/>
+            <wp:cNvGraphicFramePr>
+              <a:graphicFrameLocks xmlns:a="http://schemas.openxmlformats.org/drawingml/2006/main" noChangeAspect="1"/>
+            </wp:cNvGraphicFramePr>
+            <a:graphic xmlns:a="http://schemas.openxmlformats.org/drawingml/2006/main">
+              <a:graphicData uri="http://schemas.openxmlformats.org/drawingml/2006/picture">
+                <pic:pic xmlns:pic="http://schemas.openxmlformats.org/drawingml/2006/picture">
+                  <pic:nvPicPr>
+                    <pic:cNvPr id="0" name="Picture 16"/>
+                    <pic:cNvPicPr>
+                      <a:picLocks noChangeAspect="1" noChangeArrowheads="1"/>
+                    </pic:cNvPicPr>
+                  </pic:nvPicPr>
+                  <pic:blipFill>
+                    <a:blip r:embed="rId28" cstate="print">
+                      <a:extLst>
+                        <a:ext uri="{28A0092B-C50C-407E-A947-70E740481C1C}">
+                          <a14:useLocalDpi xmlns:a14="http://schemas.microsoft.com/office/drawing/2010/main" val="0"/>
+                        </a:ext>
+                      </a:extLst>
+                    </a:blip>
+                    <a:srcRect/>
+                    <a:stretch>
+                      <a:fillRect/>
+                    </a:stretch>
+                  </pic:blipFill>
+                  <pic:spPr bwMode="auto">
+                    <a:xfrm>
+                      <a:off x="0" y="0"/>
+                      <a:ext cx="1485463" cy="1475577"/>
+                    </a:xfrm>
+                    <a:prstGeom prst="rect">
+                      <a:avLst/>
+                    </a:prstGeom>
+                    <a:noFill/>
+                    <a:ln>
+                      <a:noFill/>
+                    </a:ln>
+                  </pic:spPr>
+                </pic:pic>
+              </a:graphicData>
+            </a:graphic>
+          </wp:inline>
+        </w:drawing>
+      </w:r>
+    </w:p>
+    <w:p>
+      <w:pPr>
+        <w:pStyle w:val="Figuras"/>
+      </w:pPr>
+      <w:r>
+        <w:rPr>
+          <w:i/>
+        </w:rPr>
+        <w:t xml:space="preserve">Figura 19. </w:t>
+      </w:r>
+      <w:r>
+        <w:t>Logotipo de la Aplicación Web</w:t>
+      </w:r>
+    </w:p>
+    <w:p>
+      <w:pPr>
+        <w:ind w:firstLine="0"/>
+      </w:pPr>
+    </w:p>
+    <w:p>
+      <w:pPr>
+        <w:ind w:firstLine="0"/>
+        <w:rPr>
+          <w:i/>
+        </w:rPr>
+      </w:pPr>
+      <w:r>
+        <w:lastRenderedPageBreak/>
+        <w:t xml:space="preserve">A la derecha se encuentra el nombre del usuario autenticado en la aplicación y le permite, ver más información acerca </w:t>
+      </w:r>
+      <w:r>
+        <w:t>del</w:t>
+      </w:r>
+      <w:r>
+        <w:t xml:space="preserve"> perfil</w:t>
+      </w:r>
+      <w:r>
+        <w:t xml:space="preserve"> del usuario</w:t>
+      </w:r>
+      <w:r>
+        <w:t xml:space="preserve">, </w:t>
+      </w:r>
+      <w:r>
+        <w:t xml:space="preserve">editar su información, </w:t>
+      </w:r>
+      <w:r>
+        <w:t>eliminar su cuenta y cerrar sesión, lo cual se puede ver en la figura 20</w:t>
+      </w:r>
+      <w:r>
+        <w:t>;</w:t>
+      </w:r>
+      <w:r>
+        <w:t xml:space="preserve"> junto con las vistas de inicio de sesión, registro y recuperación de contraseña </w:t>
+      </w:r>
+      <w:r>
+        <w:t xml:space="preserve">contribuye a que se cumpla a cabalidad el Requisito funcional </w:t>
+      </w:r>
+      <w:r>
+        <w:rPr>
+          <w:i/>
+        </w:rPr>
+        <w:t>RF01 Autenticación de usuarios.</w:t>
+      </w:r>
+    </w:p>
+    <w:p>
+      <w:pPr>
+        <w:ind w:firstLine="0"/>
+        <w:jc w:val="center"/>
+        <w:rPr>
+          <w:noProof/>
+        </w:rPr>
+      </w:pPr>
+      <w:r>
+        <w:rPr>
+          <w:noProof/>
+        </w:rPr>
+        <w:drawing>
+          <wp:inline distT="0" distB="0" distL="0" distR="0" wp14:anchorId="78510F95" wp14:editId="2A114925">
+            <wp:extent cx="2412741" cy="4332740"/>
+            <wp:effectExtent l="0" t="0" r="6985" b="0"/>
+            <wp:docPr id="30" name="Picture 30"/>
+            <wp:cNvGraphicFramePr>
+              <a:graphicFrameLocks xmlns:a="http://schemas.openxmlformats.org/drawingml/2006/main" noChangeAspect="1"/>
+            </wp:cNvGraphicFramePr>
+            <a:graphic xmlns:a="http://schemas.openxmlformats.org/drawingml/2006/main">
+              <a:graphicData uri="http://schemas.openxmlformats.org/drawingml/2006/picture">
+                <pic:pic xmlns:pic="http://schemas.openxmlformats.org/drawingml/2006/picture">
+                  <pic:nvPicPr>
+                    <pic:cNvPr id="1" name=""/>
+                    <pic:cNvPicPr/>
+                  </pic:nvPicPr>
+                  <pic:blipFill>
+                    <a:blip r:embed="rId29"/>
+                    <a:stretch>
+                      <a:fillRect/>
+                    </a:stretch>
+                  </pic:blipFill>
+                  <pic:spPr>
+                    <a:xfrm>
+                      <a:off x="0" y="0"/>
+                      <a:ext cx="2424032" cy="4353016"/>
+                    </a:xfrm>
+                    <a:prstGeom prst="rect">
+                      <a:avLst/>
+                    </a:prstGeom>
+                  </pic:spPr>
+                </pic:pic>
+              </a:graphicData>
+            </a:graphic>
+          </wp:inline>
+        </w:drawing>
+      </w:r>
+      <w:r>
+        <w:rPr>
+          <w:noProof/>
+        </w:rPr>
+        <w:t xml:space="preserve">   </w:t>
+      </w:r>
+      <w:r>
+        <w:rPr>
+          <w:noProof/>
+        </w:rPr>
+        <w:drawing>
+          <wp:inline distT="0" distB="0" distL="0" distR="0" wp14:anchorId="2B2DC055" wp14:editId="08B31B57">
+            <wp:extent cx="2496710" cy="4333381"/>
+            <wp:effectExtent l="0" t="0" r="0" b="0"/>
+            <wp:docPr id="29" name="Picture 29"/>
+            <wp:cNvGraphicFramePr>
+              <a:graphicFrameLocks xmlns:a="http://schemas.openxmlformats.org/drawingml/2006/main" noChangeAspect="1"/>
+            </wp:cNvGraphicFramePr>
+            <a:graphic xmlns:a="http://schemas.openxmlformats.org/drawingml/2006/main">
+              <a:graphicData uri="http://schemas.openxmlformats.org/drawingml/2006/picture">
+                <pic:pic xmlns:pic="http://schemas.openxmlformats.org/drawingml/2006/picture">
+                  <pic:nvPicPr>
+                    <pic:cNvPr id="1" name=""/>
+                    <pic:cNvPicPr/>
+                  </pic:nvPicPr>
+                  <pic:blipFill>
+                    <a:blip r:embed="rId30"/>
+                    <a:stretch>
+                      <a:fillRect/>
+                    </a:stretch>
+                  </pic:blipFill>
+                  <pic:spPr>
+                    <a:xfrm>
+                      <a:off x="0" y="0"/>
+                      <a:ext cx="2524075" cy="4380876"/>
+                    </a:xfrm>
+                    <a:prstGeom prst="rect">
+                      <a:avLst/>
+                    </a:prstGeom>
+                  </pic:spPr>
+                </pic:pic>
+              </a:graphicData>
+            </a:graphic>
+          </wp:inline>
+        </w:drawing>
+      </w:r>
+    </w:p>
+    <w:p>
+      <w:pPr>
+        <w:pStyle w:val="Figuras"/>
+      </w:pPr>
+      <w:r>
+        <w:rPr>
+          <w:i/>
+        </w:rPr>
+        <w:t xml:space="preserve">Figura </w:t>
+      </w:r>
+      <w:r>
+        <w:rPr>
+          <w:i/>
+        </w:rPr>
+        <w:t>20</w:t>
+      </w:r>
+      <w:r>
+        <w:rPr>
+          <w:i/>
+        </w:rPr>
+        <w:t xml:space="preserve">. </w:t>
+      </w:r>
+      <w:r>
+        <w:t>Tarjeta de gestión de usuario y edición de Perfil.</w:t>
+      </w:r>
+    </w:p>
+    <w:p>
+      <w:pPr>
+        <w:ind w:firstLine="0"/>
+      </w:pPr>
+      <w:r>
+        <w:t>También en esta página de inicio (</w:t>
+      </w:r>
+      <w:proofErr w:type="spellStart"/>
+      <w:r>
+        <w:t>Dashboard</w:t>
+      </w:r>
+      <w:proofErr w:type="spellEnd"/>
+      <w:r>
+        <w:t xml:space="preserve">) se pueden observar ciertas gráficas de administración, de estadísticas de datos y la posibilidad de consultar la información enviada por los dispositivos del usuario </w:t>
+      </w:r>
+      <w:r>
+        <w:t>de acuerdo con</w:t>
+      </w:r>
+      <w:r>
+        <w:t xml:space="preserve"> diversos filtros, esto se explicará más adelante cuando se hable de los respectivos requisitos funcionales que cubren esta funcionalidad.</w:t>
+      </w:r>
+    </w:p>
+    <w:p>
+      <w:pPr>
+        <w:ind w:firstLine="288"/>
+      </w:pPr>
+      <w:r>
+        <w:lastRenderedPageBreak/>
+        <w:t>A su vez, se puede observar en las figuras 21 y 22, que es posible desde esta y las demás páginas de la aplicación Web navegar a otras secciones de administración del aplicativo, esto con el objetivo de reducir el número de clics necesarios para el usuario cambiar de sección y, hacer que este se oriente mejor en la plataforma.</w:t>
+      </w:r>
+    </w:p>
+    <w:p>
+      <w:pPr>
+        <w:ind w:firstLine="288"/>
+      </w:pPr>
+      <w:r>
+        <w:rPr>
+          <w:noProof/>
+        </w:rPr>
+        <w:drawing>
+          <wp:inline distT="0" distB="0" distL="0" distR="0" wp14:anchorId="197AB70C" wp14:editId="0682A5EA">
+            <wp:extent cx="5922010" cy="487680"/>
+            <wp:effectExtent l="0" t="0" r="2540" b="7620"/>
+            <wp:docPr id="31" name="Picture 31"/>
+            <wp:cNvGraphicFramePr>
+              <a:graphicFrameLocks xmlns:a="http://schemas.openxmlformats.org/drawingml/2006/main" noChangeAspect="1"/>
+            </wp:cNvGraphicFramePr>
+            <a:graphic xmlns:a="http://schemas.openxmlformats.org/drawingml/2006/main">
+              <a:graphicData uri="http://schemas.openxmlformats.org/drawingml/2006/picture">
+                <pic:pic xmlns:pic="http://schemas.openxmlformats.org/drawingml/2006/picture">
+                  <pic:nvPicPr>
+                    <pic:cNvPr id="1" name=""/>
+                    <pic:cNvPicPr/>
+                  </pic:nvPicPr>
+                  <pic:blipFill>
+                    <a:blip r:embed="rId31"/>
+                    <a:stretch>
+                      <a:fillRect/>
+                    </a:stretch>
+                  </pic:blipFill>
+                  <pic:spPr>
+                    <a:xfrm>
+                      <a:off x="0" y="0"/>
+                      <a:ext cx="5922010" cy="487680"/>
+                    </a:xfrm>
+                    <a:prstGeom prst="rect">
+                      <a:avLst/>
+                    </a:prstGeom>
+                  </pic:spPr>
+                </pic:pic>
+              </a:graphicData>
+            </a:graphic>
+          </wp:inline>
+        </w:drawing>
+      </w:r>
+    </w:p>
+    <w:p>
+      <w:pPr>
+        <w:pStyle w:val="Figuras"/>
+      </w:pPr>
+      <w:r>
+        <w:rPr>
+          <w:i/>
+        </w:rPr>
+        <w:t>Figura 2</w:t>
+      </w:r>
+      <w:r>
+        <w:rPr>
+          <w:i/>
+        </w:rPr>
+        <w:t>1</w:t>
+      </w:r>
+      <w:r>
+        <w:rPr>
+          <w:i/>
+        </w:rPr>
+        <w:t xml:space="preserve">. </w:t>
+      </w:r>
+      <w:r>
+        <w:t>Opciones de navegación para navegadores web</w:t>
+      </w:r>
+      <w:r>
+        <w:t>.</w:t>
+      </w:r>
+    </w:p>
+    <w:p>
+      <w:pPr>
+        <w:ind w:firstLine="288"/>
+        <w:jc w:val="center"/>
+      </w:pPr>
+      <w:r>
+        <w:rPr>
+          <w:noProof/>
+        </w:rPr>
+        <w:drawing>
+          <wp:inline distT="0" distB="0" distL="0" distR="0" wp14:anchorId="6A1EE402" wp14:editId="1B2BA58B">
+            <wp:extent cx="3900963" cy="3864334"/>
+            <wp:effectExtent l="0" t="0" r="4445" b="3175"/>
+            <wp:docPr id="33" name="Picture 33"/>
+            <wp:cNvGraphicFramePr>
+              <a:graphicFrameLocks xmlns:a="http://schemas.openxmlformats.org/drawingml/2006/main" noChangeAspect="1"/>
+            </wp:cNvGraphicFramePr>
+            <a:graphic xmlns:a="http://schemas.openxmlformats.org/drawingml/2006/main">
+              <a:graphicData uri="http://schemas.openxmlformats.org/drawingml/2006/picture">
+                <pic:pic xmlns:pic="http://schemas.openxmlformats.org/drawingml/2006/picture">
+                  <pic:nvPicPr>
+                    <pic:cNvPr id="1" name=""/>
+                    <pic:cNvPicPr/>
+                  </pic:nvPicPr>
+                  <pic:blipFill>
+                    <a:blip r:embed="rId32"/>
+                    <a:stretch>
+                      <a:fillRect/>
+                    </a:stretch>
+                  </pic:blipFill>
+                  <pic:spPr>
+                    <a:xfrm>
+                      <a:off x="0" y="0"/>
+                      <a:ext cx="3912246" cy="3875511"/>
+                    </a:xfrm>
+                    <a:prstGeom prst="rect">
+                      <a:avLst/>
+                    </a:prstGeom>
+                  </pic:spPr>
+                </pic:pic>
+              </a:graphicData>
+            </a:graphic>
+          </wp:inline>
+        </w:drawing>
+      </w:r>
+    </w:p>
+    <w:p>
+      <w:pPr>
+        <w:pStyle w:val="Figuras"/>
+      </w:pPr>
+      <w:r>
+        <w:rPr>
+          <w:i/>
+        </w:rPr>
+        <w:t>Figura 2</w:t>
+      </w:r>
+      <w:r>
+        <w:rPr>
+          <w:i/>
+        </w:rPr>
+        <w:t>2</w:t>
+      </w:r>
+      <w:r>
+        <w:rPr>
+          <w:i/>
+        </w:rPr>
+        <w:t xml:space="preserve">. </w:t>
+      </w:r>
+      <w:r>
+        <w:t xml:space="preserve">Opciones de navegación para </w:t>
+      </w:r>
+      <w:r>
+        <w:t>dispositivos móviles</w:t>
+      </w:r>
+      <w:bookmarkStart w:id="62" w:name="_GoBack"/>
+      <w:bookmarkEnd w:id="62"/>
+      <w:r>
+        <w:t>.</w:t>
+      </w:r>
+    </w:p>
+    <w:p>
+      <w:pPr>
+        <w:ind w:firstLine="288"/>
+        <w:jc w:val="center"/>
+      </w:pPr>
+    </w:p>
+    <w:p>
+      <w:pPr>
+        <w:jc w:val="center"/>
+      </w:pPr>
+    </w:p>
+    <w:p>
+      <w:pPr>
         <w:pStyle w:val="Heading2"/>
       </w:pPr>
       <w:bookmarkStart w:id="63" w:name="_Toc8667572"/>
@@ -18261,7 +19268,7 @@
       <w:r>
         <w:t xml:space="preserve"> de 2019, </w:t>
       </w:r>
-      <w:hyperlink r:id="rId23" w:history="1">
+      <w:hyperlink r:id="rId33" w:history="1">
         <w:r>
           <w:rPr>
             <w:rStyle w:val="Hyperlink"/>
@@ -18350,7 +19357,7 @@
       <w:r>
         <w:t xml:space="preserve">Softwaretestinghelp.com. Recuperado el 27 de abril de 2019, </w:t>
       </w:r>
-      <w:hyperlink r:id="rId24" w:history="1">
+      <w:hyperlink r:id="rId34" w:history="1">
         <w:r>
           <w:rPr>
             <w:rStyle w:val="Hyperlink"/>
@@ -18375,7 +19382,7 @@
       <w:r>
         <w:t xml:space="preserve">  Recuperado el 27 de abril de 2019, </w:t>
       </w:r>
-      <w:hyperlink r:id="rId25" w:history="1">
+      <w:hyperlink r:id="rId35" w:history="1">
         <w:r>
           <w:rPr>
             <w:rStyle w:val="Hyperlink"/>
@@ -18511,7 +19518,7 @@
       <w:r>
         <w:t xml:space="preserve">. Iotworldtoday.com. Recuperado el 27 de abril de 2019, </w:t>
       </w:r>
-      <w:hyperlink r:id="rId26" w:history="1">
+      <w:hyperlink r:id="rId36" w:history="1">
         <w:r>
           <w:rPr>
             <w:rStyle w:val="Hyperlink"/>
@@ -18563,7 +19570,7 @@
       <w:r>
         <w:t xml:space="preserve">. Internetofthingsagenda.techtarget.com. Recuperado el 27 de abril de 2019, </w:t>
       </w:r>
-      <w:hyperlink r:id="rId27" w:history="1">
+      <w:hyperlink r:id="rId37" w:history="1">
         <w:r>
           <w:rPr>
             <w:rStyle w:val="Hyperlink"/>
@@ -18638,7 +19645,7 @@
       <w:r>
         <w:t xml:space="preserve">. Linkedin.com. Recuperado el 27 de abril de 2019, </w:t>
       </w:r>
-      <w:hyperlink r:id="rId28" w:history="1">
+      <w:hyperlink r:id="rId38" w:history="1">
         <w:r>
           <w:rPr>
             <w:rStyle w:val="Hyperlink"/>
@@ -18730,7 +19737,7 @@
       <w:r>
         <w:t xml:space="preserve">. I-Scoop.eu. Recuperado el 29 de abril de 2019, </w:t>
       </w:r>
-      <w:hyperlink r:id="rId29" w:history="1">
+      <w:hyperlink r:id="rId39" w:history="1">
         <w:r>
           <w:rPr>
             <w:rStyle w:val="Hyperlink"/>
@@ -18754,7 +19761,7 @@
       <w:r>
         <w:t xml:space="preserve"> M. (2017). Internet de las cosas (IoT). Searchdatacenter.techtarget.com. Recuperado el 29 de abril de 2019, </w:t>
       </w:r>
-      <w:hyperlink r:id="rId30" w:history="1">
+      <w:hyperlink r:id="rId40" w:history="1">
         <w:r>
           <w:rPr>
             <w:rStyle w:val="Hyperlink"/>
@@ -18797,7 +19804,7 @@
       <w:r>
         <w:t xml:space="preserve"> desde única página. Arsys.es. Recuperado el 29 de abril de 2019, </w:t>
       </w:r>
-      <w:hyperlink r:id="rId31" w:history="1">
+      <w:hyperlink r:id="rId41" w:history="1">
         <w:r>
           <w:rPr>
             <w:rStyle w:val="Hyperlink"/>
@@ -18816,7 +19823,7 @@
       <w:r>
         <w:t xml:space="preserve">Código Facilito. (2016). Qué es Typescript. Codigofacilito.com. Recuperado el 29 de abril de 2019, </w:t>
       </w:r>
-      <w:hyperlink r:id="rId32" w:history="1">
+      <w:hyperlink r:id="rId42" w:history="1">
         <w:r>
           <w:rPr>
             <w:rStyle w:val="Hyperlink"/>
@@ -18875,7 +19882,7 @@
       <w:r>
         <w:t xml:space="preserve"> Angular 2. Upwork.com. Recuperado el 29 de abril de 2019, </w:t>
       </w:r>
-      <w:hyperlink r:id="rId33" w:history="1">
+      <w:hyperlink r:id="rId43" w:history="1">
         <w:r>
           <w:rPr>
             <w:rStyle w:val="Hyperlink"/>
@@ -18900,7 +19907,7 @@
       <w:r>
         <w:t xml:space="preserve"> Xataka.com. Recuperado el 29 de abril de 2019, </w:t>
       </w:r>
-      <w:hyperlink r:id="rId34" w:history="1">
+      <w:hyperlink r:id="rId44" w:history="1">
         <w:r>
           <w:rPr>
             <w:rStyle w:val="Hyperlink"/>
@@ -18937,7 +19944,7 @@
       <w:r>
         <w:t xml:space="preserve">Recuperado el 29 de abril de 2019, </w:t>
       </w:r>
-      <w:hyperlink r:id="rId35" w:history="1">
+      <w:hyperlink r:id="rId45" w:history="1">
         <w:r>
           <w:rPr>
             <w:rStyle w:val="Hyperlink"/>
@@ -18965,7 +19972,7 @@
       <w:r>
         <w:t xml:space="preserve">Recuperado el 29 de abril de 2019, </w:t>
       </w:r>
-      <w:hyperlink r:id="rId36" w:history="1">
+      <w:hyperlink r:id="rId46" w:history="1">
         <w:r>
           <w:rPr>
             <w:rStyle w:val="Hyperlink"/>
@@ -19052,7 +20059,7 @@
       <w:r>
         <w:t xml:space="preserve">. Recuperado el 5 de mayo de 2019, </w:t>
       </w:r>
-      <w:hyperlink r:id="rId37" w:history="1">
+      <w:hyperlink r:id="rId47" w:history="1">
         <w:r>
           <w:rPr>
             <w:rStyle w:val="Hyperlink"/>
@@ -19130,7 +20137,7 @@
       <w:r>
         <w:t xml:space="preserve">. Sitepoint.com. Recuperado el 5 de mayo de 2019, </w:t>
       </w:r>
-      <w:hyperlink r:id="rId38" w:history="1">
+      <w:hyperlink r:id="rId48" w:history="1">
         <w:r>
           <w:rPr>
             <w:rStyle w:val="Hyperlink"/>
@@ -19165,7 +20172,7 @@
       <w:r>
         <w:t xml:space="preserve">. Educba.com. Recuperado el 5 de mayo de 2019, </w:t>
       </w:r>
-      <w:hyperlink r:id="rId39" w:history="1">
+      <w:hyperlink r:id="rId49" w:history="1">
         <w:r>
           <w:rPr>
             <w:rStyle w:val="Hyperlink"/>
@@ -19263,7 +20270,7 @@
       </w:pPr>
     </w:p>
     <w:sectPr>
-      <w:headerReference w:type="default" r:id="rId40"/>
+      <w:headerReference w:type="default" r:id="rId50"/>
       <w:type w:val="continuous"/>
       <w:pgSz w:w="12240" w:h="15840" w:code="1"/>
       <w:pgMar w:top="1457" w:right="1457" w:bottom="1457" w:left="1457" w:header="709" w:footer="709" w:gutter="0"/>
@@ -23510,7 +24517,7 @@
 </file>
 
 <file path=customXml/itemProps1.xml><?xml version="1.0" encoding="utf-8"?>
-<ds:datastoreItem xmlns:ds="http://schemas.openxmlformats.org/officeDocument/2006/customXml" ds:itemID="{ADC0E379-7E90-4717-B7F7-956F3A88EEB7}">
+<ds:datastoreItem xmlns:ds="http://schemas.openxmlformats.org/officeDocument/2006/customXml" ds:itemID="{1FB3BEC9-FD5B-4476-B778-14FE60FD63B7}">
   <ds:schemaRefs>
     <ds:schemaRef ds:uri="http://schemas.openxmlformats.org/officeDocument/2006/bibliography"/>
   </ds:schemaRefs>

</xml_diff>

<commit_message>
Descripción Gestión de Aplicaciones.
</commit_message>
<xml_diff>
--- a/documents/Libro Aplicación Web.docx
+++ b/documents/Libro Aplicación Web.docx
@@ -10014,22 +10014,7 @@
       </w:pPr>
       <w:bookmarkStart w:id="29" w:name="_Toc8667556"/>
       <w:r>
-        <w:t>4.</w:t>
-      </w:r>
-      <w:r>
-        <w:t>5</w:t>
-      </w:r>
-      <w:r>
-        <w:t xml:space="preserve"> Fase </w:t>
-      </w:r>
-      <w:r>
-        <w:t>5</w:t>
-      </w:r>
-      <w:r>
-        <w:t xml:space="preserve">: </w:t>
-      </w:r>
-      <w:r>
-        <w:t>Implantación</w:t>
+        <w:t>4.5 Fase 5: Implantación</w:t>
       </w:r>
       <w:bookmarkEnd w:id="29"/>
     </w:p>
@@ -17927,25 +17912,10 @@
         <w:rPr>
           <w:i/>
         </w:rPr>
-        <w:t>Figura 1</w:t>
-      </w:r>
-      <w:r>
-        <w:rPr>
-          <w:i/>
-        </w:rPr>
-        <w:t>6</w:t>
-      </w:r>
-      <w:r>
-        <w:rPr>
-          <w:i/>
-        </w:rPr>
-        <w:t xml:space="preserve">. </w:t>
-      </w:r>
-      <w:r>
-        <w:t>Vista de Inicio de sesión</w:t>
-      </w:r>
-      <w:r>
-        <w:t>.</w:t>
+        <w:t xml:space="preserve">Figura 16. </w:t>
+      </w:r>
+      <w:r>
+        <w:t>Vista de Inicio de sesión.</w:t>
       </w:r>
     </w:p>
     <w:p>
@@ -18035,28 +18005,10 @@
         <w:rPr>
           <w:i/>
         </w:rPr>
-        <w:t>Figura 1</w:t>
-      </w:r>
-      <w:r>
-        <w:rPr>
-          <w:i/>
-        </w:rPr>
-        <w:t>7</w:t>
-      </w:r>
-      <w:r>
-        <w:rPr>
-          <w:i/>
-        </w:rPr>
-        <w:t xml:space="preserve">. </w:t>
-      </w:r>
-      <w:r>
-        <w:t>Vista de Inicio de sesión</w:t>
-      </w:r>
-      <w:r>
-        <w:t xml:space="preserve"> dispositivo móvil</w:t>
-      </w:r>
-      <w:r>
-        <w:t>.</w:t>
+        <w:t xml:space="preserve">Figura 17. </w:t>
+      </w:r>
+      <w:r>
+        <w:t>Vista de Inicio de sesión dispositivo móvil.</w:t>
       </w:r>
     </w:p>
     <w:p>
@@ -18085,7 +18037,7 @@
         <w:t xml:space="preserve"> </w:t>
       </w:r>
       <w:r>
-        <w:t xml:space="preserve">a la derecha la información que deben </w:t>
+        <w:t xml:space="preserve">a la derecha la información que debe </w:t>
       </w:r>
       <w:r>
         <w:t xml:space="preserve">ser introducida </w:t>
@@ -18109,7 +18061,19 @@
         <w:t>el usuario fue registrado</w:t>
       </w:r>
       <w:r>
-        <w:t xml:space="preserve"> y, en un instante reciben un correo electrónico en esta cuenta con una nueva contraseña generada aleatoriamente.</w:t>
+        <w:t xml:space="preserve"> y, en un instante </w:t>
+      </w:r>
+      <w:r>
+        <w:t>se envía</w:t>
+      </w:r>
+      <w:r>
+        <w:t xml:space="preserve"> un correo electrónico </w:t>
+      </w:r>
+      <w:r>
+        <w:t>a</w:t>
+      </w:r>
+      <w:r>
+        <w:t xml:space="preserve"> esta cuenta con una nueva contraseña generada aleatoriamente.</w:t>
       </w:r>
     </w:p>
     <w:p>
@@ -18280,28 +18244,10 @@
         <w:rPr>
           <w:i/>
         </w:rPr>
-        <w:t>Figura 1</w:t>
-      </w:r>
-      <w:r>
-        <w:rPr>
-          <w:i/>
-        </w:rPr>
-        <w:t>8</w:t>
-      </w:r>
-      <w:r>
-        <w:rPr>
-          <w:i/>
-        </w:rPr>
-        <w:t xml:space="preserve">. </w:t>
-      </w:r>
-      <w:r>
-        <w:t xml:space="preserve">Vista </w:t>
-      </w:r>
-      <w:r>
-        <w:t>detallada de los formularios de Registro y Cambio de contraseña</w:t>
-      </w:r>
-      <w:r>
-        <w:t>.</w:t>
+        <w:t xml:space="preserve">Figura 18. </w:t>
+      </w:r>
+      <w:r>
+        <w:t>Vista detallada de los formularios de Registro y Cambio de contraseña.</w:t>
       </w:r>
     </w:p>
     <w:p>
@@ -18522,10 +18468,10 @@
         <w:t>eliminar su cuenta y cerrar sesión, lo cual se puede ver en la figura 20</w:t>
       </w:r>
       <w:r>
-        <w:t>;</w:t>
-      </w:r>
-      <w:r>
-        <w:t xml:space="preserve"> junto con las vistas de inicio de sesión, registro y recuperación de contraseña </w:t>
+        <w:t>. J</w:t>
+      </w:r>
+      <w:r>
+        <w:t xml:space="preserve">unto con las vistas de inicio de sesión, registro y recuperación de contraseña </w:t>
       </w:r>
       <w:r>
         <w:t xml:space="preserve">contribuye a que se cumpla a cabalidad el Requisito funcional </w:t>
@@ -18640,19 +18586,7 @@
         <w:rPr>
           <w:i/>
         </w:rPr>
-        <w:t xml:space="preserve">Figura </w:t>
-      </w:r>
-      <w:r>
-        <w:rPr>
-          <w:i/>
-        </w:rPr>
-        <w:t>20</w:t>
-      </w:r>
-      <w:r>
-        <w:rPr>
-          <w:i/>
-        </w:rPr>
-        <w:t xml:space="preserve">. </w:t>
+        <w:t xml:space="preserve">Figura 20. </w:t>
       </w:r>
       <w:r>
         <w:t>Tarjeta de gestión de usuario y edición de Perfil.</w:t>
@@ -18686,7 +18620,19 @@
       </w:pPr>
       <w:r>
         <w:lastRenderedPageBreak/>
-        <w:t>A su vez, se puede observar en las figuras 21 y 22, que es posible desde esta y las demás páginas de la aplicación Web navegar a otras secciones de administración del aplicativo, esto con el objetivo de reducir el número de clics necesarios para el usuario cambiar de sección y, hacer que este se oriente mejor en la plataforma.</w:t>
+        <w:t xml:space="preserve">A su vez, se puede observar en las figuras 21 y 22, que es posible desde esta y las demás páginas de la aplicación Web navegar a otras secciones de administración del aplicativo, con el objetivo de reducir el número de clics necesarios para </w:t>
+      </w:r>
+      <w:r>
+        <w:t xml:space="preserve">que </w:t>
+      </w:r>
+      <w:r>
+        <w:t xml:space="preserve">el usuario </w:t>
+      </w:r>
+      <w:r>
+        <w:t xml:space="preserve">pueda </w:t>
+      </w:r>
+      <w:r>
+        <w:t>cambiar de sección y, hacer que este se oriente mejor en la plataforma.</w:t>
       </w:r>
     </w:p>
     <w:p>
@@ -18773,9 +18719,9 @@
           <w:noProof/>
         </w:rPr>
         <w:drawing>
-          <wp:inline distT="0" distB="0" distL="0" distR="0" wp14:anchorId="6A1EE402" wp14:editId="1B2BA58B">
-            <wp:extent cx="3900963" cy="3864334"/>
-            <wp:effectExtent l="0" t="0" r="4445" b="3175"/>
+          <wp:inline distT="0" distB="0" distL="0" distR="0" wp14:anchorId="6A1EE402" wp14:editId="6252F643">
+            <wp:extent cx="2965836" cy="2937987"/>
+            <wp:effectExtent l="133350" t="114300" r="120650" b="167640"/>
             <wp:docPr id="33" name="Picture 33"/>
             <wp:cNvGraphicFramePr>
               <a:graphicFrameLocks xmlns:a="http://schemas.openxmlformats.org/drawingml/2006/main" noChangeAspect="1"/>
@@ -18796,7 +18742,136 @@
                   <pic:spPr>
                     <a:xfrm>
                       <a:off x="0" y="0"/>
-                      <a:ext cx="3912246" cy="3875511"/>
+                      <a:ext cx="3011127" cy="2982852"/>
+                    </a:xfrm>
+                    <a:prstGeom prst="rect">
+                      <a:avLst/>
+                    </a:prstGeom>
+                    <a:solidFill>
+                      <a:srgbClr val="FFFFFF">
+                        <a:shade val="85000"/>
+                      </a:srgbClr>
+                    </a:solidFill>
+                    <a:ln w="88900" cap="sq">
+                      <a:solidFill>
+                        <a:srgbClr val="FFFFFF"/>
+                      </a:solidFill>
+                      <a:miter lim="800000"/>
+                    </a:ln>
+                    <a:effectLst>
+                      <a:outerShdw blurRad="55000" dist="18000" dir="5400000" algn="tl" rotWithShape="0">
+                        <a:srgbClr val="000000">
+                          <a:alpha val="40000"/>
+                        </a:srgbClr>
+                      </a:outerShdw>
+                    </a:effectLst>
+                    <a:scene3d>
+                      <a:camera prst="orthographicFront"/>
+                      <a:lightRig rig="twoPt" dir="t">
+                        <a:rot lat="0" lon="0" rev="7200000"/>
+                      </a:lightRig>
+                    </a:scene3d>
+                    <a:sp3d>
+                      <a:bevelT w="25400" h="19050"/>
+                      <a:contourClr>
+                        <a:srgbClr val="FFFFFF"/>
+                      </a:contourClr>
+                    </a:sp3d>
+                  </pic:spPr>
+                </pic:pic>
+              </a:graphicData>
+            </a:graphic>
+          </wp:inline>
+        </w:drawing>
+      </w:r>
+    </w:p>
+    <w:p>
+      <w:pPr>
+        <w:pStyle w:val="Figuras"/>
+      </w:pPr>
+      <w:r>
+        <w:rPr>
+          <w:i/>
+        </w:rPr>
+        <w:t xml:space="preserve">Figura 22. </w:t>
+      </w:r>
+      <w:r>
+        <w:t>Opciones de navegación para dispositivos móviles.</w:t>
+      </w:r>
+    </w:p>
+    <w:p>
+      <w:pPr>
+        <w:ind w:firstLine="0"/>
+      </w:pPr>
+      <w:r>
+        <w:t xml:space="preserve">En general la administración de la plataforma se dividió en 6 módulos. </w:t>
+      </w:r>
+      <w:proofErr w:type="spellStart"/>
+      <w:r>
+        <w:t>Gestion</w:t>
+      </w:r>
+      <w:proofErr w:type="spellEnd"/>
+      <w:r>
+        <w:t xml:space="preserve"> de </w:t>
+      </w:r>
+      <w:r>
+        <w:t xml:space="preserve">Aplicaciones, </w:t>
+      </w:r>
+      <w:proofErr w:type="spellStart"/>
+      <w:r>
+        <w:t>Gateways</w:t>
+      </w:r>
+      <w:proofErr w:type="spellEnd"/>
+      <w:r>
+        <w:t xml:space="preserve">, Procesos, Dispositivos, Usuarios (solo visible para el </w:t>
+      </w:r>
+      <w:proofErr w:type="spellStart"/>
+      <w:r>
+        <w:t>Superusuario</w:t>
+      </w:r>
+      <w:proofErr w:type="spellEnd"/>
+      <w:r>
+        <w:t xml:space="preserve">) y Notificaciones, </w:t>
+      </w:r>
+      <w:r>
+        <w:t>estas secciones son suficientes para cumplir los demás requerimientos establecidos y a demás dividir las acciones de esta forma permite que el usuario pueda navegar más fácilmente en la aplicación y que sea más sencillo administrar los elementos que pertenecen al Smart Campus.</w:t>
+      </w:r>
+    </w:p>
+    <w:p>
+      <w:pPr>
+        <w:ind w:firstLine="0"/>
+        <w:jc w:val="center"/>
+      </w:pPr>
+      <w:r>
+        <w:rPr>
+          <w:noProof/>
+        </w:rPr>
+        <w:lastRenderedPageBreak/>
+        <w:drawing>
+          <wp:inline distT="0" distB="0" distL="0" distR="0" wp14:anchorId="14D4FA97" wp14:editId="2A18D212">
+            <wp:extent cx="5922010" cy="2783840"/>
+            <wp:effectExtent l="0" t="0" r="2540" b="0"/>
+            <wp:docPr id="34" name="Picture 34"/>
+            <wp:cNvGraphicFramePr>
+              <a:graphicFrameLocks xmlns:a="http://schemas.openxmlformats.org/drawingml/2006/main" noChangeAspect="1"/>
+            </wp:cNvGraphicFramePr>
+            <a:graphic xmlns:a="http://schemas.openxmlformats.org/drawingml/2006/main">
+              <a:graphicData uri="http://schemas.openxmlformats.org/drawingml/2006/picture">
+                <pic:pic xmlns:pic="http://schemas.openxmlformats.org/drawingml/2006/picture">
+                  <pic:nvPicPr>
+                    <pic:cNvPr id="1" name=""/>
+                    <pic:cNvPicPr/>
+                  </pic:nvPicPr>
+                  <pic:blipFill>
+                    <a:blip r:embed="rId33"/>
+                    <a:stretch>
+                      <a:fillRect/>
+                    </a:stretch>
+                  </pic:blipFill>
+                  <pic:spPr>
+                    <a:xfrm>
+                      <a:off x="0" y="0"/>
+                      <a:ext cx="5922010" cy="2783840"/>
                     </a:xfrm>
                     <a:prstGeom prst="rect">
                       <a:avLst/>
@@ -18817,42 +18892,155 @@
         <w:rPr>
           <w:i/>
         </w:rPr>
-        <w:t>Figura 2</w:t>
-      </w:r>
-      <w:r>
-        <w:rPr>
-          <w:i/>
-        </w:rPr>
-        <w:t>2</w:t>
-      </w:r>
-      <w:r>
-        <w:rPr>
-          <w:i/>
-        </w:rPr>
-        <w:t xml:space="preserve">. </w:t>
-      </w:r>
-      <w:r>
-        <w:t xml:space="preserve">Opciones de navegación para </w:t>
-      </w:r>
-      <w:r>
-        <w:t>dispositivos móviles</w:t>
+        <w:t xml:space="preserve">Figura 22. </w:t>
+      </w:r>
+      <w:r>
+        <w:t>Vista de Aplicaciones</w:t>
+      </w:r>
+    </w:p>
+    <w:p>
+      <w:pPr>
+        <w:ind w:firstLine="0"/>
+      </w:pPr>
+      <w:r>
+        <w:t xml:space="preserve">Como se puede observar en la figura 22, para administrar las Aplicaciones se desarrolló esta vista, donde se le permite al Usuario ver sus aplicaciones y su descripción, crear una nueva aplicación, editarla, eliminarla, filtrar sus aplicaciones de acuerdo con Id, nombre </w:t>
+      </w:r>
+      <w:r>
+        <w:t>o</w:t>
+      </w:r>
+      <w:r>
+        <w:t xml:space="preserve"> descripció</w:t>
+      </w:r>
+      <w:r>
+        <w:t>n</w:t>
+      </w:r>
+      <w:r>
+        <w:t>, ordenarlas por alguno de sus atributos (en este ejemplo el nombre)</w:t>
+      </w:r>
+      <w:r>
+        <w:t xml:space="preserve"> y exportar la información de las aplicaciones en un archivo .XLSX. También la tabla muestra un número reducido </w:t>
+      </w:r>
+      <w:r>
+        <w:t>de aplicaciones (5, 10 o 20 a elección del usuario) para no saturar al usuario con mucha información siendo presentada al mismo tiempo.</w:t>
+      </w:r>
+    </w:p>
+    <w:p>
+      <w:pPr>
+        <w:ind w:firstLine="0"/>
+      </w:pPr>
+      <w:r>
+        <w:tab/>
+        <w:t xml:space="preserve">Al seleccionar el botón de edición de una aplicación, se abre una página en donde se muestra un formulario para modificar todos los atributos de esta y asignar, o desasignar </w:t>
+      </w:r>
+      <w:proofErr w:type="spellStart"/>
+      <w:r>
+        <w:t>Gateways</w:t>
+      </w:r>
+      <w:proofErr w:type="spellEnd"/>
+      <w:r>
+        <w:t xml:space="preserve">. Esta vista también es </w:t>
+      </w:r>
+      <w:r>
+        <w:t>abierta,</w:t>
+      </w:r>
+      <w:r>
+        <w:t xml:space="preserve"> pero con toda la información en blanco cuando se está creando una nueva aplicación</w:t>
+      </w:r>
+      <w:r>
+        <w:t xml:space="preserve"> y puede ser observada en la figura 23</w:t>
+      </w:r>
+      <w:r>
+        <w:t>.</w:t>
+      </w:r>
+      <w:r>
+        <w:t xml:space="preserve"> La tabla de </w:t>
+      </w:r>
+      <w:proofErr w:type="spellStart"/>
+      <w:r>
+        <w:t>Gateways</w:t>
+      </w:r>
+      <w:proofErr w:type="spellEnd"/>
+      <w:r>
+        <w:t xml:space="preserve"> asignados tiene las mismas funcionalidades que la tabla de aplicaciones (ordenamiento, filtrado, y paginación).</w:t>
       </w:r>
       <w:bookmarkStart w:id="62" w:name="_GoBack"/>
       <w:bookmarkEnd w:id="62"/>
-      <w:r>
-        <w:t>.</w:t>
-      </w:r>
-    </w:p>
-    <w:p>
-      <w:pPr>
-        <w:ind w:firstLine="288"/>
+    </w:p>
+    <w:p>
+      <w:pPr>
+        <w:ind w:firstLine="0"/>
         <w:jc w:val="center"/>
       </w:pPr>
-    </w:p>
-    <w:p>
-      <w:pPr>
-        <w:jc w:val="center"/>
-      </w:pPr>
+      <w:r>
+        <w:rPr>
+          <w:noProof/>
+        </w:rPr>
+        <w:lastRenderedPageBreak/>
+        <w:drawing>
+          <wp:inline distT="0" distB="0" distL="0" distR="0" wp14:anchorId="04FF26C7" wp14:editId="2549752A">
+            <wp:extent cx="5922010" cy="2786380"/>
+            <wp:effectExtent l="0" t="0" r="2540" b="0"/>
+            <wp:docPr id="35" name="Picture 35"/>
+            <wp:cNvGraphicFramePr>
+              <a:graphicFrameLocks xmlns:a="http://schemas.openxmlformats.org/drawingml/2006/main" noChangeAspect="1"/>
+            </wp:cNvGraphicFramePr>
+            <a:graphic xmlns:a="http://schemas.openxmlformats.org/drawingml/2006/main">
+              <a:graphicData uri="http://schemas.openxmlformats.org/drawingml/2006/picture">
+                <pic:pic xmlns:pic="http://schemas.openxmlformats.org/drawingml/2006/picture">
+                  <pic:nvPicPr>
+                    <pic:cNvPr id="1" name=""/>
+                    <pic:cNvPicPr/>
+                  </pic:nvPicPr>
+                  <pic:blipFill>
+                    <a:blip r:embed="rId34"/>
+                    <a:stretch>
+                      <a:fillRect/>
+                    </a:stretch>
+                  </pic:blipFill>
+                  <pic:spPr>
+                    <a:xfrm>
+                      <a:off x="0" y="0"/>
+                      <a:ext cx="5922010" cy="2786380"/>
+                    </a:xfrm>
+                    <a:prstGeom prst="rect">
+                      <a:avLst/>
+                    </a:prstGeom>
+                  </pic:spPr>
+                </pic:pic>
+              </a:graphicData>
+            </a:graphic>
+          </wp:inline>
+        </w:drawing>
+      </w:r>
+    </w:p>
+    <w:p>
+      <w:pPr>
+        <w:pStyle w:val="Figuras"/>
+      </w:pPr>
+      <w:r>
+        <w:rPr>
+          <w:i/>
+        </w:rPr>
+        <w:t>Figura 2</w:t>
+      </w:r>
+      <w:r>
+        <w:rPr>
+          <w:i/>
+        </w:rPr>
+        <w:t>3</w:t>
+      </w:r>
+      <w:r>
+        <w:rPr>
+          <w:i/>
+        </w:rPr>
+        <w:t xml:space="preserve">. </w:t>
+      </w:r>
+      <w:r>
+        <w:t xml:space="preserve">Vista de </w:t>
+      </w:r>
+      <w:r>
+        <w:t>edición de Aplicación</w:t>
+      </w:r>
     </w:p>
     <w:p>
       <w:pPr>
@@ -18860,7 +19048,6 @@
       </w:pPr>
       <w:bookmarkStart w:id="63" w:name="_Toc8667572"/>
       <w:r>
-        <w:lastRenderedPageBreak/>
         <w:t>6.5</w:t>
       </w:r>
       <w:r>
@@ -19268,7 +19455,7 @@
       <w:r>
         <w:t xml:space="preserve"> de 2019, </w:t>
       </w:r>
-      <w:hyperlink r:id="rId33" w:history="1">
+      <w:hyperlink r:id="rId35" w:history="1">
         <w:r>
           <w:rPr>
             <w:rStyle w:val="Hyperlink"/>
@@ -19357,7 +19544,7 @@
       <w:r>
         <w:t xml:space="preserve">Softwaretestinghelp.com. Recuperado el 27 de abril de 2019, </w:t>
       </w:r>
-      <w:hyperlink r:id="rId34" w:history="1">
+      <w:hyperlink r:id="rId36" w:history="1">
         <w:r>
           <w:rPr>
             <w:rStyle w:val="Hyperlink"/>
@@ -19382,7 +19569,7 @@
       <w:r>
         <w:t xml:space="preserve">  Recuperado el 27 de abril de 2019, </w:t>
       </w:r>
-      <w:hyperlink r:id="rId35" w:history="1">
+      <w:hyperlink r:id="rId37" w:history="1">
         <w:r>
           <w:rPr>
             <w:rStyle w:val="Hyperlink"/>
@@ -19518,7 +19705,7 @@
       <w:r>
         <w:t xml:space="preserve">. Iotworldtoday.com. Recuperado el 27 de abril de 2019, </w:t>
       </w:r>
-      <w:hyperlink r:id="rId36" w:history="1">
+      <w:hyperlink r:id="rId38" w:history="1">
         <w:r>
           <w:rPr>
             <w:rStyle w:val="Hyperlink"/>
@@ -19570,7 +19757,7 @@
       <w:r>
         <w:t xml:space="preserve">. Internetofthingsagenda.techtarget.com. Recuperado el 27 de abril de 2019, </w:t>
       </w:r>
-      <w:hyperlink r:id="rId37" w:history="1">
+      <w:hyperlink r:id="rId39" w:history="1">
         <w:r>
           <w:rPr>
             <w:rStyle w:val="Hyperlink"/>
@@ -19645,7 +19832,7 @@
       <w:r>
         <w:t xml:space="preserve">. Linkedin.com. Recuperado el 27 de abril de 2019, </w:t>
       </w:r>
-      <w:hyperlink r:id="rId38" w:history="1">
+      <w:hyperlink r:id="rId40" w:history="1">
         <w:r>
           <w:rPr>
             <w:rStyle w:val="Hyperlink"/>
@@ -19737,7 +19924,7 @@
       <w:r>
         <w:t xml:space="preserve">. I-Scoop.eu. Recuperado el 29 de abril de 2019, </w:t>
       </w:r>
-      <w:hyperlink r:id="rId39" w:history="1">
+      <w:hyperlink r:id="rId41" w:history="1">
         <w:r>
           <w:rPr>
             <w:rStyle w:val="Hyperlink"/>
@@ -19761,7 +19948,7 @@
       <w:r>
         <w:t xml:space="preserve"> M. (2017). Internet de las cosas (IoT). Searchdatacenter.techtarget.com. Recuperado el 29 de abril de 2019, </w:t>
       </w:r>
-      <w:hyperlink r:id="rId40" w:history="1">
+      <w:hyperlink r:id="rId42" w:history="1">
         <w:r>
           <w:rPr>
             <w:rStyle w:val="Hyperlink"/>
@@ -19804,7 +19991,7 @@
       <w:r>
         <w:t xml:space="preserve"> desde única página. Arsys.es. Recuperado el 29 de abril de 2019, </w:t>
       </w:r>
-      <w:hyperlink r:id="rId41" w:history="1">
+      <w:hyperlink r:id="rId43" w:history="1">
         <w:r>
           <w:rPr>
             <w:rStyle w:val="Hyperlink"/>
@@ -19823,7 +20010,7 @@
       <w:r>
         <w:t xml:space="preserve">Código Facilito. (2016). Qué es Typescript. Codigofacilito.com. Recuperado el 29 de abril de 2019, </w:t>
       </w:r>
-      <w:hyperlink r:id="rId42" w:history="1">
+      <w:hyperlink r:id="rId44" w:history="1">
         <w:r>
           <w:rPr>
             <w:rStyle w:val="Hyperlink"/>
@@ -19882,7 +20069,7 @@
       <w:r>
         <w:t xml:space="preserve"> Angular 2. Upwork.com. Recuperado el 29 de abril de 2019, </w:t>
       </w:r>
-      <w:hyperlink r:id="rId43" w:history="1">
+      <w:hyperlink r:id="rId45" w:history="1">
         <w:r>
           <w:rPr>
             <w:rStyle w:val="Hyperlink"/>
@@ -19907,7 +20094,7 @@
       <w:r>
         <w:t xml:space="preserve"> Xataka.com. Recuperado el 29 de abril de 2019, </w:t>
       </w:r>
-      <w:hyperlink r:id="rId44" w:history="1">
+      <w:hyperlink r:id="rId46" w:history="1">
         <w:r>
           <w:rPr>
             <w:rStyle w:val="Hyperlink"/>
@@ -19944,7 +20131,7 @@
       <w:r>
         <w:t xml:space="preserve">Recuperado el 29 de abril de 2019, </w:t>
       </w:r>
-      <w:hyperlink r:id="rId45" w:history="1">
+      <w:hyperlink r:id="rId47" w:history="1">
         <w:r>
           <w:rPr>
             <w:rStyle w:val="Hyperlink"/>
@@ -19972,7 +20159,7 @@
       <w:r>
         <w:t xml:space="preserve">Recuperado el 29 de abril de 2019, </w:t>
       </w:r>
-      <w:hyperlink r:id="rId46" w:history="1">
+      <w:hyperlink r:id="rId48" w:history="1">
         <w:r>
           <w:rPr>
             <w:rStyle w:val="Hyperlink"/>
@@ -20059,7 +20246,7 @@
       <w:r>
         <w:t xml:space="preserve">. Recuperado el 5 de mayo de 2019, </w:t>
       </w:r>
-      <w:hyperlink r:id="rId47" w:history="1">
+      <w:hyperlink r:id="rId49" w:history="1">
         <w:r>
           <w:rPr>
             <w:rStyle w:val="Hyperlink"/>
@@ -20137,7 +20324,7 @@
       <w:r>
         <w:t xml:space="preserve">. Sitepoint.com. Recuperado el 5 de mayo de 2019, </w:t>
       </w:r>
-      <w:hyperlink r:id="rId48" w:history="1">
+      <w:hyperlink r:id="rId50" w:history="1">
         <w:r>
           <w:rPr>
             <w:rStyle w:val="Hyperlink"/>
@@ -20172,7 +20359,7 @@
       <w:r>
         <w:t xml:space="preserve">. Educba.com. Recuperado el 5 de mayo de 2019, </w:t>
       </w:r>
-      <w:hyperlink r:id="rId49" w:history="1">
+      <w:hyperlink r:id="rId51" w:history="1">
         <w:r>
           <w:rPr>
             <w:rStyle w:val="Hyperlink"/>
@@ -20270,7 +20457,7 @@
       </w:pPr>
     </w:p>
     <w:sectPr>
-      <w:headerReference w:type="default" r:id="rId50"/>
+      <w:headerReference w:type="default" r:id="rId52"/>
       <w:type w:val="continuous"/>
       <w:pgSz w:w="12240" w:h="15840" w:code="1"/>
       <w:pgMar w:top="1457" w:right="1457" w:bottom="1457" w:left="1457" w:header="709" w:footer="709" w:gutter="0"/>
@@ -24517,7 +24704,7 @@
 </file>
 
 <file path=customXml/itemProps1.xml><?xml version="1.0" encoding="utf-8"?>
-<ds:datastoreItem xmlns:ds="http://schemas.openxmlformats.org/officeDocument/2006/customXml" ds:itemID="{1FB3BEC9-FD5B-4476-B778-14FE60FD63B7}">
+<ds:datastoreItem xmlns:ds="http://schemas.openxmlformats.org/officeDocument/2006/customXml" ds:itemID="{743660E6-A4D6-489B-BE81-863AB9A5948C}">
   <ds:schemaRefs>
     <ds:schemaRef ds:uri="http://schemas.openxmlformats.org/officeDocument/2006/bibliography"/>
   </ds:schemaRefs>

</xml_diff>

<commit_message>
Prototipado gestión de Gateways.
</commit_message>
<xml_diff>
--- a/documents/Libro Aplicación Web.docx
+++ b/documents/Libro Aplicación Web.docx
@@ -18963,8 +18963,6 @@
       <w:r>
         <w:t xml:space="preserve"> asignados tiene las mismas funcionalidades que la tabla de aplicaciones (ordenamiento, filtrado, y paginación).</w:t>
       </w:r>
-      <w:bookmarkStart w:id="62" w:name="_GoBack"/>
-      <w:bookmarkEnd w:id="62"/>
     </w:p>
     <w:p>
       <w:pPr>
@@ -19021,13 +19019,133 @@
         <w:rPr>
           <w:i/>
         </w:rPr>
+        <w:t xml:space="preserve">Figura 23. </w:t>
+      </w:r>
+      <w:r>
+        <w:t>Vista de edición de Aplicación</w:t>
+      </w:r>
+    </w:p>
+    <w:p>
+      <w:pPr>
+        <w:ind w:firstLine="0"/>
+      </w:pPr>
+      <w:r>
+        <w:t xml:space="preserve">Con la vista de Aplicaciones y la vista de Edición/Creación de Aplicación y todas las características implementadas en estas se dio cumplimiento al requerimiento funcional </w:t>
+      </w:r>
+      <w:r>
+        <w:t xml:space="preserve">RF02 </w:t>
+      </w:r>
+      <w:r>
+        <w:rPr>
+          <w:i/>
+        </w:rPr>
+        <w:t>Gestión de Aplicaciones</w:t>
+      </w:r>
+      <w:r>
+        <w:t>.</w:t>
+      </w:r>
+    </w:p>
+    <w:p>
+      <w:pPr>
+        <w:ind w:firstLine="0"/>
+      </w:pPr>
+      <w:r>
+        <w:tab/>
+        <w:t xml:space="preserve">Para mantener la consistencia entre vistas y hacer una experiencia de usuario más amigable, las demás secciones se desarrollaron de forma similar, mostrando la información con tablas y formularios estilizados de la misma forma, por ejemplo, en la figura 24  se muestra la vista de administración de </w:t>
+      </w:r>
+      <w:proofErr w:type="spellStart"/>
+      <w:r>
+        <w:t>Gateways</w:t>
+      </w:r>
+      <w:proofErr w:type="spellEnd"/>
+      <w:r>
+        <w:t xml:space="preserve">, </w:t>
+      </w:r>
+      <w:r>
+        <w:t xml:space="preserve">donde </w:t>
+      </w:r>
+      <w:r>
+        <w:t>se permite al usuario ordenar por los datos que necesite, filtrar por Id, nombre, descripción, dirección IP, estado, aplicación a la que pertenece el Gateway</w:t>
+      </w:r>
+      <w:r>
+        <w:t xml:space="preserve">; editarlo, eliminarlo, crear nuevos desde cero </w:t>
+      </w:r>
+      <w:r>
+        <w:t xml:space="preserve">o con base en </w:t>
+      </w:r>
+      <w:proofErr w:type="spellStart"/>
+      <w:r>
+        <w:t>Gateways</w:t>
+      </w:r>
+      <w:proofErr w:type="spellEnd"/>
+      <w:r>
+        <w:t xml:space="preserve"> ya existentes (copiando sus propiedades)</w:t>
+      </w:r>
+      <w:r>
+        <w:t>.</w:t>
+      </w:r>
+    </w:p>
+    <w:p>
+      <w:pPr>
+        <w:ind w:firstLine="0"/>
+      </w:pPr>
+      <w:r>
+        <w:rPr>
+          <w:noProof/>
+        </w:rPr>
+        <w:lastRenderedPageBreak/>
+        <w:drawing>
+          <wp:inline distT="0" distB="0" distL="0" distR="0" wp14:anchorId="003CBE0B" wp14:editId="5EA932D9">
+            <wp:extent cx="5922010" cy="2783840"/>
+            <wp:effectExtent l="0" t="0" r="2540" b="0"/>
+            <wp:docPr id="36" name="Picture 36"/>
+            <wp:cNvGraphicFramePr>
+              <a:graphicFrameLocks xmlns:a="http://schemas.openxmlformats.org/drawingml/2006/main" noChangeAspect="1"/>
+            </wp:cNvGraphicFramePr>
+            <a:graphic xmlns:a="http://schemas.openxmlformats.org/drawingml/2006/main">
+              <a:graphicData uri="http://schemas.openxmlformats.org/drawingml/2006/picture">
+                <pic:pic xmlns:pic="http://schemas.openxmlformats.org/drawingml/2006/picture">
+                  <pic:nvPicPr>
+                    <pic:cNvPr id="1" name=""/>
+                    <pic:cNvPicPr/>
+                  </pic:nvPicPr>
+                  <pic:blipFill>
+                    <a:blip r:embed="rId35"/>
+                    <a:stretch>
+                      <a:fillRect/>
+                    </a:stretch>
+                  </pic:blipFill>
+                  <pic:spPr>
+                    <a:xfrm>
+                      <a:off x="0" y="0"/>
+                      <a:ext cx="5922010" cy="2783840"/>
+                    </a:xfrm>
+                    <a:prstGeom prst="rect">
+                      <a:avLst/>
+                    </a:prstGeom>
+                  </pic:spPr>
+                </pic:pic>
+              </a:graphicData>
+            </a:graphic>
+          </wp:inline>
+        </w:drawing>
+      </w:r>
+    </w:p>
+    <w:p>
+      <w:pPr>
+        <w:pStyle w:val="Figuras"/>
+      </w:pPr>
+      <w:r>
+        <w:rPr>
+          <w:i/>
+        </w:rPr>
         <w:t>Figura 2</w:t>
       </w:r>
       <w:r>
         <w:rPr>
           <w:i/>
         </w:rPr>
-        <w:t>3</w:t>
+        <w:t>4</w:t>
       </w:r>
       <w:r>
         <w:rPr>
@@ -19038,9 +19156,189 @@
       <w:r>
         <w:t xml:space="preserve">Vista de </w:t>
       </w:r>
-      <w:r>
-        <w:t>edición de Aplicación</w:t>
-      </w:r>
+      <w:proofErr w:type="spellStart"/>
+      <w:r>
+        <w:t>Gateways</w:t>
+      </w:r>
+      <w:proofErr w:type="spellEnd"/>
+    </w:p>
+    <w:p>
+      <w:pPr>
+        <w:ind w:firstLine="0"/>
+      </w:pPr>
+      <w:r>
+        <w:t xml:space="preserve">También al presionar el botón de edición se abre una nueva página como se muestra en la figura 25, donde se permite al usuario editar los atributos básicos de los </w:t>
+      </w:r>
+      <w:proofErr w:type="spellStart"/>
+      <w:r>
+        <w:t>Gateways</w:t>
+      </w:r>
+      <w:proofErr w:type="spellEnd"/>
+      <w:r>
+        <w:t>, o sus propiedades, ver sus Procesos y Dispositivos y eliminarlos en caso de que lo deseen</w:t>
+      </w:r>
+      <w:r>
+        <w:t>, como se puede observar en las figuras 25 y 26</w:t>
+      </w:r>
+      <w:r>
+        <w:t>.</w:t>
+      </w:r>
+    </w:p>
+    <w:p>
+      <w:pPr>
+        <w:ind w:firstLine="0"/>
+      </w:pPr>
+      <w:r>
+        <w:rPr>
+          <w:noProof/>
+        </w:rPr>
+        <w:drawing>
+          <wp:inline distT="0" distB="0" distL="0" distR="0" wp14:anchorId="3E48A9B7" wp14:editId="6D649744">
+            <wp:extent cx="5922010" cy="2795905"/>
+            <wp:effectExtent l="0" t="0" r="2540" b="4445"/>
+            <wp:docPr id="37" name="Picture 37"/>
+            <wp:cNvGraphicFramePr>
+              <a:graphicFrameLocks xmlns:a="http://schemas.openxmlformats.org/drawingml/2006/main" noChangeAspect="1"/>
+            </wp:cNvGraphicFramePr>
+            <a:graphic xmlns:a="http://schemas.openxmlformats.org/drawingml/2006/main">
+              <a:graphicData uri="http://schemas.openxmlformats.org/drawingml/2006/picture">
+                <pic:pic xmlns:pic="http://schemas.openxmlformats.org/drawingml/2006/picture">
+                  <pic:nvPicPr>
+                    <pic:cNvPr id="1" name=""/>
+                    <pic:cNvPicPr/>
+                  </pic:nvPicPr>
+                  <pic:blipFill>
+                    <a:blip r:embed="rId36"/>
+                    <a:stretch>
+                      <a:fillRect/>
+                    </a:stretch>
+                  </pic:blipFill>
+                  <pic:spPr>
+                    <a:xfrm>
+                      <a:off x="0" y="0"/>
+                      <a:ext cx="5922010" cy="2795905"/>
+                    </a:xfrm>
+                    <a:prstGeom prst="rect">
+                      <a:avLst/>
+                    </a:prstGeom>
+                  </pic:spPr>
+                </pic:pic>
+              </a:graphicData>
+            </a:graphic>
+          </wp:inline>
+        </w:drawing>
+      </w:r>
+    </w:p>
+    <w:p>
+      <w:pPr>
+        <w:pStyle w:val="Figuras"/>
+      </w:pPr>
+      <w:r>
+        <w:rPr>
+          <w:i/>
+        </w:rPr>
+        <w:t>Figura 2</w:t>
+      </w:r>
+      <w:r>
+        <w:rPr>
+          <w:i/>
+        </w:rPr>
+        <w:t>5</w:t>
+      </w:r>
+      <w:r>
+        <w:rPr>
+          <w:i/>
+        </w:rPr>
+        <w:t xml:space="preserve">. </w:t>
+      </w:r>
+      <w:r>
+        <w:t xml:space="preserve">Vista de </w:t>
+      </w:r>
+      <w:r>
+        <w:t>edición de Gateway</w:t>
+      </w:r>
+    </w:p>
+    <w:p>
+      <w:pPr>
+        <w:ind w:firstLine="0"/>
+      </w:pPr>
+      <w:r>
+        <w:rPr>
+          <w:noProof/>
+        </w:rPr>
+        <w:lastRenderedPageBreak/>
+        <w:drawing>
+          <wp:inline distT="0" distB="0" distL="0" distR="0" wp14:anchorId="660458EC" wp14:editId="6D36DBAD">
+            <wp:extent cx="5922010" cy="2777490"/>
+            <wp:effectExtent l="0" t="0" r="2540" b="3810"/>
+            <wp:docPr id="38" name="Picture 38"/>
+            <wp:cNvGraphicFramePr>
+              <a:graphicFrameLocks xmlns:a="http://schemas.openxmlformats.org/drawingml/2006/main" noChangeAspect="1"/>
+            </wp:cNvGraphicFramePr>
+            <a:graphic xmlns:a="http://schemas.openxmlformats.org/drawingml/2006/main">
+              <a:graphicData uri="http://schemas.openxmlformats.org/drawingml/2006/picture">
+                <pic:pic xmlns:pic="http://schemas.openxmlformats.org/drawingml/2006/picture">
+                  <pic:nvPicPr>
+                    <pic:cNvPr id="1" name=""/>
+                    <pic:cNvPicPr/>
+                  </pic:nvPicPr>
+                  <pic:blipFill>
+                    <a:blip r:embed="rId37"/>
+                    <a:stretch>
+                      <a:fillRect/>
+                    </a:stretch>
+                  </pic:blipFill>
+                  <pic:spPr>
+                    <a:xfrm>
+                      <a:off x="0" y="0"/>
+                      <a:ext cx="5922010" cy="2777490"/>
+                    </a:xfrm>
+                    <a:prstGeom prst="rect">
+                      <a:avLst/>
+                    </a:prstGeom>
+                  </pic:spPr>
+                </pic:pic>
+              </a:graphicData>
+            </a:graphic>
+          </wp:inline>
+        </w:drawing>
+      </w:r>
+    </w:p>
+    <w:p>
+      <w:pPr>
+        <w:pStyle w:val="Figuras"/>
+      </w:pPr>
+      <w:r>
+        <w:rPr>
+          <w:i/>
+        </w:rPr>
+        <w:t>Figura 2</w:t>
+      </w:r>
+      <w:r>
+        <w:rPr>
+          <w:i/>
+        </w:rPr>
+        <w:t>6</w:t>
+      </w:r>
+      <w:r>
+        <w:rPr>
+          <w:i/>
+        </w:rPr>
+        <w:t xml:space="preserve">. </w:t>
+      </w:r>
+      <w:r>
+        <w:t>Vista de edición de Gateway</w:t>
+      </w:r>
+      <w:r>
+        <w:t xml:space="preserve"> Parte II</w:t>
+      </w:r>
+      <w:bookmarkStart w:id="62" w:name="_GoBack"/>
+      <w:bookmarkEnd w:id="62"/>
+    </w:p>
+    <w:p>
+      <w:pPr>
+        <w:ind w:firstLine="0"/>
+      </w:pPr>
     </w:p>
     <w:p>
       <w:pPr>
@@ -19455,7 +19753,7 @@
       <w:r>
         <w:t xml:space="preserve"> de 2019, </w:t>
       </w:r>
-      <w:hyperlink r:id="rId35" w:history="1">
+      <w:hyperlink r:id="rId38" w:history="1">
         <w:r>
           <w:rPr>
             <w:rStyle w:val="Hyperlink"/>
@@ -19544,7 +19842,7 @@
       <w:r>
         <w:t xml:space="preserve">Softwaretestinghelp.com. Recuperado el 27 de abril de 2019, </w:t>
       </w:r>
-      <w:hyperlink r:id="rId36" w:history="1">
+      <w:hyperlink r:id="rId39" w:history="1">
         <w:r>
           <w:rPr>
             <w:rStyle w:val="Hyperlink"/>
@@ -19569,7 +19867,7 @@
       <w:r>
         <w:t xml:space="preserve">  Recuperado el 27 de abril de 2019, </w:t>
       </w:r>
-      <w:hyperlink r:id="rId37" w:history="1">
+      <w:hyperlink r:id="rId40" w:history="1">
         <w:r>
           <w:rPr>
             <w:rStyle w:val="Hyperlink"/>
@@ -19705,7 +20003,7 @@
       <w:r>
         <w:t xml:space="preserve">. Iotworldtoday.com. Recuperado el 27 de abril de 2019, </w:t>
       </w:r>
-      <w:hyperlink r:id="rId38" w:history="1">
+      <w:hyperlink r:id="rId41" w:history="1">
         <w:r>
           <w:rPr>
             <w:rStyle w:val="Hyperlink"/>
@@ -19757,7 +20055,7 @@
       <w:r>
         <w:t xml:space="preserve">. Internetofthingsagenda.techtarget.com. Recuperado el 27 de abril de 2019, </w:t>
       </w:r>
-      <w:hyperlink r:id="rId39" w:history="1">
+      <w:hyperlink r:id="rId42" w:history="1">
         <w:r>
           <w:rPr>
             <w:rStyle w:val="Hyperlink"/>
@@ -19832,7 +20130,7 @@
       <w:r>
         <w:t xml:space="preserve">. Linkedin.com. Recuperado el 27 de abril de 2019, </w:t>
       </w:r>
-      <w:hyperlink r:id="rId40" w:history="1">
+      <w:hyperlink r:id="rId43" w:history="1">
         <w:r>
           <w:rPr>
             <w:rStyle w:val="Hyperlink"/>
@@ -19924,7 +20222,7 @@
       <w:r>
         <w:t xml:space="preserve">. I-Scoop.eu. Recuperado el 29 de abril de 2019, </w:t>
       </w:r>
-      <w:hyperlink r:id="rId41" w:history="1">
+      <w:hyperlink r:id="rId44" w:history="1">
         <w:r>
           <w:rPr>
             <w:rStyle w:val="Hyperlink"/>
@@ -19948,7 +20246,7 @@
       <w:r>
         <w:t xml:space="preserve"> M. (2017). Internet de las cosas (IoT). Searchdatacenter.techtarget.com. Recuperado el 29 de abril de 2019, </w:t>
       </w:r>
-      <w:hyperlink r:id="rId42" w:history="1">
+      <w:hyperlink r:id="rId45" w:history="1">
         <w:r>
           <w:rPr>
             <w:rStyle w:val="Hyperlink"/>
@@ -19991,7 +20289,7 @@
       <w:r>
         <w:t xml:space="preserve"> desde única página. Arsys.es. Recuperado el 29 de abril de 2019, </w:t>
       </w:r>
-      <w:hyperlink r:id="rId43" w:history="1">
+      <w:hyperlink r:id="rId46" w:history="1">
         <w:r>
           <w:rPr>
             <w:rStyle w:val="Hyperlink"/>
@@ -20010,7 +20308,7 @@
       <w:r>
         <w:t xml:space="preserve">Código Facilito. (2016). Qué es Typescript. Codigofacilito.com. Recuperado el 29 de abril de 2019, </w:t>
       </w:r>
-      <w:hyperlink r:id="rId44" w:history="1">
+      <w:hyperlink r:id="rId47" w:history="1">
         <w:r>
           <w:rPr>
             <w:rStyle w:val="Hyperlink"/>
@@ -20069,7 +20367,7 @@
       <w:r>
         <w:t xml:space="preserve"> Angular 2. Upwork.com. Recuperado el 29 de abril de 2019, </w:t>
       </w:r>
-      <w:hyperlink r:id="rId45" w:history="1">
+      <w:hyperlink r:id="rId48" w:history="1">
         <w:r>
           <w:rPr>
             <w:rStyle w:val="Hyperlink"/>
@@ -20094,7 +20392,7 @@
       <w:r>
         <w:t xml:space="preserve"> Xataka.com. Recuperado el 29 de abril de 2019, </w:t>
       </w:r>
-      <w:hyperlink r:id="rId46" w:history="1">
+      <w:hyperlink r:id="rId49" w:history="1">
         <w:r>
           <w:rPr>
             <w:rStyle w:val="Hyperlink"/>
@@ -20131,7 +20429,7 @@
       <w:r>
         <w:t xml:space="preserve">Recuperado el 29 de abril de 2019, </w:t>
       </w:r>
-      <w:hyperlink r:id="rId47" w:history="1">
+      <w:hyperlink r:id="rId50" w:history="1">
         <w:r>
           <w:rPr>
             <w:rStyle w:val="Hyperlink"/>
@@ -20159,7 +20457,7 @@
       <w:r>
         <w:t xml:space="preserve">Recuperado el 29 de abril de 2019, </w:t>
       </w:r>
-      <w:hyperlink r:id="rId48" w:history="1">
+      <w:hyperlink r:id="rId51" w:history="1">
         <w:r>
           <w:rPr>
             <w:rStyle w:val="Hyperlink"/>
@@ -20246,7 +20544,7 @@
       <w:r>
         <w:t xml:space="preserve">. Recuperado el 5 de mayo de 2019, </w:t>
       </w:r>
-      <w:hyperlink r:id="rId49" w:history="1">
+      <w:hyperlink r:id="rId52" w:history="1">
         <w:r>
           <w:rPr>
             <w:rStyle w:val="Hyperlink"/>
@@ -20324,7 +20622,7 @@
       <w:r>
         <w:t xml:space="preserve">. Sitepoint.com. Recuperado el 5 de mayo de 2019, </w:t>
       </w:r>
-      <w:hyperlink r:id="rId50" w:history="1">
+      <w:hyperlink r:id="rId53" w:history="1">
         <w:r>
           <w:rPr>
             <w:rStyle w:val="Hyperlink"/>
@@ -20359,7 +20657,7 @@
       <w:r>
         <w:t xml:space="preserve">. Educba.com. Recuperado el 5 de mayo de 2019, </w:t>
       </w:r>
-      <w:hyperlink r:id="rId51" w:history="1">
+      <w:hyperlink r:id="rId54" w:history="1">
         <w:r>
           <w:rPr>
             <w:rStyle w:val="Hyperlink"/>
@@ -20457,7 +20755,7 @@
       </w:pPr>
     </w:p>
     <w:sectPr>
-      <w:headerReference w:type="default" r:id="rId52"/>
+      <w:headerReference w:type="default" r:id="rId55"/>
       <w:type w:val="continuous"/>
       <w:pgSz w:w="12240" w:h="15840" w:code="1"/>
       <w:pgMar w:top="1457" w:right="1457" w:bottom="1457" w:left="1457" w:header="709" w:footer="709" w:gutter="0"/>
@@ -24704,7 +25002,7 @@
 </file>
 
 <file path=customXml/itemProps1.xml><?xml version="1.0" encoding="utf-8"?>
-<ds:datastoreItem xmlns:ds="http://schemas.openxmlformats.org/officeDocument/2006/customXml" ds:itemID="{743660E6-A4D6-489B-BE81-863AB9A5948C}">
+<ds:datastoreItem xmlns:ds="http://schemas.openxmlformats.org/officeDocument/2006/customXml" ds:itemID="{08177040-31A4-4CC5-90CB-DBE843F47A00}">
   <ds:schemaRefs>
     <ds:schemaRef ds:uri="http://schemas.openxmlformats.org/officeDocument/2006/bibliography"/>
   </ds:schemaRefs>

</xml_diff>

<commit_message>
Gestión de Procesos y Dispositivos.
</commit_message>
<xml_diff>
--- a/documents/Libro Aplicación Web.docx
+++ b/documents/Libro Aplicación Web.docx
@@ -19139,19 +19139,7 @@
         <w:rPr>
           <w:i/>
         </w:rPr>
-        <w:t>Figura 2</w:t>
-      </w:r>
-      <w:r>
-        <w:rPr>
-          <w:i/>
-        </w:rPr>
-        <w:t>4</w:t>
-      </w:r>
-      <w:r>
-        <w:rPr>
-          <w:i/>
-        </w:rPr>
-        <w:t xml:space="preserve">. </w:t>
+        <w:t xml:space="preserve">Figura 24. </w:t>
       </w:r>
       <w:r>
         <w:t xml:space="preserve">Vista de </w:t>
@@ -19237,25 +19225,10 @@
         <w:rPr>
           <w:i/>
         </w:rPr>
-        <w:t>Figura 2</w:t>
-      </w:r>
-      <w:r>
-        <w:rPr>
-          <w:i/>
-        </w:rPr>
-        <w:t>5</w:t>
-      </w:r>
-      <w:r>
-        <w:rPr>
-          <w:i/>
-        </w:rPr>
-        <w:t xml:space="preserve">. </w:t>
-      </w:r>
-      <w:r>
-        <w:t xml:space="preserve">Vista de </w:t>
-      </w:r>
-      <w:r>
-        <w:t>edición de Gateway</w:t>
+        <w:t xml:space="preserve">Figura 25. </w:t>
+      </w:r>
+      <w:r>
+        <w:t>Vista de edición de Gateway</w:t>
       </w:r>
     </w:p>
     <w:p>
@@ -19312,13 +19285,966 @@
         <w:rPr>
           <w:i/>
         </w:rPr>
+        <w:t xml:space="preserve">Figura 26. </w:t>
+      </w:r>
+      <w:r>
+        <w:t>Vista de edición de Gateway Parte II</w:t>
+      </w:r>
+    </w:p>
+    <w:p>
+      <w:pPr>
+        <w:ind w:firstLine="0"/>
+      </w:pPr>
+      <w:r>
+        <w:t>Igualmente se implementó la administración de Procesos, con el agregado de que, para los procesos configurados para ser desplegados es posible en el listado de Procesos es posible desplegarlos, detenerlos si ya están corriendo o reiniciarlos, como se puede observar en la figura 27.</w:t>
+      </w:r>
+      <w:r>
+        <w:t xml:space="preserve"> La vista para editar Procesos y sus propiedades se observa en la figura 28.</w:t>
+      </w:r>
+    </w:p>
+    <w:p>
+      <w:pPr>
+        <w:ind w:firstLine="0"/>
+      </w:pPr>
+      <w:r>
+        <w:tab/>
+        <w:t xml:space="preserve">Los procesos en </w:t>
+      </w:r>
+      <w:r>
+        <w:t>la arquitectura representan las unidades de código que manejan la lógica de los casos de uso de los usuarios.</w:t>
+      </w:r>
+    </w:p>
+    <w:p>
+      <w:pPr>
+        <w:ind w:firstLine="0"/>
+      </w:pPr>
+      <w:r>
+        <w:tab/>
+        <w:t xml:space="preserve">Por ejemplo, un Proceso es el código en el que se recopila información sobre los sensores de temperatura de una sala o una sección de </w:t>
+      </w:r>
+      <w:r>
+        <w:t>esta</w:t>
+      </w:r>
+      <w:r>
+        <w:t xml:space="preserve">, </w:t>
+      </w:r>
+      <w:r>
+        <w:t xml:space="preserve">para enviar la </w:t>
+      </w:r>
+      <w:r>
+        <w:t>información al Gateway al que está asociado este proceso y</w:t>
+      </w:r>
+      <w:r>
+        <w:t>/o</w:t>
+      </w:r>
+      <w:r>
+        <w:t xml:space="preserve"> el sensor que envía la información para </w:t>
+      </w:r>
+      <w:r>
+        <w:t xml:space="preserve">ser distribuida </w:t>
+      </w:r>
+      <w:r>
+        <w:t xml:space="preserve">por medio de toda la plataforma </w:t>
+      </w:r>
+      <w:r>
+        <w:t>y sea</w:t>
+      </w:r>
+      <w:r>
+        <w:t xml:space="preserve"> visible por el usuario en la aplicación web cuando la consulta, </w:t>
+      </w:r>
+      <w:r>
+        <w:t xml:space="preserve">disponible mediante peticiones HTTP al servidor y muchas más cosas, pues al ser desarrollado por el usuario este tiene opciones casi ilimitadas y la plataforma además le provee una manera sencilla de enviar la información a otros </w:t>
+      </w:r>
+      <w:proofErr w:type="spellStart"/>
+      <w:r>
+        <w:t>Gateways</w:t>
+      </w:r>
+      <w:proofErr w:type="spellEnd"/>
+      <w:r>
+        <w:t xml:space="preserve"> y Procesos para ejecutar acciones </w:t>
+      </w:r>
+      <w:r>
+        <w:t xml:space="preserve">de acuerdo con las medidas </w:t>
+      </w:r>
+      <w:r>
+        <w:lastRenderedPageBreak/>
+        <w:t>recibidas, e incluso con la programación de Procesos orientados hacia actuadores puede recibir esta información y realizar acciones, por ejemplo si la temperatura es muy alta se considera que hay un incendio en una sala y por ende se deben encender los aspersores del lugar, lo que evitaría daños catastróficos mientras se espera de la respuesta humana.</w:t>
+      </w:r>
+    </w:p>
+    <w:p>
+      <w:pPr>
+        <w:ind w:firstLine="0"/>
+      </w:pPr>
+      <w:r>
+        <w:rPr>
+          <w:noProof/>
+        </w:rPr>
+        <w:drawing>
+          <wp:inline distT="0" distB="0" distL="0" distR="0" wp14:anchorId="446F73FB" wp14:editId="6D852AD9">
+            <wp:extent cx="5922010" cy="2786380"/>
+            <wp:effectExtent l="0" t="0" r="2540" b="0"/>
+            <wp:docPr id="2" name="Picture 2"/>
+            <wp:cNvGraphicFramePr>
+              <a:graphicFrameLocks xmlns:a="http://schemas.openxmlformats.org/drawingml/2006/main" noChangeAspect="1"/>
+            </wp:cNvGraphicFramePr>
+            <a:graphic xmlns:a="http://schemas.openxmlformats.org/drawingml/2006/main">
+              <a:graphicData uri="http://schemas.openxmlformats.org/drawingml/2006/picture">
+                <pic:pic xmlns:pic="http://schemas.openxmlformats.org/drawingml/2006/picture">
+                  <pic:nvPicPr>
+                    <pic:cNvPr id="1" name=""/>
+                    <pic:cNvPicPr/>
+                  </pic:nvPicPr>
+                  <pic:blipFill>
+                    <a:blip r:embed="rId38"/>
+                    <a:stretch>
+                      <a:fillRect/>
+                    </a:stretch>
+                  </pic:blipFill>
+                  <pic:spPr>
+                    <a:xfrm>
+                      <a:off x="0" y="0"/>
+                      <a:ext cx="5922010" cy="2786380"/>
+                    </a:xfrm>
+                    <a:prstGeom prst="rect">
+                      <a:avLst/>
+                    </a:prstGeom>
+                  </pic:spPr>
+                </pic:pic>
+              </a:graphicData>
+            </a:graphic>
+          </wp:inline>
+        </w:drawing>
+      </w:r>
+    </w:p>
+    <w:p>
+      <w:pPr>
+        <w:pStyle w:val="Figuras"/>
+      </w:pPr>
+      <w:r>
+        <w:rPr>
+          <w:i/>
+        </w:rPr>
+        <w:t xml:space="preserve">Figura 27. </w:t>
+      </w:r>
+      <w:r>
+        <w:t>Vista de Procesos</w:t>
+      </w:r>
+    </w:p>
+    <w:p>
+      <w:pPr>
+        <w:ind w:firstLine="0"/>
+      </w:pPr>
+      <w:r>
+        <w:rPr>
+          <w:noProof/>
+        </w:rPr>
+        <w:drawing>
+          <wp:inline distT="0" distB="0" distL="0" distR="0" wp14:anchorId="30B6E6BE" wp14:editId="439CDE29">
+            <wp:extent cx="5922010" cy="2751151"/>
+            <wp:effectExtent l="0" t="0" r="2540" b="0"/>
+            <wp:docPr id="4" name="Picture 4"/>
+            <wp:cNvGraphicFramePr>
+              <a:graphicFrameLocks xmlns:a="http://schemas.openxmlformats.org/drawingml/2006/main" noChangeAspect="1"/>
+            </wp:cNvGraphicFramePr>
+            <a:graphic xmlns:a="http://schemas.openxmlformats.org/drawingml/2006/main">
+              <a:graphicData uri="http://schemas.openxmlformats.org/drawingml/2006/picture">
+                <pic:pic xmlns:pic="http://schemas.openxmlformats.org/drawingml/2006/picture">
+                  <pic:nvPicPr>
+                    <pic:cNvPr id="1" name=""/>
+                    <pic:cNvPicPr/>
+                  </pic:nvPicPr>
+                  <pic:blipFill rotWithShape="1">
+                    <a:blip r:embed="rId39"/>
+                    <a:srcRect b="1219"/>
+                    <a:stretch/>
+                  </pic:blipFill>
+                  <pic:spPr bwMode="auto">
+                    <a:xfrm>
+                      <a:off x="0" y="0"/>
+                      <a:ext cx="5922010" cy="2751151"/>
+                    </a:xfrm>
+                    <a:prstGeom prst="rect">
+                      <a:avLst/>
+                    </a:prstGeom>
+                    <a:ln>
+                      <a:noFill/>
+                    </a:ln>
+                    <a:extLst>
+                      <a:ext uri="{53640926-AAD7-44D8-BBD7-CCE9431645EC}">
+                        <a14:shadowObscured xmlns:a14="http://schemas.microsoft.com/office/drawing/2010/main"/>
+                      </a:ext>
+                    </a:extLst>
+                  </pic:spPr>
+                </pic:pic>
+              </a:graphicData>
+            </a:graphic>
+          </wp:inline>
+        </w:drawing>
+      </w:r>
+    </w:p>
+    <w:p>
+      <w:pPr>
+        <w:pStyle w:val="Figuras"/>
+      </w:pPr>
+      <w:r>
+        <w:rPr>
+          <w:i/>
+        </w:rPr>
+        <w:t xml:space="preserve">Figura 28. </w:t>
+      </w:r>
+      <w:r>
+        <w:t>Vista de edición de Proceso</w:t>
+      </w:r>
+    </w:p>
+    <w:p>
+      <w:pPr>
+        <w:ind w:firstLine="0"/>
+      </w:pPr>
+      <w:r>
+        <w:lastRenderedPageBreak/>
+        <w:t>Para poder desplegar un Proceso dentro de la arquitectura, este debe ser un proceso desarrollado</w:t>
+      </w:r>
+      <w:r>
+        <w:t xml:space="preserve"> en Java y, en el Gateway en el que este reside se debe instalar Maven (herramienta para la gestión y construcción de Proyectos Java que permite manejar dependencias de una manera sencilla) y, el JAR del Proceso desarrollado debe ser instalado en el repositorio local de Maven con el comando:</w:t>
+      </w:r>
+    </w:p>
+    <w:p>
+      <w:pPr>
+        <w:ind w:firstLine="0"/>
+        <w:jc w:val="center"/>
+        <w:rPr>
+          <w:rFonts w:ascii="Consolas" w:hAnsi="Consolas"/>
+          <w:sz w:val="22"/>
+        </w:rPr>
+      </w:pPr>
+      <w:proofErr w:type="spellStart"/>
+      <w:r>
+        <w:rPr>
+          <w:rFonts w:ascii="Consolas" w:hAnsi="Consolas"/>
+          <w:sz w:val="22"/>
+        </w:rPr>
+        <w:t>mvn</w:t>
+      </w:r>
+      <w:proofErr w:type="spellEnd"/>
+      <w:r>
+        <w:rPr>
+          <w:rFonts w:ascii="Consolas" w:hAnsi="Consolas"/>
+          <w:sz w:val="22"/>
+        </w:rPr>
+        <w:t xml:space="preserve"> </w:t>
+      </w:r>
+      <w:proofErr w:type="spellStart"/>
+      <w:proofErr w:type="gramStart"/>
+      <w:r>
+        <w:rPr>
+          <w:rFonts w:ascii="Consolas" w:hAnsi="Consolas"/>
+          <w:sz w:val="22"/>
+        </w:rPr>
+        <w:t>install:install</w:t>
+      </w:r>
+      <w:proofErr w:type="gramEnd"/>
+      <w:r>
+        <w:rPr>
+          <w:rFonts w:ascii="Consolas" w:hAnsi="Consolas"/>
+          <w:sz w:val="22"/>
+        </w:rPr>
+        <w:t>-file</w:t>
+      </w:r>
+      <w:proofErr w:type="spellEnd"/>
+      <w:r>
+        <w:rPr>
+          <w:rFonts w:ascii="Consolas" w:hAnsi="Consolas"/>
+          <w:sz w:val="22"/>
+        </w:rPr>
+        <w:t xml:space="preserve"> -</w:t>
+      </w:r>
+      <w:proofErr w:type="spellStart"/>
+      <w:r>
+        <w:rPr>
+          <w:rFonts w:ascii="Consolas" w:hAnsi="Consolas"/>
+          <w:sz w:val="22"/>
+        </w:rPr>
+        <w:t>Dfile</w:t>
+      </w:r>
+      <w:proofErr w:type="spellEnd"/>
+      <w:r>
+        <w:rPr>
+          <w:rFonts w:ascii="Consolas" w:hAnsi="Consolas"/>
+          <w:sz w:val="22"/>
+        </w:rPr>
+        <w:t>="</w:t>
+      </w:r>
+      <w:r>
+        <w:rPr>
+          <w:rFonts w:ascii="Consolas" w:hAnsi="Consolas"/>
+          <w:sz w:val="22"/>
+        </w:rPr>
+        <w:t>temperature-process</w:t>
+      </w:r>
+      <w:r>
+        <w:rPr>
+          <w:rFonts w:ascii="Consolas" w:hAnsi="Consolas"/>
+          <w:sz w:val="22"/>
+        </w:rPr>
+        <w:t>-0.0.1.jar" -</w:t>
+      </w:r>
+      <w:proofErr w:type="spellStart"/>
+      <w:r>
+        <w:rPr>
+          <w:rFonts w:ascii="Consolas" w:hAnsi="Consolas"/>
+          <w:sz w:val="22"/>
+        </w:rPr>
+        <w:t>DgroupId</w:t>
+      </w:r>
+      <w:proofErr w:type="spellEnd"/>
+      <w:r>
+        <w:rPr>
+          <w:rFonts w:ascii="Consolas" w:hAnsi="Consolas"/>
+          <w:sz w:val="22"/>
+        </w:rPr>
+        <w:t>="</w:t>
+      </w:r>
+      <w:proofErr w:type="spellStart"/>
+      <w:r>
+        <w:rPr>
+          <w:rFonts w:ascii="Consolas" w:hAnsi="Consolas"/>
+          <w:sz w:val="22"/>
+        </w:rPr>
+        <w:t>com.uis.iot</w:t>
+      </w:r>
+      <w:proofErr w:type="spellEnd"/>
+      <w:r>
+        <w:rPr>
+          <w:rFonts w:ascii="Consolas" w:hAnsi="Consolas"/>
+          <w:sz w:val="22"/>
+        </w:rPr>
+        <w:t>" -</w:t>
+      </w:r>
+      <w:proofErr w:type="spellStart"/>
+      <w:r>
+        <w:rPr>
+          <w:rFonts w:ascii="Consolas" w:hAnsi="Consolas"/>
+          <w:sz w:val="22"/>
+        </w:rPr>
+        <w:t>DartifactId</w:t>
+      </w:r>
+      <w:proofErr w:type="spellEnd"/>
+      <w:r>
+        <w:rPr>
+          <w:rFonts w:ascii="Consolas" w:hAnsi="Consolas"/>
+          <w:sz w:val="22"/>
+        </w:rPr>
+        <w:t>="</w:t>
+      </w:r>
+      <w:r>
+        <w:rPr>
+          <w:rFonts w:ascii="Consolas" w:hAnsi="Consolas"/>
+          <w:sz w:val="22"/>
+        </w:rPr>
+        <w:t xml:space="preserve"> </w:t>
+      </w:r>
+      <w:proofErr w:type="spellStart"/>
+      <w:r>
+        <w:rPr>
+          <w:rFonts w:ascii="Consolas" w:hAnsi="Consolas"/>
+          <w:sz w:val="22"/>
+        </w:rPr>
+        <w:t>temperature-process</w:t>
+      </w:r>
+      <w:proofErr w:type="spellEnd"/>
+      <w:r>
+        <w:rPr>
+          <w:rFonts w:ascii="Consolas" w:hAnsi="Consolas"/>
+          <w:sz w:val="22"/>
+        </w:rPr>
+        <w:t>" -</w:t>
+      </w:r>
+      <w:proofErr w:type="spellStart"/>
+      <w:r>
+        <w:rPr>
+          <w:rFonts w:ascii="Consolas" w:hAnsi="Consolas"/>
+          <w:sz w:val="22"/>
+        </w:rPr>
+        <w:t>Dversion</w:t>
+      </w:r>
+      <w:proofErr w:type="spellEnd"/>
+      <w:r>
+        <w:rPr>
+          <w:rFonts w:ascii="Consolas" w:hAnsi="Consolas"/>
+          <w:sz w:val="22"/>
+        </w:rPr>
+        <w:t>="0.0.1" -</w:t>
+      </w:r>
+      <w:proofErr w:type="spellStart"/>
+      <w:r>
+        <w:rPr>
+          <w:rFonts w:ascii="Consolas" w:hAnsi="Consolas"/>
+          <w:sz w:val="22"/>
+        </w:rPr>
+        <w:t>Dpackaging</w:t>
+      </w:r>
+      <w:proofErr w:type="spellEnd"/>
+      <w:r>
+        <w:rPr>
+          <w:rFonts w:ascii="Consolas" w:hAnsi="Consolas"/>
+          <w:sz w:val="22"/>
+        </w:rPr>
+        <w:t>="</w:t>
+      </w:r>
+      <w:proofErr w:type="spellStart"/>
+      <w:r>
+        <w:rPr>
+          <w:rFonts w:ascii="Consolas" w:hAnsi="Consolas"/>
+          <w:sz w:val="22"/>
+        </w:rPr>
+        <w:t>jar</w:t>
+      </w:r>
+      <w:proofErr w:type="spellEnd"/>
+      <w:r>
+        <w:rPr>
+          <w:rFonts w:ascii="Consolas" w:hAnsi="Consolas"/>
+          <w:sz w:val="22"/>
+        </w:rPr>
+        <w:t>"</w:t>
+      </w:r>
+    </w:p>
+    <w:p>
+      <w:pPr>
+        <w:spacing w:line="360" w:lineRule="auto"/>
+        <w:ind w:firstLine="0"/>
+      </w:pPr>
+      <w:r>
+        <w:tab/>
+        <w:t>Donde</w:t>
+      </w:r>
+      <w:r>
+        <w:t xml:space="preserve"> </w:t>
+      </w:r>
+      <w:r>
+        <w:rPr>
+          <w:rFonts w:ascii="Consolas" w:hAnsi="Consolas"/>
+          <w:sz w:val="22"/>
+        </w:rPr>
+        <w:t>temperature-process</w:t>
+      </w:r>
+      <w:r>
+        <w:rPr>
+          <w:rFonts w:ascii="Consolas" w:hAnsi="Consolas"/>
+          <w:sz w:val="22"/>
+        </w:rPr>
+        <w:t>-0.0.1.jar</w:t>
+      </w:r>
+      <w:r>
+        <w:rPr>
+          <w:rFonts w:ascii="Consolas" w:hAnsi="Consolas"/>
+          <w:sz w:val="22"/>
+        </w:rPr>
+        <w:t xml:space="preserve"> </w:t>
+      </w:r>
+      <w:r>
+        <w:t>es</w:t>
+      </w:r>
+      <w:r>
+        <w:t xml:space="preserve"> el nombre del archivo JAR generado luego de construir y empaquetar el proceso desarrollado, </w:t>
+      </w:r>
+      <w:proofErr w:type="spellStart"/>
+      <w:r>
+        <w:rPr>
+          <w:i/>
+        </w:rPr>
+        <w:t>com.uis.iot</w:t>
+      </w:r>
+      <w:proofErr w:type="spellEnd"/>
+      <w:r>
+        <w:rPr>
+          <w:i/>
+        </w:rPr>
+        <w:t xml:space="preserve"> </w:t>
+      </w:r>
+      <w:r>
+        <w:t xml:space="preserve">es el nombre de la organización que se le desee dar para identificarlo, </w:t>
+      </w:r>
+      <w:r>
+        <w:rPr>
+          <w:i/>
+        </w:rPr>
+        <w:t>temperatura-</w:t>
+      </w:r>
+      <w:proofErr w:type="spellStart"/>
+      <w:r>
+        <w:rPr>
+          <w:i/>
+        </w:rPr>
+        <w:t>process</w:t>
+      </w:r>
+      <w:proofErr w:type="spellEnd"/>
+      <w:r>
+        <w:rPr>
+          <w:i/>
+        </w:rPr>
+        <w:t xml:space="preserve"> </w:t>
+      </w:r>
+      <w:r>
+        <w:t xml:space="preserve">es el nombre del proyecto, </w:t>
+      </w:r>
+      <w:r>
+        <w:rPr>
+          <w:i/>
+        </w:rPr>
+        <w:t xml:space="preserve">0.0.1 </w:t>
+      </w:r>
+      <w:r>
+        <w:t>es la versión del proyecto.</w:t>
+      </w:r>
+    </w:p>
+    <w:p>
+      <w:pPr>
+        <w:spacing w:line="360" w:lineRule="auto"/>
+        <w:ind w:firstLine="0"/>
+      </w:pPr>
+      <w:r>
+        <w:tab/>
+        <w:t xml:space="preserve">Luego de esto al momento de registrar el Proceso en la plataforma de administración </w:t>
+      </w:r>
+      <w:r>
+        <w:t xml:space="preserve">es necesario en las propiedades del Proceso agregar una con nombre </w:t>
+      </w:r>
+      <w:proofErr w:type="spellStart"/>
+      <w:r>
+        <w:rPr>
+          <w:i/>
+        </w:rPr>
+        <w:t>process_jar</w:t>
+      </w:r>
+      <w:proofErr w:type="spellEnd"/>
+      <w:r>
+        <w:rPr>
+          <w:i/>
+        </w:rPr>
+        <w:t xml:space="preserve"> </w:t>
+      </w:r>
+      <w:r>
+        <w:t>y de tipo CONFIGURACIÓN con un valor:</w:t>
+      </w:r>
+    </w:p>
+    <w:p>
+      <w:pPr>
+        <w:spacing w:line="360" w:lineRule="auto"/>
+        <w:ind w:firstLine="0"/>
+        <w:jc w:val="center"/>
+        <w:rPr>
+          <w:rFonts w:ascii="Consolas" w:hAnsi="Consolas" w:cs="Arial"/>
+          <w:i/>
+          <w:szCs w:val="24"/>
+          <w:shd w:val="clear" w:color="auto" w:fill="FFFFFF"/>
+        </w:rPr>
+      </w:pPr>
+      <w:proofErr w:type="gramStart"/>
+      <w:r>
+        <w:rPr>
+          <w:rFonts w:ascii="Consolas" w:hAnsi="Consolas" w:cs="Arial"/>
+          <w:szCs w:val="24"/>
+          <w:shd w:val="clear" w:color="auto" w:fill="FFFFFF"/>
+        </w:rPr>
+        <w:t>maven:</w:t>
+      </w:r>
+      <w:r>
+        <w:rPr>
+          <w:rFonts w:ascii="Consolas" w:hAnsi="Consolas"/>
+          <w:i/>
+          <w:sz w:val="22"/>
+        </w:rPr>
+        <w:t>organization</w:t>
+      </w:r>
+      <w:proofErr w:type="gramEnd"/>
+      <w:r>
+        <w:rPr>
+          <w:rFonts w:ascii="Consolas" w:hAnsi="Consolas"/>
+          <w:i/>
+          <w:sz w:val="22"/>
+        </w:rPr>
+        <w:t>-name</w:t>
+      </w:r>
+      <w:r>
+        <w:rPr>
+          <w:rFonts w:ascii="Consolas" w:hAnsi="Consolas" w:cs="Arial"/>
+          <w:szCs w:val="24"/>
+          <w:shd w:val="clear" w:color="auto" w:fill="FFFFFF"/>
+        </w:rPr>
+        <w:t>:</w:t>
+      </w:r>
+      <w:r>
+        <w:rPr>
+          <w:rFonts w:ascii="Consolas" w:hAnsi="Consolas"/>
+          <w:i/>
+          <w:sz w:val="22"/>
+        </w:rPr>
+        <w:t>process-jar-name</w:t>
+      </w:r>
+      <w:r>
+        <w:rPr>
+          <w:rFonts w:ascii="Consolas" w:hAnsi="Consolas" w:cs="Arial"/>
+          <w:szCs w:val="24"/>
+          <w:shd w:val="clear" w:color="auto" w:fill="FFFFFF"/>
+        </w:rPr>
+        <w:t>:</w:t>
+      </w:r>
+      <w:r>
+        <w:rPr>
+          <w:rFonts w:ascii="Consolas" w:hAnsi="Consolas" w:cs="Arial"/>
+          <w:i/>
+          <w:szCs w:val="24"/>
+          <w:shd w:val="clear" w:color="auto" w:fill="FFFFFF"/>
+        </w:rPr>
+        <w:t>jar-version</w:t>
+      </w:r>
+      <w:r>
+        <w:rPr>
+          <w:rFonts w:ascii="Consolas" w:hAnsi="Consolas" w:cs="Arial"/>
+          <w:szCs w:val="24"/>
+          <w:shd w:val="clear" w:color="auto" w:fill="FFFFFF"/>
+        </w:rPr>
+        <w:t>::</w:t>
+      </w:r>
+      <w:r>
+        <w:rPr>
+          <w:rFonts w:ascii="Consolas" w:hAnsi="Consolas" w:cs="Arial"/>
+          <w:i/>
+          <w:szCs w:val="24"/>
+          <w:shd w:val="clear" w:color="auto" w:fill="FFFFFF"/>
+        </w:rPr>
+        <w:t>verticle</w:t>
+      </w:r>
+      <w:r>
+        <w:rPr>
+          <w:rFonts w:ascii="Consolas" w:hAnsi="Consolas" w:cs="Arial"/>
+          <w:i/>
+          <w:szCs w:val="24"/>
+          <w:shd w:val="clear" w:color="auto" w:fill="FFFFFF"/>
+        </w:rPr>
+        <w:t>-config</w:t>
+      </w:r>
+    </w:p>
+    <w:p>
+      <w:pPr>
+        <w:rPr>
+          <w:shd w:val="clear" w:color="auto" w:fill="FFFFFF"/>
+        </w:rPr>
+      </w:pPr>
+      <w:r>
+        <w:rPr>
+          <w:shd w:val="clear" w:color="auto" w:fill="FFFFFF"/>
+        </w:rPr>
+        <w:t xml:space="preserve">Donde el </w:t>
+      </w:r>
+      <w:proofErr w:type="spellStart"/>
+      <w:r>
+        <w:rPr>
+          <w:i/>
+          <w:shd w:val="clear" w:color="auto" w:fill="FFFFFF"/>
+        </w:rPr>
+        <w:t>verticle-config</w:t>
+      </w:r>
+      <w:proofErr w:type="spellEnd"/>
+      <w:r>
+        <w:rPr>
+          <w:i/>
+          <w:shd w:val="clear" w:color="auto" w:fill="FFFFFF"/>
+        </w:rPr>
+        <w:t xml:space="preserve"> </w:t>
+      </w:r>
+      <w:r>
+        <w:rPr>
+          <w:shd w:val="clear" w:color="auto" w:fill="FFFFFF"/>
+        </w:rPr>
+        <w:t xml:space="preserve">es un archivo JSON de configuración en el que se indica que clases debe instanciar como </w:t>
+      </w:r>
+      <w:proofErr w:type="spellStart"/>
+      <w:r>
+        <w:rPr>
+          <w:shd w:val="clear" w:color="auto" w:fill="FFFFFF"/>
+        </w:rPr>
+        <w:t>Verticles</w:t>
+      </w:r>
+      <w:proofErr w:type="spellEnd"/>
+      <w:r>
+        <w:rPr>
+          <w:shd w:val="clear" w:color="auto" w:fill="FFFFFF"/>
+        </w:rPr>
+        <w:t xml:space="preserve">, u objetos del framework </w:t>
+      </w:r>
+      <w:proofErr w:type="spellStart"/>
+      <w:r>
+        <w:rPr>
+          <w:shd w:val="clear" w:color="auto" w:fill="FFFFFF"/>
+        </w:rPr>
+        <w:t>Vert.x</w:t>
+      </w:r>
+      <w:proofErr w:type="spellEnd"/>
+      <w:r>
+        <w:rPr>
+          <w:shd w:val="clear" w:color="auto" w:fill="FFFFFF"/>
+        </w:rPr>
+        <w:t>, el cual es utilizado en el framework del Gateway para correrlos en la misma máquina virtual y de esta manera reducir el consumo de memoria y evitar comunicación por TCP y realizar una comunicación directa mediante un bus de eventos entre el Software del Gateway y el de los Procesos.</w:t>
+      </w:r>
+    </w:p>
+    <w:p>
+      <w:r>
+        <w:rPr>
+          <w:shd w:val="clear" w:color="auto" w:fill="FFFFFF"/>
+        </w:rPr>
+        <w:t xml:space="preserve">Esto es una breve descripción de la manera de desarrollar procesos desplegables dentro del Software del Gateway sin embargo no se entra en detalle pues esto fue implementado en el proyecto de Gateway </w:t>
+      </w:r>
+      <w:r>
+        <w:rPr>
+          <w:i/>
+          <w:shd w:val="clear" w:color="auto" w:fill="FFFFFF"/>
+        </w:rPr>
+        <w:t>“</w:t>
+      </w:r>
+      <w:r>
+        <w:rPr>
+          <w:i/>
+        </w:rPr>
+        <w:t xml:space="preserve">Diseño de un framework software extensible para dispositivos tipo </w:t>
+      </w:r>
+      <w:proofErr w:type="spellStart"/>
+      <w:r>
+        <w:rPr>
+          <w:i/>
+        </w:rPr>
+        <w:t>gateway</w:t>
+      </w:r>
+      <w:proofErr w:type="spellEnd"/>
+      <w:r>
+        <w:rPr>
+          <w:i/>
+        </w:rPr>
+        <w:t xml:space="preserve"> integrados en plataformas </w:t>
+      </w:r>
+      <w:proofErr w:type="spellStart"/>
+      <w:r>
+        <w:rPr>
+          <w:i/>
+        </w:rPr>
+        <w:t>IoT</w:t>
+      </w:r>
+      <w:proofErr w:type="spellEnd"/>
+      <w:r>
+        <w:rPr>
+          <w:i/>
+        </w:rPr>
+        <w:t xml:space="preserve"> para Smart Campus</w:t>
+      </w:r>
+      <w:r>
+        <w:rPr>
+          <w:i/>
+        </w:rPr>
+        <w:t>”</w:t>
+      </w:r>
+      <w:r>
+        <w:rPr>
+          <w:i/>
+        </w:rPr>
+        <w:t xml:space="preserve"> </w:t>
+      </w:r>
+      <w:r>
+        <w:t>(Gutiérrez V. 2019).</w:t>
+      </w:r>
+      <w:r>
+        <w:t xml:space="preserve"> Y en este caso la plataforma de administración permite la configuración de Procesos de esta forma, desplegarlos o </w:t>
+      </w:r>
+      <w:r>
+        <w:lastRenderedPageBreak/>
+        <w:t xml:space="preserve">detenerlos con solo un clic desde la plataforma de Administración, brindando a los usuarios un control sobre los elementos que conforman la arquitectura sin necesidad de ir directamente a la ubicación geográfica de los </w:t>
+      </w:r>
+      <w:proofErr w:type="spellStart"/>
+      <w:r>
+        <w:t>Gateways</w:t>
+      </w:r>
+      <w:proofErr w:type="spellEnd"/>
+      <w:r>
+        <w:t xml:space="preserve"> para poder </w:t>
+      </w:r>
+      <w:r>
+        <w:t>correr o detener estos programas.</w:t>
+      </w:r>
+    </w:p>
+    <w:p>
+      <w:pPr>
+        <w:rPr>
+          <w:shd w:val="clear" w:color="auto" w:fill="FFFFFF"/>
+        </w:rPr>
+      </w:pPr>
+      <w:r>
+        <w:rPr>
+          <w:shd w:val="clear" w:color="auto" w:fill="FFFFFF"/>
+        </w:rPr>
+        <w:t xml:space="preserve">A su vez es obligatorio que los procesos tengan una propiedad de Configuración llamada </w:t>
+      </w:r>
+      <w:proofErr w:type="spellStart"/>
+      <w:r>
+        <w:rPr>
+          <w:i/>
+          <w:shd w:val="clear" w:color="auto" w:fill="FFFFFF"/>
+        </w:rPr>
+        <w:t>topic</w:t>
+      </w:r>
+      <w:proofErr w:type="spellEnd"/>
+      <w:r>
+        <w:rPr>
+          <w:i/>
+          <w:shd w:val="clear" w:color="auto" w:fill="FFFFFF"/>
+        </w:rPr>
+        <w:t xml:space="preserve"> </w:t>
+      </w:r>
+      <w:r>
+        <w:rPr>
+          <w:shd w:val="clear" w:color="auto" w:fill="FFFFFF"/>
+        </w:rPr>
+        <w:t xml:space="preserve">este es el </w:t>
+      </w:r>
+      <w:r>
+        <w:rPr>
+          <w:i/>
+          <w:shd w:val="clear" w:color="auto" w:fill="FFFFFF"/>
+        </w:rPr>
+        <w:t xml:space="preserve">tópico </w:t>
+      </w:r>
+      <w:r>
+        <w:rPr>
+          <w:shd w:val="clear" w:color="auto" w:fill="FFFFFF"/>
+        </w:rPr>
+        <w:t xml:space="preserve">del </w:t>
+      </w:r>
+      <w:proofErr w:type="spellStart"/>
+      <w:r>
+        <w:rPr>
+          <w:shd w:val="clear" w:color="auto" w:fill="FFFFFF"/>
+        </w:rPr>
+        <w:t>Broker</w:t>
+      </w:r>
+      <w:proofErr w:type="spellEnd"/>
+      <w:r>
+        <w:rPr>
+          <w:shd w:val="clear" w:color="auto" w:fill="FFFFFF"/>
+        </w:rPr>
+        <w:t xml:space="preserve"> de </w:t>
+      </w:r>
+      <w:proofErr w:type="spellStart"/>
+      <w:r>
+        <w:rPr>
+          <w:shd w:val="clear" w:color="auto" w:fill="FFFFFF"/>
+        </w:rPr>
+        <w:t>mensajeria</w:t>
+      </w:r>
+      <w:proofErr w:type="spellEnd"/>
+      <w:r>
+        <w:rPr>
+          <w:shd w:val="clear" w:color="auto" w:fill="FFFFFF"/>
+        </w:rPr>
+        <w:t xml:space="preserve"> en el que se envía la información relevante para ese proceso y, el usuario puede en el código </w:t>
+      </w:r>
+      <w:r>
+        <w:rPr>
+          <w:shd w:val="clear" w:color="auto" w:fill="FFFFFF"/>
+        </w:rPr>
+        <w:t>de este</w:t>
+      </w:r>
+      <w:r>
+        <w:rPr>
+          <w:shd w:val="clear" w:color="auto" w:fill="FFFFFF"/>
+        </w:rPr>
+        <w:t xml:space="preserve"> escuchar a los mensajes que se le envíen y reaccionar ante los mismos.</w:t>
+      </w:r>
+    </w:p>
+    <w:p>
+      <w:pPr>
+        <w:rPr>
+          <w:shd w:val="clear" w:color="auto" w:fill="FFFFFF"/>
+        </w:rPr>
+      </w:pPr>
+      <w:r>
+        <w:rPr>
+          <w:shd w:val="clear" w:color="auto" w:fill="FFFFFF"/>
+        </w:rPr>
+        <w:t xml:space="preserve">A nivel de la plataforma, los dispositivos son los sensores, encargados de producir información o medidas, como por ejemplo un sensor de temperatura o calidad del aire y los actuadores, aquellos elementos encargados de realizar acciones físicas ante una entrada respectiva. Estos dispositivos deben ser registrados en la Plataforma por medio de la Aplicación de Administración, para permitir al usuario </w:t>
+      </w:r>
+      <w:r>
+        <w:rPr>
+          <w:shd w:val="clear" w:color="auto" w:fill="FFFFFF"/>
+        </w:rPr>
+        <w:t xml:space="preserve">darles atributos que puedan ser utilizados dentro de los Procesos. Para esta labor, se desarrolló la vista de Gestión de Dispositivos, que se observa en la figura </w:t>
+      </w:r>
+      <w:r>
+        <w:rPr>
+          <w:shd w:val="clear" w:color="auto" w:fill="FFFFFF"/>
+        </w:rPr>
+        <w:t>29.</w:t>
+      </w:r>
+    </w:p>
+    <w:p>
+      <w:pPr>
+        <w:rPr>
+          <w:shd w:val="clear" w:color="auto" w:fill="FFFFFF"/>
+        </w:rPr>
+      </w:pPr>
+      <w:r>
+        <w:rPr>
+          <w:noProof/>
+        </w:rPr>
+        <w:drawing>
+          <wp:inline distT="0" distB="0" distL="0" distR="0" wp14:anchorId="57FCD5F5" wp14:editId="07C701B5">
+            <wp:extent cx="5922010" cy="2764790"/>
+            <wp:effectExtent l="0" t="0" r="2540" b="0"/>
+            <wp:docPr id="5" name="Picture 5"/>
+            <wp:cNvGraphicFramePr>
+              <a:graphicFrameLocks xmlns:a="http://schemas.openxmlformats.org/drawingml/2006/main" noChangeAspect="1"/>
+            </wp:cNvGraphicFramePr>
+            <a:graphic xmlns:a="http://schemas.openxmlformats.org/drawingml/2006/main">
+              <a:graphicData uri="http://schemas.openxmlformats.org/drawingml/2006/picture">
+                <pic:pic xmlns:pic="http://schemas.openxmlformats.org/drawingml/2006/picture">
+                  <pic:nvPicPr>
+                    <pic:cNvPr id="1" name=""/>
+                    <pic:cNvPicPr/>
+                  </pic:nvPicPr>
+                  <pic:blipFill>
+                    <a:blip r:embed="rId40"/>
+                    <a:stretch>
+                      <a:fillRect/>
+                    </a:stretch>
+                  </pic:blipFill>
+                  <pic:spPr>
+                    <a:xfrm>
+                      <a:off x="0" y="0"/>
+                      <a:ext cx="5922010" cy="2764790"/>
+                    </a:xfrm>
+                    <a:prstGeom prst="rect">
+                      <a:avLst/>
+                    </a:prstGeom>
+                  </pic:spPr>
+                </pic:pic>
+              </a:graphicData>
+            </a:graphic>
+          </wp:inline>
+        </w:drawing>
+      </w:r>
+    </w:p>
+    <w:p>
+      <w:pPr>
+        <w:pStyle w:val="Figuras"/>
+      </w:pPr>
+      <w:r>
+        <w:rPr>
+          <w:i/>
+        </w:rPr>
         <w:t>Figura 2</w:t>
       </w:r>
       <w:r>
         <w:rPr>
           <w:i/>
         </w:rPr>
-        <w:t>6</w:t>
+        <w:t>9</w:t>
       </w:r>
       <w:r>
         <w:rPr>
@@ -19327,13 +20253,114 @@
         <w:t xml:space="preserve">. </w:t>
       </w:r>
       <w:r>
-        <w:t>Vista de edición de Gateway</w:t>
-      </w:r>
-      <w:r>
-        <w:t xml:space="preserve"> Parte II</w:t>
+        <w:t xml:space="preserve">Vista de </w:t>
+      </w:r>
+      <w:r>
+        <w:t>Dispositivos</w:t>
+      </w:r>
+    </w:p>
+    <w:p>
+      <w:pPr>
+        <w:ind w:firstLine="0"/>
+      </w:pPr>
+      <w:r>
+        <w:lastRenderedPageBreak/>
+        <w:t>Donde también es posible crear nuevos procesos desde cero u a</w:t>
+      </w:r>
+      <w:r>
+        <w:t xml:space="preserve"> </w:t>
+      </w:r>
+      <w:r>
+        <w:t>partir de otro ya existente, editarlos, eliminarlos, exportar estos en un XLSX, listarlos todos, ordenados por alguno de sus atributos o filtrarlos por Id, tipo (sensor o actuador) o descripción.</w:t>
+      </w:r>
+      <w:r>
+        <w:t xml:space="preserve"> Al momento de editar un Dispositivo </w:t>
+      </w:r>
+      <w:r>
+        <w:t>se dirige a la página de Edición de Dispositivo</w:t>
+      </w:r>
+      <w:r>
+        <w:t xml:space="preserve"> donde puede modificar sus propiedades</w:t>
+      </w:r>
+      <w:r>
+        <w:t>, también esta misma página es vista al momento de registrar un nuevo dispositivo, solo que con el formulario vacío y listo para ser diligenciado por el usuario.</w:t>
       </w:r>
       <w:bookmarkStart w:id="62" w:name="_GoBack"/>
       <w:bookmarkEnd w:id="62"/>
+    </w:p>
+    <w:p>
+      <w:pPr>
+        <w:ind w:firstLine="0"/>
+      </w:pPr>
+      <w:r>
+        <w:rPr>
+          <w:noProof/>
+        </w:rPr>
+        <w:drawing>
+          <wp:inline distT="0" distB="0" distL="0" distR="0" wp14:anchorId="3F00619D" wp14:editId="6A9A9BC3">
+            <wp:extent cx="5922010" cy="2771140"/>
+            <wp:effectExtent l="0" t="0" r="2540" b="0"/>
+            <wp:docPr id="16" name="Picture 16"/>
+            <wp:cNvGraphicFramePr>
+              <a:graphicFrameLocks xmlns:a="http://schemas.openxmlformats.org/drawingml/2006/main" noChangeAspect="1"/>
+            </wp:cNvGraphicFramePr>
+            <a:graphic xmlns:a="http://schemas.openxmlformats.org/drawingml/2006/main">
+              <a:graphicData uri="http://schemas.openxmlformats.org/drawingml/2006/picture">
+                <pic:pic xmlns:pic="http://schemas.openxmlformats.org/drawingml/2006/picture">
+                  <pic:nvPicPr>
+                    <pic:cNvPr id="1" name=""/>
+                    <pic:cNvPicPr/>
+                  </pic:nvPicPr>
+                  <pic:blipFill>
+                    <a:blip r:embed="rId41"/>
+                    <a:stretch>
+                      <a:fillRect/>
+                    </a:stretch>
+                  </pic:blipFill>
+                  <pic:spPr>
+                    <a:xfrm>
+                      <a:off x="0" y="0"/>
+                      <a:ext cx="5922010" cy="2771140"/>
+                    </a:xfrm>
+                    <a:prstGeom prst="rect">
+                      <a:avLst/>
+                    </a:prstGeom>
+                  </pic:spPr>
+                </pic:pic>
+              </a:graphicData>
+            </a:graphic>
+          </wp:inline>
+        </w:drawing>
+      </w:r>
+    </w:p>
+    <w:p>
+      <w:pPr>
+        <w:pStyle w:val="Figuras"/>
+      </w:pPr>
+      <w:r>
+        <w:rPr>
+          <w:i/>
+        </w:rPr>
+        <w:t xml:space="preserve">Figura </w:t>
+      </w:r>
+      <w:r>
+        <w:rPr>
+          <w:i/>
+        </w:rPr>
+        <w:t>30</w:t>
+      </w:r>
+      <w:r>
+        <w:rPr>
+          <w:i/>
+        </w:rPr>
+        <w:t xml:space="preserve">. </w:t>
+      </w:r>
+      <w:r>
+        <w:t xml:space="preserve">Vista de </w:t>
+      </w:r>
+      <w:r>
+        <w:t>edición de Dispositivo</w:t>
+      </w:r>
     </w:p>
     <w:p>
       <w:pPr>
@@ -19753,7 +20780,7 @@
       <w:r>
         <w:t xml:space="preserve"> de 2019, </w:t>
       </w:r>
-      <w:hyperlink r:id="rId38" w:history="1">
+      <w:hyperlink r:id="rId42" w:history="1">
         <w:r>
           <w:rPr>
             <w:rStyle w:val="Hyperlink"/>
@@ -19842,7 +20869,7 @@
       <w:r>
         <w:t xml:space="preserve">Softwaretestinghelp.com. Recuperado el 27 de abril de 2019, </w:t>
       </w:r>
-      <w:hyperlink r:id="rId39" w:history="1">
+      <w:hyperlink r:id="rId43" w:history="1">
         <w:r>
           <w:rPr>
             <w:rStyle w:val="Hyperlink"/>
@@ -19867,7 +20894,7 @@
       <w:r>
         <w:t xml:space="preserve">  Recuperado el 27 de abril de 2019, </w:t>
       </w:r>
-      <w:hyperlink r:id="rId40" w:history="1">
+      <w:hyperlink r:id="rId44" w:history="1">
         <w:r>
           <w:rPr>
             <w:rStyle w:val="Hyperlink"/>
@@ -20003,7 +21030,7 @@
       <w:r>
         <w:t xml:space="preserve">. Iotworldtoday.com. Recuperado el 27 de abril de 2019, </w:t>
       </w:r>
-      <w:hyperlink r:id="rId41" w:history="1">
+      <w:hyperlink r:id="rId45" w:history="1">
         <w:r>
           <w:rPr>
             <w:rStyle w:val="Hyperlink"/>
@@ -20055,7 +21082,7 @@
       <w:r>
         <w:t xml:space="preserve">. Internetofthingsagenda.techtarget.com. Recuperado el 27 de abril de 2019, </w:t>
       </w:r>
-      <w:hyperlink r:id="rId42" w:history="1">
+      <w:hyperlink r:id="rId46" w:history="1">
         <w:r>
           <w:rPr>
             <w:rStyle w:val="Hyperlink"/>
@@ -20130,7 +21157,7 @@
       <w:r>
         <w:t xml:space="preserve">. Linkedin.com. Recuperado el 27 de abril de 2019, </w:t>
       </w:r>
-      <w:hyperlink r:id="rId43" w:history="1">
+      <w:hyperlink r:id="rId47" w:history="1">
         <w:r>
           <w:rPr>
             <w:rStyle w:val="Hyperlink"/>
@@ -20222,7 +21249,7 @@
       <w:r>
         <w:t xml:space="preserve">. I-Scoop.eu. Recuperado el 29 de abril de 2019, </w:t>
       </w:r>
-      <w:hyperlink r:id="rId44" w:history="1">
+      <w:hyperlink r:id="rId48" w:history="1">
         <w:r>
           <w:rPr>
             <w:rStyle w:val="Hyperlink"/>
@@ -20246,7 +21273,7 @@
       <w:r>
         <w:t xml:space="preserve"> M. (2017). Internet de las cosas (IoT). Searchdatacenter.techtarget.com. Recuperado el 29 de abril de 2019, </w:t>
       </w:r>
-      <w:hyperlink r:id="rId45" w:history="1">
+      <w:hyperlink r:id="rId49" w:history="1">
         <w:r>
           <w:rPr>
             <w:rStyle w:val="Hyperlink"/>
@@ -20289,7 +21316,7 @@
       <w:r>
         <w:t xml:space="preserve"> desde única página. Arsys.es. Recuperado el 29 de abril de 2019, </w:t>
       </w:r>
-      <w:hyperlink r:id="rId46" w:history="1">
+      <w:hyperlink r:id="rId50" w:history="1">
         <w:r>
           <w:rPr>
             <w:rStyle w:val="Hyperlink"/>
@@ -20308,7 +21335,7 @@
       <w:r>
         <w:t xml:space="preserve">Código Facilito. (2016). Qué es Typescript. Codigofacilito.com. Recuperado el 29 de abril de 2019, </w:t>
       </w:r>
-      <w:hyperlink r:id="rId47" w:history="1">
+      <w:hyperlink r:id="rId51" w:history="1">
         <w:r>
           <w:rPr>
             <w:rStyle w:val="Hyperlink"/>
@@ -20367,7 +21394,7 @@
       <w:r>
         <w:t xml:space="preserve"> Angular 2. Upwork.com. Recuperado el 29 de abril de 2019, </w:t>
       </w:r>
-      <w:hyperlink r:id="rId48" w:history="1">
+      <w:hyperlink r:id="rId52" w:history="1">
         <w:r>
           <w:rPr>
             <w:rStyle w:val="Hyperlink"/>
@@ -20392,7 +21419,7 @@
       <w:r>
         <w:t xml:space="preserve"> Xataka.com. Recuperado el 29 de abril de 2019, </w:t>
       </w:r>
-      <w:hyperlink r:id="rId49" w:history="1">
+      <w:hyperlink r:id="rId53" w:history="1">
         <w:r>
           <w:rPr>
             <w:rStyle w:val="Hyperlink"/>
@@ -20429,7 +21456,7 @@
       <w:r>
         <w:t xml:space="preserve">Recuperado el 29 de abril de 2019, </w:t>
       </w:r>
-      <w:hyperlink r:id="rId50" w:history="1">
+      <w:hyperlink r:id="rId54" w:history="1">
         <w:r>
           <w:rPr>
             <w:rStyle w:val="Hyperlink"/>
@@ -20457,7 +21484,7 @@
       <w:r>
         <w:t xml:space="preserve">Recuperado el 29 de abril de 2019, </w:t>
       </w:r>
-      <w:hyperlink r:id="rId51" w:history="1">
+      <w:hyperlink r:id="rId55" w:history="1">
         <w:r>
           <w:rPr>
             <w:rStyle w:val="Hyperlink"/>
@@ -20544,36 +21571,101 @@
       <w:r>
         <w:t xml:space="preserve">. Recuperado el 5 de mayo de 2019, </w:t>
       </w:r>
-      <w:hyperlink r:id="rId52" w:history="1">
+      <w:hyperlink r:id="rId56" w:history="1">
         <w:r>
           <w:rPr>
             <w:rStyle w:val="Hyperlink"/>
           </w:rPr>
-          <w:t>https://www.xenonstack.com/blog/iot-analytics-pla</w:t>
-        </w:r>
+          <w:t>https://www.xenonstack.com/blog/iot-analytics-platform-solutions/</w:t>
+        </w:r>
+      </w:hyperlink>
+      <w:r>
+        <w:t>.</w:t>
+      </w:r>
+    </w:p>
+    <w:p>
+      <w:pPr>
+        <w:ind w:left="288" w:hanging="288"/>
+      </w:pPr>
+      <w:proofErr w:type="spellStart"/>
+      <w:r>
+        <w:t>Kolce</w:t>
+      </w:r>
+      <w:proofErr w:type="spellEnd"/>
+      <w:r>
+        <w:t xml:space="preserve">, J. (2018). </w:t>
+      </w:r>
+      <w:r>
+        <w:t xml:space="preserve">10 </w:t>
+      </w:r>
+      <w:proofErr w:type="spellStart"/>
+      <w:r>
+        <w:t>Languages</w:t>
+      </w:r>
+      <w:proofErr w:type="spellEnd"/>
+      <w:r>
+        <w:t xml:space="preserve"> </w:t>
+      </w:r>
+      <w:proofErr w:type="spellStart"/>
+      <w:r>
+        <w:t>That</w:t>
+      </w:r>
+      <w:proofErr w:type="spellEnd"/>
+      <w:r>
+        <w:t xml:space="preserve"> Compile </w:t>
+      </w:r>
+      <w:proofErr w:type="spellStart"/>
+      <w:r>
+        <w:t>to</w:t>
+      </w:r>
+      <w:proofErr w:type="spellEnd"/>
+      <w:r>
+        <w:t xml:space="preserve"> JavaScript</w:t>
+      </w:r>
+      <w:r>
+        <w:t xml:space="preserve">. Sitepoint.com. Recuperado el 5 de mayo de 2019, </w:t>
+      </w:r>
+      <w:hyperlink r:id="rId57" w:history="1">
         <w:r>
           <w:rPr>
             <w:rStyle w:val="Hyperlink"/>
           </w:rPr>
-          <w:t>t</w:t>
-        </w:r>
+          <w:t>https://www.sitepoint.com/10-languages-compile-javascript/</w:t>
+        </w:r>
+      </w:hyperlink>
+      <w:r>
+        <w:t>.</w:t>
+      </w:r>
+    </w:p>
+    <w:p>
+      <w:pPr>
+        <w:ind w:left="288" w:hanging="288"/>
+      </w:pPr>
+      <w:proofErr w:type="spellStart"/>
+      <w:r>
+        <w:t>Bhalani</w:t>
+      </w:r>
+      <w:proofErr w:type="spellEnd"/>
+      <w:r>
+        <w:t xml:space="preserve">, R. (2019). </w:t>
+      </w:r>
+      <w:proofErr w:type="spellStart"/>
+      <w:r>
+        <w:t>TypeScript</w:t>
+      </w:r>
+      <w:proofErr w:type="spellEnd"/>
+      <w:r>
+        <w:t xml:space="preserve"> vs JavaScript</w:t>
+      </w:r>
+      <w:r>
+        <w:t xml:space="preserve">. Educba.com. Recuperado el 5 de mayo de 2019, </w:t>
+      </w:r>
+      <w:hyperlink r:id="rId58" w:history="1">
         <w:r>
           <w:rPr>
             <w:rStyle w:val="Hyperlink"/>
           </w:rPr>
-          <w:t>for</w:t>
-        </w:r>
-        <w:r>
-          <w:rPr>
-            <w:rStyle w:val="Hyperlink"/>
-          </w:rPr>
-          <w:t>m</w:t>
-        </w:r>
-        <w:r>
-          <w:rPr>
-            <w:rStyle w:val="Hyperlink"/>
-          </w:rPr>
-          <w:t>-solutions/</w:t>
+          <w:t>https://www.educba.com/typescript-vs-javascript/</w:t>
         </w:r>
       </w:hyperlink>
       <w:r>
@@ -20584,89 +21676,56 @@
       <w:pPr>
         <w:ind w:left="288" w:hanging="288"/>
       </w:pPr>
-      <w:proofErr w:type="spellStart"/>
-      <w:r>
-        <w:t>Kolce</w:t>
-      </w:r>
-      <w:proofErr w:type="spellEnd"/>
-      <w:r>
-        <w:t xml:space="preserve">, J. (2018). </w:t>
-      </w:r>
-      <w:r>
-        <w:t xml:space="preserve">10 </w:t>
-      </w:r>
-      <w:proofErr w:type="spellStart"/>
-      <w:r>
-        <w:t>Languages</w:t>
-      </w:r>
-      <w:proofErr w:type="spellEnd"/>
-      <w:r>
-        <w:t xml:space="preserve"> </w:t>
-      </w:r>
-      <w:proofErr w:type="spellStart"/>
-      <w:r>
-        <w:t>That</w:t>
-      </w:r>
-      <w:proofErr w:type="spellEnd"/>
-      <w:r>
-        <w:t xml:space="preserve"> Compile </w:t>
-      </w:r>
-      <w:proofErr w:type="spellStart"/>
-      <w:r>
-        <w:t>to</w:t>
-      </w:r>
-      <w:proofErr w:type="spellEnd"/>
-      <w:r>
-        <w:t xml:space="preserve"> JavaScript</w:t>
-      </w:r>
-      <w:r>
-        <w:t xml:space="preserve">. Sitepoint.com. Recuperado el 5 de mayo de 2019, </w:t>
-      </w:r>
-      <w:hyperlink r:id="rId53" w:history="1">
-        <w:r>
-          <w:rPr>
-            <w:rStyle w:val="Hyperlink"/>
-          </w:rPr>
-          <w:t>https://www.sitepoint.com/10-languages-compile-javascript/</w:t>
-        </w:r>
-      </w:hyperlink>
-      <w:r>
-        <w:t>.</w:t>
+      <w:r>
+        <w:t xml:space="preserve">Gutiérrez, C. (2019). Diseño de un framework software extensible para dispositivos tipo </w:t>
+      </w:r>
+      <w:proofErr w:type="spellStart"/>
+      <w:r>
+        <w:t>gateway</w:t>
+      </w:r>
+      <w:proofErr w:type="spellEnd"/>
+      <w:r>
+        <w:t xml:space="preserve"> integrados en plataformas </w:t>
+      </w:r>
+      <w:proofErr w:type="spellStart"/>
+      <w:r>
+        <w:t>IoT</w:t>
+      </w:r>
+      <w:proofErr w:type="spellEnd"/>
+      <w:r>
+        <w:t xml:space="preserve"> para Smart Campus. Bucaramanga, Colombia.</w:t>
       </w:r>
     </w:p>
     <w:p>
       <w:pPr>
         <w:ind w:left="288" w:hanging="288"/>
       </w:pPr>
-      <w:proofErr w:type="spellStart"/>
-      <w:r>
-        <w:t>Bhalani</w:t>
-      </w:r>
-      <w:proofErr w:type="spellEnd"/>
-      <w:r>
-        <w:t xml:space="preserve">, R. (2019). </w:t>
-      </w:r>
-      <w:proofErr w:type="spellStart"/>
-      <w:r>
-        <w:t>TypeScript</w:t>
-      </w:r>
-      <w:proofErr w:type="spellEnd"/>
-      <w:r>
-        <w:t xml:space="preserve"> vs JavaScript</w:t>
-      </w:r>
-      <w:r>
-        <w:t xml:space="preserve">. Educba.com. Recuperado el 5 de mayo de 2019, </w:t>
-      </w:r>
-      <w:hyperlink r:id="rId54" w:history="1">
-        <w:r>
-          <w:rPr>
-            <w:rStyle w:val="Hyperlink"/>
-          </w:rPr>
-          <w:t>https://www.educba.com/typescript-vs-javascript/</w:t>
-        </w:r>
-      </w:hyperlink>
-      <w:r>
-        <w:t>.</w:t>
+      <w:r>
+        <w:t xml:space="preserve">Arias, K. y </w:t>
+      </w:r>
+      <w:proofErr w:type="spellStart"/>
+      <w:r>
+        <w:t>Estupiñan</w:t>
+      </w:r>
+      <w:proofErr w:type="spellEnd"/>
+      <w:r>
+        <w:t xml:space="preserve">, F. (2019). Diseño del componente software </w:t>
+      </w:r>
+      <w:proofErr w:type="spellStart"/>
+      <w:r>
+        <w:t>backend</w:t>
+      </w:r>
+      <w:proofErr w:type="spellEnd"/>
+      <w:r>
+        <w:t xml:space="preserve"> orientado a una plataforma </w:t>
+      </w:r>
+      <w:proofErr w:type="spellStart"/>
+      <w:r>
+        <w:t>IoT</w:t>
+      </w:r>
+      <w:proofErr w:type="spellEnd"/>
+      <w:r>
+        <w:t xml:space="preserve"> diseñada para Smart Campus. Bucaramanga, Colombia.</w:t>
       </w:r>
     </w:p>
     <w:p>
@@ -20674,15 +21733,15 @@
         <w:ind w:left="288" w:hanging="288"/>
       </w:pPr>
       <w:r>
-        <w:t xml:space="preserve">Gutiérrez, C. (2019). Diseño de un framework software extensible para dispositivos tipo </w:t>
-      </w:r>
-      <w:proofErr w:type="spellStart"/>
-      <w:r>
-        <w:t>gateway</w:t>
-      </w:r>
-      <w:proofErr w:type="spellEnd"/>
-      <w:r>
-        <w:t xml:space="preserve"> integrados en plataformas </w:t>
+        <w:t xml:space="preserve">Rojas A. (2019). Definición de una infraestructura </w:t>
+      </w:r>
+      <w:proofErr w:type="spellStart"/>
+      <w:r>
+        <w:t>cloud</w:t>
+      </w:r>
+      <w:proofErr w:type="spellEnd"/>
+      <w:r>
+        <w:t xml:space="preserve"> de alta disponibilidad en un entorno distribuido para el despliegue de una plataforma </w:t>
       </w:r>
       <w:proofErr w:type="spellStart"/>
       <w:r>
@@ -20690,72 +21749,16 @@
       </w:r>
       <w:proofErr w:type="spellEnd"/>
       <w:r>
-        <w:t xml:space="preserve"> para Smart Campus. Bucaramanga, Colombia.</w:t>
+        <w:t>. Bucaramanga, Colombia.</w:t>
       </w:r>
     </w:p>
     <w:p>
       <w:pPr>
         <w:ind w:left="288" w:hanging="288"/>
       </w:pPr>
-      <w:r>
-        <w:t xml:space="preserve">Arias, K. y </w:t>
-      </w:r>
-      <w:proofErr w:type="spellStart"/>
-      <w:r>
-        <w:t>Estupiñan</w:t>
-      </w:r>
-      <w:proofErr w:type="spellEnd"/>
-      <w:r>
-        <w:t xml:space="preserve">, F. (2019). Diseño del componente software </w:t>
-      </w:r>
-      <w:proofErr w:type="spellStart"/>
-      <w:r>
-        <w:t>backend</w:t>
-      </w:r>
-      <w:proofErr w:type="spellEnd"/>
-      <w:r>
-        <w:t xml:space="preserve"> orientado a una plataforma </w:t>
-      </w:r>
-      <w:proofErr w:type="spellStart"/>
-      <w:r>
-        <w:t>IoT</w:t>
-      </w:r>
-      <w:proofErr w:type="spellEnd"/>
-      <w:r>
-        <w:t xml:space="preserve"> diseñada para Smart Campus. Bucaramanga, Colombia.</w:t>
-      </w:r>
-    </w:p>
-    <w:p>
-      <w:pPr>
-        <w:ind w:left="288" w:hanging="288"/>
-      </w:pPr>
-      <w:r>
-        <w:t xml:space="preserve">Rojas A. (2019). Definición de una infraestructura </w:t>
-      </w:r>
-      <w:proofErr w:type="spellStart"/>
-      <w:r>
-        <w:t>cloud</w:t>
-      </w:r>
-      <w:proofErr w:type="spellEnd"/>
-      <w:r>
-        <w:t xml:space="preserve"> de alta disponibilidad en un entorno distribuido para el despliegue de una plataforma </w:t>
-      </w:r>
-      <w:proofErr w:type="spellStart"/>
-      <w:r>
-        <w:t>IoT</w:t>
-      </w:r>
-      <w:proofErr w:type="spellEnd"/>
-      <w:r>
-        <w:t>. Bucaramanga, Colombia.</w:t>
-      </w:r>
-    </w:p>
-    <w:p>
-      <w:pPr>
-        <w:ind w:left="288" w:hanging="288"/>
-      </w:pPr>
     </w:p>
     <w:sectPr>
-      <w:headerReference w:type="default" r:id="rId55"/>
+      <w:headerReference w:type="default" r:id="rId59"/>
       <w:type w:val="continuous"/>
       <w:pgSz w:w="12240" w:h="15840" w:code="1"/>
       <w:pgMar w:top="1457" w:right="1457" w:bottom="1457" w:left="1457" w:header="709" w:footer="709" w:gutter="0"/>
@@ -22820,7 +23823,6 @@
     <w:lvl w:ilvl="0" w:tplc="F9EEB47E">
       <w:start w:val="1"/>
       <w:numFmt w:val="bullet"/>
-      <w:pStyle w:val="ListParagraph"/>
       <w:lvlText w:val=""/>
       <w:lvlJc w:val="left"/>
       <w:pPr>
@@ -25002,7 +26004,7 @@
 </file>
 
 <file path=customXml/itemProps1.xml><?xml version="1.0" encoding="utf-8"?>
-<ds:datastoreItem xmlns:ds="http://schemas.openxmlformats.org/officeDocument/2006/customXml" ds:itemID="{08177040-31A4-4CC5-90CB-DBE843F47A00}">
+<ds:datastoreItem xmlns:ds="http://schemas.openxmlformats.org/officeDocument/2006/customXml" ds:itemID="{BDF70B47-495E-4220-B9EC-5BFB8D977329}">
   <ds:schemaRefs>
     <ds:schemaRef ds:uri="http://schemas.openxmlformats.org/officeDocument/2006/bibliography"/>
   </ds:schemaRefs>

</xml_diff>

<commit_message>
Versión del libro enviada a la escuela.
</commit_message>
<xml_diff>
--- a/documents/Libro Aplicación Web.docx
+++ b/documents/Libro Aplicación Web.docx
@@ -17,7 +17,15 @@
         <w:jc w:val="center"/>
       </w:pPr>
       <w:r>
-        <w:t>administración de una plataforma IoT diseñada para Smart Campus</w:t>
+        <w:t xml:space="preserve">administración de una plataforma </w:t>
+      </w:r>
+      <w:proofErr w:type="spellStart"/>
+      <w:r>
+        <w:t>IoT</w:t>
+      </w:r>
+      <w:proofErr w:type="spellEnd"/>
+      <w:r>
+        <w:t xml:space="preserve"> diseñada para Smart Campus</w:t>
       </w:r>
       <w:r>
         <w:t>.</w:t>
@@ -352,7 +360,7 @@
         <w:t xml:space="preserve"> y todos los gratos momentos </w:t>
       </w:r>
       <w:r>
-        <w:t xml:space="preserve">que vivía allí durante </w:t>
+        <w:t xml:space="preserve">que viví durante </w:t>
       </w:r>
       <w:r>
         <w:t>esta etapa.</w:t>
@@ -360,7 +368,7 @@
     </w:p>
     <w:p>
       <w:r>
-        <w:t>A mis amigos, por acompañarme desde el inicio de esta travesía, por todos los momentos gratos que hemos compartido y los proyectos y metas que hemos alcanzado juntos.”</w:t>
+        <w:t>A mis amigos, por acompañarme desde el inicio de esta travesía, por todos los momentos que hemos compartido y los proyectos y metas que hemos alcanzado juntos.”</w:t>
       </w:r>
     </w:p>
     <w:p>
@@ -693,7 +701,7 @@
             <w:noProof/>
             <w:webHidden/>
           </w:rPr>
-          <w:t>14</w:t>
+          <w:t>16</w:t>
         </w:r>
         <w:r>
           <w:rPr>
@@ -773,7 +781,7 @@
             <w:noProof/>
             <w:webHidden/>
           </w:rPr>
-          <w:t>15</w:t>
+          <w:t>17</w:t>
         </w:r>
         <w:r>
           <w:rPr>
@@ -856,7 +864,7 @@
             <w:noProof/>
             <w:webHidden/>
           </w:rPr>
-          <w:t>15</w:t>
+          <w:t>17</w:t>
         </w:r>
         <w:r>
           <w:rPr>
@@ -943,7 +951,7 @@
             <w:noProof/>
             <w:webHidden/>
           </w:rPr>
-          <w:t>15</w:t>
+          <w:t>17</w:t>
         </w:r>
         <w:r>
           <w:rPr>
@@ -1022,7 +1030,7 @@
             <w:noProof/>
             <w:webHidden/>
           </w:rPr>
-          <w:t>16</w:t>
+          <w:t>18</w:t>
         </w:r>
         <w:r>
           <w:rPr>
@@ -1102,7 +1110,7 @@
             <w:noProof/>
             <w:webHidden/>
           </w:rPr>
-          <w:t>19</w:t>
+          <w:t>21</w:t>
         </w:r>
         <w:r>
           <w:rPr>
@@ -1213,7 +1221,7 @@
             <w:noProof/>
             <w:webHidden/>
           </w:rPr>
-          <w:t>19</w:t>
+          <w:t>21</w:t>
         </w:r>
         <w:r>
           <w:rPr>
@@ -1309,7 +1317,7 @@
             <w:noProof/>
             <w:webHidden/>
           </w:rPr>
-          <w:t>20</w:t>
+          <w:t>22</w:t>
         </w:r>
         <w:r>
           <w:rPr>
@@ -1405,7 +1413,7 @@
             <w:noProof/>
             <w:webHidden/>
           </w:rPr>
-          <w:t>20</w:t>
+          <w:t>22</w:t>
         </w:r>
         <w:r>
           <w:rPr>
@@ -1515,7 +1523,7 @@
             <w:noProof/>
             <w:webHidden/>
           </w:rPr>
-          <w:t>21</w:t>
+          <w:t>23</w:t>
         </w:r>
         <w:r>
           <w:rPr>
@@ -1597,7 +1605,7 @@
             <w:noProof/>
             <w:webHidden/>
           </w:rPr>
-          <w:t>21</w:t>
+          <w:t>23</w:t>
         </w:r>
         <w:r>
           <w:rPr>
@@ -1679,7 +1687,7 @@
             <w:noProof/>
             <w:webHidden/>
           </w:rPr>
-          <w:t>22</w:t>
+          <w:t>24</w:t>
         </w:r>
         <w:r>
           <w:rPr>
@@ -1768,7 +1776,7 @@
             <w:noProof/>
             <w:webHidden/>
           </w:rPr>
-          <w:t>22</w:t>
+          <w:t>24</w:t>
         </w:r>
         <w:r>
           <w:rPr>
@@ -1850,7 +1858,7 @@
             <w:noProof/>
             <w:webHidden/>
           </w:rPr>
-          <w:t>23</w:t>
+          <w:t>25</w:t>
         </w:r>
         <w:r>
           <w:rPr>
@@ -1932,7 +1940,7 @@
             <w:noProof/>
             <w:webHidden/>
           </w:rPr>
-          <w:t>23</w:t>
+          <w:t>25</w:t>
         </w:r>
         <w:r>
           <w:rPr>
@@ -2007,7 +2015,7 @@
             <w:noProof/>
             <w:webHidden/>
           </w:rPr>
-          <w:t>23</w:t>
+          <w:t>25</w:t>
         </w:r>
         <w:r>
           <w:rPr>
@@ -2086,7 +2094,7 @@
             <w:noProof/>
             <w:webHidden/>
           </w:rPr>
-          <w:t>24</w:t>
+          <w:t>26</w:t>
         </w:r>
         <w:r>
           <w:rPr>
@@ -2183,7 +2191,7 @@
             <w:noProof/>
             <w:webHidden/>
           </w:rPr>
-          <w:t>25</w:t>
+          <w:t>26</w:t>
         </w:r>
         <w:r>
           <w:rPr>
@@ -2279,7 +2287,7 @@
             <w:noProof/>
             <w:webHidden/>
           </w:rPr>
-          <w:t>25</w:t>
+          <w:t>27</w:t>
         </w:r>
         <w:r>
           <w:rPr>
@@ -2375,7 +2383,7 @@
             <w:noProof/>
             <w:webHidden/>
           </w:rPr>
-          <w:t>26</w:t>
+          <w:t>27</w:t>
         </w:r>
         <w:r>
           <w:rPr>
@@ -2471,7 +2479,7 @@
             <w:noProof/>
             <w:webHidden/>
           </w:rPr>
-          <w:t>26</w:t>
+          <w:t>28</w:t>
         </w:r>
         <w:r>
           <w:rPr>
@@ -2567,7 +2575,7 @@
             <w:noProof/>
             <w:webHidden/>
           </w:rPr>
-          <w:t>27</w:t>
+          <w:t>28</w:t>
         </w:r>
         <w:r>
           <w:rPr>
@@ -2646,7 +2654,7 @@
             <w:noProof/>
             <w:webHidden/>
           </w:rPr>
-          <w:t>27</w:t>
+          <w:t>29</w:t>
         </w:r>
         <w:r>
           <w:rPr>
@@ -2729,7 +2737,7 @@
             <w:noProof/>
             <w:webHidden/>
           </w:rPr>
-          <w:t>27</w:t>
+          <w:t>29</w:t>
         </w:r>
         <w:r>
           <w:rPr>
@@ -2811,7 +2819,7 @@
             <w:noProof/>
             <w:webHidden/>
           </w:rPr>
-          <w:t>30</w:t>
+          <w:t>32</w:t>
         </w:r>
         <w:r>
           <w:rPr>
@@ -2893,7 +2901,7 @@
             <w:noProof/>
             <w:webHidden/>
           </w:rPr>
-          <w:t>31</w:t>
+          <w:t>33</w:t>
         </w:r>
         <w:r>
           <w:rPr>
@@ -2972,7 +2980,7 @@
             <w:noProof/>
             <w:webHidden/>
           </w:rPr>
-          <w:t>32</w:t>
+          <w:t>34</w:t>
         </w:r>
         <w:r>
           <w:rPr>
@@ -3055,7 +3063,7 @@
             <w:noProof/>
             <w:webHidden/>
           </w:rPr>
-          <w:t>32</w:t>
+          <w:t>34</w:t>
         </w:r>
         <w:r>
           <w:rPr>
@@ -3137,7 +3145,7 @@
             <w:noProof/>
             <w:webHidden/>
           </w:rPr>
-          <w:t>33</w:t>
+          <w:t>35</w:t>
         </w:r>
         <w:r>
           <w:rPr>
@@ -3233,7 +3241,7 @@
             <w:noProof/>
             <w:webHidden/>
           </w:rPr>
-          <w:t>33</w:t>
+          <w:t>35</w:t>
         </w:r>
         <w:r>
           <w:rPr>
@@ -3315,7 +3323,7 @@
             <w:noProof/>
             <w:webHidden/>
           </w:rPr>
-          <w:t>35</w:t>
+          <w:t>36</w:t>
         </w:r>
         <w:r>
           <w:rPr>
@@ -3397,7 +3405,7 @@
             <w:noProof/>
             <w:webHidden/>
           </w:rPr>
-          <w:t>38</w:t>
+          <w:t>39</w:t>
         </w:r>
         <w:r>
           <w:rPr>
@@ -3479,7 +3487,7 @@
             <w:noProof/>
             <w:webHidden/>
           </w:rPr>
-          <w:t>38</w:t>
+          <w:t>40</w:t>
         </w:r>
         <w:r>
           <w:rPr>
@@ -3561,7 +3569,7 @@
             <w:noProof/>
             <w:webHidden/>
           </w:rPr>
-          <w:t>38</w:t>
+          <w:t>40</w:t>
         </w:r>
         <w:r>
           <w:rPr>
@@ -3643,7 +3651,7 @@
             <w:noProof/>
             <w:webHidden/>
           </w:rPr>
-          <w:t>39</w:t>
+          <w:t>41</w:t>
         </w:r>
         <w:r>
           <w:rPr>
@@ -3725,7 +3733,7 @@
             <w:noProof/>
             <w:webHidden/>
           </w:rPr>
-          <w:t>43</w:t>
+          <w:t>44</w:t>
         </w:r>
         <w:r>
           <w:rPr>
@@ -3807,7 +3815,7 @@
             <w:noProof/>
             <w:webHidden/>
           </w:rPr>
-          <w:t>49</w:t>
+          <w:t>51</w:t>
         </w:r>
         <w:r>
           <w:rPr>
@@ -3889,7 +3897,7 @@
             <w:noProof/>
             <w:webHidden/>
           </w:rPr>
-          <w:t>69</w:t>
+          <w:t>71</w:t>
         </w:r>
         <w:r>
           <w:rPr>
@@ -3971,7 +3979,7 @@
             <w:noProof/>
             <w:webHidden/>
           </w:rPr>
-          <w:t>69</w:t>
+          <w:t>71</w:t>
         </w:r>
         <w:r>
           <w:rPr>
@@ -4053,7 +4061,7 @@
             <w:noProof/>
             <w:webHidden/>
           </w:rPr>
-          <w:t>71</w:t>
+          <w:t>73</w:t>
         </w:r>
         <w:r>
           <w:rPr>
@@ -4135,7 +4143,7 @@
             <w:noProof/>
             <w:webHidden/>
           </w:rPr>
-          <w:t>73</w:t>
+          <w:t>75</w:t>
         </w:r>
         <w:r>
           <w:rPr>
@@ -4217,7 +4225,7 @@
             <w:noProof/>
             <w:webHidden/>
           </w:rPr>
-          <w:t>77</w:t>
+          <w:t>79</w:t>
         </w:r>
         <w:r>
           <w:rPr>
@@ -4313,7 +4321,7 @@
             <w:noProof/>
             <w:webHidden/>
           </w:rPr>
-          <w:t>80</w:t>
+          <w:t>82</w:t>
         </w:r>
         <w:r>
           <w:rPr>
@@ -4392,7 +4400,7 @@
             <w:noProof/>
             <w:webHidden/>
           </w:rPr>
-          <w:t>82</w:t>
+          <w:t>84</w:t>
         </w:r>
         <w:r>
           <w:rPr>
@@ -4472,7 +4480,7 @@
             <w:noProof/>
             <w:webHidden/>
           </w:rPr>
-          <w:t>83</w:t>
+          <w:t>85</w:t>
         </w:r>
         <w:r>
           <w:rPr>
@@ -4561,7 +4569,7 @@
             <w:noProof/>
             <w:webHidden/>
           </w:rPr>
-          <w:t>84</w:t>
+          <w:t>86</w:t>
         </w:r>
         <w:r>
           <w:rPr>
@@ -4861,7 +4869,7 @@
             <w:noProof/>
             <w:webHidden/>
           </w:rPr>
-          <w:t>41</w:t>
+          <w:t>40</w:t>
         </w:r>
         <w:r>
           <w:rPr>
@@ -6183,7 +6191,7 @@
             <w:noProof/>
             <w:webHidden/>
           </w:rPr>
-          <w:t>42</w:t>
+          <w:t>41</w:t>
         </w:r>
         <w:r>
           <w:rPr>
@@ -6341,7 +6349,7 @@
             <w:noProof/>
             <w:webHidden/>
           </w:rPr>
-          <w:t>43</w:t>
+          <w:t>42</w:t>
         </w:r>
         <w:r>
           <w:rPr>
@@ -6499,7 +6507,7 @@
             <w:noProof/>
             <w:webHidden/>
           </w:rPr>
-          <w:t>44</w:t>
+          <w:t>43</w:t>
         </w:r>
         <w:r>
           <w:rPr>
@@ -10413,7 +10421,15 @@
         <w:ind w:firstLine="0"/>
       </w:pPr>
       <w:r>
-        <w:t>**Facultad de Ingenierías Físicomecánicas. Escuela de Ingeniería de Sistemas e Informática</w:t>
+        <w:t xml:space="preserve">**Facultad de Ingenierías </w:t>
+      </w:r>
+      <w:proofErr w:type="spellStart"/>
+      <w:r>
+        <w:t>Físicomecánicas</w:t>
+      </w:r>
+      <w:proofErr w:type="spellEnd"/>
+      <w:r>
+        <w:t>. Escuela de Ingeniería de Sistemas e Informática</w:t>
       </w:r>
     </w:p>
     <w:p>
@@ -11561,7 +11577,15 @@
         <w:ind w:firstLine="0"/>
       </w:pPr>
       <w:r>
-        <w:t>**Facultad de Ingenierías Físicomecánicas. Escuela de Ingeniería de Sistemas e Informática</w:t>
+        <w:t xml:space="preserve">**Facultad de Ingenierías </w:t>
+      </w:r>
+      <w:proofErr w:type="spellStart"/>
+      <w:r>
+        <w:t>Físicomecánicas</w:t>
+      </w:r>
+      <w:proofErr w:type="spellEnd"/>
+      <w:r>
+        <w:t>. Escuela de Ingeniería de Sistemas e Informática</w:t>
       </w:r>
     </w:p>
     <w:p>
@@ -11829,7 +11853,15 @@
       </w:r>
       <w:proofErr w:type="spellEnd"/>
       <w:r>
-        <w:t xml:space="preserve"> acerca del estado de la plataforma IoT.</w:t>
+        <w:t xml:space="preserve"> acerca del estado de la plataforma </w:t>
+      </w:r>
+      <w:proofErr w:type="spellStart"/>
+      <w:r>
+        <w:t>IoT</w:t>
+      </w:r>
+      <w:proofErr w:type="spellEnd"/>
+      <w:r>
+        <w:t>.</w:t>
       </w:r>
     </w:p>
     <w:p>
@@ -11845,7 +11877,15 @@
         <w:pStyle w:val="ListParagraph"/>
       </w:pPr>
       <w:r>
-        <w:t>Permitir a los usuarios monitorizar y gestionar los dispositivos asociados a la plataforma IoT Smart Campus.</w:t>
+        <w:t xml:space="preserve">Permitir a los usuarios monitorizar y gestionar los dispositivos asociados a la plataforma </w:t>
+      </w:r>
+      <w:proofErr w:type="spellStart"/>
+      <w:r>
+        <w:t>IoT</w:t>
+      </w:r>
+      <w:proofErr w:type="spellEnd"/>
+      <w:r>
+        <w:t xml:space="preserve"> Smart Campus.</w:t>
       </w:r>
     </w:p>
     <w:p>
@@ -12311,7 +12351,15 @@
         <w:t xml:space="preserve">es </w:t>
       </w:r>
       <w:r>
-        <w:t>por la compatibilidad existente con diversos dispositivos utilizados (computadores, tablets, celulares)</w:t>
+        <w:t xml:space="preserve">por la compatibilidad existente con diversos dispositivos utilizados (computadores, </w:t>
+      </w:r>
+      <w:proofErr w:type="spellStart"/>
+      <w:r>
+        <w:t>tablets</w:t>
+      </w:r>
+      <w:proofErr w:type="spellEnd"/>
+      <w:r>
+        <w:t>, celulares)</w:t>
       </w:r>
       <w:r>
         <w:t xml:space="preserve">, por la sencillez y gran </w:t>
@@ -12367,7 +12415,15 @@
       </w:pPr>
       <w:bookmarkStart w:id="13" w:name="_Toc9010553"/>
       <w:r>
-        <w:t>3.1 Internet de las cosas (IoT)</w:t>
+        <w:t>3.1 Internet de las cosas (</w:t>
+      </w:r>
+      <w:proofErr w:type="spellStart"/>
+      <w:r>
+        <w:t>IoT</w:t>
+      </w:r>
+      <w:proofErr w:type="spellEnd"/>
+      <w:r>
+        <w:t>)</w:t>
       </w:r>
       <w:bookmarkEnd w:id="13"/>
     </w:p>
@@ -12724,7 +12780,15 @@
       </w:r>
       <w:proofErr w:type="gramEnd"/>
       <w:r>
-        <w:t xml:space="preserve"> Page Applications (SPA) o Aplicaciones de Página Única son aplicaciones web que cargan todo el contenido en una </w:t>
+        <w:t xml:space="preserve"> Page </w:t>
+      </w:r>
+      <w:proofErr w:type="spellStart"/>
+      <w:r>
+        <w:t>Applications</w:t>
+      </w:r>
+      <w:proofErr w:type="spellEnd"/>
+      <w:r>
+        <w:t xml:space="preserve"> (SPA) o Aplicaciones de Página Única son aplicaciones web que cargan todo el contenido en una </w:t>
       </w:r>
       <w:r>
         <w:t xml:space="preserve">sola </w:t>
@@ -12793,8 +12857,21 @@
       <w:pPr>
         <w:ind w:firstLine="0"/>
       </w:pPr>
-      <w:r>
-        <w:t xml:space="preserve">Typescript es un lenguaje de programación creado por Microsoft para el desarrollo de aplicaciones con Javascript solucionando muchos problemas de este, </w:t>
+      <w:proofErr w:type="spellStart"/>
+      <w:r>
+        <w:t>Typescript</w:t>
+      </w:r>
+      <w:proofErr w:type="spellEnd"/>
+      <w:r>
+        <w:t xml:space="preserve"> es un lenguaje de programación creado por Microsoft para el desarrollo de aplicaciones con </w:t>
+      </w:r>
+      <w:proofErr w:type="spellStart"/>
+      <w:r>
+        <w:t>Javascript</w:t>
+      </w:r>
+      <w:proofErr w:type="spellEnd"/>
+      <w:r>
+        <w:t xml:space="preserve"> solucionando muchos problemas de este, </w:t>
       </w:r>
       <w:r>
         <w:t xml:space="preserve">fue </w:t>
@@ -12815,8 +12892,21 @@
         <w:t>,</w:t>
       </w:r>
       <w:r>
-        <w:t xml:space="preserve"> por lo cual es definido como un superset de Javascript</w:t>
-      </w:r>
+        <w:t xml:space="preserve"> por lo cual es definido como un </w:t>
+      </w:r>
+      <w:proofErr w:type="spellStart"/>
+      <w:r>
+        <w:t>superset</w:t>
+      </w:r>
+      <w:proofErr w:type="spellEnd"/>
+      <w:r>
+        <w:t xml:space="preserve"> de </w:t>
+      </w:r>
+      <w:proofErr w:type="spellStart"/>
+      <w:r>
+        <w:t>Javascript</w:t>
+      </w:r>
+      <w:proofErr w:type="spellEnd"/>
       <w:r>
         <w:t>.</w:t>
       </w:r>
@@ -12829,7 +12919,15 @@
         <w:t>s</w:t>
       </w:r>
       <w:r>
-        <w:t xml:space="preserve"> de las principales características de Typescript es el tipado estático (las variables tienen un tipo de datos y los valores solo se pueden asignar a variables del tipo correspondiente),</w:t>
+        <w:t xml:space="preserve"> de las principales características de </w:t>
+      </w:r>
+      <w:proofErr w:type="spellStart"/>
+      <w:r>
+        <w:t>Typescript</w:t>
+      </w:r>
+      <w:proofErr w:type="spellEnd"/>
+      <w:r>
+        <w:t xml:space="preserve"> es el tipado estático (las variables tienen un tipo de datos y los valores solo se pueden asignar a variables del tipo correspondiente),</w:t>
       </w:r>
       <w:r>
         <w:t xml:space="preserve"> que es orientado a objetos, por lo que soporta clases,</w:t>
@@ -12851,7 +12949,15 @@
       </w:r>
       <w:r>
         <w:lastRenderedPageBreak/>
-        <w:t>sea a su vez más limpio. Este lenguaje es compilado a Javascript por lo que puede ser interpretado fácilmente por cualquier navegador.</w:t>
+        <w:t xml:space="preserve">sea a su vez más limpio. Este lenguaje es compilado a </w:t>
+      </w:r>
+      <w:proofErr w:type="spellStart"/>
+      <w:r>
+        <w:t>Javascript</w:t>
+      </w:r>
+      <w:proofErr w:type="spellEnd"/>
+      <w:r>
+        <w:t xml:space="preserve"> por lo que puede ser interpretado fácilmente por cualquier navegador.</w:t>
       </w:r>
     </w:p>
     <w:p>
@@ -12883,8 +12989,13 @@
       <w:r>
         <w:t xml:space="preserve">utiliza </w:t>
       </w:r>
-      <w:r>
-        <w:t>Typescript como lenguaje de Programación</w:t>
+      <w:proofErr w:type="spellStart"/>
+      <w:r>
+        <w:t>Typescript</w:t>
+      </w:r>
+      <w:proofErr w:type="spellEnd"/>
+      <w:r>
+        <w:t xml:space="preserve"> como lenguaje de Programación</w:t>
       </w:r>
       <w:r>
         <w:t xml:space="preserve"> y es a su vez basado en componentes.</w:t>
@@ -12936,7 +13047,15 @@
     </w:p>
     <w:p>
       <w:r>
-        <w:t xml:space="preserve">Otro gran beneficio de este framework es el enlace de datos (data binding) </w:t>
+        <w:t xml:space="preserve">Otro gran beneficio de este framework es el enlace de datos (data </w:t>
+      </w:r>
+      <w:proofErr w:type="spellStart"/>
+      <w:r>
+        <w:t>binding</w:t>
+      </w:r>
+      <w:proofErr w:type="spellEnd"/>
+      <w:r>
+        <w:t xml:space="preserve">) </w:t>
       </w:r>
       <w:r>
         <w:t xml:space="preserve">que se establece </w:t>
@@ -13565,11 +13684,27 @@
         <w:t>realizó</w:t>
       </w:r>
       <w:r>
-        <w:t xml:space="preserve"> una breve revisión de diversas plataformas IoT existentes en el mercado y tutoriales acerca de las mismas, así como </w:t>
+        <w:t xml:space="preserve"> una breve revisión de diversas plataformas </w:t>
+      </w:r>
+      <w:proofErr w:type="spellStart"/>
+      <w:r>
+        <w:t>IoT</w:t>
+      </w:r>
+      <w:proofErr w:type="spellEnd"/>
+      <w:r>
+        <w:t xml:space="preserve"> existentes en el mercado y tutoriales acerca de las mismas, así como </w:t>
       </w:r>
       <w:r>
         <w:lastRenderedPageBreak/>
-        <w:t xml:space="preserve">diversos protocolos, frameworks y lenguajes de programación </w:t>
+        <w:t xml:space="preserve">diversos protocolos, </w:t>
+      </w:r>
+      <w:proofErr w:type="spellStart"/>
+      <w:r>
+        <w:t>frameworks</w:t>
+      </w:r>
+      <w:proofErr w:type="spellEnd"/>
+      <w:r>
+        <w:t xml:space="preserve"> y lenguajes de programación </w:t>
       </w:r>
       <w:r>
         <w:t xml:space="preserve">necesarios </w:t>
@@ -13599,7 +13734,15 @@
         <w:pStyle w:val="ListParagraph"/>
       </w:pPr>
       <w:r>
-        <w:t>Indagación de plataformas IoT existentes en el mercado</w:t>
+        <w:t xml:space="preserve">Indagación de plataformas </w:t>
+      </w:r>
+      <w:proofErr w:type="spellStart"/>
+      <w:r>
+        <w:t>IoT</w:t>
+      </w:r>
+      <w:proofErr w:type="spellEnd"/>
+      <w:r>
+        <w:t xml:space="preserve"> existentes en el mercado</w:t>
       </w:r>
       <w:r>
         <w:t xml:space="preserve"> y algunas de sus</w:t>
@@ -13613,7 +13756,15 @@
         <w:pStyle w:val="ListParagraph"/>
       </w:pPr>
       <w:r>
-        <w:t>Selección de las tecnologías, frameworks y lenguajes de programación a utilizar.</w:t>
+        <w:t xml:space="preserve">Selección de las tecnologías, </w:t>
+      </w:r>
+      <w:proofErr w:type="spellStart"/>
+      <w:r>
+        <w:t>frameworks</w:t>
+      </w:r>
+      <w:proofErr w:type="spellEnd"/>
+      <w:r>
+        <w:t xml:space="preserve"> y lenguajes de programación a utilizar.</w:t>
       </w:r>
     </w:p>
     <w:p>
@@ -13621,7 +13772,15 @@
         <w:pStyle w:val="ListParagraph"/>
       </w:pPr>
       <w:r>
-        <w:t>Capacitación en las tecnologías, frameworks y lenguajes de programación a utilizar.</w:t>
+        <w:t xml:space="preserve">Capacitación en las tecnologías, </w:t>
+      </w:r>
+      <w:proofErr w:type="spellStart"/>
+      <w:r>
+        <w:t>frameworks</w:t>
+      </w:r>
+      <w:proofErr w:type="spellEnd"/>
+      <w:r>
+        <w:t xml:space="preserve"> y lenguajes de programación a utilizar.</w:t>
       </w:r>
     </w:p>
     <w:p>
@@ -13645,7 +13804,15 @@
         <w:t>ieron</w:t>
       </w:r>
       <w:r>
-        <w:t xml:space="preserve"> las funcionalidades, diseño y características de la plataforma de administración y la arquitectura para la solución IoT Smart Campus.</w:t>
+        <w:t xml:space="preserve"> las funcionalidades, diseño y características de la plataforma de administración y la arquitectura para la solución </w:t>
+      </w:r>
+      <w:proofErr w:type="spellStart"/>
+      <w:r>
+        <w:t>IoT</w:t>
+      </w:r>
+      <w:proofErr w:type="spellEnd"/>
+      <w:r>
+        <w:t xml:space="preserve"> Smart Campus.</w:t>
       </w:r>
     </w:p>
     <w:p>
@@ -13763,7 +13930,15 @@
         <w:t>ó</w:t>
       </w:r>
       <w:r>
-        <w:t xml:space="preserve"> un prototipo funcional de la plataforma de administración de la solución IoT. Para cada iteración del ciclo se mejor</w:t>
+        <w:t xml:space="preserve"> un prototipo funcional de la plataforma de administración de la solución </w:t>
+      </w:r>
+      <w:proofErr w:type="spellStart"/>
+      <w:r>
+        <w:t>IoT</w:t>
+      </w:r>
+      <w:proofErr w:type="spellEnd"/>
+      <w:r>
+        <w:t>. Para cada iteración del ciclo se mejor</w:t>
       </w:r>
       <w:r>
         <w:t>ó</w:t>
@@ -13785,7 +13960,15 @@
         <w:t xml:space="preserve">consideró </w:t>
       </w:r>
       <w:r>
-        <w:t>la integración de este prototipo con la arquitectura IoT.</w:t>
+        <w:t xml:space="preserve">la integración de este prototipo con la arquitectura </w:t>
+      </w:r>
+      <w:proofErr w:type="spellStart"/>
+      <w:r>
+        <w:t>IoT</w:t>
+      </w:r>
+      <w:proofErr w:type="spellEnd"/>
+      <w:r>
+        <w:t>.</w:t>
       </w:r>
     </w:p>
     <w:p>
@@ -13801,7 +13984,15 @@
         <w:pStyle w:val="ListParagraph"/>
       </w:pPr>
       <w:r>
-        <w:t>Diseño del prototipo de la plataforma de administración IoT.</w:t>
+        <w:t xml:space="preserve">Diseño del prototipo de la plataforma de administración </w:t>
+      </w:r>
+      <w:proofErr w:type="spellStart"/>
+      <w:r>
+        <w:t>IoT</w:t>
+      </w:r>
+      <w:proofErr w:type="spellEnd"/>
+      <w:r>
+        <w:t>.</w:t>
       </w:r>
     </w:p>
     <w:p>
@@ -13809,7 +14000,15 @@
         <w:pStyle w:val="ListParagraph"/>
       </w:pPr>
       <w:r>
-        <w:t>Integración de la plataforma de administración con el resto de la arquitectura IoT Smart Campus.</w:t>
+        <w:t xml:space="preserve">Integración de la plataforma de administración con el resto de la arquitectura </w:t>
+      </w:r>
+      <w:proofErr w:type="spellStart"/>
+      <w:r>
+        <w:t>IoT</w:t>
+      </w:r>
+      <w:proofErr w:type="spellEnd"/>
+      <w:r>
+        <w:t xml:space="preserve"> Smart Campus.</w:t>
       </w:r>
     </w:p>
     <w:p>
@@ -14074,7 +14273,15 @@
         <w:t>Plataforma</w:t>
       </w:r>
       <w:r>
-        <w:t xml:space="preserve"> IoT se encuentra fuera del alcance de este proyecto.</w:t>
+        <w:t xml:space="preserve"> </w:t>
+      </w:r>
+      <w:proofErr w:type="spellStart"/>
+      <w:r>
+        <w:t>IoT</w:t>
+      </w:r>
+      <w:proofErr w:type="spellEnd"/>
+      <w:r>
+        <w:t xml:space="preserve"> se encuentra fuera del alcance de este proyecto.</w:t>
       </w:r>
     </w:p>
     <w:p>
@@ -14393,7 +14600,15 @@
               <w:t xml:space="preserve">La aplicación debe permitir a un usuario ya registrado </w:t>
             </w:r>
             <w:r>
-              <w:t>consultar, editar y eliminar sus aplicaciones (casos de usos), crear nuevas y asignar Gateways a las mismas.</w:t>
+              <w:t xml:space="preserve">consultar, editar y eliminar sus aplicaciones (casos de usos), crear nuevas y asignar </w:t>
+            </w:r>
+            <w:proofErr w:type="spellStart"/>
+            <w:r>
+              <w:t>Gateways</w:t>
+            </w:r>
+            <w:proofErr w:type="spellEnd"/>
+            <w:r>
+              <w:t xml:space="preserve"> a las mismas.</w:t>
             </w:r>
           </w:p>
         </w:tc>
@@ -14537,8 +14752,13 @@
               <w:cnfStyle w:val="000000000000" w:firstRow="0" w:lastRow="0" w:firstColumn="0" w:lastColumn="0" w:oddVBand="0" w:evenVBand="0" w:oddHBand="0" w:evenHBand="0" w:firstRowFirstColumn="0" w:firstRowLastColumn="0" w:lastRowFirstColumn="0" w:lastRowLastColumn="0"/>
             </w:pPr>
             <w:r>
-              <w:t>Gestión de Gateways</w:t>
-            </w:r>
+              <w:t xml:space="preserve">Gestión de </w:t>
+            </w:r>
+            <w:proofErr w:type="spellStart"/>
+            <w:r>
+              <w:t>Gateways</w:t>
+            </w:r>
+            <w:proofErr w:type="spellEnd"/>
           </w:p>
         </w:tc>
       </w:tr>
@@ -14575,8 +14795,13 @@
               <w:t xml:space="preserve"> la información y el estado</w:t>
             </w:r>
             <w:r>
-              <w:t>, editar y eliminar sus Gateways</w:t>
-            </w:r>
+              <w:t xml:space="preserve">, editar y eliminar sus </w:t>
+            </w:r>
+            <w:proofErr w:type="spellStart"/>
+            <w:r>
+              <w:t>Gateways</w:t>
+            </w:r>
+            <w:proofErr w:type="spellEnd"/>
             <w:r>
               <w:t xml:space="preserve"> y </w:t>
             </w:r>
@@ -14592,8 +14817,13 @@
             <w:r>
               <w:t xml:space="preserve"> </w:t>
             </w:r>
-            <w:r>
-              <w:t xml:space="preserve">Gateways </w:t>
+            <w:proofErr w:type="spellStart"/>
+            <w:r>
+              <w:t>Gateways</w:t>
+            </w:r>
+            <w:proofErr w:type="spellEnd"/>
+            <w:r>
+              <w:t xml:space="preserve"> </w:t>
             </w:r>
             <w:r>
               <w:t xml:space="preserve">desde cero o copiando otros </w:t>
@@ -15871,7 +16101,15 @@
               <w:cnfStyle w:val="000000000000" w:firstRow="0" w:lastRow="0" w:firstColumn="0" w:lastColumn="0" w:oddVBand="0" w:evenVBand="0" w:oddHBand="0" w:evenHBand="0" w:firstRowFirstColumn="0" w:firstRowLastColumn="0" w:lastRowFirstColumn="0" w:lastRowLastColumn="0"/>
             </w:pPr>
             <w:r>
-              <w:t>La aplicación debe notificar a los usuarios los cambios de estados de sus Gateways y Procesos</w:t>
+              <w:t xml:space="preserve">La aplicación debe notificar a los usuarios los cambios de estados de sus </w:t>
+            </w:r>
+            <w:proofErr w:type="spellStart"/>
+            <w:r>
+              <w:t>Gateways</w:t>
+            </w:r>
+            <w:proofErr w:type="spellEnd"/>
+            <w:r>
+              <w:t xml:space="preserve"> y Procesos</w:t>
             </w:r>
             <w:r>
               <w:t xml:space="preserve">, </w:t>
@@ -15886,7 +16124,15 @@
               <w:t xml:space="preserve"> y actualizar la información del estado de </w:t>
             </w:r>
             <w:r>
-              <w:t>los Gateways/Procesos</w:t>
+              <w:t xml:space="preserve">los </w:t>
+            </w:r>
+            <w:proofErr w:type="spellStart"/>
+            <w:r>
+              <w:t>Gateways</w:t>
+            </w:r>
+            <w:proofErr w:type="spellEnd"/>
+            <w:r>
+              <w:t>/Procesos</w:t>
             </w:r>
             <w:r>
               <w:t xml:space="preserve"> en la aplicación y sus </w:t>
@@ -16792,7 +17038,15 @@
               <w:cnfStyle w:val="000000100000" w:firstRow="0" w:lastRow="0" w:firstColumn="0" w:lastColumn="0" w:oddVBand="0" w:evenVBand="0" w:oddHBand="1" w:evenHBand="0" w:firstRowFirstColumn="0" w:firstRowLastColumn="0" w:lastRowFirstColumn="0" w:lastRowLastColumn="0"/>
             </w:pPr>
             <w:r>
-              <w:t>La aplicación muestra al usuario sus Gateways y le permite gestionarlos.</w:t>
+              <w:t xml:space="preserve">La aplicación muestra al usuario sus </w:t>
+            </w:r>
+            <w:proofErr w:type="spellStart"/>
+            <w:r>
+              <w:t>Gateways</w:t>
+            </w:r>
+            <w:proofErr w:type="spellEnd"/>
+            <w:r>
+              <w:t xml:space="preserve"> y le permite gestionarlos.</w:t>
             </w:r>
           </w:p>
         </w:tc>
@@ -17083,7 +17337,15 @@
               <w:cnfStyle w:val="000000000000" w:firstRow="0" w:lastRow="0" w:firstColumn="0" w:lastColumn="0" w:oddVBand="0" w:evenVBand="0" w:oddHBand="0" w:evenHBand="0" w:firstRowFirstColumn="0" w:firstRowLastColumn="0" w:lastRowFirstColumn="0" w:lastRowLastColumn="0"/>
             </w:pPr>
             <w:r>
-              <w:t>La aplicación permite a los usuarios filtrar, ordenar y exportar la información de sus Aplicaciones, Gateways, Procesos y Dispositivos.</w:t>
+              <w:t xml:space="preserve">La aplicación permite a los usuarios filtrar, ordenar y exportar la información de sus Aplicaciones, </w:t>
+            </w:r>
+            <w:proofErr w:type="spellStart"/>
+            <w:r>
+              <w:t>Gateways</w:t>
+            </w:r>
+            <w:proofErr w:type="spellEnd"/>
+            <w:r>
+              <w:t>, Procesos y Dispositivos.</w:t>
             </w:r>
           </w:p>
         </w:tc>
@@ -17142,7 +17404,15 @@
               <w:cnfStyle w:val="000000100000" w:firstRow="0" w:lastRow="0" w:firstColumn="0" w:lastColumn="0" w:oddVBand="0" w:evenVBand="0" w:oddHBand="1" w:evenHBand="0" w:firstRowFirstColumn="0" w:firstRowLastColumn="0" w:lastRowFirstColumn="0" w:lastRowLastColumn="0"/>
             </w:pPr>
             <w:r>
-              <w:t>La aplicación muestra al usuario estadísticas del estado de sus Gateways y Procesos y de la información enviada por medio de estos.</w:t>
+              <w:t xml:space="preserve">La aplicación muestra al usuario estadísticas del estado de sus </w:t>
+            </w:r>
+            <w:proofErr w:type="spellStart"/>
+            <w:r>
+              <w:t>Gateways</w:t>
+            </w:r>
+            <w:proofErr w:type="spellEnd"/>
+            <w:r>
+              <w:t xml:space="preserve"> y Procesos y de la información enviada por medio de estos.</w:t>
             </w:r>
           </w:p>
         </w:tc>
@@ -18243,14 +18513,11 @@
       <w:r>
         <w:t xml:space="preserve">recibiendo actualizaciones y mensajes siempre que el servidor envíe </w:t>
       </w:r>
-      <w:proofErr w:type="gramStart"/>
-      <w:r>
-        <w:t xml:space="preserve">un </w:t>
-      </w:r>
+      <w:bookmarkStart w:id="43" w:name="_GoBack"/>
+      <w:bookmarkEnd w:id="43"/>
       <w:r>
         <w:t>información</w:t>
       </w:r>
-      <w:proofErr w:type="gramEnd"/>
       <w:r>
         <w:t xml:space="preserve"> a este tópico</w:t>
       </w:r>
@@ -18263,11 +18530,11 @@
       </w:r>
       <w:proofErr w:type="spellEnd"/>
       <w:r>
-        <w:t xml:space="preserve"> de mensajería, que es el intermediario y </w:t>
+        <w:t xml:space="preserve"> de mensajería, que es el intermediario y se </w:t>
       </w:r>
       <w:r>
         <w:lastRenderedPageBreak/>
-        <w:t>se encarga de recibir y despachar la información a cada uno de los clientes</w:t>
+        <w:t>encarga de recibir y despachar la información a cada uno de los clientes</w:t>
       </w:r>
       <w:r>
         <w:t>. Para esto se utilizó MQTT</w:t>
@@ -18667,14 +18934,14 @@
         <w:pStyle w:val="Heading3"/>
         <w:ind w:firstLine="284"/>
       </w:pPr>
-      <w:bookmarkStart w:id="43" w:name="_Toc9010578"/>
+      <w:bookmarkStart w:id="44" w:name="_Toc9010578"/>
       <w:r>
         <w:t>6.2.4 Capacitación tecnológica</w:t>
       </w:r>
       <w:r>
         <w:t>.</w:t>
       </w:r>
-      <w:bookmarkEnd w:id="43"/>
+      <w:bookmarkEnd w:id="44"/>
     </w:p>
     <w:p>
       <w:pPr>
@@ -18695,7 +18962,7 @@
       <w:pPr>
         <w:pStyle w:val="Heading2"/>
       </w:pPr>
-      <w:bookmarkStart w:id="44" w:name="_Toc9010579"/>
+      <w:bookmarkStart w:id="45" w:name="_Toc9010579"/>
       <w:r>
         <w:t xml:space="preserve">6.2 Definición de </w:t>
       </w:r>
@@ -18705,7 +18972,7 @@
       <w:r>
         <w:t>asos de uso</w:t>
       </w:r>
-      <w:bookmarkEnd w:id="44"/>
+      <w:bookmarkEnd w:id="45"/>
     </w:p>
     <w:p>
       <w:r>
@@ -18720,14 +18987,14 @@
         <w:pStyle w:val="Heading3"/>
         <w:ind w:firstLine="284"/>
       </w:pPr>
-      <w:bookmarkStart w:id="45" w:name="_Toc9010580"/>
+      <w:bookmarkStart w:id="46" w:name="_Toc9010580"/>
       <w:r>
         <w:t>6.2.3 Definición de actores</w:t>
       </w:r>
       <w:r>
         <w:t>.</w:t>
       </w:r>
-      <w:bookmarkEnd w:id="45"/>
+      <w:bookmarkEnd w:id="46"/>
     </w:p>
     <w:p>
       <w:pPr>
@@ -18765,7 +19032,7 @@
           <w:i/>
         </w:rPr>
       </w:pPr>
-      <w:bookmarkStart w:id="46" w:name="_Toc9011320"/>
+      <w:bookmarkStart w:id="47" w:name="_Toc9011320"/>
       <w:r>
         <w:t xml:space="preserve">Tabla </w:t>
       </w:r>
@@ -18781,7 +19048,7 @@
         </w:rPr>
         <w:t>Descripción de actor Administrador</w:t>
       </w:r>
-      <w:bookmarkEnd w:id="46"/>
+      <w:bookmarkEnd w:id="47"/>
     </w:p>
     <w:tbl>
       <w:tblPr>
@@ -18922,7 +19189,7 @@
           <w:i/>
         </w:rPr>
       </w:pPr>
-      <w:bookmarkStart w:id="47" w:name="_Toc9011321"/>
+      <w:bookmarkStart w:id="48" w:name="_Toc9011321"/>
       <w:r>
         <w:t xml:space="preserve">Tabla </w:t>
       </w:r>
@@ -18945,7 +19212,7 @@
         </w:rPr>
         <w:t>Superusuario</w:t>
       </w:r>
-      <w:bookmarkEnd w:id="47"/>
+      <w:bookmarkEnd w:id="48"/>
       <w:proofErr w:type="spellEnd"/>
     </w:p>
     <w:tbl>
@@ -19082,12 +19349,12 @@
       <w:pPr>
         <w:pStyle w:val="Heading3"/>
       </w:pPr>
-      <w:bookmarkStart w:id="48" w:name="_Toc9010581"/>
+      <w:bookmarkStart w:id="49" w:name="_Toc9010581"/>
       <w:r>
         <w:lastRenderedPageBreak/>
         <w:t>6.2.4 Definición de casos de uso.</w:t>
       </w:r>
-      <w:bookmarkEnd w:id="48"/>
+      <w:bookmarkEnd w:id="49"/>
     </w:p>
     <w:p>
       <w:pPr>
@@ -19160,7 +19427,7 @@
       <w:pPr>
         <w:pStyle w:val="Figuras"/>
       </w:pPr>
-      <w:bookmarkStart w:id="49" w:name="_Toc9011337"/>
+      <w:bookmarkStart w:id="50" w:name="_Toc9011337"/>
       <w:r>
         <w:rPr>
           <w:i/>
@@ -19170,7 +19437,7 @@
       <w:r>
         <w:t xml:space="preserve"> Diagrama Casos de Uso Módulo Usuario.</w:t>
       </w:r>
-      <w:bookmarkEnd w:id="49"/>
+      <w:bookmarkEnd w:id="50"/>
     </w:p>
     <w:p>
       <w:pPr>
@@ -19234,7 +19501,7 @@
       <w:pPr>
         <w:pStyle w:val="Figuras"/>
       </w:pPr>
-      <w:bookmarkStart w:id="50" w:name="_Toc9011338"/>
+      <w:bookmarkStart w:id="51" w:name="_Toc9011338"/>
       <w:r>
         <w:rPr>
           <w:i/>
@@ -19256,7 +19523,7 @@
       <w:r>
         <w:t xml:space="preserve"> Diagrama Casos de Uso Módulo Aplicaciones.</w:t>
       </w:r>
-      <w:bookmarkEnd w:id="50"/>
+      <w:bookmarkEnd w:id="51"/>
     </w:p>
     <w:p>
       <w:pPr>
@@ -19321,7 +19588,7 @@
       <w:pPr>
         <w:pStyle w:val="Figuras"/>
       </w:pPr>
-      <w:bookmarkStart w:id="51" w:name="_Toc9011339"/>
+      <w:bookmarkStart w:id="52" w:name="_Toc9011339"/>
       <w:r>
         <w:rPr>
           <w:i/>
@@ -19335,7 +19602,7 @@
       <w:r>
         <w:t>Gateways</w:t>
       </w:r>
-      <w:bookmarkEnd w:id="51"/>
+      <w:bookmarkEnd w:id="52"/>
       <w:proofErr w:type="spellEnd"/>
     </w:p>
     <w:p>
@@ -19400,7 +19667,7 @@
       <w:pPr>
         <w:pStyle w:val="Figuras"/>
       </w:pPr>
-      <w:bookmarkStart w:id="52" w:name="_Toc9011340"/>
+      <w:bookmarkStart w:id="53" w:name="_Toc9011340"/>
       <w:r>
         <w:rPr>
           <w:i/>
@@ -19410,7 +19677,7 @@
       <w:r>
         <w:t>Diagrama Casos de Uso Módulo Dispositivos</w:t>
       </w:r>
-      <w:bookmarkEnd w:id="52"/>
+      <w:bookmarkEnd w:id="53"/>
     </w:p>
     <w:p>
       <w:pPr>
@@ -19475,7 +19742,7 @@
       <w:pPr>
         <w:pStyle w:val="Figuras"/>
       </w:pPr>
-      <w:bookmarkStart w:id="53" w:name="_Toc9011341"/>
+      <w:bookmarkStart w:id="54" w:name="_Toc9011341"/>
       <w:r>
         <w:rPr>
           <w:i/>
@@ -19485,7 +19752,7 @@
       <w:r>
         <w:t>Diagrama Casos de Uso Módulo Procesos</w:t>
       </w:r>
-      <w:bookmarkEnd w:id="53"/>
+      <w:bookmarkEnd w:id="54"/>
     </w:p>
     <w:p>
       <w:pPr>
@@ -19549,7 +19816,7 @@
       <w:pPr>
         <w:pStyle w:val="Figuras"/>
       </w:pPr>
-      <w:bookmarkStart w:id="54" w:name="_Toc9011342"/>
+      <w:bookmarkStart w:id="55" w:name="_Toc9011342"/>
       <w:r>
         <w:rPr>
           <w:i/>
@@ -19559,7 +19826,7 @@
       <w:r>
         <w:t>. Diagrama Casos de Uso Módulo Notificaciones</w:t>
       </w:r>
-      <w:bookmarkEnd w:id="54"/>
+      <w:bookmarkEnd w:id="55"/>
     </w:p>
     <w:p>
       <w:pPr>
@@ -19624,7 +19891,7 @@
       <w:pPr>
         <w:pStyle w:val="Figuras"/>
       </w:pPr>
-      <w:bookmarkStart w:id="55" w:name="_Toc9011343"/>
+      <w:bookmarkStart w:id="56" w:name="_Toc9011343"/>
       <w:r>
         <w:rPr>
           <w:i/>
@@ -19634,13 +19901,13 @@
       <w:r>
         <w:t>Diagrama casos de Uso Módulo de Datos y Estadísticas</w:t>
       </w:r>
-      <w:bookmarkEnd w:id="55"/>
+      <w:bookmarkEnd w:id="56"/>
     </w:p>
     <w:p>
       <w:pPr>
         <w:pStyle w:val="Heading2"/>
       </w:pPr>
-      <w:bookmarkStart w:id="56" w:name="_Toc9010582"/>
+      <w:bookmarkStart w:id="57" w:name="_Toc9010582"/>
       <w:r>
         <w:t>6.</w:t>
       </w:r>
@@ -19653,7 +19920,7 @@
       <w:r>
         <w:t>Definición de la arquitectura</w:t>
       </w:r>
-      <w:bookmarkEnd w:id="56"/>
+      <w:bookmarkEnd w:id="57"/>
     </w:p>
     <w:p>
       <w:pPr>
@@ -19764,7 +20031,7 @@
         <w:pStyle w:val="Figuras"/>
         <w:ind w:firstLine="0"/>
       </w:pPr>
-      <w:bookmarkStart w:id="57" w:name="_Toc9011344"/>
+      <w:bookmarkStart w:id="58" w:name="_Toc9011344"/>
       <w:r>
         <w:rPr>
           <w:i/>
@@ -19789,7 +20056,7 @@
       <w:r>
         <w:t>Arquitectura Smart Campus.</w:t>
       </w:r>
-      <w:bookmarkEnd w:id="57"/>
+      <w:bookmarkEnd w:id="58"/>
     </w:p>
     <w:p>
       <w:pPr>
@@ -20120,7 +20387,7 @@
       <w:pPr>
         <w:pStyle w:val="Figuras"/>
       </w:pPr>
-      <w:bookmarkStart w:id="58" w:name="_Toc9011345"/>
+      <w:bookmarkStart w:id="59" w:name="_Toc9011345"/>
       <w:r>
         <w:rPr>
           <w:i/>
@@ -20142,7 +20409,7 @@
       <w:r>
         <w:t xml:space="preserve"> Arquitectura Aplicación Web</w:t>
       </w:r>
-      <w:bookmarkEnd w:id="58"/>
+      <w:bookmarkEnd w:id="59"/>
     </w:p>
     <w:p>
       <w:r>
@@ -20174,7 +20441,15 @@
         <w:t xml:space="preserve">: </w:t>
       </w:r>
       <w:r>
-        <w:t>Módulo central de la aplicación, en el se importan todos los demás módulos y contiene el componente central de la aplicación, renderizado al inicio. Es el encargado de arrancar la aplicación.</w:t>
+        <w:t xml:space="preserve">Módulo central de la aplicación, en </w:t>
+      </w:r>
+      <w:proofErr w:type="spellStart"/>
+      <w:r>
+        <w:t>el</w:t>
+      </w:r>
+      <w:proofErr w:type="spellEnd"/>
+      <w:r>
+        <w:t xml:space="preserve"> se importan todos los demás módulos y contiene el componente central de la aplicación, renderizado al inicio. Es el encargado de arrancar la aplicación.</w:t>
       </w:r>
     </w:p>
     <w:p>
@@ -20498,7 +20773,7 @@
       <w:pPr>
         <w:pStyle w:val="Figuras"/>
       </w:pPr>
-      <w:bookmarkStart w:id="59" w:name="_Toc9011346"/>
+      <w:bookmarkStart w:id="60" w:name="_Toc9011346"/>
       <w:r>
         <w:rPr>
           <w:i/>
@@ -20528,7 +20803,7 @@
       <w:r>
         <w:t>, Componentes y Servicios</w:t>
       </w:r>
-      <w:bookmarkEnd w:id="59"/>
+      <w:bookmarkEnd w:id="60"/>
     </w:p>
     <w:p>
       <w:pPr>
@@ -20689,7 +20964,7 @@
       <w:pPr>
         <w:pStyle w:val="Figuras"/>
       </w:pPr>
-      <w:bookmarkStart w:id="60" w:name="_Toc9011347"/>
+      <w:bookmarkStart w:id="61" w:name="_Toc9011347"/>
       <w:r>
         <w:rPr>
           <w:i/>
@@ -20705,7 +20980,7 @@
       <w:r>
         <w:t xml:space="preserve"> y módulos.</w:t>
       </w:r>
-      <w:bookmarkEnd w:id="60"/>
+      <w:bookmarkEnd w:id="61"/>
     </w:p>
     <w:p>
       <w:pPr>
@@ -21060,11 +21335,11 @@
       <w:pPr>
         <w:pStyle w:val="Heading2"/>
       </w:pPr>
-      <w:bookmarkStart w:id="61" w:name="_Toc9010583"/>
+      <w:bookmarkStart w:id="62" w:name="_Toc9010583"/>
       <w:r>
         <w:t>6.4 Prototipado</w:t>
       </w:r>
-      <w:bookmarkEnd w:id="61"/>
+      <w:bookmarkEnd w:id="62"/>
     </w:p>
     <w:p>
       <w:pPr>
@@ -21087,7 +21362,7 @@
           <w:i/>
         </w:rPr>
       </w:pPr>
-      <w:bookmarkStart w:id="62" w:name="_Toc9011322"/>
+      <w:bookmarkStart w:id="63" w:name="_Toc9011322"/>
       <w:r>
         <w:t xml:space="preserve">Tabla </w:t>
       </w:r>
@@ -21103,7 +21378,7 @@
         </w:rPr>
         <w:t>Páginas del prototipo</w:t>
       </w:r>
-      <w:bookmarkEnd w:id="62"/>
+      <w:bookmarkEnd w:id="63"/>
     </w:p>
     <w:tbl>
       <w:tblPr>
@@ -22002,7 +22277,15 @@
         <w:t>, en la etapa de Prototipado incrementalmente se fueron implementando los requisitos especificados hasta llegar a cumplir con todos.</w:t>
       </w:r>
       <w:r>
-        <w:t xml:space="preserve"> Toda la aplicación Web se diseño para que fuera responsiva, es decir sus elementos se acomodan para que pueda ser navegable correctamente tanto en dispositivos móviles como en computadores.</w:t>
+        <w:t xml:space="preserve"> Toda la aplicación Web se </w:t>
+      </w:r>
+      <w:proofErr w:type="spellStart"/>
+      <w:r>
+        <w:t>diseño</w:t>
+      </w:r>
+      <w:proofErr w:type="spellEnd"/>
+      <w:r>
+        <w:t xml:space="preserve"> para que fuera responsiva, es decir sus elementos se acomodan para que pueda ser navegable correctamente tanto en dispositivos móviles como en computadores.</w:t>
       </w:r>
     </w:p>
     <w:p>
@@ -22105,7 +22388,7 @@
       <w:pPr>
         <w:pStyle w:val="Figuras"/>
       </w:pPr>
-      <w:bookmarkStart w:id="63" w:name="_Toc9011348"/>
+      <w:bookmarkStart w:id="64" w:name="_Toc9011348"/>
       <w:r>
         <w:rPr>
           <w:i/>
@@ -22115,7 +22398,7 @@
       <w:r>
         <w:t>Vista de Inicio de sesión.</w:t>
       </w:r>
-      <w:bookmarkEnd w:id="63"/>
+      <w:bookmarkEnd w:id="64"/>
     </w:p>
     <w:p>
       <w:pPr>
@@ -22200,7 +22483,7 @@
       <w:pPr>
         <w:pStyle w:val="Figuras"/>
       </w:pPr>
-      <w:bookmarkStart w:id="64" w:name="_Toc9011349"/>
+      <w:bookmarkStart w:id="65" w:name="_Toc9011349"/>
       <w:r>
         <w:rPr>
           <w:i/>
@@ -22210,7 +22493,7 @@
       <w:r>
         <w:t>Vista de Inicio de sesión dispositivo móvil.</w:t>
       </w:r>
-      <w:bookmarkEnd w:id="64"/>
+      <w:bookmarkEnd w:id="65"/>
     </w:p>
     <w:p>
       <w:pPr>
@@ -22441,7 +22724,7 @@
       <w:pPr>
         <w:pStyle w:val="Figuras"/>
       </w:pPr>
-      <w:bookmarkStart w:id="65" w:name="_Toc9011350"/>
+      <w:bookmarkStart w:id="66" w:name="_Toc9011350"/>
       <w:r>
         <w:rPr>
           <w:i/>
@@ -22451,7 +22734,7 @@
       <w:r>
         <w:t>Vista detallada de los formularios de Registro y Cambio de contraseña.</w:t>
       </w:r>
-      <w:bookmarkEnd w:id="65"/>
+      <w:bookmarkEnd w:id="66"/>
     </w:p>
     <w:p>
       <w:pPr>
@@ -22515,7 +22798,7 @@
       <w:pPr>
         <w:pStyle w:val="Figuras"/>
       </w:pPr>
-      <w:bookmarkStart w:id="66" w:name="_Toc9011351"/>
+      <w:bookmarkStart w:id="67" w:name="_Toc9011351"/>
       <w:r>
         <w:rPr>
           <w:i/>
@@ -22530,7 +22813,7 @@
       <w:r>
         <w:t xml:space="preserve"> de la Aplicación Web</w:t>
       </w:r>
-      <w:bookmarkEnd w:id="66"/>
+      <w:bookmarkEnd w:id="67"/>
     </w:p>
     <w:p>
       <w:pPr>
@@ -22707,7 +22990,7 @@
       <w:pPr>
         <w:pStyle w:val="Figuras"/>
       </w:pPr>
-      <w:bookmarkStart w:id="67" w:name="_Toc9011352"/>
+      <w:bookmarkStart w:id="68" w:name="_Toc9011352"/>
       <w:r>
         <w:rPr>
           <w:i/>
@@ -22717,7 +23000,7 @@
       <w:r>
         <w:t>Tarjeta de gestión de usuario y edición de Perfil.</w:t>
       </w:r>
-      <w:bookmarkEnd w:id="67"/>
+      <w:bookmarkEnd w:id="68"/>
     </w:p>
     <w:p>
       <w:pPr>
@@ -22811,7 +23094,7 @@
       <w:pPr>
         <w:pStyle w:val="Figuras"/>
       </w:pPr>
-      <w:bookmarkStart w:id="68" w:name="_Toc9011353"/>
+      <w:bookmarkStart w:id="69" w:name="_Toc9011353"/>
       <w:r>
         <w:rPr>
           <w:i/>
@@ -22836,7 +23119,7 @@
       <w:r>
         <w:t>.</w:t>
       </w:r>
-      <w:bookmarkEnd w:id="68"/>
+      <w:bookmarkEnd w:id="69"/>
     </w:p>
     <w:p>
       <w:pPr>
@@ -22918,7 +23201,7 @@
       <w:pPr>
         <w:pStyle w:val="Figuras"/>
       </w:pPr>
-      <w:bookmarkStart w:id="69" w:name="_Toc9011354"/>
+      <w:bookmarkStart w:id="70" w:name="_Toc9011354"/>
       <w:r>
         <w:rPr>
           <w:i/>
@@ -22928,7 +23211,7 @@
       <w:r>
         <w:t>Opciones de navegación para dispositivos móviles.</w:t>
       </w:r>
-      <w:bookmarkEnd w:id="69"/>
+      <w:bookmarkEnd w:id="70"/>
     </w:p>
     <w:p>
       <w:pPr>
@@ -23019,7 +23302,7 @@
       <w:pPr>
         <w:pStyle w:val="Figuras"/>
       </w:pPr>
-      <w:bookmarkStart w:id="70" w:name="_Toc9011355"/>
+      <w:bookmarkStart w:id="71" w:name="_Toc9011355"/>
       <w:r>
         <w:rPr>
           <w:i/>
@@ -23041,7 +23324,7 @@
       <w:r>
         <w:t>Vista de Aplicaciones</w:t>
       </w:r>
-      <w:bookmarkEnd w:id="70"/>
+      <w:bookmarkEnd w:id="71"/>
     </w:p>
     <w:p>
       <w:pPr>
@@ -23169,7 +23452,7 @@
       <w:pPr>
         <w:pStyle w:val="Figuras"/>
       </w:pPr>
-      <w:bookmarkStart w:id="71" w:name="_Toc9011356"/>
+      <w:bookmarkStart w:id="72" w:name="_Toc9011356"/>
       <w:r>
         <w:rPr>
           <w:i/>
@@ -23191,7 +23474,7 @@
       <w:r>
         <w:t>Vista de edición de Aplicación</w:t>
       </w:r>
-      <w:bookmarkEnd w:id="71"/>
+      <w:bookmarkEnd w:id="72"/>
     </w:p>
     <w:p>
       <w:pPr>
@@ -23309,7 +23592,7 @@
       <w:pPr>
         <w:pStyle w:val="Figuras"/>
       </w:pPr>
-      <w:bookmarkStart w:id="72" w:name="_Toc9011357"/>
+      <w:bookmarkStart w:id="73" w:name="_Toc9011357"/>
       <w:r>
         <w:rPr>
           <w:i/>
@@ -23335,7 +23618,7 @@
       <w:r>
         <w:t>Gateways</w:t>
       </w:r>
-      <w:bookmarkEnd w:id="72"/>
+      <w:bookmarkEnd w:id="73"/>
       <w:proofErr w:type="spellEnd"/>
     </w:p>
     <w:p>
@@ -23441,7 +23724,7 @@
       <w:pPr>
         <w:pStyle w:val="Figuras"/>
       </w:pPr>
-      <w:bookmarkStart w:id="73" w:name="_Toc9011358"/>
+      <w:bookmarkStart w:id="74" w:name="_Toc9011358"/>
       <w:r>
         <w:rPr>
           <w:i/>
@@ -23463,7 +23746,7 @@
       <w:r>
         <w:t>Vista de edición de Gateway</w:t>
       </w:r>
-      <w:bookmarkEnd w:id="73"/>
+      <w:bookmarkEnd w:id="74"/>
     </w:p>
     <w:p>
       <w:pPr>
@@ -23515,7 +23798,7 @@
       <w:pPr>
         <w:pStyle w:val="Figuras"/>
       </w:pPr>
-      <w:bookmarkStart w:id="74" w:name="_Toc9011359"/>
+      <w:bookmarkStart w:id="75" w:name="_Toc9011359"/>
       <w:r>
         <w:rPr>
           <w:i/>
@@ -23537,7 +23820,7 @@
       <w:r>
         <w:t>Vista de edición de Gateway Parte II</w:t>
       </w:r>
-      <w:bookmarkEnd w:id="74"/>
+      <w:bookmarkEnd w:id="75"/>
     </w:p>
     <w:p>
       <w:pPr>
@@ -23692,7 +23975,7 @@
       <w:pPr>
         <w:pStyle w:val="Figuras"/>
       </w:pPr>
-      <w:bookmarkStart w:id="75" w:name="_Toc9011360"/>
+      <w:bookmarkStart w:id="76" w:name="_Toc9011360"/>
       <w:r>
         <w:rPr>
           <w:i/>
@@ -23714,7 +23997,7 @@
       <w:r>
         <w:t>Vista de Procesos</w:t>
       </w:r>
-      <w:bookmarkEnd w:id="75"/>
+      <w:bookmarkEnd w:id="76"/>
     </w:p>
     <w:p>
       <w:pPr>
@@ -23772,7 +24055,7 @@
       <w:pPr>
         <w:pStyle w:val="Figuras"/>
       </w:pPr>
-      <w:bookmarkStart w:id="76" w:name="_Toc9011361"/>
+      <w:bookmarkStart w:id="77" w:name="_Toc9011361"/>
       <w:r>
         <w:rPr>
           <w:i/>
@@ -23794,7 +24077,7 @@
       <w:r>
         <w:t>Vista de edición de Proceso</w:t>
       </w:r>
-      <w:bookmarkEnd w:id="76"/>
+      <w:bookmarkEnd w:id="77"/>
     </w:p>
     <w:p>
       <w:pPr>
@@ -24584,7 +24867,7 @@
       <w:pPr>
         <w:pStyle w:val="Figuras"/>
       </w:pPr>
-      <w:bookmarkStart w:id="77" w:name="_Toc9011362"/>
+      <w:bookmarkStart w:id="78" w:name="_Toc9011362"/>
       <w:r>
         <w:rPr>
           <w:i/>
@@ -24606,7 +24889,7 @@
       <w:r>
         <w:t>Vista de Dispositivos</w:t>
       </w:r>
-      <w:bookmarkEnd w:id="77"/>
+      <w:bookmarkEnd w:id="78"/>
     </w:p>
     <w:p>
       <w:pPr>
@@ -24715,7 +24998,7 @@
       <w:pPr>
         <w:pStyle w:val="Figuras"/>
       </w:pPr>
-      <w:bookmarkStart w:id="78" w:name="_Toc9011363"/>
+      <w:bookmarkStart w:id="79" w:name="_Toc9011363"/>
       <w:r>
         <w:rPr>
           <w:i/>
@@ -24743,7 +25026,7 @@
       <w:r>
         <w:t>Vista de Edición de Dispositivo</w:t>
       </w:r>
-      <w:bookmarkEnd w:id="78"/>
+      <w:bookmarkEnd w:id="79"/>
     </w:p>
     <w:p>
       <w:pPr>
@@ -24831,7 +25114,7 @@
       <w:pPr>
         <w:pStyle w:val="Figuras"/>
       </w:pPr>
-      <w:bookmarkStart w:id="79" w:name="_Toc9011364"/>
+      <w:bookmarkStart w:id="80" w:name="_Toc9011364"/>
       <w:r>
         <w:rPr>
           <w:i/>
@@ -24853,7 +25136,7 @@
       <w:r>
         <w:t>Vista de Gestión de Usuarios</w:t>
       </w:r>
-      <w:bookmarkEnd w:id="79"/>
+      <w:bookmarkEnd w:id="80"/>
     </w:p>
     <w:p>
       <w:pPr>
@@ -24946,7 +25229,7 @@
       <w:pPr>
         <w:pStyle w:val="Figuras"/>
       </w:pPr>
-      <w:bookmarkStart w:id="80" w:name="_Toc9011365"/>
+      <w:bookmarkStart w:id="81" w:name="_Toc9011365"/>
       <w:r>
         <w:rPr>
           <w:i/>
@@ -24968,7 +25251,7 @@
       <w:r>
         <w:t>Consulta de datos</w:t>
       </w:r>
-      <w:bookmarkEnd w:id="80"/>
+      <w:bookmarkEnd w:id="81"/>
     </w:p>
     <w:p>
       <w:pPr>
@@ -25117,7 +25400,7 @@
       <w:pPr>
         <w:pStyle w:val="Figuras"/>
       </w:pPr>
-      <w:bookmarkStart w:id="81" w:name="_Toc9011366"/>
+      <w:bookmarkStart w:id="82" w:name="_Toc9011366"/>
       <w:r>
         <w:rPr>
           <w:i/>
@@ -25139,7 +25422,7 @@
       <w:r>
         <w:t>Estadísticas de Administración</w:t>
       </w:r>
-      <w:bookmarkEnd w:id="81"/>
+      <w:bookmarkEnd w:id="82"/>
     </w:p>
     <w:p>
       <w:pPr>
@@ -25160,7 +25443,15 @@
         <w:t>h</w:t>
       </w:r>
       <w:r>
-        <w:t>ora del día, por día de la semana, día del mes o mes, y a demás graficarlas con 3 tipos diferentes, gráfico de barras, lineal o torta.</w:t>
+        <w:t xml:space="preserve">ora del día, por día de la semana, día del mes o mes, y </w:t>
+      </w:r>
+      <w:proofErr w:type="spellStart"/>
+      <w:r>
+        <w:t>a demás</w:t>
+      </w:r>
+      <w:proofErr w:type="spellEnd"/>
+      <w:r>
+        <w:t xml:space="preserve"> graficarlas con 3 tipos diferentes, gráfico de barras, lineal o torta.</w:t>
       </w:r>
     </w:p>
     <w:p>
@@ -25291,7 +25582,7 @@
       <w:pPr>
         <w:pStyle w:val="Figuras"/>
       </w:pPr>
-      <w:bookmarkStart w:id="82" w:name="_Toc9011367"/>
+      <w:bookmarkStart w:id="83" w:name="_Toc9011367"/>
       <w:r>
         <w:rPr>
           <w:i/>
@@ -25313,7 +25604,7 @@
       <w:r>
         <w:t>Gráfica de Barra de Datos enviados por Día del Mes</w:t>
       </w:r>
-      <w:bookmarkEnd w:id="82"/>
+      <w:bookmarkEnd w:id="83"/>
     </w:p>
     <w:p>
       <w:pPr>
@@ -25372,7 +25663,7 @@
       <w:pPr>
         <w:pStyle w:val="Figuras"/>
       </w:pPr>
-      <w:bookmarkStart w:id="83" w:name="_Toc9011368"/>
+      <w:bookmarkStart w:id="84" w:name="_Toc9011368"/>
       <w:r>
         <w:rPr>
           <w:i/>
@@ -25394,7 +25685,7 @@
       <w:r>
         <w:t>Gráfica de Datos enviados por Día de la semana</w:t>
       </w:r>
-      <w:bookmarkEnd w:id="83"/>
+      <w:bookmarkEnd w:id="84"/>
     </w:p>
     <w:p>
       <w:pPr>
@@ -25445,7 +25736,7 @@
       <w:pPr>
         <w:pStyle w:val="Figuras"/>
       </w:pPr>
-      <w:bookmarkStart w:id="84" w:name="_Toc9011369"/>
+      <w:bookmarkStart w:id="85" w:name="_Toc9011369"/>
       <w:r>
         <w:rPr>
           <w:i/>
@@ -25467,7 +25758,7 @@
       <w:r>
         <w:t>Gráfica de Torta de Datos enviados por Mes</w:t>
       </w:r>
-      <w:bookmarkEnd w:id="84"/>
+      <w:bookmarkEnd w:id="85"/>
     </w:p>
     <w:p>
       <w:pPr>
@@ -25565,7 +25856,7 @@
       <w:pPr>
         <w:pStyle w:val="Figuras"/>
       </w:pPr>
-      <w:bookmarkStart w:id="85" w:name="_Toc9011370"/>
+      <w:bookmarkStart w:id="86" w:name="_Toc9011370"/>
       <w:r>
         <w:rPr>
           <w:i/>
@@ -25587,7 +25878,7 @@
       <w:r>
         <w:t>Notificación recibida</w:t>
       </w:r>
-      <w:bookmarkEnd w:id="85"/>
+      <w:bookmarkEnd w:id="86"/>
     </w:p>
     <w:p>
       <w:pPr>
@@ -25653,7 +25944,7 @@
       <w:pPr>
         <w:pStyle w:val="Figuras"/>
       </w:pPr>
-      <w:bookmarkStart w:id="86" w:name="_Toc9011371"/>
+      <w:bookmarkStart w:id="87" w:name="_Toc9011371"/>
       <w:r>
         <w:rPr>
           <w:i/>
@@ -25675,13 +25966,13 @@
       <w:r>
         <w:t>Vista de Notificaciones</w:t>
       </w:r>
-      <w:bookmarkEnd w:id="86"/>
+      <w:bookmarkEnd w:id="87"/>
     </w:p>
     <w:p>
       <w:pPr>
         <w:pStyle w:val="Heading2"/>
       </w:pPr>
-      <w:bookmarkStart w:id="87" w:name="_Toc9010584"/>
+      <w:bookmarkStart w:id="88" w:name="_Toc9010584"/>
       <w:r>
         <w:t>6.5</w:t>
       </w:r>
@@ -25691,7 +25982,7 @@
       <w:r>
         <w:t>Validación</w:t>
       </w:r>
-      <w:bookmarkEnd w:id="87"/>
+      <w:bookmarkEnd w:id="88"/>
     </w:p>
     <w:p>
       <w:pPr>
@@ -25706,18 +25997,26 @@
         <w:pStyle w:val="Heading3"/>
         <w:ind w:firstLine="288"/>
       </w:pPr>
-      <w:bookmarkStart w:id="88" w:name="_Toc9010585"/>
+      <w:bookmarkStart w:id="89" w:name="_Toc9010585"/>
       <w:r>
         <w:t>6.5.1 Verificación Compilación.</w:t>
       </w:r>
-      <w:bookmarkEnd w:id="88"/>
+      <w:bookmarkEnd w:id="89"/>
     </w:p>
     <w:p>
       <w:pPr>
         <w:ind w:firstLine="0"/>
       </w:pPr>
       <w:r>
-        <w:t xml:space="preserve">En primera instancia se comprueba la compilación y funcionamiento correcto de la aplicación Web, para permitir mas a delante que esta sea extendida por más usuarios, </w:t>
+        <w:t xml:space="preserve">En primera instancia se comprueba la compilación y funcionamiento correcto de la aplicación Web, para permitir </w:t>
+      </w:r>
+      <w:proofErr w:type="spellStart"/>
+      <w:r>
+        <w:t>mas</w:t>
+      </w:r>
+      <w:proofErr w:type="spellEnd"/>
+      <w:r>
+        <w:t xml:space="preserve"> a delante que esta sea extendida por más usuarios, </w:t>
       </w:r>
       <w:r>
         <w:t>y cumplir con las características extensivas requeridas para este prototipo.</w:t>
@@ -25733,7 +26032,7 @@
           <w:i/>
         </w:rPr>
       </w:pPr>
-      <w:bookmarkStart w:id="89" w:name="_Toc9011323"/>
+      <w:bookmarkStart w:id="90" w:name="_Toc9011323"/>
       <w:r>
         <w:t xml:space="preserve">Tabla </w:t>
       </w:r>
@@ -25749,7 +26048,7 @@
         </w:rPr>
         <w:t>Especificaciones equipo de computo</w:t>
       </w:r>
-      <w:bookmarkEnd w:id="89"/>
+      <w:bookmarkEnd w:id="90"/>
     </w:p>
     <w:tbl>
       <w:tblPr>
@@ -25950,7 +26249,7 @@
           <w:i/>
         </w:rPr>
       </w:pPr>
-      <w:bookmarkStart w:id="90" w:name="_Toc9011324"/>
+      <w:bookmarkStart w:id="91" w:name="_Toc9011324"/>
       <w:r>
         <w:t xml:space="preserve">Tabla </w:t>
       </w:r>
@@ -25966,7 +26265,7 @@
         </w:rPr>
         <w:t>Versiones del Software utilizado</w:t>
       </w:r>
-      <w:bookmarkEnd w:id="90"/>
+      <w:bookmarkEnd w:id="91"/>
     </w:p>
     <w:tbl>
       <w:tblPr>
@@ -26372,7 +26671,7 @@
       <w:pPr>
         <w:pStyle w:val="Figuras"/>
       </w:pPr>
-      <w:bookmarkStart w:id="91" w:name="_Toc9011372"/>
+      <w:bookmarkStart w:id="92" w:name="_Toc9011372"/>
       <w:r>
         <w:rPr>
           <w:i/>
@@ -26400,19 +26699,19 @@
       <w:r>
         <w:t>ompilación</w:t>
       </w:r>
-      <w:bookmarkEnd w:id="91"/>
+      <w:bookmarkEnd w:id="92"/>
     </w:p>
     <w:p>
       <w:pPr>
         <w:pStyle w:val="Heading3"/>
         <w:ind w:firstLine="284"/>
       </w:pPr>
-      <w:bookmarkStart w:id="92" w:name="_Toc9010586"/>
+      <w:bookmarkStart w:id="93" w:name="_Toc9010586"/>
       <w:r>
         <w:lastRenderedPageBreak/>
         <w:t>6.5.2 Verificación escenarios de prueba.</w:t>
       </w:r>
-      <w:bookmarkEnd w:id="92"/>
+      <w:bookmarkEnd w:id="93"/>
     </w:p>
     <w:p>
       <w:pPr>
@@ -26435,7 +26734,7 @@
           <w:i/>
         </w:rPr>
       </w:pPr>
-      <w:bookmarkStart w:id="93" w:name="_Toc9011325"/>
+      <w:bookmarkStart w:id="94" w:name="_Toc9011325"/>
       <w:r>
         <w:t xml:space="preserve">Tabla </w:t>
       </w:r>
@@ -26454,7 +26753,7 @@
         </w:rPr>
         <w:t>Escenarios de Prueba</w:t>
       </w:r>
-      <w:bookmarkEnd w:id="93"/>
+      <w:bookmarkEnd w:id="94"/>
     </w:p>
     <w:tbl>
       <w:tblPr>
@@ -27673,7 +27972,7 @@
           <w:i/>
         </w:rPr>
       </w:pPr>
-      <w:bookmarkStart w:id="94" w:name="_Toc9011326"/>
+      <w:bookmarkStart w:id="95" w:name="_Toc9011326"/>
       <w:r>
         <w:t xml:space="preserve">Tabla </w:t>
       </w:r>
@@ -27704,7 +28003,7 @@
         </w:rPr>
         <w:t xml:space="preserve"> de Prueba Registro de Usuario</w:t>
       </w:r>
-      <w:bookmarkEnd w:id="94"/>
+      <w:bookmarkEnd w:id="95"/>
     </w:p>
     <w:tbl>
       <w:tblPr>
@@ -28627,7 +28926,7 @@
           <w:i/>
         </w:rPr>
       </w:pPr>
-      <w:bookmarkStart w:id="95" w:name="_Toc9011327"/>
+      <w:bookmarkStart w:id="96" w:name="_Toc9011327"/>
       <w:r>
         <w:t xml:space="preserve">Tabla </w:t>
       </w:r>
@@ -28646,7 +28945,7 @@
         </w:rPr>
         <w:t>Casos de Prueba Inicio de Sesión</w:t>
       </w:r>
-      <w:bookmarkEnd w:id="95"/>
+      <w:bookmarkEnd w:id="96"/>
     </w:p>
     <w:tbl>
       <w:tblPr>
@@ -29115,7 +29414,7 @@
           <w:i/>
         </w:rPr>
       </w:pPr>
-      <w:bookmarkStart w:id="96" w:name="_Toc9011328"/>
+      <w:bookmarkStart w:id="97" w:name="_Toc9011328"/>
       <w:r>
         <w:t xml:space="preserve">Tabla </w:t>
       </w:r>
@@ -29134,7 +29433,7 @@
         </w:rPr>
         <w:t>Casos de Prueba Recuperar contraseña</w:t>
       </w:r>
-      <w:bookmarkEnd w:id="96"/>
+      <w:bookmarkEnd w:id="97"/>
     </w:p>
     <w:tbl>
       <w:tblPr>
@@ -29453,7 +29752,7 @@
           <w:i/>
         </w:rPr>
       </w:pPr>
-      <w:bookmarkStart w:id="97" w:name="_Toc9011329"/>
+      <w:bookmarkStart w:id="98" w:name="_Toc9011329"/>
       <w:r>
         <w:lastRenderedPageBreak/>
         <w:t xml:space="preserve">Tabla </w:t>
@@ -29476,7 +29775,7 @@
         </w:rPr>
         <w:t>Casos de Prueba Crear Gateway</w:t>
       </w:r>
-      <w:bookmarkEnd w:id="97"/>
+      <w:bookmarkEnd w:id="98"/>
     </w:p>
     <w:tbl>
       <w:tblPr>
@@ -30120,7 +30419,7 @@
           <w:i/>
         </w:rPr>
       </w:pPr>
-      <w:bookmarkStart w:id="98" w:name="_Toc9011330"/>
+      <w:bookmarkStart w:id="99" w:name="_Toc9011330"/>
       <w:r>
         <w:t xml:space="preserve">Tabla </w:t>
       </w:r>
@@ -30142,7 +30441,7 @@
         </w:rPr>
         <w:t>Casos de Prueba Editar Gateway</w:t>
       </w:r>
-      <w:bookmarkEnd w:id="98"/>
+      <w:bookmarkEnd w:id="99"/>
     </w:p>
     <w:tbl>
       <w:tblPr>
@@ -30801,7 +31100,7 @@
         <w:pStyle w:val="Heading3"/>
         <w:ind w:firstLine="288"/>
       </w:pPr>
-      <w:bookmarkStart w:id="99" w:name="_Toc9010587"/>
+      <w:bookmarkStart w:id="100" w:name="_Toc9010587"/>
       <w:r>
         <w:t>6.5.</w:t>
       </w:r>
@@ -30819,7 +31118,7 @@
       <w:r>
         <w:t>.</w:t>
       </w:r>
-      <w:bookmarkEnd w:id="99"/>
+      <w:bookmarkEnd w:id="100"/>
     </w:p>
     <w:p>
       <w:pPr>
@@ -30841,7 +31140,7 @@
           <w:i/>
         </w:rPr>
       </w:pPr>
-      <w:bookmarkStart w:id="100" w:name="_Toc9011331"/>
+      <w:bookmarkStart w:id="101" w:name="_Toc9011331"/>
       <w:r>
         <w:lastRenderedPageBreak/>
         <w:t xml:space="preserve">Tabla </w:t>
@@ -30864,7 +31163,7 @@
         </w:rPr>
         <w:t>Especificaciones dispositivo móvil de pruebas</w:t>
       </w:r>
-      <w:bookmarkEnd w:id="100"/>
+      <w:bookmarkEnd w:id="101"/>
     </w:p>
     <w:tbl>
       <w:tblPr>
@@ -31372,7 +31671,7 @@
       <w:pPr>
         <w:pStyle w:val="Figuras"/>
       </w:pPr>
-      <w:bookmarkStart w:id="101" w:name="_Toc9011373"/>
+      <w:bookmarkStart w:id="102" w:name="_Toc9011373"/>
       <w:r>
         <w:rPr>
           <w:i/>
@@ -31399,7 +31698,7 @@
       <w:r>
         <w:t xml:space="preserve"> Registro de Usuario</w:t>
       </w:r>
-      <w:bookmarkEnd w:id="101"/>
+      <w:bookmarkEnd w:id="102"/>
     </w:p>
     <w:p>
       <w:pPr>
@@ -31526,7 +31825,7 @@
       <w:pPr>
         <w:pStyle w:val="Figuras"/>
       </w:pPr>
-      <w:bookmarkStart w:id="102" w:name="_Toc9011374"/>
+      <w:bookmarkStart w:id="103" w:name="_Toc9011374"/>
       <w:r>
         <w:rPr>
           <w:i/>
@@ -31562,7 +31861,7 @@
       <w:r>
         <w:t>Estadísticas (Página de Inicio)</w:t>
       </w:r>
-      <w:bookmarkEnd w:id="102"/>
+      <w:bookmarkEnd w:id="103"/>
     </w:p>
     <w:p>
       <w:pPr>
@@ -31683,7 +31982,7 @@
       <w:pPr>
         <w:pStyle w:val="Figuras"/>
       </w:pPr>
-      <w:bookmarkStart w:id="103" w:name="_Toc9011375"/>
+      <w:bookmarkStart w:id="104" w:name="_Toc9011375"/>
       <w:r>
         <w:rPr>
           <w:i/>
@@ -31713,7 +32012,7 @@
       <w:r>
         <w:t>Aplicaciones y Procesos</w:t>
       </w:r>
-      <w:bookmarkEnd w:id="103"/>
+      <w:bookmarkEnd w:id="104"/>
     </w:p>
     <w:p>
       <w:pPr>
@@ -31839,7 +32138,7 @@
       <w:pPr>
         <w:pStyle w:val="Figuras"/>
       </w:pPr>
-      <w:bookmarkStart w:id="104" w:name="_Toc9011376"/>
+      <w:bookmarkStart w:id="105" w:name="_Toc9011376"/>
       <w:r>
         <w:rPr>
           <w:i/>
@@ -31869,7 +32168,7 @@
       <w:r>
         <w:t>creación de Proceso y sus propiedades</w:t>
       </w:r>
-      <w:bookmarkEnd w:id="104"/>
+      <w:bookmarkEnd w:id="105"/>
     </w:p>
     <w:p>
       <w:pPr>
@@ -31937,7 +32236,7 @@
       <w:pPr>
         <w:pStyle w:val="Figuras"/>
       </w:pPr>
-      <w:bookmarkStart w:id="105" w:name="_Toc9011377"/>
+      <w:bookmarkStart w:id="106" w:name="_Toc9011377"/>
       <w:r>
         <w:rPr>
           <w:i/>
@@ -31973,7 +32272,7 @@
       <w:r>
         <w:t>otificaciones</w:t>
       </w:r>
-      <w:bookmarkEnd w:id="105"/>
+      <w:bookmarkEnd w:id="106"/>
     </w:p>
     <w:p>
       <w:pPr>
@@ -31985,7 +32284,7 @@
         <w:pStyle w:val="Heading3"/>
         <w:ind w:firstLine="288"/>
       </w:pPr>
-      <w:bookmarkStart w:id="106" w:name="_Toc9010588"/>
+      <w:bookmarkStart w:id="107" w:name="_Toc9010588"/>
       <w:r>
         <w:t>6.5.</w:t>
       </w:r>
@@ -31998,7 +32297,7 @@
       <w:r>
         <w:t>.</w:t>
       </w:r>
-      <w:bookmarkEnd w:id="106"/>
+      <w:bookmarkEnd w:id="107"/>
     </w:p>
     <w:p>
       <w:pPr>
@@ -32450,7 +32749,15 @@
         <w:t>Estimado</w:t>
       </w:r>
       <w:r>
-        <w:t xml:space="preserve"> de que tanto le toma a la aplicación en responder a la interacción del usuario durante los 5s en los que esta más se encuentra ocupada. Resultado: 20ms.</w:t>
+        <w:t xml:space="preserve"> de que tanto le toma a la aplicación en responder a la interacción del usuario durante los 5s en los que </w:t>
+      </w:r>
+      <w:proofErr w:type="spellStart"/>
+      <w:r>
+        <w:t>esta</w:t>
+      </w:r>
+      <w:proofErr w:type="spellEnd"/>
+      <w:r>
+        <w:t xml:space="preserve"> más se encuentra ocupada. Resultado: 20ms.</w:t>
       </w:r>
     </w:p>
     <w:p>
@@ -32530,7 +32837,7 @@
       <w:pPr>
         <w:pStyle w:val="Figuras"/>
       </w:pPr>
-      <w:bookmarkStart w:id="107" w:name="_Toc9011378"/>
+      <w:bookmarkStart w:id="108" w:name="_Toc9011378"/>
       <w:r>
         <w:rPr>
           <w:i/>
@@ -32555,7 +32862,7 @@
       <w:r>
         <w:t xml:space="preserve"> de rendimiento</w:t>
       </w:r>
-      <w:bookmarkEnd w:id="107"/>
+      <w:bookmarkEnd w:id="108"/>
     </w:p>
     <w:p>
       <w:pPr>
@@ -32566,7 +32873,7 @@
       <w:pPr>
         <w:pStyle w:val="Heading2"/>
       </w:pPr>
-      <w:bookmarkStart w:id="108" w:name="_Toc9010589"/>
+      <w:bookmarkStart w:id="109" w:name="_Toc9010589"/>
       <w:r>
         <w:t xml:space="preserve">6.6 </w:t>
       </w:r>
@@ -32576,7 +32883,7 @@
       <w:r>
         <w:t>Implantación</w:t>
       </w:r>
-      <w:bookmarkEnd w:id="108"/>
+      <w:bookmarkEnd w:id="109"/>
     </w:p>
     <w:p>
       <w:pPr>
@@ -32740,7 +33047,7 @@
       <w:pPr>
         <w:pStyle w:val="Figuras"/>
       </w:pPr>
-      <w:bookmarkStart w:id="109" w:name="_Toc9011379"/>
+      <w:bookmarkStart w:id="110" w:name="_Toc9011379"/>
       <w:r>
         <w:rPr>
           <w:i/>
@@ -32762,7 +33069,7 @@
       <w:r>
         <w:t>Arquitectura planteada para el caso de uso</w:t>
       </w:r>
-      <w:bookmarkEnd w:id="109"/>
+      <w:bookmarkEnd w:id="110"/>
     </w:p>
     <w:p>
       <w:pPr>
@@ -32896,14 +33203,14 @@
       <w:pPr>
         <w:pStyle w:val="Heading1"/>
       </w:pPr>
-      <w:bookmarkStart w:id="110" w:name="_Toc9010590"/>
+      <w:bookmarkStart w:id="111" w:name="_Toc9010590"/>
       <w:r>
         <w:t>8</w:t>
       </w:r>
       <w:r>
         <w:t>. Trabajo a futuro</w:t>
       </w:r>
-      <w:bookmarkEnd w:id="110"/>
+      <w:bookmarkEnd w:id="111"/>
     </w:p>
     <w:p/>
     <w:p>
@@ -32955,8 +33262,6 @@
       <w:r>
         <w:t>d</w:t>
       </w:r>
-      <w:bookmarkStart w:id="111" w:name="_GoBack"/>
-      <w:bookmarkEnd w:id="111"/>
       <w:r>
         <w:t>el creador del caso de uso.</w:t>
       </w:r>
@@ -33375,7 +33680,15 @@
         <w:t xml:space="preserve">Jurado L., Velásquez W., Vinueza N. (2014). </w:t>
       </w:r>
       <w:r>
-        <w:t>Estado del Arte de las Arquitecturas de Internet de las Cosas (IoT).</w:t>
+        <w:t>Estado del Arte de las Arquitecturas de Internet de las Cosas (</w:t>
+      </w:r>
+      <w:proofErr w:type="spellStart"/>
+      <w:r>
+        <w:t>IoT</w:t>
+      </w:r>
+      <w:proofErr w:type="spellEnd"/>
+      <w:r>
+        <w:t>).</w:t>
       </w:r>
       <w:r>
         <w:t xml:space="preserve">  Recuperado el 27 de abril de 2019, </w:t>
@@ -33532,8 +33845,13 @@
       <w:pPr>
         <w:ind w:left="288" w:hanging="288"/>
       </w:pPr>
-      <w:r>
-        <w:t>IoT Agenda. (2019). I</w:t>
+      <w:proofErr w:type="spellStart"/>
+      <w:r>
+        <w:t>IoT</w:t>
+      </w:r>
+      <w:proofErr w:type="spellEnd"/>
+      <w:r>
+        <w:t xml:space="preserve"> Agenda. (2019). I</w:t>
       </w:r>
       <w:r>
         <w:t xml:space="preserve">nternet </w:t>
@@ -33638,7 +33956,15 @@
       </w:r>
       <w:proofErr w:type="spellEnd"/>
       <w:r>
-        <w:t xml:space="preserve"> (IoT)</w:t>
+        <w:t xml:space="preserve"> (</w:t>
+      </w:r>
+      <w:proofErr w:type="spellStart"/>
+      <w:r>
+        <w:t>IoT</w:t>
+      </w:r>
+      <w:proofErr w:type="spellEnd"/>
+      <w:r>
+        <w:t>)</w:t>
       </w:r>
       <w:r>
         <w:t xml:space="preserve">. Linkedin.com. Recuperado el 27 de abril de 2019, </w:t>
@@ -33757,7 +34083,15 @@
       </w:r>
       <w:proofErr w:type="spellEnd"/>
       <w:r>
-        <w:t xml:space="preserve"> M. (2017). Internet de las cosas (IoT). Searchdatacenter.techtarget.com. Recuperado el 29 de abril de 2019, </w:t>
+        <w:t xml:space="preserve"> M. (2017). Internet de las cosas (</w:t>
+      </w:r>
+      <w:proofErr w:type="spellStart"/>
+      <w:r>
+        <w:t>IoT</w:t>
+      </w:r>
+      <w:proofErr w:type="spellEnd"/>
+      <w:r>
+        <w:t xml:space="preserve">). Searchdatacenter.techtarget.com. Recuperado el 29 de abril de 2019, </w:t>
       </w:r>
       <w:hyperlink r:id="rId67" w:history="1">
         <w:r>
@@ -33819,7 +34153,15 @@
         <w:ind w:left="288" w:hanging="288"/>
       </w:pPr>
       <w:r>
-        <w:t xml:space="preserve">Código Facilito. (2016). Qué es Typescript. Codigofacilito.com. Recuperado el 29 de abril de 2019, </w:t>
+        <w:t xml:space="preserve">Código Facilito. (2016). Qué es </w:t>
+      </w:r>
+      <w:proofErr w:type="spellStart"/>
+      <w:r>
+        <w:t>Typescript</w:t>
+      </w:r>
+      <w:proofErr w:type="spellEnd"/>
+      <w:r>
+        <w:t xml:space="preserve">. Codigofacilito.com. Recuperado el 29 de abril de 2019, </w:t>
       </w:r>
       <w:hyperlink r:id="rId69" w:history="1">
         <w:r>
@@ -38603,7 +38945,7 @@
 </file>
 
 <file path=customXml/itemProps1.xml><?xml version="1.0" encoding="utf-8"?>
-<ds:datastoreItem xmlns:ds="http://schemas.openxmlformats.org/officeDocument/2006/customXml" ds:itemID="{738352A1-C73D-488B-B9BD-476D416F8763}">
+<ds:datastoreItem xmlns:ds="http://schemas.openxmlformats.org/officeDocument/2006/customXml" ds:itemID="{C3642091-65DF-4982-94EF-7B29720FF13F}">
   <ds:schemaRefs>
     <ds:schemaRef ds:uri="http://schemas.openxmlformats.org/officeDocument/2006/bibliography"/>
   </ds:schemaRefs>

</xml_diff>